<commit_message>
avanc del marco teorico
</commit_message>
<xml_diff>
--- a/Documentacion/CAPITULO 2-MARCO TEORICO..docx
+++ b/Documentacion/CAPITULO 2-MARCO TEORICO..docx
@@ -17,11 +17,10 @@
     </w:p>
     <w:p>
       <w:pPr>
+        <w:spacing w:after="0" w:line="240" w:lineRule="auto"/>
         <w:rPr>
           <w:rFonts w:ascii="Arial" w:hAnsi="Arial" w:cs="Arial"/>
           <w:b/>
-          <w:sz w:val="24"/>
-          <w:szCs w:val="24"/>
           <w:u w:val="single"/>
         </w:rPr>
       </w:pPr>
@@ -29,10 +28,521 @@
         <w:rPr>
           <w:rFonts w:ascii="Arial" w:hAnsi="Arial" w:cs="Arial"/>
           <w:b/>
-          <w:sz w:val="24"/>
-          <w:szCs w:val="24"/>
           <w:u w:val="single"/>
         </w:rPr>
+        <w:t>Definiciones y abreviaturas</w:t>
+      </w:r>
+    </w:p>
+    <w:p>
+      <w:pPr>
+        <w:spacing w:after="0" w:line="240" w:lineRule="auto"/>
+        <w:rPr>
+          <w:rFonts w:ascii="Arial" w:hAnsi="Arial" w:cs="Arial"/>
+        </w:rPr>
+      </w:pPr>
+    </w:p>
+    <w:p>
+      <w:pPr>
+        <w:spacing w:after="0" w:line="240" w:lineRule="auto"/>
+        <w:jc w:val="both"/>
+        <w:rPr>
+          <w:rFonts w:ascii="Arial" w:hAnsi="Arial" w:cs="Arial"/>
+        </w:rPr>
+      </w:pPr>
+      <w:r>
+        <w:rPr>
+          <w:rFonts w:ascii="Arial" w:hAnsi="Arial" w:cs="Arial"/>
+        </w:rPr>
+        <w:t>A lo largo de este proyecto</w:t>
+      </w:r>
+      <w:r>
+        <w:rPr>
+          <w:rFonts w:ascii="Arial" w:hAnsi="Arial" w:cs="Arial"/>
+        </w:rPr>
+        <w:t xml:space="preserve"> aparecen una serie de términos que son utilizados con un significado concreto. A continuación se muestra  una lista con las definiciones y abreviaturas utilizadas interesante de aclarar. </w:t>
+      </w:r>
+    </w:p>
+    <w:p>
+      <w:pPr>
+        <w:spacing w:after="0" w:line="240" w:lineRule="auto"/>
+        <w:jc w:val="both"/>
+        <w:rPr>
+          <w:rFonts w:ascii="Arial" w:hAnsi="Arial" w:cs="Arial"/>
+        </w:rPr>
+      </w:pPr>
+    </w:p>
+    <w:p>
+      <w:pPr>
+        <w:spacing w:after="0" w:line="240" w:lineRule="auto"/>
+        <w:jc w:val="both"/>
+        <w:rPr>
+          <w:rFonts w:ascii="Arial" w:hAnsi="Arial" w:cs="Arial"/>
+        </w:rPr>
+      </w:pPr>
+      <w:r>
+        <w:rPr>
+          <w:rFonts w:ascii="Arial" w:hAnsi="Arial" w:cs="Arial"/>
+          <w:u w:val="single"/>
+        </w:rPr>
+        <w:t>Realidad Aumentada (RA):</w:t>
+      </w:r>
+      <w:r>
+        <w:rPr>
+          <w:rFonts w:ascii="Arial" w:hAnsi="Arial" w:cs="Arial"/>
+        </w:rPr>
+        <w:t xml:space="preserve"> Tecnología que combina técnicas de reconocimiento de formas y visualización 3D para añadir virtualidad a una imagen real de forma coherente y en función de la </w:t>
+      </w:r>
+      <w:r>
+        <w:rPr>
+          <w:rFonts w:ascii="Arial" w:hAnsi="Arial" w:cs="Arial"/>
+        </w:rPr>
+        <w:t>localización de la escena real.</w:t>
+      </w:r>
+    </w:p>
+    <w:p>
+      <w:pPr>
+        <w:spacing w:after="0" w:line="240" w:lineRule="auto"/>
+        <w:jc w:val="both"/>
+        <w:rPr>
+          <w:rFonts w:ascii="Arial" w:hAnsi="Arial" w:cs="Arial"/>
+        </w:rPr>
+      </w:pPr>
+    </w:p>
+    <w:p>
+      <w:pPr>
+        <w:spacing w:after="0" w:line="240" w:lineRule="auto"/>
+        <w:jc w:val="both"/>
+        <w:rPr>
+          <w:rFonts w:ascii="Arial" w:hAnsi="Arial" w:cs="Arial"/>
+        </w:rPr>
+      </w:pPr>
+      <w:r>
+        <w:rPr>
+          <w:rFonts w:ascii="Arial" w:hAnsi="Arial" w:cs="Arial"/>
+          <w:u w:val="single"/>
+        </w:rPr>
+        <w:t>Dispositivo móvil</w:t>
+      </w:r>
+      <w:r>
+        <w:rPr>
+          <w:rFonts w:ascii="Arial" w:hAnsi="Arial" w:cs="Arial"/>
+        </w:rPr>
+        <w:t xml:space="preserve">: </w:t>
+      </w:r>
+      <w:r>
+        <w:rPr>
+          <w:rFonts w:ascii="Arial" w:hAnsi="Arial" w:cs="Arial"/>
+        </w:rPr>
+        <w:t xml:space="preserve">aparatos electrónicos, generalmente de pequeño tamaño, con capacidades de procesamiento, conexión de red, memoria limitada y autonomía eléctrica, diseñados específicamente para una función y que puede ser manejado con dos manos. Los más comunes son los teléfonos móviles y tabletas. </w:t>
+      </w:r>
+    </w:p>
+    <w:p>
+      <w:pPr>
+        <w:spacing w:after="0" w:line="240" w:lineRule="auto"/>
+        <w:jc w:val="both"/>
+        <w:rPr>
+          <w:rFonts w:ascii="Arial" w:hAnsi="Arial" w:cs="Arial"/>
+        </w:rPr>
+      </w:pPr>
+    </w:p>
+    <w:p>
+      <w:pPr>
+        <w:spacing w:after="0" w:line="240" w:lineRule="auto"/>
+        <w:jc w:val="both"/>
+        <w:rPr>
+          <w:rFonts w:ascii="Arial" w:hAnsi="Arial" w:cs="Arial"/>
+        </w:rPr>
+      </w:pPr>
+      <w:r>
+        <w:rPr>
+          <w:rFonts w:ascii="Arial" w:hAnsi="Arial" w:cs="Arial"/>
+          <w:u w:val="single"/>
+        </w:rPr>
+        <w:t>Smartphone</w:t>
+      </w:r>
+      <w:r>
+        <w:rPr>
+          <w:rFonts w:ascii="Arial" w:hAnsi="Arial" w:cs="Arial"/>
+        </w:rPr>
+        <w:t>:</w:t>
+      </w:r>
+      <w:r>
+        <w:rPr>
+          <w:rFonts w:ascii="Arial" w:hAnsi="Arial" w:cs="Arial"/>
+        </w:rPr>
+        <w:t xml:space="preserve"> Teléfono inteligente. Teléfono móvil con mayores prestaciones de procesamiento y conectividad que un teléfono normal. </w:t>
+      </w:r>
+    </w:p>
+    <w:p>
+      <w:pPr>
+        <w:spacing w:after="0" w:line="240" w:lineRule="auto"/>
+        <w:jc w:val="both"/>
+        <w:rPr>
+          <w:rFonts w:ascii="Arial" w:hAnsi="Arial" w:cs="Arial"/>
+        </w:rPr>
+      </w:pPr>
+    </w:p>
+    <w:p>
+      <w:pPr>
+        <w:spacing w:after="0" w:line="240" w:lineRule="auto"/>
+        <w:jc w:val="both"/>
+        <w:rPr>
+          <w:rFonts w:ascii="Arial" w:hAnsi="Arial" w:cs="Arial"/>
+        </w:rPr>
+      </w:pPr>
+      <w:r>
+        <w:rPr>
+          <w:rFonts w:ascii="Arial" w:hAnsi="Arial" w:cs="Arial"/>
+          <w:u w:val="single"/>
+        </w:rPr>
+        <w:t>Kit de desarrollo de  software (SDK</w:t>
+      </w:r>
+      <w:r>
+        <w:rPr>
+          <w:rFonts w:ascii="Arial" w:hAnsi="Arial" w:cs="Arial"/>
+        </w:rPr>
+        <w:t>): Conjunto de herramientas de desarrollo</w:t>
+      </w:r>
+      <w:r>
+        <w:rPr>
+          <w:rFonts w:ascii="Arial" w:hAnsi="Arial" w:cs="Arial"/>
+        </w:rPr>
+        <w:t xml:space="preserve"> de </w:t>
+      </w:r>
+      <w:r>
+        <w:rPr>
+          <w:rFonts w:ascii="Arial" w:hAnsi="Arial" w:cs="Arial"/>
+        </w:rPr>
+        <w:t xml:space="preserve">software que permite al desarrollador crear aplicaciones para un sistema concreto.  </w:t>
+      </w:r>
+    </w:p>
+    <w:p>
+      <w:pPr>
+        <w:spacing w:after="0" w:line="240" w:lineRule="auto"/>
+        <w:jc w:val="both"/>
+        <w:rPr>
+          <w:rFonts w:ascii="Arial" w:hAnsi="Arial" w:cs="Arial"/>
+        </w:rPr>
+      </w:pPr>
+    </w:p>
+    <w:p>
+      <w:pPr>
+        <w:spacing w:after="0" w:line="240" w:lineRule="auto"/>
+        <w:jc w:val="both"/>
+        <w:rPr>
+          <w:rFonts w:ascii="Arial" w:hAnsi="Arial" w:cs="Arial"/>
+          <w:color w:val="FF0000"/>
+        </w:rPr>
+      </w:pPr>
+      <w:proofErr w:type="spellStart"/>
+      <w:r>
+        <w:rPr>
+          <w:rFonts w:ascii="Arial" w:hAnsi="Arial" w:cs="Arial"/>
+          <w:color w:val="FF0000"/>
+          <w:u w:val="single"/>
+        </w:rPr>
+        <w:t>Frames</w:t>
+      </w:r>
+      <w:proofErr w:type="spellEnd"/>
+      <w:r>
+        <w:rPr>
+          <w:rFonts w:ascii="Arial" w:hAnsi="Arial" w:cs="Arial"/>
+          <w:color w:val="FF0000"/>
+          <w:u w:val="single"/>
+        </w:rPr>
+        <w:t xml:space="preserve"> por segundo (</w:t>
+      </w:r>
+      <w:proofErr w:type="spellStart"/>
+      <w:r>
+        <w:rPr>
+          <w:rFonts w:ascii="Arial" w:hAnsi="Arial" w:cs="Arial"/>
+          <w:color w:val="FF0000"/>
+          <w:u w:val="single"/>
+        </w:rPr>
+        <w:t>fps</w:t>
+      </w:r>
+      <w:proofErr w:type="spellEnd"/>
+      <w:r>
+        <w:rPr>
+          <w:rFonts w:ascii="Arial" w:hAnsi="Arial" w:cs="Arial"/>
+          <w:color w:val="FF0000"/>
+          <w:u w:val="single"/>
+        </w:rPr>
+        <w:t>):</w:t>
+      </w:r>
+      <w:r>
+        <w:rPr>
+          <w:rFonts w:ascii="Arial" w:hAnsi="Arial" w:cs="Arial"/>
+          <w:color w:val="FF0000"/>
+        </w:rPr>
+        <w:t xml:space="preserve"> Número de imágenes por segundo  o frecuencia a la cual se genera distintos fotogramas o imágenes. </w:t>
+      </w:r>
+    </w:p>
+    <w:p>
+      <w:pPr>
+        <w:spacing w:after="0" w:line="240" w:lineRule="auto"/>
+        <w:jc w:val="both"/>
+        <w:rPr>
+          <w:rFonts w:ascii="Arial" w:hAnsi="Arial" w:cs="Arial"/>
+        </w:rPr>
+      </w:pPr>
+    </w:p>
+    <w:p>
+      <w:pPr>
+        <w:spacing w:after="0" w:line="240" w:lineRule="auto"/>
+        <w:jc w:val="both"/>
+        <w:rPr>
+          <w:rFonts w:ascii="Arial" w:hAnsi="Arial" w:cs="Arial"/>
+          <w:color w:val="FF0000"/>
+        </w:rPr>
+      </w:pPr>
+      <w:proofErr w:type="spellStart"/>
+      <w:r>
+        <w:rPr>
+          <w:rFonts w:ascii="Arial" w:hAnsi="Arial" w:cs="Arial"/>
+          <w:color w:val="FF0000"/>
+          <w:u w:val="single"/>
+        </w:rPr>
+        <w:t>Marker</w:t>
+      </w:r>
+      <w:proofErr w:type="spellEnd"/>
+      <w:r>
+        <w:rPr>
+          <w:rFonts w:ascii="Arial" w:hAnsi="Arial" w:cs="Arial"/>
+          <w:color w:val="FF0000"/>
+          <w:u w:val="single"/>
+        </w:rPr>
+        <w:t>:</w:t>
+      </w:r>
+      <w:r>
+        <w:rPr>
+          <w:rFonts w:ascii="Arial" w:hAnsi="Arial" w:cs="Arial"/>
+          <w:color w:val="FF0000"/>
+        </w:rPr>
+        <w:t xml:space="preserve"> marcador o imagen utilizada en algunas aplicaciones de realidad aumentada y cuya posición condiciona el posicionamiento del objeto. </w:t>
+      </w:r>
+    </w:p>
+    <w:p>
+      <w:pPr>
+        <w:spacing w:after="0" w:line="240" w:lineRule="auto"/>
+        <w:jc w:val="both"/>
+        <w:rPr>
+          <w:rFonts w:ascii="Arial" w:hAnsi="Arial" w:cs="Arial"/>
+        </w:rPr>
+      </w:pPr>
+    </w:p>
+    <w:p>
+      <w:pPr>
+        <w:spacing w:after="0" w:line="240" w:lineRule="auto"/>
+        <w:jc w:val="both"/>
+        <w:rPr>
+          <w:rFonts w:ascii="Arial" w:hAnsi="Arial" w:cs="Arial"/>
+        </w:rPr>
+      </w:pPr>
+      <w:r>
+        <w:rPr>
+          <w:rFonts w:ascii="Arial" w:hAnsi="Arial" w:cs="Arial"/>
+          <w:u w:val="single"/>
+        </w:rPr>
+        <w:t>Target</w:t>
+      </w:r>
+      <w:r>
+        <w:rPr>
+          <w:rFonts w:ascii="Arial" w:hAnsi="Arial" w:cs="Arial"/>
+        </w:rPr>
+        <w:t xml:space="preserve">: marcador natural o imagen que forma parte del entorno natural de una aplicación de RA y que sustituya a los clásicos marcadores. </w:t>
+      </w:r>
+    </w:p>
+    <w:p>
+      <w:pPr>
+        <w:spacing w:after="0" w:line="240" w:lineRule="auto"/>
+        <w:jc w:val="both"/>
+        <w:rPr>
+          <w:rFonts w:ascii="Arial" w:hAnsi="Arial" w:cs="Arial"/>
+        </w:rPr>
+      </w:pPr>
+    </w:p>
+    <w:p>
+      <w:pPr>
+        <w:spacing w:after="0" w:line="240" w:lineRule="auto"/>
+        <w:jc w:val="both"/>
+        <w:rPr>
+          <w:rFonts w:ascii="Arial" w:hAnsi="Arial" w:cs="Arial"/>
+        </w:rPr>
+      </w:pPr>
+      <w:r>
+        <w:rPr>
+          <w:rFonts w:ascii="Arial" w:hAnsi="Arial" w:cs="Arial"/>
+          <w:u w:val="single"/>
+        </w:rPr>
+        <w:t xml:space="preserve">Head </w:t>
+      </w:r>
+      <w:proofErr w:type="spellStart"/>
+      <w:r>
+        <w:rPr>
+          <w:rFonts w:ascii="Arial" w:hAnsi="Arial" w:cs="Arial"/>
+          <w:u w:val="single"/>
+        </w:rPr>
+        <w:t>Mounted</w:t>
+      </w:r>
+      <w:proofErr w:type="spellEnd"/>
+      <w:r>
+        <w:rPr>
+          <w:rFonts w:ascii="Arial" w:hAnsi="Arial" w:cs="Arial"/>
+          <w:u w:val="single"/>
+        </w:rPr>
+        <w:t xml:space="preserve"> </w:t>
+      </w:r>
+      <w:proofErr w:type="spellStart"/>
+      <w:r>
+        <w:rPr>
+          <w:rFonts w:ascii="Arial" w:hAnsi="Arial" w:cs="Arial"/>
+          <w:u w:val="single"/>
+        </w:rPr>
+        <w:t>Display</w:t>
+      </w:r>
+      <w:proofErr w:type="spellEnd"/>
+      <w:r>
+        <w:rPr>
+          <w:rFonts w:ascii="Arial" w:hAnsi="Arial" w:cs="Arial"/>
+          <w:u w:val="single"/>
+        </w:rPr>
+        <w:t xml:space="preserve"> (HMD</w:t>
+      </w:r>
+      <w:r>
+        <w:rPr>
+          <w:rFonts w:ascii="Arial" w:hAnsi="Arial" w:cs="Arial"/>
+        </w:rPr>
+        <w:t>):  dispositivo de visualización similar a un casco, que permite reproducir imágenes creadas por ordenador sobre un "</w:t>
+      </w:r>
+      <w:proofErr w:type="spellStart"/>
+      <w:r>
+        <w:rPr>
+          <w:rFonts w:ascii="Arial" w:hAnsi="Arial" w:cs="Arial"/>
+        </w:rPr>
+        <w:t>display</w:t>
+      </w:r>
+      <w:proofErr w:type="spellEnd"/>
+      <w:r>
+        <w:rPr>
+          <w:rFonts w:ascii="Arial" w:hAnsi="Arial" w:cs="Arial"/>
+        </w:rPr>
+        <w:t xml:space="preserve">" muy cercano a los ojos. </w:t>
+      </w:r>
+    </w:p>
+    <w:p>
+      <w:pPr>
+        <w:spacing w:after="0" w:line="240" w:lineRule="auto"/>
+        <w:jc w:val="both"/>
+        <w:rPr>
+          <w:rFonts w:ascii="Arial" w:hAnsi="Arial" w:cs="Arial"/>
+        </w:rPr>
+      </w:pPr>
+    </w:p>
+    <w:p>
+      <w:pPr>
+        <w:spacing w:after="0" w:line="240" w:lineRule="auto"/>
+        <w:jc w:val="both"/>
+        <w:rPr>
+          <w:rFonts w:ascii="Arial" w:hAnsi="Arial" w:cs="Arial"/>
+          <w:color w:val="FF0000"/>
+        </w:rPr>
+      </w:pPr>
+      <w:r>
+        <w:rPr>
+          <w:rFonts w:ascii="Arial" w:hAnsi="Arial" w:cs="Arial"/>
+          <w:color w:val="FF0000"/>
+          <w:u w:val="single"/>
+        </w:rPr>
+        <w:t>6DOF</w:t>
+      </w:r>
+      <w:r>
+        <w:rPr>
+          <w:rFonts w:ascii="Arial" w:hAnsi="Arial" w:cs="Arial"/>
+          <w:color w:val="FF0000"/>
+        </w:rPr>
+        <w:t>: Seis grados de libertad. Se refiere al movimiento de los objetos en el espacio tridimensional o capacidad de realizar los tres movimientos de traslación combinados con los tres de rotación.</w:t>
+      </w:r>
+    </w:p>
+    <w:p>
+      <w:pPr>
+        <w:spacing w:after="0" w:line="240" w:lineRule="auto"/>
+        <w:jc w:val="both"/>
+        <w:rPr>
+          <w:rFonts w:ascii="Arial" w:hAnsi="Arial" w:cs="Arial"/>
+        </w:rPr>
+      </w:pPr>
+    </w:p>
+    <w:p>
+      <w:pPr>
+        <w:spacing w:after="0" w:line="240" w:lineRule="auto"/>
+        <w:jc w:val="both"/>
+        <w:rPr>
+          <w:rFonts w:ascii="Arial" w:hAnsi="Arial" w:cs="Arial"/>
+        </w:rPr>
+      </w:pPr>
+      <w:r>
+        <w:rPr>
+          <w:rFonts w:ascii="Arial" w:hAnsi="Arial" w:cs="Arial"/>
+        </w:rPr>
+        <w:t>Realidad Virtual (RV):</w:t>
+      </w:r>
+    </w:p>
+    <w:p>
+      <w:pPr>
+        <w:spacing w:after="0" w:line="240" w:lineRule="auto"/>
+        <w:jc w:val="both"/>
+        <w:rPr>
+          <w:rFonts w:ascii="Arial" w:hAnsi="Arial" w:cs="Arial"/>
+        </w:rPr>
+      </w:pPr>
+      <w:r>
+        <w:rPr>
+          <w:rFonts w:ascii="Arial" w:hAnsi="Arial" w:cs="Arial"/>
+        </w:rPr>
+        <w:t>3G</w:t>
+      </w:r>
+      <w:r>
+        <w:rPr>
+          <w:rFonts w:ascii="Arial" w:hAnsi="Arial" w:cs="Arial"/>
+        </w:rPr>
+        <w:t>:</w:t>
+      </w:r>
+    </w:p>
+    <w:p>
+      <w:pPr>
+        <w:spacing w:after="0" w:line="240" w:lineRule="auto"/>
+        <w:jc w:val="both"/>
+        <w:rPr>
+          <w:b/>
+        </w:rPr>
+      </w:pPr>
+    </w:p>
+    <w:p>
+      <w:pPr>
+        <w:rPr>
+          <w:b/>
+        </w:rPr>
+      </w:pPr>
+    </w:p>
+    <w:p>
+      <w:pPr>
+        <w:rPr>
+          <w:rFonts w:ascii="Arial" w:hAnsi="Arial" w:cs="Arial"/>
+          <w:b/>
+          <w:sz w:val="24"/>
+          <w:szCs w:val="24"/>
+          <w:u w:val="single"/>
+        </w:rPr>
+      </w:pPr>
+      <w:r>
+        <w:rPr>
+          <w:rFonts w:ascii="Arial" w:hAnsi="Arial" w:cs="Arial"/>
+          <w:b/>
+          <w:sz w:val="24"/>
+          <w:szCs w:val="24"/>
+          <w:u w:val="single"/>
+        </w:rPr>
         <w:t>Antecedentes</w:t>
       </w:r>
       <w:r>
@@ -49,7 +559,6 @@
     <w:p>
       <w:pPr>
         <w:pStyle w:val="NormalWeb"/>
-        <w:spacing w:line="360" w:lineRule="auto"/>
         <w:contextualSpacing/>
         <w:jc w:val="both"/>
         <w:rPr>
@@ -67,7 +576,6 @@
     <w:p>
       <w:pPr>
         <w:pStyle w:val="NormalWeb"/>
-        <w:spacing w:line="360" w:lineRule="auto"/>
         <w:contextualSpacing/>
         <w:jc w:val="both"/>
         <w:rPr>
@@ -85,7 +593,14 @@
         <w:rPr>
           <w:rFonts w:ascii="Arial" w:hAnsi="Arial" w:cs="Arial"/>
         </w:rPr>
-        <w:t xml:space="preserve"> La aplicación accentac, de carácter gratuito, describe y sitúa los servicios necesarios para facilitar la accesibilidad y movilidad de los mismos en rampas, ascensores, baños, accesos, salidas de emergencia, puntos de información. Esta aplicación es muy útil para los ciudadanos con discapacidad visual, auditiva o con dificultades de movilidad que necesiten un apoyo al estar en un nuevo entorno</w:t>
+        <w:t xml:space="preserve"> La aplicación accentac, de carácter gratuito, </w:t>
+      </w:r>
+      <w:r>
+        <w:rPr>
+          <w:rFonts w:ascii="Arial" w:hAnsi="Arial" w:cs="Arial"/>
+        </w:rPr>
+        <w:lastRenderedPageBreak/>
+        <w:t>describe y sitúa los servicios necesarios para facilitar la accesibilidad y movilidad de los mismos en rampas, ascensores, baños, accesos, salidas de emergencia, puntos de información. Esta aplicación es muy útil para los ciudadanos con discapacidad visual, auditiva o con dificultades de movilidad que necesiten un apoyo al estar en un nuevo entorno</w:t>
       </w:r>
       <w:r>
         <w:rPr>
@@ -120,7 +635,6 @@
     <w:p>
       <w:pPr>
         <w:pStyle w:val="NormalWeb"/>
-        <w:spacing w:line="360" w:lineRule="auto"/>
         <w:contextualSpacing/>
         <w:jc w:val="both"/>
         <w:rPr>
@@ -163,7 +677,6 @@
     <w:p>
       <w:pPr>
         <w:pStyle w:val="NormalWeb"/>
-        <w:spacing w:line="360" w:lineRule="auto"/>
         <w:contextualSpacing/>
         <w:jc w:val="both"/>
         <w:rPr>
@@ -208,12 +721,14 @@
     <w:p>
       <w:pPr>
         <w:rPr>
+          <w:rFonts w:ascii="Arial" w:hAnsi="Arial" w:cs="Arial"/>
           <w:b/>
-        </w:rPr>
-      </w:pPr>
-    </w:p>
-    <w:p>
-      <w:pPr>
+          <w:sz w:val="24"/>
+          <w:szCs w:val="24"/>
+          <w:u w:val="single"/>
+        </w:rPr>
+      </w:pPr>
+      <w:r>
         <w:rPr>
           <w:rFonts w:ascii="Arial" w:hAnsi="Arial" w:cs="Arial"/>
           <w:b/>
@@ -221,34 +736,25 @@
           <w:szCs w:val="24"/>
           <w:u w:val="single"/>
         </w:rPr>
-      </w:pPr>
-      <w:r>
+        <w:t>Definiciones y abreviaturas</w:t>
+      </w:r>
+    </w:p>
+    <w:p>
+      <w:pPr>
         <w:rPr>
           <w:rFonts w:ascii="Arial" w:hAnsi="Arial" w:cs="Arial"/>
           <w:b/>
           <w:sz w:val="24"/>
           <w:szCs w:val="24"/>
-          <w:u w:val="single"/>
-        </w:rPr>
-        <w:t>Definiciones y abreviaturas</w:t>
-      </w:r>
-    </w:p>
-    <w:p>
-      <w:pPr>
+        </w:rPr>
+      </w:pPr>
+      <w:r>
         <w:rPr>
           <w:rFonts w:ascii="Arial" w:hAnsi="Arial" w:cs="Arial"/>
           <w:b/>
           <w:sz w:val="24"/>
           <w:szCs w:val="24"/>
         </w:rPr>
-      </w:pPr>
-      <w:r>
-        <w:rPr>
-          <w:rFonts w:ascii="Arial" w:hAnsi="Arial" w:cs="Arial"/>
-          <w:b/>
-          <w:sz w:val="24"/>
-          <w:szCs w:val="24"/>
-        </w:rPr>
         <w:t>Lenguaje de Señas:</w:t>
       </w:r>
     </w:p>
@@ -267,7 +773,6 @@
           <w:sz w:val="24"/>
           <w:szCs w:val="24"/>
         </w:rPr>
-        <w:lastRenderedPageBreak/>
         <w:t>Uno de los primeros estudios</w:t>
       </w:r>
       <w:r>
@@ -733,6 +1238,7 @@
           <w:sz w:val="24"/>
           <w:szCs w:val="24"/>
         </w:rPr>
+        <w:lastRenderedPageBreak/>
         <w:t xml:space="preserve">En la actualidad </w:t>
       </w:r>
       <w:r>
@@ -834,6 +1340,7 @@
     </w:p>
     <w:p>
       <w:pPr>
+        <w:spacing w:line="240" w:lineRule="auto"/>
         <w:jc w:val="both"/>
         <w:rPr>
           <w:rFonts w:ascii="Arial" w:hAnsi="Arial" w:cs="Arial"/>
@@ -908,15 +1415,16 @@
     </w:p>
     <w:p>
       <w:pPr>
-        <w:rPr>
+        <w:spacing w:line="240" w:lineRule="auto"/>
+        <w:rPr>
+          <w:rFonts w:ascii="Arial" w:hAnsi="Arial" w:cs="Arial"/>
           <w:b/>
-        </w:rPr>
-      </w:pPr>
-    </w:p>
-    <w:p>
-      <w:pPr>
-        <w:spacing w:line="360" w:lineRule="auto"/>
-        <w:jc w:val="both"/>
+          <w:sz w:val="24"/>
+          <w:szCs w:val="24"/>
+          <w:u w:val="single"/>
+        </w:rPr>
+      </w:pPr>
+      <w:r>
         <w:rPr>
           <w:rFonts w:ascii="Arial" w:hAnsi="Arial" w:cs="Arial"/>
           <w:b/>
@@ -924,9 +1432,275 @@
           <w:szCs w:val="24"/>
           <w:u w:val="single"/>
         </w:rPr>
-      </w:pPr>
-      <w:proofErr w:type="spellStart"/>
-      <w:r>
+        <w:t>Que es realidad aumentada?</w:t>
+      </w:r>
+    </w:p>
+    <w:p>
+      <w:pPr>
+        <w:spacing w:after="0" w:line="240" w:lineRule="auto"/>
+        <w:jc w:val="both"/>
+        <w:rPr>
+          <w:rFonts w:ascii="Arial" w:eastAsia="Times New Roman" w:hAnsi="Arial" w:cs="Arial"/>
+          <w:sz w:val="24"/>
+          <w:szCs w:val="24"/>
+        </w:rPr>
+      </w:pPr>
+      <w:r>
+        <w:rPr>
+          <w:rFonts w:ascii="Arial" w:eastAsia="Times New Roman" w:hAnsi="Arial" w:cs="Arial"/>
+          <w:sz w:val="24"/>
+          <w:szCs w:val="24"/>
+        </w:rPr>
+        <w:t xml:space="preserve">De una forma coloquial se puede decir que la realidad aumentada es un sistema que potencia las capacidades de nuestros sentidos. Algo parecido al trabajo que realiza una lupa, un microscopio, un aparato para sordos... Pero, en este caso potenciando la percepción que el usuario tiene de la realidad real mediante la inclusión de elementos virtuales en la misma. </w:t>
+      </w:r>
+    </w:p>
+    <w:p>
+      <w:pPr>
+        <w:spacing w:after="0" w:line="240" w:lineRule="auto"/>
+        <w:jc w:val="both"/>
+        <w:rPr>
+          <w:rFonts w:ascii="Arial" w:eastAsia="Times New Roman" w:hAnsi="Arial" w:cs="Arial"/>
+          <w:sz w:val="24"/>
+          <w:szCs w:val="24"/>
+        </w:rPr>
+      </w:pPr>
+    </w:p>
+    <w:p>
+      <w:pPr>
+        <w:spacing w:after="0" w:line="240" w:lineRule="auto"/>
+        <w:jc w:val="both"/>
+        <w:rPr>
+          <w:rFonts w:ascii="Arial" w:eastAsia="Times New Roman" w:hAnsi="Arial" w:cs="Arial"/>
+          <w:sz w:val="24"/>
+          <w:szCs w:val="24"/>
+        </w:rPr>
+      </w:pPr>
+      <w:r>
+        <w:rPr>
+          <w:rFonts w:ascii="Arial" w:eastAsia="Times New Roman" w:hAnsi="Arial" w:cs="Arial"/>
+          <w:sz w:val="24"/>
+          <w:szCs w:val="24"/>
+        </w:rPr>
+        <w:t>De u</w:t>
+      </w:r>
+      <w:r>
+        <w:rPr>
+          <w:rFonts w:ascii="Arial" w:eastAsia="Times New Roman" w:hAnsi="Arial" w:cs="Arial"/>
+          <w:sz w:val="24"/>
+          <w:szCs w:val="24"/>
+        </w:rPr>
+        <w:t>na forma más técnica, segú</w:t>
+      </w:r>
+      <w:r>
+        <w:rPr>
+          <w:rFonts w:ascii="Arial" w:eastAsia="Times New Roman" w:hAnsi="Arial" w:cs="Arial"/>
+          <w:sz w:val="24"/>
+          <w:szCs w:val="24"/>
+        </w:rPr>
+        <w:t>n</w:t>
+      </w:r>
+      <w:r>
+        <w:rPr>
+          <w:rFonts w:ascii="Arial" w:eastAsia="Times New Roman" w:hAnsi="Arial" w:cs="Arial"/>
+          <w:sz w:val="24"/>
+          <w:szCs w:val="24"/>
+        </w:rPr>
+        <w:t xml:space="preserve"> </w:t>
+      </w:r>
+      <w:r>
+        <w:rPr>
+          <w:rFonts w:ascii="Arial" w:eastAsia="Times New Roman" w:hAnsi="Arial" w:cs="Arial"/>
+          <w:sz w:val="24"/>
+          <w:szCs w:val="24"/>
+        </w:rPr>
+        <w:t xml:space="preserve">Ronald </w:t>
+      </w:r>
+      <w:r>
+        <w:rPr>
+          <w:rFonts w:ascii="Arial" w:eastAsia="Times New Roman" w:hAnsi="Arial" w:cs="Arial"/>
+          <w:sz w:val="24"/>
+          <w:szCs w:val="24"/>
+        </w:rPr>
+        <w:t xml:space="preserve">Azuma, la Realidad Aumentada es un entorno que incluye elementos de Realidad Virtual y elementos del mundo real. Por ejemplo, un usuario de RA puede llevar </w:t>
+      </w:r>
+      <w:r>
+        <w:rPr>
+          <w:rFonts w:ascii="Arial" w:eastAsia="Times New Roman" w:hAnsi="Arial" w:cs="Arial"/>
+          <w:sz w:val="24"/>
+          <w:szCs w:val="24"/>
+        </w:rPr>
+        <w:t xml:space="preserve">un dispositivo </w:t>
+      </w:r>
+      <w:proofErr w:type="spellStart"/>
+      <w:r>
+        <w:rPr>
+          <w:rFonts w:ascii="Arial" w:eastAsia="Times New Roman" w:hAnsi="Arial" w:cs="Arial"/>
+          <w:sz w:val="24"/>
+          <w:szCs w:val="24"/>
+        </w:rPr>
+        <w:t>movil</w:t>
+      </w:r>
+      <w:proofErr w:type="spellEnd"/>
+      <w:r>
+        <w:rPr>
+          <w:rFonts w:ascii="Arial" w:eastAsia="Times New Roman" w:hAnsi="Arial" w:cs="Arial"/>
+          <w:sz w:val="24"/>
+          <w:szCs w:val="24"/>
+        </w:rPr>
+        <w:t xml:space="preserve">, a través de las cuáles puede ver el mundo, así como </w:t>
+      </w:r>
+      <w:r>
+        <w:rPr>
+          <w:rFonts w:ascii="Arial" w:eastAsia="Times New Roman" w:hAnsi="Arial" w:cs="Arial"/>
+          <w:sz w:val="24"/>
+          <w:szCs w:val="24"/>
+        </w:rPr>
+        <w:t>imágenes generadas por computadora</w:t>
+      </w:r>
+      <w:r>
+        <w:rPr>
+          <w:rFonts w:ascii="Arial" w:eastAsia="Times New Roman" w:hAnsi="Arial" w:cs="Arial"/>
+          <w:sz w:val="24"/>
+          <w:szCs w:val="24"/>
+        </w:rPr>
+        <w:t xml:space="preserve"> que se proyectan encima de ese mundo. Siguiendo esta definición, un sistema de RA es aquel que: </w:t>
+      </w:r>
+    </w:p>
+    <w:p>
+      <w:pPr>
+        <w:spacing w:after="0" w:line="240" w:lineRule="auto"/>
+        <w:ind w:left="708"/>
+        <w:rPr>
+          <w:rFonts w:ascii="Arial" w:eastAsia="Times New Roman" w:hAnsi="Arial" w:cs="Arial"/>
+          <w:sz w:val="24"/>
+          <w:szCs w:val="24"/>
+        </w:rPr>
+      </w:pPr>
+      <w:r>
+        <w:rPr>
+          <w:rFonts w:ascii="Arial" w:eastAsia="Times New Roman" w:hAnsi="Arial" w:cs="Arial"/>
+          <w:sz w:val="24"/>
+          <w:szCs w:val="24"/>
+        </w:rPr>
+        <w:t xml:space="preserve">- Combina mundo real y mundo virtual </w:t>
+      </w:r>
+    </w:p>
+    <w:p>
+      <w:pPr>
+        <w:spacing w:after="0" w:line="240" w:lineRule="auto"/>
+        <w:ind w:left="708"/>
+        <w:rPr>
+          <w:rFonts w:ascii="Arial" w:eastAsia="Times New Roman" w:hAnsi="Arial" w:cs="Arial"/>
+          <w:sz w:val="24"/>
+          <w:szCs w:val="24"/>
+        </w:rPr>
+      </w:pPr>
+      <w:r>
+        <w:rPr>
+          <w:rFonts w:ascii="Arial" w:eastAsia="Times New Roman" w:hAnsi="Arial" w:cs="Arial"/>
+          <w:sz w:val="24"/>
+          <w:szCs w:val="24"/>
+        </w:rPr>
+        <w:t xml:space="preserve">- Es interactivo en tiempo real </w:t>
+      </w:r>
+    </w:p>
+    <w:p>
+      <w:pPr>
+        <w:spacing w:after="0" w:line="240" w:lineRule="auto"/>
+        <w:ind w:left="708"/>
+        <w:rPr>
+          <w:rFonts w:ascii="Arial" w:eastAsia="Times New Roman" w:hAnsi="Arial" w:cs="Arial"/>
+          <w:sz w:val="24"/>
+          <w:szCs w:val="24"/>
+        </w:rPr>
+      </w:pPr>
+      <w:r>
+        <w:rPr>
+          <w:rFonts w:ascii="Arial" w:eastAsia="Times New Roman" w:hAnsi="Arial" w:cs="Arial"/>
+          <w:sz w:val="24"/>
+          <w:szCs w:val="24"/>
+        </w:rPr>
+        <w:t xml:space="preserve">- Se registra en 3 dimensiones </w:t>
+      </w:r>
+    </w:p>
+    <w:p>
+      <w:pPr>
+        <w:spacing w:after="0" w:line="240" w:lineRule="auto"/>
+        <w:ind w:left="708"/>
+        <w:rPr>
+          <w:rFonts w:ascii="Arial" w:eastAsia="Times New Roman" w:hAnsi="Arial" w:cs="Arial"/>
+          <w:sz w:val="24"/>
+          <w:szCs w:val="24"/>
+        </w:rPr>
+      </w:pPr>
+    </w:p>
+    <w:p>
+      <w:pPr>
+        <w:spacing w:after="0" w:line="240" w:lineRule="auto"/>
+        <w:jc w:val="both"/>
+        <w:rPr>
+          <w:rFonts w:ascii="Arial" w:eastAsia="Times New Roman" w:hAnsi="Arial" w:cs="Arial"/>
+          <w:sz w:val="24"/>
+          <w:szCs w:val="24"/>
+        </w:rPr>
+      </w:pPr>
+      <w:r>
+        <w:rPr>
+          <w:rFonts w:ascii="Arial" w:eastAsia="Times New Roman" w:hAnsi="Arial" w:cs="Arial"/>
+          <w:sz w:val="24"/>
+          <w:szCs w:val="24"/>
+        </w:rPr>
+        <w:t>En definitiva, podemos decir que un sistema de RA necesitará un dispositivo que se encargue de recoger informa</w:t>
+      </w:r>
+      <w:r>
+        <w:rPr>
+          <w:rFonts w:ascii="Arial" w:eastAsia="Times New Roman" w:hAnsi="Arial" w:cs="Arial"/>
+          <w:sz w:val="24"/>
+          <w:szCs w:val="24"/>
+        </w:rPr>
+        <w:t xml:space="preserve">ción sobre la realidad real, un ordenador </w:t>
+      </w:r>
+      <w:r>
+        <w:rPr>
+          <w:rFonts w:ascii="Arial" w:eastAsia="Times New Roman" w:hAnsi="Arial" w:cs="Arial"/>
+          <w:sz w:val="24"/>
+          <w:szCs w:val="24"/>
+        </w:rPr>
+        <w:t xml:space="preserve">capaz de crear imágenes sintéticas, y de procesar la imagen real añadiendo esta información (procesador + software) y un medio de proyectar la imagen final (pantalla). </w:t>
+      </w:r>
+    </w:p>
+    <w:p>
+      <w:pPr>
+        <w:spacing w:after="0" w:line="240" w:lineRule="auto"/>
+        <w:jc w:val="both"/>
+        <w:rPr>
+          <w:rFonts w:ascii="Arial" w:eastAsia="Times New Roman" w:hAnsi="Arial" w:cs="Arial"/>
+          <w:sz w:val="24"/>
+          <w:szCs w:val="24"/>
+        </w:rPr>
+      </w:pPr>
+      <w:r>
+        <w:rPr>
+          <w:rFonts w:ascii="Arial" w:eastAsia="Times New Roman" w:hAnsi="Arial" w:cs="Arial"/>
+          <w:sz w:val="24"/>
+          <w:szCs w:val="24"/>
+        </w:rPr>
+        <w:t xml:space="preserve">En ciertas aplicaciones se utilizan los marcadores que son hojas de papel con símbolos que el software interpreta realizando una respuesta específica para un marcador específico. </w:t>
+      </w:r>
+    </w:p>
+    <w:p>
+      <w:pPr>
+        <w:spacing w:after="0" w:line="240" w:lineRule="auto"/>
+        <w:rPr>
+          <w:rFonts w:ascii="Times New Roman" w:eastAsia="Times New Roman" w:hAnsi="Times New Roman" w:cs="Times New Roman"/>
+          <w:sz w:val="19"/>
+          <w:szCs w:val="19"/>
+        </w:rPr>
+      </w:pPr>
+    </w:p>
+    <w:p>
+      <w:pPr>
+        <w:spacing w:after="0" w:line="240" w:lineRule="auto"/>
         <w:rPr>
           <w:rFonts w:ascii="Arial" w:eastAsia="Times New Roman" w:hAnsi="Arial" w:cs="Arial"/>
           <w:b/>
@@ -934,6 +1708,1353 @@
           <w:szCs w:val="24"/>
           <w:u w:val="single"/>
         </w:rPr>
+      </w:pPr>
+      <w:r>
+        <w:rPr>
+          <w:rFonts w:ascii="Arial" w:eastAsia="Times New Roman" w:hAnsi="Arial" w:cs="Arial"/>
+          <w:b/>
+          <w:sz w:val="24"/>
+          <w:szCs w:val="24"/>
+          <w:u w:val="single"/>
+        </w:rPr>
+        <w:t xml:space="preserve">Realidad aumentada vs. Realidad virtual </w:t>
+      </w:r>
+    </w:p>
+    <w:p>
+      <w:pPr>
+        <w:spacing w:after="0" w:line="240" w:lineRule="auto"/>
+        <w:rPr>
+          <w:rFonts w:ascii="Times New Roman" w:eastAsia="Times New Roman" w:hAnsi="Times New Roman" w:cs="Times New Roman"/>
+          <w:sz w:val="19"/>
+          <w:szCs w:val="19"/>
+        </w:rPr>
+      </w:pPr>
+    </w:p>
+    <w:p>
+      <w:pPr>
+        <w:spacing w:after="0" w:line="240" w:lineRule="auto"/>
+        <w:jc w:val="both"/>
+        <w:rPr>
+          <w:rFonts w:ascii="Arial" w:eastAsia="Times New Roman" w:hAnsi="Arial" w:cs="Arial"/>
+          <w:sz w:val="24"/>
+          <w:szCs w:val="24"/>
+        </w:rPr>
+      </w:pPr>
+      <w:r>
+        <w:rPr>
+          <w:rFonts w:ascii="Arial" w:eastAsia="Times New Roman" w:hAnsi="Arial" w:cs="Arial"/>
+          <w:sz w:val="24"/>
+          <w:szCs w:val="24"/>
+        </w:rPr>
+        <w:t xml:space="preserve">La realidad virtual es una tecnología que abarca </w:t>
+      </w:r>
+      <w:r>
+        <w:rPr>
+          <w:rFonts w:ascii="Arial" w:eastAsia="Times New Roman" w:hAnsi="Arial" w:cs="Arial"/>
+          <w:sz w:val="24"/>
+          <w:szCs w:val="24"/>
+        </w:rPr>
+        <w:t>un amplio espectro de ideas. E</w:t>
+      </w:r>
+      <w:r>
+        <w:rPr>
+          <w:rFonts w:ascii="Arial" w:eastAsia="Times New Roman" w:hAnsi="Arial" w:cs="Arial"/>
+          <w:sz w:val="24"/>
+          <w:szCs w:val="24"/>
+        </w:rPr>
+        <w:t>l termino de Realidad Virtua</w:t>
+      </w:r>
+      <w:r>
+        <w:rPr>
+          <w:rFonts w:ascii="Arial" w:eastAsia="Times New Roman" w:hAnsi="Arial" w:cs="Arial"/>
+          <w:sz w:val="24"/>
+          <w:szCs w:val="24"/>
+        </w:rPr>
+        <w:t>l fue creado</w:t>
+      </w:r>
+      <w:r>
+        <w:rPr>
+          <w:rFonts w:ascii="Arial" w:eastAsia="Times New Roman" w:hAnsi="Arial" w:cs="Arial"/>
+          <w:sz w:val="24"/>
+          <w:szCs w:val="24"/>
+        </w:rPr>
+        <w:t xml:space="preserve"> por </w:t>
+      </w:r>
+      <w:proofErr w:type="spellStart"/>
+      <w:r>
+        <w:rPr>
+          <w:rFonts w:ascii="Arial" w:eastAsia="Times New Roman" w:hAnsi="Arial" w:cs="Arial"/>
+          <w:sz w:val="24"/>
+          <w:szCs w:val="24"/>
+        </w:rPr>
+        <w:t>Jaron</w:t>
+      </w:r>
+      <w:proofErr w:type="spellEnd"/>
+      <w:r>
+        <w:rPr>
+          <w:rFonts w:ascii="Arial" w:eastAsia="Times New Roman" w:hAnsi="Arial" w:cs="Arial"/>
+          <w:sz w:val="24"/>
+          <w:szCs w:val="24"/>
+        </w:rPr>
+        <w:t xml:space="preserve"> </w:t>
+      </w:r>
+      <w:proofErr w:type="spellStart"/>
+      <w:r>
+        <w:rPr>
+          <w:rFonts w:ascii="Arial" w:eastAsia="Times New Roman" w:hAnsi="Arial" w:cs="Arial"/>
+          <w:sz w:val="24"/>
+          <w:szCs w:val="24"/>
+        </w:rPr>
+        <w:t>Lanier</w:t>
+      </w:r>
+      <w:proofErr w:type="spellEnd"/>
+      <w:r>
+        <w:rPr>
+          <w:rFonts w:ascii="Arial" w:eastAsia="Times New Roman" w:hAnsi="Arial" w:cs="Arial"/>
+          <w:sz w:val="24"/>
+          <w:szCs w:val="24"/>
+        </w:rPr>
+        <w:t>,</w:t>
+      </w:r>
+      <w:r>
+        <w:rPr>
+          <w:rFonts w:ascii="Arial" w:eastAsia="Times New Roman" w:hAnsi="Arial" w:cs="Arial"/>
+          <w:sz w:val="24"/>
+          <w:szCs w:val="24"/>
+        </w:rPr>
+        <w:t xml:space="preserve"> fundador de ‘VPL </w:t>
+      </w:r>
+      <w:proofErr w:type="spellStart"/>
+      <w:r>
+        <w:rPr>
+          <w:rFonts w:ascii="Arial" w:eastAsia="Times New Roman" w:hAnsi="Arial" w:cs="Arial"/>
+          <w:sz w:val="24"/>
+          <w:szCs w:val="24"/>
+        </w:rPr>
+        <w:t>Research</w:t>
+      </w:r>
+      <w:proofErr w:type="spellEnd"/>
+      <w:r>
+        <w:rPr>
+          <w:rFonts w:ascii="Arial" w:eastAsia="Times New Roman" w:hAnsi="Arial" w:cs="Arial"/>
+          <w:sz w:val="24"/>
+          <w:szCs w:val="24"/>
+        </w:rPr>
+        <w:t>’,</w:t>
+      </w:r>
+      <w:r>
+        <w:rPr>
+          <w:rFonts w:ascii="Arial" w:eastAsia="Times New Roman" w:hAnsi="Arial" w:cs="Arial"/>
+          <w:sz w:val="24"/>
+          <w:szCs w:val="24"/>
+        </w:rPr>
+        <w:t xml:space="preserve"> </w:t>
+      </w:r>
+      <w:r>
+        <w:rPr>
+          <w:rFonts w:ascii="Arial" w:eastAsia="Times New Roman" w:hAnsi="Arial" w:cs="Arial"/>
+          <w:sz w:val="24"/>
+          <w:szCs w:val="24"/>
+        </w:rPr>
+        <w:t xml:space="preserve">quien lo definió </w:t>
+      </w:r>
+      <w:r>
+        <w:rPr>
+          <w:rFonts w:ascii="Arial" w:eastAsia="Times New Roman" w:hAnsi="Arial" w:cs="Arial"/>
+          <w:sz w:val="24"/>
+          <w:szCs w:val="24"/>
+        </w:rPr>
+        <w:t>como “un e</w:t>
+      </w:r>
+      <w:r>
+        <w:rPr>
+          <w:rFonts w:ascii="Arial" w:eastAsia="Times New Roman" w:hAnsi="Arial" w:cs="Arial"/>
+          <w:sz w:val="24"/>
+          <w:szCs w:val="24"/>
+        </w:rPr>
+        <w:t>ntorno generado por una computadora, interactiva</w:t>
+      </w:r>
+      <w:r>
+        <w:rPr>
+          <w:rFonts w:ascii="Arial" w:eastAsia="Times New Roman" w:hAnsi="Arial" w:cs="Arial"/>
+          <w:sz w:val="24"/>
+          <w:szCs w:val="24"/>
+        </w:rPr>
+        <w:t xml:space="preserve">, tridimensional en el cuál se introduce a la persona”. Hay tres puntos claves en esta definición: </w:t>
+      </w:r>
+    </w:p>
+    <w:p>
+      <w:pPr>
+        <w:spacing w:after="0" w:line="240" w:lineRule="auto"/>
+        <w:ind w:left="708"/>
+        <w:jc w:val="both"/>
+        <w:rPr>
+          <w:rFonts w:ascii="Arial" w:eastAsia="Times New Roman" w:hAnsi="Arial" w:cs="Arial"/>
+          <w:sz w:val="24"/>
+          <w:szCs w:val="24"/>
+        </w:rPr>
+      </w:pPr>
+      <w:r>
+        <w:rPr>
+          <w:rFonts w:ascii="Arial" w:eastAsia="Times New Roman" w:hAnsi="Arial" w:cs="Arial"/>
+          <w:sz w:val="24"/>
+          <w:szCs w:val="24"/>
+        </w:rPr>
+        <w:t>· Este entorno vir</w:t>
+      </w:r>
+      <w:r>
+        <w:rPr>
+          <w:rFonts w:ascii="Arial" w:eastAsia="Times New Roman" w:hAnsi="Arial" w:cs="Arial"/>
+          <w:sz w:val="24"/>
+          <w:szCs w:val="24"/>
+        </w:rPr>
+        <w:t>tual está generado por una  computadora</w:t>
+      </w:r>
+      <w:r>
+        <w:rPr>
+          <w:rFonts w:ascii="Arial" w:eastAsia="Times New Roman" w:hAnsi="Arial" w:cs="Arial"/>
+          <w:sz w:val="24"/>
+          <w:szCs w:val="24"/>
+        </w:rPr>
+        <w:t xml:space="preserve"> mediante una escena en tres dimensiones, la cual</w:t>
+      </w:r>
+      <w:r>
+        <w:rPr>
+          <w:rFonts w:ascii="Arial" w:eastAsia="Times New Roman" w:hAnsi="Arial" w:cs="Arial"/>
+          <w:sz w:val="24"/>
+          <w:szCs w:val="24"/>
+        </w:rPr>
+        <w:t xml:space="preserve"> </w:t>
+      </w:r>
+      <w:r>
+        <w:rPr>
+          <w:rFonts w:ascii="Arial" w:eastAsia="Times New Roman" w:hAnsi="Arial" w:cs="Arial"/>
+          <w:sz w:val="24"/>
+          <w:szCs w:val="24"/>
+        </w:rPr>
+        <w:t xml:space="preserve">requiere una alta capacidad de gráficos por parte del ordenador para adecuar el nivel de realismo. </w:t>
+      </w:r>
+    </w:p>
+    <w:p>
+      <w:pPr>
+        <w:spacing w:after="0" w:line="240" w:lineRule="auto"/>
+        <w:ind w:left="708"/>
+        <w:jc w:val="both"/>
+        <w:rPr>
+          <w:rFonts w:ascii="Arial" w:eastAsia="Times New Roman" w:hAnsi="Arial" w:cs="Arial"/>
+          <w:sz w:val="24"/>
+          <w:szCs w:val="24"/>
+        </w:rPr>
+      </w:pPr>
+      <w:r>
+        <w:rPr>
+          <w:rFonts w:ascii="Arial" w:eastAsia="Times New Roman" w:hAnsi="Arial" w:cs="Arial"/>
+          <w:sz w:val="24"/>
+          <w:szCs w:val="24"/>
+        </w:rPr>
+        <w:t xml:space="preserve">· El mundo virtual es interactivo pues el usuario requiere una respuesta en tiempo real desde el sistema para poder interactuar en él de una manera efectiva. </w:t>
+      </w:r>
+    </w:p>
+    <w:p>
+      <w:pPr>
+        <w:spacing w:after="0" w:line="240" w:lineRule="auto"/>
+        <w:ind w:left="708"/>
+        <w:rPr>
+          <w:rFonts w:ascii="Arial" w:eastAsia="Times New Roman" w:hAnsi="Arial" w:cs="Arial"/>
+          <w:sz w:val="24"/>
+          <w:szCs w:val="24"/>
+        </w:rPr>
+      </w:pPr>
+      <w:r>
+        <w:rPr>
+          <w:rFonts w:ascii="Arial" w:eastAsia="Times New Roman" w:hAnsi="Arial" w:cs="Arial"/>
+          <w:sz w:val="24"/>
+          <w:szCs w:val="24"/>
+        </w:rPr>
+        <w:lastRenderedPageBreak/>
+        <w:t xml:space="preserve">· El usuario está inmerso en el mundo virtual. </w:t>
+      </w:r>
+    </w:p>
+    <w:p>
+      <w:pPr>
+        <w:spacing w:after="0" w:line="240" w:lineRule="auto"/>
+        <w:ind w:left="708"/>
+        <w:rPr>
+          <w:rFonts w:ascii="Arial" w:eastAsia="Times New Roman" w:hAnsi="Arial" w:cs="Arial"/>
+          <w:sz w:val="24"/>
+          <w:szCs w:val="24"/>
+        </w:rPr>
+      </w:pPr>
+    </w:p>
+    <w:p>
+      <w:pPr>
+        <w:spacing w:after="0" w:line="240" w:lineRule="auto"/>
+        <w:jc w:val="both"/>
+        <w:rPr>
+          <w:rFonts w:ascii="Arial" w:eastAsia="Times New Roman" w:hAnsi="Arial" w:cs="Arial"/>
+          <w:sz w:val="24"/>
+          <w:szCs w:val="24"/>
+        </w:rPr>
+      </w:pPr>
+      <w:r>
+        <w:rPr>
+          <w:rFonts w:ascii="Arial" w:eastAsia="Times New Roman" w:hAnsi="Arial" w:cs="Arial"/>
+          <w:sz w:val="24"/>
+          <w:szCs w:val="24"/>
+        </w:rPr>
+        <w:t>Una diferencia importante entre los sistemas de Realidad Virtual y los sistemas de Realidad Aumentada es la inmersión de la persona en el entorno. En los sistemas</w:t>
+      </w:r>
+      <w:r>
+        <w:rPr>
+          <w:rFonts w:ascii="Arial" w:eastAsia="Times New Roman" w:hAnsi="Arial" w:cs="Arial"/>
+          <w:sz w:val="24"/>
+          <w:szCs w:val="24"/>
+        </w:rPr>
+        <w:t xml:space="preserve"> </w:t>
+      </w:r>
+      <w:r>
+        <w:rPr>
+          <w:rFonts w:ascii="Arial" w:eastAsia="Times New Roman" w:hAnsi="Arial" w:cs="Arial"/>
+          <w:sz w:val="24"/>
+          <w:szCs w:val="24"/>
+        </w:rPr>
+        <w:t xml:space="preserve">de Realidad Virtual, la persona se encuentra en un mundo totalmente virtual donde el entorno está bajo control del sistema. Sin embargo, los sistemas de Realidad Aumentada se encargar de “ampliar” la escena del mundo real manteniendo en el usuario una sensación de presencia en el mundo real. Las imágenes virtuales están mezcladas con la visión del mundo real, creando una visión aumentada. </w:t>
+      </w:r>
+    </w:p>
+    <w:p>
+      <w:pPr>
+        <w:spacing w:after="0" w:line="240" w:lineRule="auto"/>
+        <w:jc w:val="both"/>
+        <w:rPr>
+          <w:rFonts w:ascii="Arial" w:eastAsia="Times New Roman" w:hAnsi="Arial" w:cs="Arial"/>
+          <w:sz w:val="24"/>
+          <w:szCs w:val="24"/>
+        </w:rPr>
+      </w:pPr>
+      <w:r>
+        <w:rPr>
+          <w:rFonts w:ascii="Arial" w:eastAsia="Times New Roman" w:hAnsi="Arial" w:cs="Arial"/>
+          <w:sz w:val="24"/>
+          <w:szCs w:val="24"/>
+        </w:rPr>
+        <w:t>Podemos decir que en los sistemas de Realidad Virtual, el usuario está completamente inmerso en un mundo artificial y no hay manera de interactuar con objetos de</w:t>
+      </w:r>
+      <w:r>
+        <w:rPr>
+          <w:rFonts w:ascii="Arial" w:eastAsia="Times New Roman" w:hAnsi="Arial" w:cs="Arial"/>
+          <w:sz w:val="24"/>
+          <w:szCs w:val="24"/>
+        </w:rPr>
+        <w:t>l mundo real. En cambio</w:t>
+      </w:r>
+      <w:r>
+        <w:rPr>
+          <w:rFonts w:ascii="Arial" w:eastAsia="Times New Roman" w:hAnsi="Arial" w:cs="Arial"/>
+          <w:sz w:val="24"/>
+          <w:szCs w:val="24"/>
+        </w:rPr>
+        <w:t>, en los sistemas de Realidad Aumentada, los usuarios pueden interactuar mezclando el mundo real y virtual de una forma natural. Así, la diferencia entre R</w:t>
+      </w:r>
+      <w:r>
+        <w:rPr>
+          <w:rFonts w:ascii="Arial" w:eastAsia="Times New Roman" w:hAnsi="Arial" w:cs="Arial"/>
+          <w:sz w:val="24"/>
+          <w:szCs w:val="24"/>
+        </w:rPr>
+        <w:t xml:space="preserve">ealidad </w:t>
+      </w:r>
+      <w:r>
+        <w:rPr>
+          <w:rFonts w:ascii="Arial" w:eastAsia="Times New Roman" w:hAnsi="Arial" w:cs="Arial"/>
+          <w:sz w:val="24"/>
+          <w:szCs w:val="24"/>
+        </w:rPr>
+        <w:t>V</w:t>
+      </w:r>
+      <w:r>
+        <w:rPr>
+          <w:rFonts w:ascii="Arial" w:eastAsia="Times New Roman" w:hAnsi="Arial" w:cs="Arial"/>
+          <w:sz w:val="24"/>
+          <w:szCs w:val="24"/>
+        </w:rPr>
+        <w:t>irtual</w:t>
+      </w:r>
+      <w:r>
+        <w:rPr>
+          <w:rFonts w:ascii="Arial" w:eastAsia="Times New Roman" w:hAnsi="Arial" w:cs="Arial"/>
+          <w:sz w:val="24"/>
+          <w:szCs w:val="24"/>
+        </w:rPr>
+        <w:t xml:space="preserve"> y R</w:t>
+      </w:r>
+      <w:r>
+        <w:rPr>
+          <w:rFonts w:ascii="Arial" w:eastAsia="Times New Roman" w:hAnsi="Arial" w:cs="Arial"/>
+          <w:sz w:val="24"/>
+          <w:szCs w:val="24"/>
+        </w:rPr>
+        <w:t xml:space="preserve">ealidad </w:t>
+      </w:r>
+      <w:r>
+        <w:rPr>
+          <w:rFonts w:ascii="Arial" w:eastAsia="Times New Roman" w:hAnsi="Arial" w:cs="Arial"/>
+          <w:sz w:val="24"/>
+          <w:szCs w:val="24"/>
+        </w:rPr>
+        <w:t>A</w:t>
+      </w:r>
+      <w:r>
+        <w:rPr>
+          <w:rFonts w:ascii="Arial" w:eastAsia="Times New Roman" w:hAnsi="Arial" w:cs="Arial"/>
+          <w:sz w:val="24"/>
+          <w:szCs w:val="24"/>
+        </w:rPr>
+        <w:t>umentada</w:t>
+      </w:r>
+      <w:r>
+        <w:rPr>
+          <w:rFonts w:ascii="Arial" w:eastAsia="Times New Roman" w:hAnsi="Arial" w:cs="Arial"/>
+          <w:sz w:val="24"/>
+          <w:szCs w:val="24"/>
+        </w:rPr>
+        <w:t xml:space="preserve"> está en el tratamiento</w:t>
+      </w:r>
+      <w:r>
+        <w:rPr>
+          <w:rFonts w:ascii="Arial" w:eastAsia="Times New Roman" w:hAnsi="Arial" w:cs="Arial"/>
+          <w:sz w:val="24"/>
+          <w:szCs w:val="24"/>
+        </w:rPr>
+        <w:t xml:space="preserve"> que hacen del mundo real. La </w:t>
+      </w:r>
+      <w:r>
+        <w:rPr>
+          <w:rFonts w:ascii="Arial" w:eastAsia="Times New Roman" w:hAnsi="Arial" w:cs="Arial"/>
+          <w:sz w:val="24"/>
+          <w:szCs w:val="24"/>
+        </w:rPr>
+        <w:t>R</w:t>
+      </w:r>
+      <w:r>
+        <w:rPr>
+          <w:rFonts w:ascii="Arial" w:eastAsia="Times New Roman" w:hAnsi="Arial" w:cs="Arial"/>
+          <w:sz w:val="24"/>
+          <w:szCs w:val="24"/>
+        </w:rPr>
+        <w:t xml:space="preserve">ealidad </w:t>
+      </w:r>
+      <w:r>
+        <w:rPr>
+          <w:rFonts w:ascii="Arial" w:eastAsia="Times New Roman" w:hAnsi="Arial" w:cs="Arial"/>
+          <w:sz w:val="24"/>
+          <w:szCs w:val="24"/>
+        </w:rPr>
+        <w:t>V</w:t>
+      </w:r>
+      <w:r>
+        <w:rPr>
+          <w:rFonts w:ascii="Arial" w:eastAsia="Times New Roman" w:hAnsi="Arial" w:cs="Arial"/>
+          <w:sz w:val="24"/>
+          <w:szCs w:val="24"/>
+        </w:rPr>
+        <w:t>irtual</w:t>
+      </w:r>
+      <w:r>
+        <w:rPr>
+          <w:rFonts w:ascii="Arial" w:eastAsia="Times New Roman" w:hAnsi="Arial" w:cs="Arial"/>
+          <w:sz w:val="24"/>
+          <w:szCs w:val="24"/>
+        </w:rPr>
+        <w:t xml:space="preserve"> sumerge al usuario dentro de un mundo virtual que reemplaza completamente al mundo real exteri</w:t>
+      </w:r>
+      <w:r>
+        <w:rPr>
+          <w:rFonts w:ascii="Arial" w:eastAsia="Times New Roman" w:hAnsi="Arial" w:cs="Arial"/>
+          <w:sz w:val="24"/>
+          <w:szCs w:val="24"/>
+        </w:rPr>
+        <w:t xml:space="preserve">or, mientras que la </w:t>
+      </w:r>
+      <w:r>
+        <w:rPr>
+          <w:rFonts w:ascii="Arial" w:eastAsia="Times New Roman" w:hAnsi="Arial" w:cs="Arial"/>
+          <w:sz w:val="24"/>
+          <w:szCs w:val="24"/>
+        </w:rPr>
+        <w:t>R</w:t>
+      </w:r>
+      <w:r>
+        <w:rPr>
+          <w:rFonts w:ascii="Arial" w:eastAsia="Times New Roman" w:hAnsi="Arial" w:cs="Arial"/>
+          <w:sz w:val="24"/>
+          <w:szCs w:val="24"/>
+        </w:rPr>
+        <w:t xml:space="preserve">ealidad </w:t>
+      </w:r>
+      <w:r>
+        <w:rPr>
+          <w:rFonts w:ascii="Arial" w:eastAsia="Times New Roman" w:hAnsi="Arial" w:cs="Arial"/>
+          <w:sz w:val="24"/>
+          <w:szCs w:val="24"/>
+        </w:rPr>
+        <w:t>A</w:t>
+      </w:r>
+      <w:r>
+        <w:rPr>
+          <w:rFonts w:ascii="Arial" w:eastAsia="Times New Roman" w:hAnsi="Arial" w:cs="Arial"/>
+          <w:sz w:val="24"/>
+          <w:szCs w:val="24"/>
+        </w:rPr>
+        <w:t>umentada</w:t>
+      </w:r>
+      <w:r>
+        <w:rPr>
+          <w:rFonts w:ascii="Arial" w:eastAsia="Times New Roman" w:hAnsi="Arial" w:cs="Arial"/>
+          <w:sz w:val="24"/>
+          <w:szCs w:val="24"/>
+        </w:rPr>
+        <w:t xml:space="preserve"> deja ver al usuario el mundo real a su alrededor y aumenta la visión que éste tiene de su entorno mediante la superposición o composición de los objetos 3D virtuales. Idealmente, esto daría al usuario la ilusión que los objetos de los mundos real y virtual coexisten. </w:t>
+      </w:r>
+    </w:p>
+    <w:p>
+      <w:pPr>
+        <w:spacing w:line="240" w:lineRule="auto"/>
+        <w:jc w:val="center"/>
+        <w:rPr>
+          <w:rFonts w:ascii="Arial" w:hAnsi="Arial" w:cs="Arial"/>
+          <w:b/>
+          <w:sz w:val="24"/>
+          <w:szCs w:val="24"/>
+          <w:u w:val="single"/>
+        </w:rPr>
+      </w:pPr>
+      <w:r>
+        <w:rPr>
+          <w:rFonts w:ascii="Times New Roman" w:eastAsia="Times New Roman" w:hAnsi="Times New Roman" w:cs="Times New Roman"/>
+          <w:noProof/>
+          <w:sz w:val="19"/>
+          <w:szCs w:val="19"/>
+        </w:rPr>
+        <w:drawing>
+          <wp:inline distT="0" distB="0" distL="0" distR="0">
+            <wp:extent cx="4601908" cy="1910686"/>
+            <wp:effectExtent l="19050" t="0" r="8192" b="0"/>
+            <wp:docPr id="5" name="Imagen 3" descr="C:\Users\Dark\Greenshot\2014-08-21 10_49_20-Greenshot.jpg"/>
+            <wp:cNvGraphicFramePr>
+              <a:graphicFrameLocks xmlns:a="http://schemas.openxmlformats.org/drawingml/2006/main" noChangeAspect="1"/>
+            </wp:cNvGraphicFramePr>
+            <a:graphic xmlns:a="http://schemas.openxmlformats.org/drawingml/2006/main">
+              <a:graphicData uri="http://schemas.openxmlformats.org/drawingml/2006/picture">
+                <pic:pic xmlns:pic="http://schemas.openxmlformats.org/drawingml/2006/picture">
+                  <pic:nvPicPr>
+                    <pic:cNvPr id="0" name="Picture 3" descr="C:\Users\Dark\Greenshot\2014-08-21 10_49_20-Greenshot.jpg"/>
+                    <pic:cNvPicPr>
+                      <a:picLocks noChangeAspect="1" noChangeArrowheads="1"/>
+                    </pic:cNvPicPr>
+                  </pic:nvPicPr>
+                  <pic:blipFill>
+                    <a:blip r:embed="rId6"/>
+                    <a:srcRect/>
+                    <a:stretch>
+                      <a:fillRect/>
+                    </a:stretch>
+                  </pic:blipFill>
+                  <pic:spPr bwMode="auto">
+                    <a:xfrm>
+                      <a:off x="0" y="0"/>
+                      <a:ext cx="4602200" cy="1910807"/>
+                    </a:xfrm>
+                    <a:prstGeom prst="rect">
+                      <a:avLst/>
+                    </a:prstGeom>
+                    <a:noFill/>
+                    <a:ln w="9525">
+                      <a:noFill/>
+                      <a:miter lim="800000"/>
+                      <a:headEnd/>
+                      <a:tailEnd/>
+                    </a:ln>
+                  </pic:spPr>
+                </pic:pic>
+              </a:graphicData>
+            </a:graphic>
+          </wp:inline>
+        </w:drawing>
+      </w:r>
+    </w:p>
+    <w:p>
+      <w:pPr>
+        <w:spacing w:after="0" w:line="240" w:lineRule="auto"/>
+        <w:rPr>
+          <w:rFonts w:ascii="Arial" w:eastAsia="Times New Roman" w:hAnsi="Arial" w:cs="Arial"/>
+          <w:b/>
+          <w:sz w:val="24"/>
+          <w:szCs w:val="24"/>
+          <w:u w:val="single"/>
+        </w:rPr>
+      </w:pPr>
+      <w:r>
+        <w:rPr>
+          <w:rFonts w:ascii="Arial" w:eastAsia="Times New Roman" w:hAnsi="Arial" w:cs="Arial"/>
+          <w:b/>
+          <w:sz w:val="24"/>
+          <w:szCs w:val="24"/>
+          <w:u w:val="single"/>
+        </w:rPr>
+        <w:t xml:space="preserve">Historia </w:t>
+      </w:r>
+    </w:p>
+    <w:p>
+      <w:pPr>
+        <w:spacing w:after="0" w:line="240" w:lineRule="auto"/>
+        <w:jc w:val="both"/>
+        <w:rPr>
+          <w:rFonts w:ascii="Arial" w:eastAsia="Times New Roman" w:hAnsi="Arial" w:cs="Arial"/>
+          <w:sz w:val="24"/>
+          <w:szCs w:val="24"/>
+        </w:rPr>
+      </w:pPr>
+      <w:r>
+        <w:rPr>
+          <w:rFonts w:ascii="Arial" w:eastAsia="Times New Roman" w:hAnsi="Arial" w:cs="Arial"/>
+          <w:sz w:val="24"/>
+          <w:szCs w:val="24"/>
+        </w:rPr>
+        <w:t>A finales de los años 50’s y principios de los años 60’s varias personas comenzaron a pensar en algún tipo de sistema que pudies</w:t>
+      </w:r>
+      <w:r>
+        <w:rPr>
+          <w:rFonts w:ascii="Arial" w:eastAsia="Times New Roman" w:hAnsi="Arial" w:cs="Arial"/>
+          <w:sz w:val="24"/>
+          <w:szCs w:val="24"/>
+        </w:rPr>
+        <w:t>e crear un nuevo mundo</w:t>
+      </w:r>
+      <w:r>
+        <w:rPr>
+          <w:rFonts w:ascii="Arial" w:eastAsia="Times New Roman" w:hAnsi="Arial" w:cs="Arial"/>
+          <w:sz w:val="24"/>
+          <w:szCs w:val="24"/>
+        </w:rPr>
+        <w:t xml:space="preserve"> diferente al real, un mundo que</w:t>
+      </w:r>
+      <w:r>
+        <w:rPr>
+          <w:rFonts w:ascii="Arial" w:eastAsia="Times New Roman" w:hAnsi="Arial" w:cs="Arial"/>
+          <w:sz w:val="24"/>
+          <w:szCs w:val="24"/>
+        </w:rPr>
+        <w:t xml:space="preserve"> </w:t>
+      </w:r>
+      <w:r>
+        <w:rPr>
+          <w:rFonts w:ascii="Arial" w:eastAsia="Times New Roman" w:hAnsi="Arial" w:cs="Arial"/>
+          <w:sz w:val="24"/>
+          <w:szCs w:val="24"/>
+        </w:rPr>
+        <w:t>llamarían ‘realidad virtual</w:t>
+      </w:r>
+      <w:r>
+        <w:rPr>
+          <w:rFonts w:ascii="Arial" w:eastAsia="Times New Roman" w:hAnsi="Arial" w:cs="Arial"/>
+          <w:sz w:val="24"/>
+          <w:szCs w:val="24"/>
+        </w:rPr>
+        <w:t>'</w:t>
+      </w:r>
+      <w:r>
+        <w:rPr>
+          <w:rFonts w:ascii="Arial" w:eastAsia="Times New Roman" w:hAnsi="Arial" w:cs="Arial"/>
+          <w:sz w:val="24"/>
+          <w:szCs w:val="24"/>
+        </w:rPr>
+        <w:t xml:space="preserve">. En 1962, un director de fotografía, </w:t>
+      </w:r>
+      <w:proofErr w:type="spellStart"/>
+      <w:r>
+        <w:rPr>
+          <w:rFonts w:ascii="Arial" w:eastAsia="Times New Roman" w:hAnsi="Arial" w:cs="Arial"/>
+          <w:sz w:val="24"/>
+          <w:szCs w:val="24"/>
+        </w:rPr>
+        <w:t>Morton</w:t>
+      </w:r>
+      <w:proofErr w:type="spellEnd"/>
+      <w:r>
+        <w:rPr>
+          <w:rFonts w:ascii="Arial" w:eastAsia="Times New Roman" w:hAnsi="Arial" w:cs="Arial"/>
+          <w:sz w:val="24"/>
+          <w:szCs w:val="24"/>
+        </w:rPr>
+        <w:t xml:space="preserve"> </w:t>
+      </w:r>
+      <w:proofErr w:type="spellStart"/>
+      <w:r>
+        <w:rPr>
+          <w:rFonts w:ascii="Arial" w:eastAsia="Times New Roman" w:hAnsi="Arial" w:cs="Arial"/>
+          <w:sz w:val="24"/>
+          <w:szCs w:val="24"/>
+        </w:rPr>
+        <w:t>Heilig</w:t>
+      </w:r>
+      <w:proofErr w:type="spellEnd"/>
+      <w:r>
+        <w:rPr>
+          <w:rFonts w:ascii="Arial" w:eastAsia="Times New Roman" w:hAnsi="Arial" w:cs="Arial"/>
+          <w:sz w:val="24"/>
+          <w:szCs w:val="24"/>
+        </w:rPr>
+        <w:t xml:space="preserve"> crea un simulador de moto llamado ‘</w:t>
+      </w:r>
+      <w:proofErr w:type="spellStart"/>
+      <w:r>
+        <w:rPr>
+          <w:rFonts w:ascii="Arial" w:eastAsia="Times New Roman" w:hAnsi="Arial" w:cs="Arial"/>
+          <w:sz w:val="24"/>
+          <w:szCs w:val="24"/>
+        </w:rPr>
+        <w:t>Sensorama</w:t>
+      </w:r>
+      <w:proofErr w:type="spellEnd"/>
+      <w:r>
+        <w:rPr>
+          <w:rFonts w:ascii="Arial" w:eastAsia="Times New Roman" w:hAnsi="Arial" w:cs="Arial"/>
+          <w:sz w:val="24"/>
+          <w:szCs w:val="24"/>
+        </w:rPr>
+        <w:t xml:space="preserve">’ con imágenes, sonido, vibración y olfato. Varios años más tarde, en 1966, </w:t>
+      </w:r>
+      <w:proofErr w:type="spellStart"/>
+      <w:r>
+        <w:rPr>
+          <w:rFonts w:ascii="Arial" w:eastAsia="Times New Roman" w:hAnsi="Arial" w:cs="Arial"/>
+          <w:sz w:val="24"/>
+          <w:szCs w:val="24"/>
+        </w:rPr>
+        <w:t>Ivan</w:t>
+      </w:r>
+      <w:proofErr w:type="spellEnd"/>
+      <w:r>
+        <w:rPr>
+          <w:rFonts w:ascii="Arial" w:eastAsia="Times New Roman" w:hAnsi="Arial" w:cs="Arial"/>
+          <w:sz w:val="24"/>
+          <w:szCs w:val="24"/>
+        </w:rPr>
+        <w:t xml:space="preserve"> Sutherland inventa el HMD, </w:t>
+      </w:r>
+      <w:proofErr w:type="spellStart"/>
+      <w:r>
+        <w:rPr>
+          <w:rFonts w:ascii="Arial" w:eastAsia="Times New Roman" w:hAnsi="Arial" w:cs="Arial"/>
+          <w:sz w:val="24"/>
+          <w:szCs w:val="24"/>
+        </w:rPr>
+        <w:t>display</w:t>
+      </w:r>
+      <w:proofErr w:type="spellEnd"/>
+      <w:r>
+        <w:rPr>
+          <w:rFonts w:ascii="Arial" w:eastAsia="Times New Roman" w:hAnsi="Arial" w:cs="Arial"/>
+          <w:sz w:val="24"/>
+          <w:szCs w:val="24"/>
+        </w:rPr>
+        <w:t xml:space="preserve"> de cabeza, lo que sugiere una ventana a un mundo virtual. </w:t>
+      </w:r>
+    </w:p>
+    <w:p>
+      <w:pPr>
+        <w:spacing w:after="0" w:line="240" w:lineRule="auto"/>
+        <w:jc w:val="both"/>
+        <w:rPr>
+          <w:rFonts w:ascii="Arial" w:eastAsia="Times New Roman" w:hAnsi="Arial" w:cs="Arial"/>
+          <w:sz w:val="24"/>
+          <w:szCs w:val="24"/>
+        </w:rPr>
+      </w:pPr>
+      <w:r>
+        <w:rPr>
+          <w:rFonts w:ascii="Arial" w:eastAsia="Times New Roman" w:hAnsi="Arial" w:cs="Arial"/>
+          <w:sz w:val="24"/>
+          <w:szCs w:val="24"/>
+        </w:rPr>
+        <w:t>E</w:t>
+      </w:r>
+      <w:r>
+        <w:rPr>
+          <w:rFonts w:ascii="Arial" w:eastAsia="Times New Roman" w:hAnsi="Arial" w:cs="Arial"/>
+          <w:sz w:val="24"/>
+          <w:szCs w:val="24"/>
+        </w:rPr>
+        <w:t xml:space="preserve">n el año 1975, </w:t>
+      </w:r>
+      <w:proofErr w:type="spellStart"/>
+      <w:r>
+        <w:rPr>
+          <w:rFonts w:ascii="Arial" w:eastAsia="Times New Roman" w:hAnsi="Arial" w:cs="Arial"/>
+          <w:sz w:val="24"/>
+          <w:szCs w:val="24"/>
+        </w:rPr>
+        <w:t>Myron</w:t>
+      </w:r>
+      <w:proofErr w:type="spellEnd"/>
+      <w:r>
+        <w:rPr>
+          <w:rFonts w:ascii="Arial" w:eastAsia="Times New Roman" w:hAnsi="Arial" w:cs="Arial"/>
+          <w:sz w:val="24"/>
+          <w:szCs w:val="24"/>
+        </w:rPr>
+        <w:t xml:space="preserve"> </w:t>
+      </w:r>
+      <w:proofErr w:type="spellStart"/>
+      <w:r>
+        <w:rPr>
+          <w:rFonts w:ascii="Arial" w:eastAsia="Times New Roman" w:hAnsi="Arial" w:cs="Arial"/>
+          <w:sz w:val="24"/>
+          <w:szCs w:val="24"/>
+        </w:rPr>
+        <w:t>Krueger</w:t>
+      </w:r>
+      <w:proofErr w:type="spellEnd"/>
+      <w:r>
+        <w:rPr>
+          <w:rFonts w:ascii="Arial" w:eastAsia="Times New Roman" w:hAnsi="Arial" w:cs="Arial"/>
+          <w:sz w:val="24"/>
+          <w:szCs w:val="24"/>
+        </w:rPr>
+        <w:t>, crea ‘</w:t>
+      </w:r>
+      <w:proofErr w:type="spellStart"/>
+      <w:r>
+        <w:rPr>
+          <w:rFonts w:ascii="Arial" w:eastAsia="Times New Roman" w:hAnsi="Arial" w:cs="Arial"/>
+          <w:sz w:val="24"/>
+          <w:szCs w:val="24"/>
+        </w:rPr>
+        <w:t>Videoplace</w:t>
+      </w:r>
+      <w:proofErr w:type="spellEnd"/>
+      <w:r>
+        <w:rPr>
+          <w:rFonts w:ascii="Arial" w:eastAsia="Times New Roman" w:hAnsi="Arial" w:cs="Arial"/>
+          <w:sz w:val="24"/>
+          <w:szCs w:val="24"/>
+        </w:rPr>
+        <w:t>’, un laboratorio de realidad virtual, que</w:t>
+      </w:r>
+      <w:r>
+        <w:rPr>
+          <w:rFonts w:ascii="Arial" w:eastAsia="Times New Roman" w:hAnsi="Arial" w:cs="Arial"/>
+          <w:sz w:val="24"/>
+          <w:szCs w:val="24"/>
+        </w:rPr>
+        <w:t xml:space="preserve"> </w:t>
+      </w:r>
+      <w:r>
+        <w:rPr>
+          <w:rFonts w:ascii="Arial" w:eastAsia="Times New Roman" w:hAnsi="Arial" w:cs="Arial"/>
+          <w:sz w:val="24"/>
+          <w:szCs w:val="24"/>
+        </w:rPr>
+        <w:t xml:space="preserve">diseña un sistema que permite a los usuarios interactuar con objetos virtuales. </w:t>
+      </w:r>
+      <w:proofErr w:type="spellStart"/>
+      <w:r>
+        <w:rPr>
+          <w:rFonts w:ascii="Arial" w:eastAsia="Times New Roman" w:hAnsi="Arial" w:cs="Arial"/>
+          <w:sz w:val="24"/>
+          <w:szCs w:val="24"/>
+        </w:rPr>
+        <w:t>Jaron</w:t>
+      </w:r>
+      <w:proofErr w:type="spellEnd"/>
+      <w:r>
+        <w:rPr>
+          <w:rFonts w:ascii="Arial" w:eastAsia="Times New Roman" w:hAnsi="Arial" w:cs="Arial"/>
+          <w:sz w:val="24"/>
+          <w:szCs w:val="24"/>
+        </w:rPr>
+        <w:t xml:space="preserve"> </w:t>
+      </w:r>
+      <w:proofErr w:type="spellStart"/>
+      <w:r>
+        <w:rPr>
+          <w:rFonts w:ascii="Arial" w:eastAsia="Times New Roman" w:hAnsi="Arial" w:cs="Arial"/>
+          <w:sz w:val="24"/>
+          <w:szCs w:val="24"/>
+        </w:rPr>
+        <w:t>Lanier</w:t>
+      </w:r>
+      <w:proofErr w:type="spellEnd"/>
+      <w:r>
+        <w:rPr>
+          <w:rFonts w:ascii="Arial" w:eastAsia="Times New Roman" w:hAnsi="Arial" w:cs="Arial"/>
+          <w:sz w:val="24"/>
+          <w:szCs w:val="24"/>
+        </w:rPr>
+        <w:t xml:space="preserve"> </w:t>
+      </w:r>
+      <w:r>
+        <w:rPr>
+          <w:rFonts w:ascii="Arial" w:eastAsia="Times New Roman" w:hAnsi="Arial" w:cs="Arial"/>
+          <w:sz w:val="24"/>
+          <w:szCs w:val="24"/>
+        </w:rPr>
+        <w:t xml:space="preserve">fundador de ‘VPL </w:t>
+      </w:r>
+      <w:proofErr w:type="spellStart"/>
+      <w:r>
+        <w:rPr>
+          <w:rFonts w:ascii="Arial" w:eastAsia="Times New Roman" w:hAnsi="Arial" w:cs="Arial"/>
+          <w:sz w:val="24"/>
+          <w:szCs w:val="24"/>
+        </w:rPr>
+        <w:t>Research</w:t>
+      </w:r>
+      <w:proofErr w:type="spellEnd"/>
+      <w:r>
+        <w:rPr>
+          <w:rFonts w:ascii="Arial" w:eastAsia="Times New Roman" w:hAnsi="Arial" w:cs="Arial"/>
+          <w:sz w:val="24"/>
+          <w:szCs w:val="24"/>
+        </w:rPr>
+        <w:t xml:space="preserve">’ popularizó a mediados de los 80’s el término “Realidad Virtual”. </w:t>
+      </w:r>
+    </w:p>
+    <w:p>
+      <w:pPr>
+        <w:spacing w:after="0" w:line="240" w:lineRule="auto"/>
+        <w:rPr>
+          <w:rFonts w:ascii="Arial" w:eastAsia="Times New Roman" w:hAnsi="Arial" w:cs="Arial"/>
+          <w:sz w:val="24"/>
+          <w:szCs w:val="24"/>
+        </w:rPr>
+      </w:pPr>
+    </w:p>
+    <w:p>
+      <w:pPr>
+        <w:spacing w:after="0" w:line="240" w:lineRule="auto"/>
+        <w:jc w:val="both"/>
+        <w:rPr>
+          <w:rFonts w:ascii="Arial" w:eastAsia="Times New Roman" w:hAnsi="Arial" w:cs="Arial"/>
+          <w:sz w:val="24"/>
+          <w:szCs w:val="24"/>
+        </w:rPr>
+      </w:pPr>
+      <w:r>
+        <w:rPr>
+          <w:rFonts w:ascii="Arial" w:eastAsia="Times New Roman" w:hAnsi="Arial" w:cs="Arial"/>
+          <w:sz w:val="24"/>
+          <w:szCs w:val="24"/>
+        </w:rPr>
+        <w:t>En el año 1992</w:t>
+      </w:r>
+      <w:r>
+        <w:rPr>
+          <w:rFonts w:ascii="Arial" w:eastAsia="Times New Roman" w:hAnsi="Arial" w:cs="Arial"/>
+          <w:sz w:val="24"/>
+          <w:szCs w:val="24"/>
+        </w:rPr>
+        <w:t xml:space="preserve"> Steven </w:t>
+      </w:r>
+      <w:proofErr w:type="spellStart"/>
+      <w:r>
+        <w:rPr>
+          <w:rFonts w:ascii="Arial" w:eastAsia="Times New Roman" w:hAnsi="Arial" w:cs="Arial"/>
+          <w:sz w:val="24"/>
+          <w:szCs w:val="24"/>
+        </w:rPr>
+        <w:t>Feiner</w:t>
+      </w:r>
+      <w:proofErr w:type="spellEnd"/>
+      <w:r>
+        <w:rPr>
+          <w:rFonts w:ascii="Arial" w:eastAsia="Times New Roman" w:hAnsi="Arial" w:cs="Arial"/>
+          <w:sz w:val="24"/>
+          <w:szCs w:val="24"/>
+        </w:rPr>
+        <w:t xml:space="preserve">, Blair </w:t>
+      </w:r>
+      <w:proofErr w:type="spellStart"/>
+      <w:r>
+        <w:rPr>
+          <w:rFonts w:ascii="Arial" w:eastAsia="Times New Roman" w:hAnsi="Arial" w:cs="Arial"/>
+          <w:sz w:val="24"/>
+          <w:szCs w:val="24"/>
+        </w:rPr>
+        <w:t>MacIntyre</w:t>
+      </w:r>
+      <w:proofErr w:type="spellEnd"/>
+      <w:r>
+        <w:rPr>
+          <w:rFonts w:ascii="Arial" w:eastAsia="Times New Roman" w:hAnsi="Arial" w:cs="Arial"/>
+          <w:sz w:val="24"/>
+          <w:szCs w:val="24"/>
+        </w:rPr>
+        <w:t xml:space="preserve"> y </w:t>
+      </w:r>
+      <w:proofErr w:type="spellStart"/>
+      <w:r>
+        <w:rPr>
+          <w:rFonts w:ascii="Arial" w:eastAsia="Times New Roman" w:hAnsi="Arial" w:cs="Arial"/>
+          <w:sz w:val="24"/>
+          <w:szCs w:val="24"/>
+        </w:rPr>
+        <w:t>do</w:t>
+      </w:r>
+      <w:r>
+        <w:rPr>
+          <w:rFonts w:ascii="Arial" w:eastAsia="Times New Roman" w:hAnsi="Arial" w:cs="Arial"/>
+          <w:sz w:val="24"/>
+          <w:szCs w:val="24"/>
+        </w:rPr>
+        <w:t>ree</w:t>
+      </w:r>
+      <w:proofErr w:type="spellEnd"/>
+      <w:r>
+        <w:rPr>
+          <w:rFonts w:ascii="Arial" w:eastAsia="Times New Roman" w:hAnsi="Arial" w:cs="Arial"/>
+          <w:sz w:val="24"/>
+          <w:szCs w:val="24"/>
+        </w:rPr>
+        <w:t xml:space="preserve"> </w:t>
+      </w:r>
+      <w:proofErr w:type="spellStart"/>
+      <w:r>
+        <w:rPr>
+          <w:rFonts w:ascii="Arial" w:eastAsia="Times New Roman" w:hAnsi="Arial" w:cs="Arial"/>
+          <w:sz w:val="24"/>
+          <w:szCs w:val="24"/>
+        </w:rPr>
+        <w:t>Seligmann</w:t>
+      </w:r>
+      <w:proofErr w:type="spellEnd"/>
+      <w:r>
+        <w:rPr>
+          <w:rFonts w:ascii="Arial" w:eastAsia="Times New Roman" w:hAnsi="Arial" w:cs="Arial"/>
+          <w:sz w:val="24"/>
+          <w:szCs w:val="24"/>
+        </w:rPr>
+        <w:t xml:space="preserve"> </w:t>
+      </w:r>
+      <w:r>
+        <w:rPr>
+          <w:rFonts w:ascii="Arial" w:eastAsia="Times New Roman" w:hAnsi="Arial" w:cs="Arial"/>
+          <w:sz w:val="24"/>
+          <w:szCs w:val="24"/>
+        </w:rPr>
+        <w:t>diseñan KARMA, un prototipo de un sistema de Realidad Aumentada.</w:t>
+      </w:r>
+      <w:r>
+        <w:rPr>
+          <w:rFonts w:ascii="Arial" w:eastAsia="Times New Roman" w:hAnsi="Arial" w:cs="Arial"/>
+          <w:sz w:val="24"/>
+          <w:szCs w:val="24"/>
+        </w:rPr>
+        <w:t xml:space="preserve"> Llegado los años 2000’s,</w:t>
+      </w:r>
+      <w:r>
+        <w:rPr>
+          <w:rFonts w:ascii="Arial" w:eastAsia="Times New Roman" w:hAnsi="Arial" w:cs="Arial"/>
+          <w:sz w:val="24"/>
+          <w:szCs w:val="24"/>
+        </w:rPr>
+        <w:t xml:space="preserve"> los avances en los sistemas informáticos llega el ‘boom’ de la re</w:t>
+      </w:r>
+      <w:r>
+        <w:rPr>
+          <w:rFonts w:ascii="Arial" w:eastAsia="Times New Roman" w:hAnsi="Arial" w:cs="Arial"/>
+          <w:sz w:val="24"/>
+          <w:szCs w:val="24"/>
+        </w:rPr>
+        <w:t>alidad aumentada. E</w:t>
+      </w:r>
+      <w:r>
+        <w:rPr>
+          <w:rFonts w:ascii="Arial" w:eastAsia="Times New Roman" w:hAnsi="Arial" w:cs="Arial"/>
+          <w:sz w:val="24"/>
+          <w:szCs w:val="24"/>
+        </w:rPr>
+        <w:t xml:space="preserve">n el año 2000, se presenta </w:t>
+      </w:r>
+      <w:proofErr w:type="spellStart"/>
+      <w:r>
+        <w:rPr>
+          <w:rFonts w:ascii="Arial" w:eastAsia="Times New Roman" w:hAnsi="Arial" w:cs="Arial"/>
+          <w:sz w:val="24"/>
+          <w:szCs w:val="24"/>
+        </w:rPr>
+        <w:t>ARQuake</w:t>
+      </w:r>
+      <w:proofErr w:type="spellEnd"/>
+      <w:r>
+        <w:rPr>
+          <w:rFonts w:ascii="Arial" w:eastAsia="Times New Roman" w:hAnsi="Arial" w:cs="Arial"/>
+          <w:sz w:val="24"/>
+          <w:szCs w:val="24"/>
+        </w:rPr>
+        <w:t xml:space="preserve">, el primer juego al aire libre </w:t>
+      </w:r>
+      <w:r>
+        <w:rPr>
+          <w:rFonts w:ascii="Arial" w:eastAsia="Times New Roman" w:hAnsi="Arial" w:cs="Arial"/>
+          <w:sz w:val="24"/>
+          <w:szCs w:val="24"/>
+        </w:rPr>
+        <w:lastRenderedPageBreak/>
+        <w:t>con dispositivos móviles de Realidad Aume</w:t>
+      </w:r>
+      <w:r>
+        <w:rPr>
+          <w:rFonts w:ascii="Arial" w:eastAsia="Times New Roman" w:hAnsi="Arial" w:cs="Arial"/>
+          <w:sz w:val="24"/>
+          <w:szCs w:val="24"/>
+        </w:rPr>
+        <w:t>ntada</w:t>
+      </w:r>
+      <w:r>
+        <w:rPr>
+          <w:rFonts w:ascii="Arial" w:eastAsia="Times New Roman" w:hAnsi="Arial" w:cs="Arial"/>
+          <w:sz w:val="24"/>
+          <w:szCs w:val="24"/>
+        </w:rPr>
+        <w:t xml:space="preserve">. A finales del 2008 sale a la venta AR </w:t>
+      </w:r>
+      <w:proofErr w:type="spellStart"/>
+      <w:r>
+        <w:rPr>
+          <w:rFonts w:ascii="Arial" w:eastAsia="Times New Roman" w:hAnsi="Arial" w:cs="Arial"/>
+          <w:sz w:val="24"/>
+          <w:szCs w:val="24"/>
+        </w:rPr>
+        <w:t>WIkitude</w:t>
+      </w:r>
+      <w:proofErr w:type="spellEnd"/>
+      <w:r>
+        <w:rPr>
+          <w:rFonts w:ascii="Arial" w:eastAsia="Times New Roman" w:hAnsi="Arial" w:cs="Arial"/>
+          <w:sz w:val="24"/>
+          <w:szCs w:val="24"/>
+        </w:rPr>
+        <w:t xml:space="preserve"> Guía, una aplicación para viajes y turismo desarrollada para la plataforma Android. En 2009 se crea el logo oficial de la Realidad Aumentada con el fin de estandarizar la identificación de la tecnología aplicada en </w:t>
+      </w:r>
+      <w:r>
+        <w:rPr>
+          <w:rFonts w:ascii="Arial" w:eastAsia="Times New Roman" w:hAnsi="Arial" w:cs="Arial"/>
+          <w:sz w:val="24"/>
+          <w:szCs w:val="24"/>
+        </w:rPr>
+        <w:t>cualquier soporte</w:t>
+      </w:r>
+      <w:r>
+        <w:rPr>
+          <w:rFonts w:ascii="Arial" w:eastAsia="Times New Roman" w:hAnsi="Arial" w:cs="Arial"/>
+          <w:sz w:val="24"/>
+          <w:szCs w:val="24"/>
+        </w:rPr>
+        <w:t xml:space="preserve"> o medio por parte del público general.</w:t>
+      </w:r>
+    </w:p>
+    <w:p>
+      <w:pPr>
+        <w:spacing w:after="0" w:line="240" w:lineRule="auto"/>
+        <w:jc w:val="center"/>
+        <w:rPr>
+          <w:rFonts w:ascii="Times New Roman" w:eastAsia="Times New Roman" w:hAnsi="Times New Roman" w:cs="Times New Roman"/>
+          <w:sz w:val="19"/>
+          <w:szCs w:val="19"/>
+        </w:rPr>
+      </w:pPr>
+      <w:r>
+        <w:rPr>
+          <w:rFonts w:ascii="Times New Roman" w:eastAsia="Times New Roman" w:hAnsi="Times New Roman" w:cs="Times New Roman"/>
+          <w:noProof/>
+          <w:sz w:val="19"/>
+          <w:szCs w:val="19"/>
+        </w:rPr>
+        <w:drawing>
+          <wp:inline distT="0" distB="0" distL="0" distR="0">
+            <wp:extent cx="1384935" cy="1384935"/>
+            <wp:effectExtent l="19050" t="0" r="5715" b="0"/>
+            <wp:docPr id="7" name="Imagen 4" descr="C:\Users\Dark\Downloads\z Wall2014\logoRA.jpg"/>
+            <wp:cNvGraphicFramePr>
+              <a:graphicFrameLocks xmlns:a="http://schemas.openxmlformats.org/drawingml/2006/main" noChangeAspect="1"/>
+            </wp:cNvGraphicFramePr>
+            <a:graphic xmlns:a="http://schemas.openxmlformats.org/drawingml/2006/main">
+              <a:graphicData uri="http://schemas.openxmlformats.org/drawingml/2006/picture">
+                <pic:pic xmlns:pic="http://schemas.openxmlformats.org/drawingml/2006/picture">
+                  <pic:nvPicPr>
+                    <pic:cNvPr id="0" name="Picture 4" descr="C:\Users\Dark\Downloads\z Wall2014\logoRA.jpg"/>
+                    <pic:cNvPicPr>
+                      <a:picLocks noChangeAspect="1" noChangeArrowheads="1"/>
+                    </pic:cNvPicPr>
+                  </pic:nvPicPr>
+                  <pic:blipFill>
+                    <a:blip r:embed="rId7" cstate="print"/>
+                    <a:srcRect/>
+                    <a:stretch>
+                      <a:fillRect/>
+                    </a:stretch>
+                  </pic:blipFill>
+                  <pic:spPr bwMode="auto">
+                    <a:xfrm>
+                      <a:off x="0" y="0"/>
+                      <a:ext cx="1384935" cy="1384935"/>
+                    </a:xfrm>
+                    <a:prstGeom prst="rect">
+                      <a:avLst/>
+                    </a:prstGeom>
+                    <a:noFill/>
+                    <a:ln w="9525">
+                      <a:noFill/>
+                      <a:miter lim="800000"/>
+                      <a:headEnd/>
+                      <a:tailEnd/>
+                    </a:ln>
+                  </pic:spPr>
+                </pic:pic>
+              </a:graphicData>
+            </a:graphic>
+          </wp:inline>
+        </w:drawing>
+      </w:r>
+    </w:p>
+    <w:p>
+      <w:pPr>
+        <w:spacing w:after="0" w:line="240" w:lineRule="auto"/>
+        <w:jc w:val="center"/>
+        <w:rPr>
+          <w:rFonts w:ascii="Times New Roman" w:eastAsia="Times New Roman" w:hAnsi="Times New Roman" w:cs="Times New Roman"/>
+          <w:sz w:val="19"/>
+          <w:szCs w:val="19"/>
+        </w:rPr>
+      </w:pPr>
+      <w:r>
+        <w:rPr>
+          <w:rFonts w:ascii="Times New Roman" w:eastAsia="Times New Roman" w:hAnsi="Times New Roman" w:cs="Times New Roman"/>
+          <w:sz w:val="19"/>
+          <w:szCs w:val="19"/>
+        </w:rPr>
+        <w:t>Logo oficial de Realidad Aumentada</w:t>
+      </w:r>
+    </w:p>
+    <w:p>
+      <w:pPr>
+        <w:spacing w:after="0" w:line="240" w:lineRule="auto"/>
+        <w:jc w:val="both"/>
+        <w:rPr>
+          <w:rFonts w:ascii="Times New Roman" w:eastAsia="Times New Roman" w:hAnsi="Times New Roman" w:cs="Times New Roman"/>
+          <w:sz w:val="19"/>
+          <w:szCs w:val="19"/>
+        </w:rPr>
+      </w:pPr>
+    </w:p>
+    <w:p>
+      <w:pPr>
+        <w:spacing w:line="240" w:lineRule="auto"/>
+        <w:rPr>
+          <w:rFonts w:ascii="Arial" w:hAnsi="Arial" w:cs="Arial"/>
+          <w:b/>
+          <w:sz w:val="24"/>
+          <w:szCs w:val="24"/>
+          <w:u w:val="single"/>
+        </w:rPr>
+      </w:pPr>
+      <w:r>
+        <w:rPr>
+          <w:rFonts w:ascii="Arial" w:hAnsi="Arial" w:cs="Arial"/>
+          <w:sz w:val="24"/>
+          <w:szCs w:val="24"/>
+        </w:rPr>
+        <w:t>[</w:t>
+      </w:r>
+      <w:r>
+        <w:rPr>
+          <w:rFonts w:ascii="Arial" w:hAnsi="Arial" w:cs="Arial"/>
+          <w:sz w:val="24"/>
+          <w:szCs w:val="24"/>
+        </w:rPr>
+        <w:t>Rolando, 2012 ]</w:t>
+      </w:r>
+    </w:p>
+    <w:p>
+      <w:pPr>
+        <w:spacing w:line="240" w:lineRule="auto"/>
+        <w:rPr>
+          <w:rFonts w:ascii="Arial" w:hAnsi="Arial" w:cs="Arial"/>
+          <w:b/>
+          <w:sz w:val="24"/>
+          <w:szCs w:val="24"/>
+          <w:u w:val="single"/>
+        </w:rPr>
+      </w:pPr>
+    </w:p>
+    <w:p>
+      <w:pPr>
+        <w:spacing w:line="240" w:lineRule="auto"/>
+        <w:rPr>
+          <w:rFonts w:ascii="Arial" w:hAnsi="Arial" w:cs="Arial"/>
+          <w:b/>
+          <w:sz w:val="24"/>
+          <w:szCs w:val="24"/>
+          <w:u w:val="single"/>
+        </w:rPr>
+      </w:pPr>
+      <w:r>
+        <w:rPr>
+          <w:rFonts w:ascii="Arial" w:hAnsi="Arial" w:cs="Arial"/>
+          <w:b/>
+          <w:sz w:val="24"/>
+          <w:szCs w:val="24"/>
+          <w:u w:val="single"/>
+        </w:rPr>
+        <w:t xml:space="preserve">Realidad aumentada en dispositivos </w:t>
+      </w:r>
+      <w:proofErr w:type="spellStart"/>
+      <w:r>
+        <w:rPr>
+          <w:rFonts w:ascii="Arial" w:hAnsi="Arial" w:cs="Arial"/>
+          <w:b/>
+          <w:sz w:val="24"/>
+          <w:szCs w:val="24"/>
+          <w:u w:val="single"/>
+        </w:rPr>
+        <w:t>moviles</w:t>
+      </w:r>
+      <w:proofErr w:type="spellEnd"/>
+    </w:p>
+    <w:p>
+      <w:pPr>
+        <w:spacing w:line="240" w:lineRule="auto"/>
+        <w:rPr>
+          <w:rFonts w:ascii="Arial" w:hAnsi="Arial" w:cs="Arial"/>
+          <w:b/>
+          <w:sz w:val="24"/>
+          <w:szCs w:val="24"/>
+          <w:u w:val="single"/>
+        </w:rPr>
+      </w:pPr>
+    </w:p>
+    <w:p>
+      <w:pPr>
+        <w:spacing w:line="240" w:lineRule="auto"/>
+        <w:jc w:val="both"/>
+        <w:rPr>
+          <w:rFonts w:ascii="Arial" w:hAnsi="Arial" w:cs="Arial"/>
+          <w:b/>
+          <w:sz w:val="24"/>
+          <w:szCs w:val="24"/>
+          <w:u w:val="single"/>
+        </w:rPr>
+      </w:pPr>
+      <w:proofErr w:type="spellStart"/>
+      <w:r>
+        <w:rPr>
+          <w:rFonts w:ascii="Arial" w:eastAsia="Times New Roman" w:hAnsi="Arial" w:cs="Arial"/>
+          <w:b/>
+          <w:sz w:val="24"/>
+          <w:szCs w:val="24"/>
+          <w:u w:val="single"/>
+        </w:rPr>
         <w:t>Tecnologias</w:t>
       </w:r>
       <w:proofErr w:type="spellEnd"/>
@@ -960,7 +3081,7 @@
     </w:p>
     <w:p>
       <w:pPr>
-        <w:spacing w:before="140" w:line="360" w:lineRule="auto"/>
+        <w:spacing w:before="140" w:line="240" w:lineRule="auto"/>
         <w:jc w:val="both"/>
         <w:rPr>
           <w:rFonts w:ascii="Arial" w:hAnsi="Arial" w:cs="Arial"/>
@@ -1006,7 +3127,7 @@
         <w:autoSpaceDE w:val="0"/>
         <w:autoSpaceDN w:val="0"/>
         <w:adjustRightInd w:val="0"/>
-        <w:spacing w:after="0" w:line="360" w:lineRule="auto"/>
+        <w:spacing w:after="0" w:line="240" w:lineRule="auto"/>
         <w:jc w:val="both"/>
         <w:rPr>
           <w:rFonts w:ascii="Arial" w:hAnsi="Arial" w:cs="Arial"/>
@@ -1029,96 +3150,7 @@
           <w:sz w:val="24"/>
           <w:szCs w:val="24"/>
         </w:rPr>
-        <w:t xml:space="preserve"> es un motor gráfico 3D para PC y Mac que viene empaquetado como una herramienta para crear juegos, aplicaciones interactivas, visualizaciones y animaciones en 3D. Soporta tres tipos de lenguajes de programación, una </w:t>
-      </w:r>
-      <w:r>
-        <w:rPr>
-          <w:rFonts w:ascii="Arial" w:hAnsi="Arial" w:cs="Arial"/>
-          <w:sz w:val="24"/>
-          <w:szCs w:val="24"/>
-        </w:rPr>
-        <w:lastRenderedPageBreak/>
-        <w:t xml:space="preserve">versión </w:t>
-      </w:r>
-      <w:proofErr w:type="spellStart"/>
-      <w:r>
-        <w:rPr>
-          <w:rFonts w:ascii="Arial" w:hAnsi="Arial" w:cs="Arial"/>
-          <w:sz w:val="24"/>
-          <w:szCs w:val="24"/>
-        </w:rPr>
-        <w:t>javaScript</w:t>
-      </w:r>
-      <w:proofErr w:type="spellEnd"/>
-      <w:r>
-        <w:rPr>
-          <w:rFonts w:ascii="Arial" w:hAnsi="Arial" w:cs="Arial"/>
-          <w:sz w:val="24"/>
-          <w:szCs w:val="24"/>
-        </w:rPr>
-        <w:t xml:space="preserve">, C# y </w:t>
-      </w:r>
-      <w:proofErr w:type="spellStart"/>
-      <w:r>
-        <w:rPr>
-          <w:rFonts w:ascii="Arial" w:hAnsi="Arial" w:cs="Arial"/>
-          <w:sz w:val="24"/>
-          <w:szCs w:val="24"/>
-        </w:rPr>
-        <w:t>Boo</w:t>
-      </w:r>
-      <w:proofErr w:type="spellEnd"/>
-      <w:r>
-        <w:rPr>
-          <w:rFonts w:ascii="Arial" w:hAnsi="Arial" w:cs="Arial"/>
-          <w:sz w:val="24"/>
-          <w:szCs w:val="24"/>
-        </w:rPr>
-        <w:t xml:space="preserve">, un derivado de </w:t>
-      </w:r>
-      <w:proofErr w:type="spellStart"/>
-      <w:r>
-        <w:rPr>
-          <w:rFonts w:ascii="Arial" w:hAnsi="Arial" w:cs="Arial"/>
-          <w:sz w:val="24"/>
-          <w:szCs w:val="24"/>
-        </w:rPr>
-        <w:t>Python</w:t>
-      </w:r>
-      <w:proofErr w:type="spellEnd"/>
-      <w:r>
-        <w:rPr>
-          <w:rFonts w:ascii="Arial" w:hAnsi="Arial" w:cs="Arial"/>
-          <w:sz w:val="24"/>
-          <w:szCs w:val="24"/>
-        </w:rPr>
-        <w:t xml:space="preserve">. El usuario puede elegir entre estos tres lenguajes de programación. </w:t>
-      </w:r>
-      <w:r>
-        <w:rPr>
-          <w:rFonts w:ascii="Arial" w:eastAsia="Times New Roman" w:hAnsi="Arial" w:cs="Arial"/>
-          <w:sz w:val="24"/>
-          <w:szCs w:val="24"/>
-          <w:lang w:val="es-AR" w:eastAsia="es-AR"/>
-        </w:rPr>
-        <w:t>[</w:t>
-      </w:r>
-      <w:r>
-        <w:rPr>
-          <w:rFonts w:ascii="Arial" w:hAnsi="Arial" w:cs="Arial"/>
-          <w:sz w:val="24"/>
-          <w:szCs w:val="24"/>
-        </w:rPr>
-        <w:t>Collado</w:t>
-      </w:r>
-      <w:r>
-        <w:rPr>
-          <w:rFonts w:ascii="Arial" w:eastAsia="Times New Roman" w:hAnsi="Arial" w:cs="Arial"/>
-          <w:sz w:val="24"/>
-          <w:szCs w:val="24"/>
-          <w:lang w:val="es-AR" w:eastAsia="es-AR"/>
-        </w:rPr>
-        <w:t>, 2012].</w:t>
+        <w:t xml:space="preserve"> es un motor gráfico 3D para PC y Mac que viene empaquetado como una herramienta para crear juegos, aplicaciones interactivas, visualizaciones y animaciones en 3D. </w:t>
       </w:r>
     </w:p>
     <w:p>
@@ -1126,12 +3158,13 @@
         <w:autoSpaceDE w:val="0"/>
         <w:autoSpaceDN w:val="0"/>
         <w:adjustRightInd w:val="0"/>
-        <w:spacing w:after="0" w:line="360" w:lineRule="auto"/>
-        <w:jc w:val="both"/>
-        <w:rPr>
-          <w:rFonts w:ascii="Arial" w:hAnsi="Arial" w:cs="Arial"/>
-          <w:sz w:val="24"/>
-          <w:szCs w:val="24"/>
+        <w:spacing w:after="0" w:line="240" w:lineRule="auto"/>
+        <w:jc w:val="both"/>
+        <w:rPr>
+          <w:rFonts w:ascii="Arial" w:eastAsia="Times New Roman" w:hAnsi="Arial" w:cs="Arial"/>
+          <w:sz w:val="24"/>
+          <w:szCs w:val="24"/>
+          <w:lang w:val="es-AR" w:eastAsia="es-AR"/>
         </w:rPr>
       </w:pPr>
       <w:proofErr w:type="spellStart"/>
@@ -1210,25 +3243,15 @@
           <w:sz w:val="24"/>
           <w:szCs w:val="24"/>
         </w:rPr>
-        <w:t xml:space="preserve">Se basa en el reconocimiento de marcas naturales incluyendo objetos 3D y dispone de un </w:t>
-      </w:r>
-      <w:proofErr w:type="spellStart"/>
-      <w:r>
-        <w:rPr>
-          <w:rFonts w:ascii="Arial" w:hAnsi="Arial" w:cs="Arial"/>
-          <w:sz w:val="24"/>
-          <w:szCs w:val="24"/>
-        </w:rPr>
-        <w:t>plugin</w:t>
-      </w:r>
-      <w:proofErr w:type="spellEnd"/>
-      <w:r>
-        <w:rPr>
-          <w:rFonts w:ascii="Arial" w:hAnsi="Arial" w:cs="Arial"/>
-          <w:sz w:val="24"/>
-          <w:szCs w:val="24"/>
-        </w:rPr>
-        <w:t xml:space="preserve"> para interactuar con Unity3D ofreciendo la posibilidad de crear botones virtuales para ampliar las vías de interacción con el usuario.</w:t>
+        <w:t>Se basa en el reconocimiento de marcas naturales inclu</w:t>
+      </w:r>
+      <w:r>
+        <w:rPr>
+          <w:rFonts w:ascii="Arial" w:hAnsi="Arial" w:cs="Arial"/>
+          <w:sz w:val="24"/>
+          <w:szCs w:val="24"/>
+        </w:rPr>
+        <w:t>yendo objetos 3D</w:t>
       </w:r>
       <w:r>
         <w:rPr>
@@ -1237,7 +3260,7 @@
           <w:szCs w:val="24"/>
           <w:lang w:val="es-AR" w:eastAsia="es-AR"/>
         </w:rPr>
-        <w:t xml:space="preserve"> Utiliza como lenguaje de programación C++ y posibilita comunicarte con otros lenguajes de programación como java. [Mamolar, 2012].</w:t>
+        <w:t>[Mamolar, 2012].</w:t>
       </w:r>
     </w:p>
     <w:p>
@@ -1245,7 +3268,7 @@
         <w:autoSpaceDE w:val="0"/>
         <w:autoSpaceDN w:val="0"/>
         <w:adjustRightInd w:val="0"/>
-        <w:spacing w:after="0" w:line="360" w:lineRule="auto"/>
+        <w:spacing w:after="0" w:line="240" w:lineRule="auto"/>
         <w:jc w:val="both"/>
         <w:rPr>
           <w:rFonts w:ascii="Arial" w:hAnsi="Arial" w:cs="Arial"/>
@@ -1314,7 +3337,7 @@
           <w:szCs w:val="24"/>
           <w:lang w:val="es-AR"/>
         </w:rPr>
-        <w:t xml:space="preserve">. Las aplicaciones se basan en el Reconocimiento de marcas naturales, e integra la gravedad en los módulos de reconocimiento para añadir precisión. </w:t>
+        <w:t>. Las aplicaciones se basan en el Reconocimiento de marcas naturales, e integra la gravedad en los módulos de reconocimiento para añadir precisión</w:t>
       </w:r>
       <w:r>
         <w:rPr>
@@ -1323,7 +3346,7 @@
           <w:szCs w:val="24"/>
           <w:lang w:val="es-AR" w:eastAsia="es-AR"/>
         </w:rPr>
-        <w:t xml:space="preserve">Utiliza archivos  de configuración XML para configurar los elementos de realidad aumentada. [Mamolar, 2012] </w:t>
+        <w:t xml:space="preserve"> [Mamolar, 2012] </w:t>
       </w:r>
     </w:p>
     <w:p>
@@ -1331,7 +3354,7 @@
         <w:autoSpaceDE w:val="0"/>
         <w:autoSpaceDN w:val="0"/>
         <w:adjustRightInd w:val="0"/>
-        <w:spacing w:after="0" w:line="360" w:lineRule="auto"/>
+        <w:spacing w:after="0" w:line="240" w:lineRule="auto"/>
         <w:jc w:val="both"/>
         <w:rPr>
           <w:rFonts w:ascii="Arial" w:hAnsi="Arial" w:cs="Arial"/>
@@ -1399,7 +3422,7 @@
         <w:autoSpaceDE w:val="0"/>
         <w:autoSpaceDN w:val="0"/>
         <w:adjustRightInd w:val="0"/>
-        <w:spacing w:after="0" w:line="360" w:lineRule="auto"/>
+        <w:spacing w:after="0" w:line="240" w:lineRule="auto"/>
         <w:jc w:val="both"/>
         <w:rPr>
           <w:rFonts w:ascii="Arial" w:eastAsia="Times New Roman" w:hAnsi="Arial" w:cs="Arial"/>
@@ -1448,7 +3471,16 @@
           <w:szCs w:val="24"/>
           <w:lang w:val="es-AR"/>
         </w:rPr>
-        <w:t>s un SDK de código abierto para el desarrollo de aplicaciones de realidad aumentad basadas en el reconocimiento de marcadores. Se trata de un framework multiplataforma disponible para Android y es compatible con las plataformas de Java, C#, AS3 y C++</w:t>
+        <w:t>s un SDK de código abierto para el desarrollo de aplicaciones de realidad aumentad basadas en e</w:t>
+      </w:r>
+      <w:r>
+        <w:rPr>
+          <w:rFonts w:ascii="Arial" w:hAnsi="Arial" w:cs="Arial"/>
+          <w:sz w:val="24"/>
+          <w:szCs w:val="24"/>
+          <w:lang w:val="es-AR"/>
+        </w:rPr>
+        <w:t>l reconocimiento de marcadores</w:t>
       </w:r>
       <w:r>
         <w:rPr>
@@ -1457,7 +3489,7 @@
           <w:szCs w:val="24"/>
           <w:lang w:val="es-AR" w:eastAsia="es-AR"/>
         </w:rPr>
-        <w:t xml:space="preserve"> [Mamolar, 2012].</w:t>
+        <w:t>[Mamolar, 2012].</w:t>
       </w:r>
     </w:p>
     <w:p>
@@ -1487,24 +3519,42 @@
           <w:szCs w:val="24"/>
           <w:u w:val="single"/>
         </w:rPr>
-        <w:t>Kit de desarrollo de  software (SDK</w:t>
-      </w:r>
-      <w:r>
-        <w:rPr>
-          <w:rFonts w:ascii="Arial" w:hAnsi="Arial" w:cs="Arial"/>
+        <w:t>SDK</w:t>
+      </w:r>
+      <w:r>
+        <w:rPr>
+          <w:rFonts w:ascii="Arial" w:hAnsi="Arial" w:cs="Arial"/>
+          <w:b/>
           <w:sz w:val="24"/>
           <w:szCs w:val="24"/>
           <w:u w:val="single"/>
         </w:rPr>
-        <w:t>):</w:t>
-      </w:r>
-      <w:r>
-        <w:rPr>
-          <w:rFonts w:ascii="Arial" w:hAnsi="Arial" w:cs="Arial"/>
-          <w:sz w:val="24"/>
-          <w:szCs w:val="24"/>
-        </w:rPr>
-        <w:t xml:space="preserve"> Conjunto de herramientas de desarrollo software que permite al desarrollador crear aplicaci</w:t>
+        <w:t>: Kit de desarrollo de software</w:t>
+      </w:r>
+      <w:r>
+        <w:rPr>
+          <w:rFonts w:ascii="Arial" w:hAnsi="Arial" w:cs="Arial"/>
+          <w:sz w:val="24"/>
+          <w:szCs w:val="24"/>
+          <w:u w:val="single"/>
+        </w:rPr>
+        <w:t>:</w:t>
+      </w:r>
+      <w:r>
+        <w:rPr>
+          <w:rFonts w:ascii="Arial" w:hAnsi="Arial" w:cs="Arial"/>
+          <w:sz w:val="24"/>
+          <w:szCs w:val="24"/>
+        </w:rPr>
+        <w:t xml:space="preserve"> Es un c</w:t>
+      </w:r>
+      <w:r>
+        <w:rPr>
+          <w:rFonts w:ascii="Arial" w:hAnsi="Arial" w:cs="Arial"/>
+          <w:sz w:val="24"/>
+          <w:szCs w:val="24"/>
+        </w:rPr>
+        <w:t>onjunto de herramientas de desarrollo software que permite al desarrollador crear aplicaci</w:t>
       </w:r>
       <w:r>
         <w:rPr>
@@ -1515,7 +3565,6 @@
         <w:t xml:space="preserve">ones para un sistema concreto. </w:t>
       </w:r>
     </w:p>
-    <w:p/>
     <w:p>
       <w:pPr>
         <w:pStyle w:val="Sinespaciado"/>
@@ -1566,6 +3615,7 @@
       </w:pPr>
       <w:proofErr w:type="spellStart"/>
       <w:r>
+        <w:lastRenderedPageBreak/>
         <w:t>Vuforia</w:t>
       </w:r>
       <w:proofErr w:type="spellEnd"/>
@@ -1743,7 +3793,7 @@
                     </pic:cNvPicPr>
                   </pic:nvPicPr>
                   <pic:blipFill>
-                    <a:blip r:embed="rId6"/>
+                    <a:blip r:embed="rId8"/>
                     <a:srcRect/>
                     <a:stretch>
                       <a:fillRect/>
@@ -1993,6 +4043,7 @@
           <w:sz w:val="24"/>
           <w:szCs w:val="24"/>
         </w:rPr>
+        <w:lastRenderedPageBreak/>
         <w:t xml:space="preserve">Una aplicación de Realidad Aumentada basada en </w:t>
       </w:r>
       <w:proofErr w:type="spellStart"/>
@@ -2161,7 +4212,6 @@
           <w:sz w:val="24"/>
           <w:szCs w:val="24"/>
         </w:rPr>
-        <w:lastRenderedPageBreak/>
         <w:t>• Convertidor de imágenes (</w:t>
       </w:r>
       <w:proofErr w:type="spellStart"/>
@@ -2907,7 +4957,7 @@
                     </pic:cNvPicPr>
                   </pic:nvPicPr>
                   <pic:blipFill>
-                    <a:blip r:embed="rId7"/>
+                    <a:blip r:embed="rId9"/>
                     <a:srcRect/>
                     <a:stretch>
                       <a:fillRect/>
@@ -3313,7 +5363,7 @@
                     </pic:cNvPicPr>
                   </pic:nvPicPr>
                   <pic:blipFill>
-                    <a:blip r:embed="rId8"/>
+                    <a:blip r:embed="rId10"/>
                     <a:srcRect/>
                     <a:stretch>
                       <a:fillRect/>
@@ -3415,6 +5465,7 @@
         <w:rPr>
           <w:rFonts w:ascii="Arial" w:eastAsia="Times New Roman" w:hAnsi="Arial" w:cs="Arial"/>
           <w:bCs/>
+          <w:color w:val="FF0000"/>
           <w:sz w:val="24"/>
           <w:szCs w:val="24"/>
           <w:lang w:eastAsia="es-AR"/>
@@ -3425,6 +5476,7 @@
           <w:rFonts w:ascii="Arial" w:eastAsia="Times New Roman" w:hAnsi="Arial" w:cs="Arial"/>
           <w:b/>
           <w:bCs/>
+          <w:color w:val="FF0000"/>
           <w:sz w:val="24"/>
           <w:szCs w:val="24"/>
           <w:u w:val="single"/>
@@ -3438,6 +5490,7 @@
           <w:rFonts w:ascii="Arial" w:eastAsia="Times New Roman" w:hAnsi="Arial" w:cs="Arial"/>
           <w:b/>
           <w:bCs/>
+          <w:color w:val="FF0000"/>
           <w:sz w:val="24"/>
           <w:szCs w:val="24"/>
           <w:u w:val="single"/>
@@ -3451,6 +5504,7 @@
           <w:rFonts w:ascii="Arial" w:eastAsia="Times New Roman" w:hAnsi="Arial" w:cs="Arial"/>
           <w:b/>
           <w:bCs/>
+          <w:color w:val="FF0000"/>
           <w:sz w:val="24"/>
           <w:szCs w:val="24"/>
           <w:u w:val="single"/>
@@ -3464,6 +5518,7 @@
           <w:rFonts w:ascii="Arial" w:eastAsia="Times New Roman" w:hAnsi="Arial" w:cs="Arial"/>
           <w:b/>
           <w:bCs/>
+          <w:color w:val="FF0000"/>
           <w:sz w:val="24"/>
           <w:szCs w:val="24"/>
           <w:u w:val="single"/>
@@ -3477,6 +5532,7 @@
           <w:rFonts w:ascii="Arial" w:eastAsia="Times New Roman" w:hAnsi="Arial" w:cs="Arial"/>
           <w:b/>
           <w:bCs/>
+          <w:color w:val="FF0000"/>
           <w:sz w:val="24"/>
           <w:szCs w:val="24"/>
           <w:u w:val="single"/>
@@ -3488,6 +5544,7 @@
         <w:rPr>
           <w:rFonts w:ascii="Arial" w:eastAsia="Times New Roman" w:hAnsi="Arial" w:cs="Arial"/>
           <w:bCs/>
+          <w:color w:val="FF0000"/>
           <w:sz w:val="24"/>
           <w:szCs w:val="24"/>
           <w:lang w:eastAsia="es-AR"/>
@@ -3642,6 +5699,7 @@
         <w:rPr>
           <w:rFonts w:ascii="Arial" w:hAnsi="Arial" w:cs="Arial"/>
           <w:b/>
+          <w:color w:val="FF0000"/>
           <w:sz w:val="24"/>
           <w:szCs w:val="24"/>
           <w:u w:val="single"/>
@@ -3651,6 +5709,7 @@
         <w:rPr>
           <w:rFonts w:ascii="Arial" w:hAnsi="Arial" w:cs="Arial"/>
           <w:b/>
+          <w:color w:val="FF0000"/>
           <w:sz w:val="24"/>
           <w:szCs w:val="24"/>
           <w:u w:val="single"/>
@@ -3663,6 +5722,7 @@
         <w:jc w:val="both"/>
         <w:rPr>
           <w:rFonts w:ascii="Arial" w:hAnsi="Arial" w:cs="Arial"/>
+          <w:color w:val="FF0000"/>
           <w:sz w:val="24"/>
           <w:szCs w:val="24"/>
           <w:u w:val="single"/>
@@ -3672,6 +5732,7 @@
       <w:r>
         <w:rPr>
           <w:rFonts w:ascii="Arial" w:hAnsi="Arial" w:cs="Arial"/>
+          <w:color w:val="FF0000"/>
           <w:sz w:val="24"/>
           <w:szCs w:val="24"/>
           <w:u w:val="single"/>
@@ -3682,6 +5743,7 @@
       <w:r>
         <w:rPr>
           <w:rFonts w:ascii="Arial" w:hAnsi="Arial" w:cs="Arial"/>
+          <w:color w:val="FF0000"/>
           <w:sz w:val="24"/>
           <w:szCs w:val="24"/>
           <w:u w:val="single"/>
@@ -3694,81 +5756,19 @@
         <w:jc w:val="both"/>
         <w:rPr>
           <w:rFonts w:ascii="Arial" w:hAnsi="Arial" w:cs="Arial"/>
-          <w:sz w:val="24"/>
-          <w:szCs w:val="24"/>
-        </w:rPr>
-      </w:pPr>
-      <w:r>
-        <w:rPr>
-          <w:rFonts w:ascii="Arial" w:hAnsi="Arial" w:cs="Arial"/>
-          <w:sz w:val="24"/>
-          <w:szCs w:val="24"/>
-        </w:rPr>
-        <w:t>Se trata de una forma sencilla de crear y colocar texturas UV en cualquier modelo 3D haciendo uso de fotografías.</w:t>
-      </w:r>
-      <w:r>
-        <w:rPr>
-          <w:rFonts w:ascii="Arial" w:hAnsi="Arial" w:cs="Arial"/>
-          <w:sz w:val="24"/>
-          <w:szCs w:val="24"/>
-        </w:rPr>
-        <w:t xml:space="preserve"> Podemos</w:t>
-      </w:r>
-      <w:r>
-        <w:rPr>
-          <w:rFonts w:ascii="Arial" w:hAnsi="Arial" w:cs="Arial"/>
-          <w:sz w:val="24"/>
-          <w:szCs w:val="24"/>
-        </w:rPr>
-        <w:t xml:space="preserve"> usar la cantidad de fotos</w:t>
-      </w:r>
-      <w:r>
-        <w:rPr>
-          <w:rFonts w:ascii="Arial" w:hAnsi="Arial" w:cs="Arial"/>
-          <w:sz w:val="24"/>
-          <w:szCs w:val="24"/>
-        </w:rPr>
-        <w:t xml:space="preserve"> </w:t>
-      </w:r>
-      <w:r>
-        <w:rPr>
-          <w:rFonts w:ascii="Arial" w:hAnsi="Arial" w:cs="Arial"/>
-          <w:sz w:val="24"/>
-          <w:szCs w:val="24"/>
-        </w:rPr>
-        <w:t>para</w:t>
-      </w:r>
-      <w:r>
-        <w:rPr>
-          <w:rFonts w:ascii="Arial" w:hAnsi="Arial" w:cs="Arial"/>
-          <w:sz w:val="24"/>
-          <w:szCs w:val="24"/>
-        </w:rPr>
-        <w:t xml:space="preserve"> crear la textura de un</w:t>
-      </w:r>
-      <w:r>
-        <w:rPr>
-          <w:rFonts w:ascii="Arial" w:hAnsi="Arial" w:cs="Arial"/>
-          <w:sz w:val="24"/>
-          <w:szCs w:val="24"/>
-        </w:rPr>
-        <w:t xml:space="preserve"> modelo 3D, con ajuste de calibrado automático; lo único que </w:t>
-      </w:r>
-      <w:r>
-        <w:rPr>
-          <w:rFonts w:ascii="Arial" w:hAnsi="Arial" w:cs="Arial"/>
-          <w:sz w:val="24"/>
-          <w:szCs w:val="24"/>
-        </w:rPr>
-        <w:t>se necesita</w:t>
-      </w:r>
-      <w:r>
-        <w:rPr>
-          <w:rFonts w:ascii="Arial" w:hAnsi="Arial" w:cs="Arial"/>
-          <w:sz w:val="24"/>
-          <w:szCs w:val="24"/>
-        </w:rPr>
-        <w:t xml:space="preserve"> es una cámara digital convencional.</w:t>
+          <w:color w:val="FF0000"/>
+          <w:sz w:val="24"/>
+          <w:szCs w:val="24"/>
+        </w:rPr>
+      </w:pPr>
+      <w:r>
+        <w:rPr>
+          <w:rFonts w:ascii="Arial" w:hAnsi="Arial" w:cs="Arial"/>
+          <w:color w:val="FF0000"/>
+          <w:sz w:val="24"/>
+          <w:szCs w:val="24"/>
+        </w:rPr>
+        <w:t>Se trata de una forma sencilla de crear y colocar texturas UV en cualquier modelo 3D haciendo uso de fotografías. Podemos usar la cantidad de fotos para crear la textura de un modelo 3D, con ajuste de calibrado automático; lo único que se necesita es una cámara digital convencional.</w:t>
       </w:r>
     </w:p>
     <w:p>
@@ -3777,11 +5777,13 @@
         <w:jc w:val="both"/>
         <w:rPr>
           <w:rFonts w:ascii="Arial" w:hAnsi="Arial" w:cs="Arial"/>
-        </w:rPr>
-      </w:pPr>
-      <w:r>
-        <w:rPr>
-          <w:rFonts w:ascii="Arial" w:hAnsi="Arial" w:cs="Arial"/>
+          <w:color w:val="FF0000"/>
+        </w:rPr>
+      </w:pPr>
+      <w:r>
+        <w:rPr>
+          <w:rFonts w:ascii="Arial" w:hAnsi="Arial" w:cs="Arial"/>
+          <w:color w:val="FF0000"/>
         </w:rPr>
         <w:t xml:space="preserve">La forma del objeto y sus colores se extraen automáticamente de cada foto, obteniendo así información que servirá a la construcción del modelo 3D, modelo que podrás editar luego en </w:t>
       </w:r>
@@ -3789,6 +5791,7 @@
       <w:r>
         <w:rPr>
           <w:rFonts w:ascii="Arial" w:hAnsi="Arial" w:cs="Arial"/>
+          <w:color w:val="FF0000"/>
         </w:rPr>
         <w:t>Strata</w:t>
       </w:r>
@@ -3796,6 +5799,7 @@
       <w:r>
         <w:rPr>
           <w:rFonts w:ascii="Arial" w:hAnsi="Arial" w:cs="Arial"/>
+          <w:color w:val="FF0000"/>
         </w:rPr>
         <w:t xml:space="preserve"> 3D CX, importar a una animación Flash, etc.</w:t>
       </w:r>
@@ -3805,30 +5809,25 @@
         <w:spacing w:after="0"/>
         <w:rPr>
           <w:rFonts w:ascii="Arial" w:hAnsi="Arial" w:cs="Arial"/>
-          <w:sz w:val="24"/>
-          <w:szCs w:val="24"/>
-        </w:rPr>
-      </w:pPr>
-      <w:r>
-        <w:rPr>
-          <w:rFonts w:ascii="Arial" w:eastAsia="Times New Roman" w:hAnsi="Arial" w:cs="Arial"/>
+          <w:color w:val="FF0000"/>
+          <w:sz w:val="24"/>
+          <w:szCs w:val="24"/>
+        </w:rPr>
+      </w:pPr>
+      <w:r>
+        <w:rPr>
+          <w:rFonts w:ascii="Arial" w:eastAsia="Times New Roman" w:hAnsi="Arial" w:cs="Arial"/>
+          <w:color w:val="FF0000"/>
           <w:sz w:val="24"/>
           <w:szCs w:val="24"/>
         </w:rPr>
         <w:lastRenderedPageBreak/>
-        <w:t>http://www.macworld.com/article/1146037/stratafoto.html</w:t>
-      </w:r>
-      <w:r>
-        <w:rPr>
-          <w:rFonts w:ascii="Arial" w:eastAsia="Times New Roman" w:hAnsi="Arial" w:cs="Arial"/>
-          <w:sz w:val="24"/>
-          <w:szCs w:val="24"/>
-        </w:rPr>
-        <w:t xml:space="preserve"> </w:t>
-      </w:r>
-      <w:r>
-        <w:rPr>
-          <w:rFonts w:ascii="Arial" w:hAnsi="Arial" w:cs="Arial"/>
+        <w:t xml:space="preserve">http://www.macworld.com/article/1146037/stratafoto.html </w:t>
+      </w:r>
+      <w:r>
+        <w:rPr>
+          <w:rFonts w:ascii="Arial" w:hAnsi="Arial" w:cs="Arial"/>
+          <w:color w:val="FF0000"/>
           <w:sz w:val="24"/>
           <w:szCs w:val="24"/>
         </w:rPr>
@@ -3853,7 +5852,7 @@
         </w:rPr>
         <w:t>[</w:t>
       </w:r>
-      <w:hyperlink r:id="rId9" w:history="1">
+      <w:hyperlink r:id="rId11" w:history="1">
         <w:r>
           <w:rPr>
             <w:rStyle w:val="Hipervnculo"/>
@@ -3874,7 +5873,7 @@
         </w:rPr>
         <w:t xml:space="preserve">, 2003] </w:t>
       </w:r>
-      <w:hyperlink r:id="rId10" w:history="1">
+      <w:hyperlink r:id="rId12" w:history="1">
         <w:r>
           <w:rPr>
             <w:rStyle w:val="Hipervnculo"/>
@@ -3936,6 +5935,48 @@
         </w:rPr>
         <w:t>Barcelona 2009, España.</w:t>
       </w:r>
+    </w:p>
+    <w:p>
+      <w:pPr>
+        <w:rPr>
+          <w:rFonts w:ascii="Arial" w:hAnsi="Arial" w:cs="Arial"/>
+          <w:sz w:val="24"/>
+          <w:szCs w:val="24"/>
+        </w:rPr>
+      </w:pPr>
+      <w:r>
+        <w:rPr>
+          <w:rFonts w:ascii="Arial" w:hAnsi="Arial" w:cs="Arial"/>
+          <w:sz w:val="24"/>
+          <w:szCs w:val="24"/>
+        </w:rPr>
+        <w:t>[</w:t>
+      </w:r>
+      <w:r>
+        <w:rPr>
+          <w:rFonts w:ascii="Arial" w:hAnsi="Arial" w:cs="Arial"/>
+          <w:sz w:val="24"/>
+          <w:szCs w:val="24"/>
+        </w:rPr>
+        <w:t>Rolando, 2012 ] Rolando F. "De la realidad virtual a la realidad aumentada" , Palermo Octubre 2012, España</w:t>
+      </w:r>
+      <w:r>
+        <w:rPr>
+          <w:rFonts w:ascii="Arial" w:hAnsi="Arial" w:cs="Arial"/>
+          <w:sz w:val="24"/>
+          <w:szCs w:val="24"/>
+        </w:rPr>
+        <w:t>.</w:t>
+      </w:r>
+    </w:p>
+    <w:p>
+      <w:pPr>
+        <w:rPr>
+          <w:rFonts w:ascii="Arial" w:hAnsi="Arial" w:cs="Arial"/>
+          <w:sz w:val="24"/>
+          <w:szCs w:val="24"/>
+        </w:rPr>
+      </w:pPr>
     </w:p>
     <w:sectPr>
       <w:pgSz w:w="11906" w:h="16838"/>

</xml_diff>

<commit_message>
update de marco teorico
</commit_message>
<xml_diff>
--- a/Documentacion/CAPITULO 2-MARCO TEORICO..docx
+++ b/Documentacion/CAPITULO 2-MARCO TEORICO..docx
@@ -327,6 +327,60 @@
         <w:spacing w:after="0" w:line="240" w:lineRule="auto"/>
         <w:jc w:val="both"/>
         <w:rPr>
+          <w:rFonts w:ascii="Arial" w:eastAsia="Times New Roman" w:hAnsi="Arial" w:cs="Arial"/>
+          <w:sz w:val="24"/>
+          <w:szCs w:val="24"/>
+        </w:rPr>
+      </w:pPr>
+    </w:p>
+    <w:p>
+      <w:pPr>
+        <w:spacing w:after="0" w:line="240" w:lineRule="auto"/>
+        <w:jc w:val="both"/>
+        <w:rPr>
+          <w:rFonts w:ascii="Arial" w:eastAsia="Times New Roman" w:hAnsi="Arial" w:cs="Arial"/>
+          <w:sz w:val="24"/>
+          <w:szCs w:val="24"/>
+        </w:rPr>
+      </w:pPr>
+      <w:r>
+        <w:rPr>
+          <w:rFonts w:ascii="Arial" w:eastAsia="Times New Roman" w:hAnsi="Arial" w:cs="Arial"/>
+          <w:sz w:val="24"/>
+          <w:szCs w:val="24"/>
+        </w:rPr>
+        <w:t>M</w:t>
+      </w:r>
+      <w:r>
+        <w:rPr>
+          <w:rFonts w:ascii="Arial" w:eastAsia="Times New Roman" w:hAnsi="Arial" w:cs="Arial"/>
+          <w:sz w:val="24"/>
+          <w:szCs w:val="24"/>
+        </w:rPr>
+        <w:t>arca</w:t>
+      </w:r>
+      <w:r>
+        <w:rPr>
+          <w:rFonts w:ascii="Arial" w:eastAsia="Times New Roman" w:hAnsi="Arial" w:cs="Arial"/>
+          <w:sz w:val="24"/>
+          <w:szCs w:val="24"/>
+        </w:rPr>
+        <w:t>dores:</w:t>
+      </w:r>
+      <w:r>
+        <w:rPr>
+          <w:rFonts w:ascii="Arial" w:eastAsia="Times New Roman" w:hAnsi="Arial" w:cs="Arial"/>
+          <w:sz w:val="24"/>
+          <w:szCs w:val="24"/>
+        </w:rPr>
+        <w:t xml:space="preserve"> son hojas de papel con símbolos que el software interpreta realizando una respuesta específica para un marcador específico. </w:t>
+      </w:r>
+    </w:p>
+    <w:p>
+      <w:pPr>
+        <w:spacing w:after="0" w:line="240" w:lineRule="auto"/>
+        <w:jc w:val="both"/>
+        <w:rPr>
           <w:rFonts w:ascii="Arial" w:hAnsi="Arial" w:cs="Arial"/>
         </w:rPr>
       </w:pPr>
@@ -475,39 +529,231 @@
     </w:p>
     <w:p>
       <w:pPr>
-        <w:spacing w:after="0" w:line="240" w:lineRule="auto"/>
-        <w:jc w:val="both"/>
-        <w:rPr>
-          <w:rFonts w:ascii="Arial" w:hAnsi="Arial" w:cs="Arial"/>
-        </w:rPr>
-      </w:pPr>
-      <w:r>
-        <w:rPr>
-          <w:rFonts w:ascii="Arial" w:hAnsi="Arial" w:cs="Arial"/>
+        <w:pStyle w:val="Sinespaciado"/>
+      </w:pPr>
+      <w:r>
+        <w:rPr>
+          <w:rFonts w:cs="Arial"/>
+          <w:u w:val="single"/>
         </w:rPr>
         <w:t>Realidad Virtual (RV):</w:t>
       </w:r>
-    </w:p>
-    <w:p>
-      <w:pPr>
-        <w:spacing w:after="0" w:line="240" w:lineRule="auto"/>
-        <w:jc w:val="both"/>
-        <w:rPr>
-          <w:rFonts w:ascii="Arial" w:hAnsi="Arial" w:cs="Arial"/>
-        </w:rPr>
-      </w:pPr>
-      <w:r>
-        <w:rPr>
-          <w:rFonts w:ascii="Arial" w:hAnsi="Arial" w:cs="Arial"/>
-        </w:rPr>
-        <w:t>3G</w:t>
-      </w:r>
-      <w:r>
-        <w:rPr>
-          <w:rFonts w:ascii="Arial" w:hAnsi="Arial" w:cs="Arial"/>
+      <w:r>
+        <w:rPr>
+          <w:rFonts w:cs="Arial"/>
+        </w:rPr>
+        <w:t xml:space="preserve"> </w:t>
+      </w:r>
+      <w:r>
+        <w:rPr>
+          <w:sz w:val="22"/>
+        </w:rPr>
+        <w:t>es una ciencia basada en el empleo de ordenadores y otros dispositivos, cuyo fin es producir una apariencia de realidad que permita al usuario tener la sensación de estar presente en ella.</w:t>
+      </w:r>
+      <w:r>
+        <w:t xml:space="preserve"> </w:t>
+      </w:r>
+    </w:p>
+    <w:p>
+      <w:pPr>
+        <w:pStyle w:val="Sinespaciado"/>
+      </w:pPr>
+    </w:p>
+    <w:p>
+      <w:pPr>
+        <w:pStyle w:val="Sinespaciado"/>
+        <w:rPr>
+          <w:sz w:val="22"/>
+        </w:rPr>
+      </w:pPr>
+      <w:r>
+        <w:rPr>
+          <w:u w:val="single"/>
+        </w:rPr>
+        <w:t>3G:</w:t>
+      </w:r>
+      <w:r>
+        <w:t xml:space="preserve"> </w:t>
+      </w:r>
+      <w:r>
+        <w:rPr>
+          <w:sz w:val="22"/>
+        </w:rPr>
+        <w:t>es la abreviación de tercera generación de transmisión de voz y datos a través de telefonía móvil mediante UMTS (servicio universal de telecomunicaciones móviles).</w:t>
+      </w:r>
+    </w:p>
+    <w:p>
+      <w:pPr>
+        <w:pStyle w:val="Sinespaciado"/>
+        <w:rPr>
+          <w:sz w:val="22"/>
+        </w:rPr>
+      </w:pPr>
+    </w:p>
+    <w:p>
+      <w:pPr>
+        <w:pStyle w:val="Sinespaciado"/>
+        <w:jc w:val="both"/>
+        <w:rPr>
+          <w:sz w:val="22"/>
+        </w:rPr>
+      </w:pPr>
+      <w:r>
+        <w:rPr>
+          <w:rFonts w:cs="Arial"/>
+          <w:u w:val="single"/>
+        </w:rPr>
+        <w:t>T</w:t>
+      </w:r>
+      <w:r>
+        <w:rPr>
+          <w:rFonts w:cs="Arial"/>
+          <w:u w:val="single"/>
+        </w:rPr>
+        <w:t>ablet</w:t>
+      </w:r>
+      <w:r>
+        <w:rPr>
+          <w:rFonts w:cs="Arial"/>
+          <w:u w:val="single"/>
         </w:rPr>
         <w:t>:</w:t>
       </w:r>
+      <w:r>
+        <w:rPr>
+          <w:rFonts w:cs="Arial"/>
+        </w:rPr>
+        <w:t xml:space="preserve"> </w:t>
+      </w:r>
+      <w:r>
+        <w:rPr>
+          <w:sz w:val="22"/>
+        </w:rPr>
+        <w:t xml:space="preserve">es una </w:t>
+      </w:r>
+      <w:hyperlink r:id="rId6" w:tooltip="Computadora portátil" w:history="1">
+        <w:r>
+          <w:rPr>
+            <w:rStyle w:val="Hipervnculo"/>
+            <w:color w:val="000000" w:themeColor="text1"/>
+            <w:sz w:val="22"/>
+            <w:u w:val="none"/>
+          </w:rPr>
+          <w:t>computadora portátil</w:t>
+        </w:r>
+      </w:hyperlink>
+      <w:r>
+        <w:rPr>
+          <w:sz w:val="22"/>
+        </w:rPr>
+        <w:t xml:space="preserve"> de mayor tamaño que un </w:t>
+      </w:r>
+      <w:hyperlink r:id="rId7" w:tooltip="Teléfono inteligente" w:history="1">
+        <w:r>
+          <w:rPr>
+            <w:rStyle w:val="Hipervnculo"/>
+            <w:color w:val="000000" w:themeColor="text1"/>
+            <w:sz w:val="22"/>
+            <w:u w:val="none"/>
+          </w:rPr>
+          <w:t>teléfono inteligente</w:t>
+        </w:r>
+      </w:hyperlink>
+      <w:r>
+        <w:rPr>
+          <w:sz w:val="22"/>
+        </w:rPr>
+        <w:t xml:space="preserve"> , integrada en una </w:t>
+      </w:r>
+      <w:hyperlink r:id="rId8" w:tooltip="Pantalla táctil" w:history="1">
+        <w:r>
+          <w:rPr>
+            <w:rStyle w:val="Hipervnculo"/>
+            <w:color w:val="000000" w:themeColor="text1"/>
+            <w:sz w:val="22"/>
+            <w:u w:val="none"/>
+          </w:rPr>
+          <w:t>pantalla táctil</w:t>
+        </w:r>
+      </w:hyperlink>
+      <w:r>
+        <w:rPr>
+          <w:sz w:val="22"/>
+        </w:rPr>
+        <w:t xml:space="preserve"> con la que se interactúa primariamente con los dedos, sin necesidad de </w:t>
+      </w:r>
+      <w:hyperlink r:id="rId9" w:tooltip="Teclado (informática)" w:history="1">
+        <w:r>
+          <w:rPr>
+            <w:rStyle w:val="Hipervnculo"/>
+            <w:color w:val="000000" w:themeColor="text1"/>
+            <w:sz w:val="22"/>
+            <w:u w:val="none"/>
+          </w:rPr>
+          <w:t>teclado</w:t>
+        </w:r>
+      </w:hyperlink>
+      <w:r>
+        <w:rPr>
+          <w:sz w:val="22"/>
+        </w:rPr>
+        <w:t xml:space="preserve"> físico ni </w:t>
+      </w:r>
+      <w:hyperlink r:id="rId10" w:tooltip="Ratón (informática)" w:history="1">
+        <w:r>
+          <w:rPr>
+            <w:rStyle w:val="Hipervnculo"/>
+            <w:color w:val="000000" w:themeColor="text1"/>
+            <w:sz w:val="22"/>
+            <w:u w:val="none"/>
+          </w:rPr>
+          <w:t>ratón</w:t>
+        </w:r>
+      </w:hyperlink>
+      <w:r>
+        <w:rPr>
+          <w:sz w:val="22"/>
+        </w:rPr>
+        <w:t xml:space="preserve">. </w:t>
+      </w:r>
+    </w:p>
+    <w:p>
+      <w:pPr>
+        <w:spacing w:after="0" w:line="240" w:lineRule="auto"/>
+        <w:jc w:val="both"/>
+        <w:rPr>
+          <w:rFonts w:ascii="Arial" w:hAnsi="Arial" w:cs="Arial"/>
+        </w:rPr>
+      </w:pPr>
+    </w:p>
+    <w:p>
+      <w:pPr>
+        <w:spacing w:after="0" w:line="240" w:lineRule="auto"/>
+        <w:jc w:val="both"/>
+        <w:rPr>
+          <w:rFonts w:ascii="Arial" w:hAnsi="Arial" w:cs="Arial"/>
+          <w:sz w:val="24"/>
+          <w:szCs w:val="24"/>
+        </w:rPr>
+      </w:pPr>
+      <w:r>
+        <w:rPr>
+          <w:rFonts w:ascii="Arial" w:hAnsi="Arial" w:cs="Arial"/>
+          <w:sz w:val="24"/>
+          <w:szCs w:val="24"/>
+          <w:u w:val="single"/>
+        </w:rPr>
+        <w:lastRenderedPageBreak/>
+        <w:t>ASL:</w:t>
+      </w:r>
+      <w:r>
+        <w:rPr>
+          <w:rFonts w:ascii="Arial" w:hAnsi="Arial" w:cs="Arial"/>
+          <w:sz w:val="24"/>
+          <w:szCs w:val="24"/>
+        </w:rPr>
+        <w:t xml:space="preserve"> Abreviatura para Lenguaje de signo Americano.</w:t>
+      </w:r>
     </w:p>
     <w:p>
       <w:pPr>
@@ -517,9 +763,401 @@
           <w:b/>
         </w:rPr>
       </w:pPr>
-    </w:p>
-    <w:p>
-      <w:pPr>
+      <w:r>
+        <w:rPr>
+          <w:rFonts w:ascii="Arial" w:hAnsi="Arial" w:cs="Arial"/>
+          <w:sz w:val="24"/>
+          <w:szCs w:val="24"/>
+          <w:u w:val="single"/>
+        </w:rPr>
+        <w:t>LSE</w:t>
+      </w:r>
+      <w:r>
+        <w:rPr>
+          <w:rFonts w:ascii="Arial" w:hAnsi="Arial" w:cs="Arial"/>
+          <w:sz w:val="24"/>
+          <w:szCs w:val="24"/>
+        </w:rPr>
+        <w:t>: Abreviatura para Lenguaje de signos Español.</w:t>
+      </w:r>
+    </w:p>
+    <w:p>
+      <w:pPr>
+        <w:pStyle w:val="Sinespaciado"/>
+        <w:rPr>
+          <w:color w:val="000000" w:themeColor="text1"/>
+          <w:sz w:val="22"/>
+        </w:rPr>
+      </w:pPr>
+      <w:proofErr w:type="spellStart"/>
+      <w:r>
+        <w:rPr>
+          <w:u w:val="single"/>
+        </w:rPr>
+        <w:t>iOS</w:t>
+      </w:r>
+      <w:proofErr w:type="spellEnd"/>
+      <w:r>
+        <w:t xml:space="preserve"> </w:t>
+      </w:r>
+      <w:r>
+        <w:rPr>
+          <w:sz w:val="22"/>
+        </w:rPr>
+        <w:t>(por sus sigl</w:t>
+      </w:r>
+      <w:r>
+        <w:rPr>
+          <w:color w:val="000000" w:themeColor="text1"/>
+          <w:sz w:val="22"/>
+        </w:rPr>
+        <w:t xml:space="preserve">as en </w:t>
+      </w:r>
+      <w:hyperlink r:id="rId11" w:tooltip="Inglés" w:history="1">
+        <w:r>
+          <w:rPr>
+            <w:rStyle w:val="Hipervnculo"/>
+            <w:color w:val="000000" w:themeColor="text1"/>
+            <w:sz w:val="22"/>
+            <w:u w:val="none"/>
+          </w:rPr>
+          <w:t>inglés</w:t>
+        </w:r>
+      </w:hyperlink>
+      <w:r>
+        <w:rPr>
+          <w:color w:val="000000" w:themeColor="text1"/>
+          <w:sz w:val="22"/>
+        </w:rPr>
+        <w:t xml:space="preserve"> </w:t>
+      </w:r>
+      <w:proofErr w:type="spellStart"/>
+      <w:r>
+        <w:rPr>
+          <w:i/>
+          <w:iCs/>
+          <w:color w:val="000000" w:themeColor="text1"/>
+          <w:sz w:val="22"/>
+        </w:rPr>
+        <w:t>iPhone</w:t>
+      </w:r>
+      <w:proofErr w:type="spellEnd"/>
+      <w:r>
+        <w:rPr>
+          <w:i/>
+          <w:iCs/>
+          <w:color w:val="000000" w:themeColor="text1"/>
+          <w:sz w:val="22"/>
+        </w:rPr>
+        <w:t>/</w:t>
+      </w:r>
+      <w:proofErr w:type="spellStart"/>
+      <w:r>
+        <w:rPr>
+          <w:i/>
+          <w:iCs/>
+          <w:color w:val="000000" w:themeColor="text1"/>
+          <w:sz w:val="22"/>
+        </w:rPr>
+        <w:t>iPod</w:t>
+      </w:r>
+      <w:proofErr w:type="spellEnd"/>
+      <w:r>
+        <w:rPr>
+          <w:i/>
+          <w:iCs/>
+          <w:color w:val="000000" w:themeColor="text1"/>
+          <w:sz w:val="22"/>
+        </w:rPr>
+        <w:t>/</w:t>
+      </w:r>
+      <w:proofErr w:type="spellStart"/>
+      <w:r>
+        <w:rPr>
+          <w:i/>
+          <w:iCs/>
+          <w:color w:val="000000" w:themeColor="text1"/>
+          <w:sz w:val="22"/>
+        </w:rPr>
+        <w:t>iPad</w:t>
+      </w:r>
+      <w:proofErr w:type="spellEnd"/>
+      <w:r>
+        <w:rPr>
+          <w:i/>
+          <w:iCs/>
+          <w:color w:val="000000" w:themeColor="text1"/>
+          <w:sz w:val="22"/>
+        </w:rPr>
+        <w:t xml:space="preserve"> </w:t>
+      </w:r>
+      <w:proofErr w:type="spellStart"/>
+      <w:r>
+        <w:rPr>
+          <w:i/>
+          <w:iCs/>
+          <w:color w:val="000000" w:themeColor="text1"/>
+          <w:sz w:val="22"/>
+        </w:rPr>
+        <w:t>Operating</w:t>
+      </w:r>
+      <w:proofErr w:type="spellEnd"/>
+      <w:r>
+        <w:rPr>
+          <w:i/>
+          <w:iCs/>
+          <w:color w:val="000000" w:themeColor="text1"/>
+          <w:sz w:val="22"/>
+        </w:rPr>
+        <w:t xml:space="preserve"> </w:t>
+      </w:r>
+      <w:proofErr w:type="spellStart"/>
+      <w:r>
+        <w:rPr>
+          <w:i/>
+          <w:iCs/>
+          <w:color w:val="000000" w:themeColor="text1"/>
+          <w:sz w:val="22"/>
+        </w:rPr>
+        <w:t>System</w:t>
+      </w:r>
+      <w:proofErr w:type="spellEnd"/>
+      <w:r>
+        <w:rPr>
+          <w:i/>
+          <w:iCs/>
+          <w:color w:val="000000" w:themeColor="text1"/>
+          <w:sz w:val="22"/>
+        </w:rPr>
+        <w:t>)</w:t>
+      </w:r>
+      <w:r>
+        <w:rPr>
+          <w:color w:val="000000" w:themeColor="text1"/>
+          <w:sz w:val="22"/>
+        </w:rPr>
+        <w:t>:</w:t>
+      </w:r>
+      <w:r>
+        <w:rPr>
+          <w:color w:val="000000" w:themeColor="text1"/>
+          <w:sz w:val="22"/>
+        </w:rPr>
+        <w:t xml:space="preserve"> es un </w:t>
+      </w:r>
+      <w:hyperlink r:id="rId12" w:tooltip="Sistema operativo" w:history="1">
+        <w:r>
+          <w:rPr>
+            <w:rStyle w:val="Hipervnculo"/>
+            <w:color w:val="000000" w:themeColor="text1"/>
+            <w:sz w:val="22"/>
+            <w:u w:val="none"/>
+          </w:rPr>
+          <w:t>sistema operativo</w:t>
+        </w:r>
+      </w:hyperlink>
+      <w:r>
+        <w:rPr>
+          <w:color w:val="000000" w:themeColor="text1"/>
+          <w:sz w:val="22"/>
+        </w:rPr>
+        <w:t xml:space="preserve"> móvil de la empresa </w:t>
+      </w:r>
+      <w:hyperlink r:id="rId13" w:tooltip="Apple Inc." w:history="1">
+        <w:r>
+          <w:rPr>
+            <w:rStyle w:val="Hipervnculo"/>
+            <w:color w:val="000000" w:themeColor="text1"/>
+            <w:sz w:val="22"/>
+            <w:u w:val="none"/>
+          </w:rPr>
+          <w:t>Apple Inc</w:t>
+        </w:r>
+      </w:hyperlink>
+      <w:r>
+        <w:rPr>
+          <w:color w:val="000000" w:themeColor="text1"/>
+          <w:sz w:val="22"/>
+        </w:rPr>
+        <w:t>.</w:t>
+      </w:r>
+    </w:p>
+    <w:p>
+      <w:pPr>
+        <w:pStyle w:val="Sinespaciado"/>
+        <w:rPr>
+          <w:color w:val="000000" w:themeColor="text1"/>
+        </w:rPr>
+      </w:pPr>
+    </w:p>
+    <w:p>
+      <w:pPr>
+        <w:pStyle w:val="Sinespaciado"/>
+        <w:jc w:val="both"/>
+        <w:rPr>
+          <w:sz w:val="22"/>
+        </w:rPr>
+      </w:pPr>
+      <w:r>
+        <w:rPr>
+          <w:color w:val="000000" w:themeColor="text1"/>
+          <w:u w:val="single"/>
+        </w:rPr>
+        <w:t>Android:</w:t>
+      </w:r>
+      <w:r>
+        <w:rPr>
+          <w:color w:val="000000" w:themeColor="text1"/>
+        </w:rPr>
+        <w:t xml:space="preserve"> </w:t>
+      </w:r>
+      <w:r>
+        <w:rPr>
+          <w:color w:val="000000" w:themeColor="text1"/>
+          <w:sz w:val="22"/>
+        </w:rPr>
+        <w:t xml:space="preserve">es un </w:t>
+      </w:r>
+      <w:hyperlink r:id="rId14" w:tooltip="Sistema operativo" w:history="1">
+        <w:r>
+          <w:rPr>
+            <w:rStyle w:val="Hipervnculo"/>
+            <w:color w:val="000000" w:themeColor="text1"/>
+            <w:sz w:val="22"/>
+            <w:u w:val="none"/>
+          </w:rPr>
+          <w:t>sistema operativo</w:t>
+        </w:r>
+      </w:hyperlink>
+      <w:r>
+        <w:rPr>
+          <w:color w:val="000000" w:themeColor="text1"/>
+          <w:sz w:val="22"/>
+        </w:rPr>
+        <w:t xml:space="preserve"> basado en el </w:t>
+      </w:r>
+      <w:proofErr w:type="spellStart"/>
+      <w:r>
+        <w:rPr>
+          <w:color w:val="000000" w:themeColor="text1"/>
+          <w:sz w:val="22"/>
+        </w:rPr>
+        <w:t>kernel</w:t>
+      </w:r>
+      <w:proofErr w:type="spellEnd"/>
+      <w:r>
+        <w:rPr>
+          <w:color w:val="000000" w:themeColor="text1"/>
+          <w:sz w:val="22"/>
+        </w:rPr>
+        <w:t xml:space="preserve"> de </w:t>
+      </w:r>
+      <w:hyperlink r:id="rId15" w:tooltip="Linux" w:history="1">
+        <w:r>
+          <w:rPr>
+            <w:rStyle w:val="Hipervnculo"/>
+            <w:color w:val="000000" w:themeColor="text1"/>
+            <w:sz w:val="22"/>
+            <w:u w:val="none"/>
+          </w:rPr>
+          <w:t>Linux</w:t>
+        </w:r>
+      </w:hyperlink>
+      <w:r>
+        <w:rPr>
+          <w:color w:val="000000" w:themeColor="text1"/>
+          <w:sz w:val="22"/>
+        </w:rPr>
+        <w:t xml:space="preserve"> diseñado principalmente para dispositivos móviles con </w:t>
+      </w:r>
+      <w:hyperlink r:id="rId16" w:tooltip="Pantalla táctil" w:history="1">
+        <w:r>
+          <w:rPr>
+            <w:rStyle w:val="Hipervnculo"/>
+            <w:color w:val="000000" w:themeColor="text1"/>
+            <w:sz w:val="22"/>
+            <w:u w:val="none"/>
+          </w:rPr>
+          <w:t>pantalla táctil</w:t>
+        </w:r>
+      </w:hyperlink>
+      <w:r>
+        <w:rPr>
+          <w:color w:val="000000" w:themeColor="text1"/>
+          <w:sz w:val="22"/>
+        </w:rPr>
+        <w:t xml:space="preserve">, como </w:t>
+      </w:r>
+      <w:hyperlink r:id="rId17" w:tooltip="Teléfonos inteligentes" w:history="1">
+        <w:r>
+          <w:rPr>
+            <w:rStyle w:val="Hipervnculo"/>
+            <w:color w:val="000000" w:themeColor="text1"/>
+            <w:sz w:val="22"/>
+            <w:u w:val="none"/>
+          </w:rPr>
+          <w:t>teléfonos</w:t>
+        </w:r>
+        <w:r>
+          <w:rPr>
+            <w:rStyle w:val="Hipervnculo"/>
+            <w:color w:val="000000" w:themeColor="text1"/>
+            <w:sz w:val="22"/>
+            <w:u w:val="none"/>
+          </w:rPr>
+          <w:t xml:space="preserve"> inteligentes</w:t>
+        </w:r>
+      </w:hyperlink>
+      <w:r>
+        <w:rPr>
+          <w:color w:val="000000" w:themeColor="text1"/>
+          <w:sz w:val="22"/>
+        </w:rPr>
+        <w:t xml:space="preserve"> o </w:t>
+      </w:r>
+      <w:hyperlink r:id="rId18" w:tooltip="Tableta (computadora)" w:history="1">
+        <w:r>
+          <w:rPr>
+            <w:rStyle w:val="Hipervnculo"/>
+            <w:color w:val="000000" w:themeColor="text1"/>
+            <w:sz w:val="22"/>
+            <w:u w:val="none"/>
+          </w:rPr>
+          <w:t>tabletas</w:t>
+        </w:r>
+      </w:hyperlink>
+      <w:r>
+        <w:rPr>
+          <w:color w:val="000000" w:themeColor="text1"/>
+          <w:sz w:val="22"/>
+        </w:rPr>
+        <w:t xml:space="preserve">, y también para relojes inteligentes, televisores y automóviles, inicialmente desarrollado </w:t>
+      </w:r>
+      <w:r>
+        <w:rPr>
+          <w:sz w:val="22"/>
+        </w:rPr>
+        <w:t>por Android, Inc</w:t>
+      </w:r>
+      <w:r>
+        <w:rPr>
+          <w:sz w:val="22"/>
+        </w:rPr>
+        <w:t>.</w:t>
+      </w:r>
+    </w:p>
+    <w:p>
+      <w:pPr>
+        <w:pStyle w:val="Sinespaciado"/>
+        <w:jc w:val="both"/>
+        <w:rPr>
+          <w:sz w:val="22"/>
+        </w:rPr>
+      </w:pPr>
+    </w:p>
+    <w:p>
+      <w:pPr>
+        <w:pStyle w:val="Sinespaciado"/>
         <w:rPr>
           <w:b/>
         </w:rPr>
@@ -587,20 +1225,28 @@
           <w:rStyle w:val="Textoennegrita"/>
           <w:rFonts w:ascii="Arial" w:hAnsi="Arial" w:cs="Arial"/>
         </w:rPr>
-        <w:t>“accentac” es una nueva aplicación móvil creada por Pixtorm para mejorar la movilidad en Madrid.</w:t>
-      </w:r>
-      <w:r>
-        <w:rPr>
-          <w:rFonts w:ascii="Arial" w:hAnsi="Arial" w:cs="Arial"/>
-        </w:rPr>
-        <w:t xml:space="preserve"> La aplicación accentac, de carácter gratuito, </w:t>
-      </w:r>
-      <w:r>
-        <w:rPr>
-          <w:rFonts w:ascii="Arial" w:hAnsi="Arial" w:cs="Arial"/>
-        </w:rPr>
-        <w:lastRenderedPageBreak/>
-        <w:t>describe y sitúa los servicios necesarios para facilitar la accesibilidad y movilidad de los mismos en rampas, ascensores, baños, accesos, salidas de emergencia, puntos de información. Esta aplicación es muy útil para los ciudadanos con discapacidad visual, auditiva o con dificultades de movilidad que necesiten un apoyo al estar en un nuevo entorno</w:t>
+        <w:t xml:space="preserve">“accentac” </w:t>
+      </w:r>
+      <w:r>
+        <w:rPr>
+          <w:rStyle w:val="Textoennegrita"/>
+          <w:rFonts w:ascii="Arial" w:hAnsi="Arial" w:cs="Arial"/>
+          <w:b w:val="0"/>
+        </w:rPr>
+        <w:t>es una nueva aplicación móvil creada por Pixtorm para mejorar la movilidad en Madrid</w:t>
+      </w:r>
+      <w:r>
+        <w:rPr>
+          <w:rStyle w:val="Textoennegrita"/>
+          <w:rFonts w:ascii="Arial" w:hAnsi="Arial" w:cs="Arial"/>
+        </w:rPr>
+        <w:t>.</w:t>
+      </w:r>
+      <w:r>
+        <w:rPr>
+          <w:rFonts w:ascii="Arial" w:hAnsi="Arial" w:cs="Arial"/>
+        </w:rPr>
+        <w:t xml:space="preserve"> La aplicación accentac, de carácter gratuito, describe y sitúa los servicios necesarios para facilitar la accesibilidad y movilidad de los mismos en rampas, ascensores, baños, accesos, salidas de emergencia, puntos de información. Esta aplicación es muy útil para los ciudadanos con discapacidad visual, auditiva o con dificultades de movilidad que necesiten un apoyo al estar en un nuevo entorno</w:t>
       </w:r>
       <w:r>
         <w:rPr>
@@ -871,6 +1517,7 @@
           <w:sz w:val="24"/>
           <w:szCs w:val="24"/>
         </w:rPr>
+        <w:lastRenderedPageBreak/>
         <w:t>A partir del alfa</w:t>
       </w:r>
       <w:r>
@@ -1201,7 +1848,7 @@
         </w:rPr>
         <w:t xml:space="preserve"> [</w:t>
       </w:r>
-      <w:hyperlink r:id="rId5" w:history="1">
+      <w:hyperlink r:id="rId19" w:history="1">
         <w:r>
           <w:rPr>
             <w:rStyle w:val="Hipervnculo"/>
@@ -1238,454 +1885,569 @@
           <w:sz w:val="24"/>
           <w:szCs w:val="24"/>
         </w:rPr>
+        <w:t xml:space="preserve">En la actualidad </w:t>
+      </w:r>
+      <w:r>
+        <w:rPr>
+          <w:rFonts w:ascii="Arial" w:hAnsi="Arial" w:cs="Arial"/>
+          <w:sz w:val="24"/>
+          <w:szCs w:val="24"/>
+        </w:rPr>
+        <w:t>existen estudio</w:t>
+      </w:r>
+      <w:r>
+        <w:rPr>
+          <w:rFonts w:ascii="Arial" w:hAnsi="Arial" w:cs="Arial"/>
+          <w:sz w:val="24"/>
+          <w:szCs w:val="24"/>
+        </w:rPr>
+        <w:t>s de los lenguajes de signos</w:t>
+      </w:r>
+      <w:r>
+        <w:rPr>
+          <w:rFonts w:ascii="Arial" w:hAnsi="Arial" w:cs="Arial"/>
+          <w:sz w:val="24"/>
+          <w:szCs w:val="24"/>
+        </w:rPr>
+        <w:t xml:space="preserve">, los </w:t>
+      </w:r>
+      <w:r>
+        <w:rPr>
+          <w:rFonts w:ascii="Arial" w:hAnsi="Arial" w:cs="Arial"/>
+          <w:sz w:val="24"/>
+          <w:szCs w:val="24"/>
+        </w:rPr>
+        <w:t>más</w:t>
+      </w:r>
+      <w:r>
+        <w:rPr>
+          <w:rFonts w:ascii="Arial" w:hAnsi="Arial" w:cs="Arial"/>
+          <w:sz w:val="24"/>
+          <w:szCs w:val="24"/>
+        </w:rPr>
+        <w:t xml:space="preserve"> </w:t>
+      </w:r>
+      <w:r>
+        <w:rPr>
+          <w:rFonts w:ascii="Arial" w:hAnsi="Arial" w:cs="Arial"/>
+          <w:sz w:val="24"/>
+          <w:szCs w:val="24"/>
+        </w:rPr>
+        <w:t>conocidos</w:t>
+      </w:r>
+      <w:r>
+        <w:rPr>
+          <w:rFonts w:ascii="Arial" w:hAnsi="Arial" w:cs="Arial"/>
+          <w:sz w:val="24"/>
+          <w:szCs w:val="24"/>
+        </w:rPr>
+        <w:t xml:space="preserve"> son </w:t>
+      </w:r>
+      <w:r>
+        <w:rPr>
+          <w:rFonts w:ascii="Arial" w:hAnsi="Arial" w:cs="Arial"/>
+          <w:sz w:val="24"/>
+          <w:szCs w:val="24"/>
+        </w:rPr>
+        <w:t xml:space="preserve">el ASL(Lenguaje de signo Americano) de Norte </w:t>
+      </w:r>
+      <w:r>
+        <w:rPr>
+          <w:rFonts w:ascii="Arial" w:hAnsi="Arial" w:cs="Arial"/>
+          <w:sz w:val="24"/>
+          <w:szCs w:val="24"/>
+        </w:rPr>
+        <w:t>América</w:t>
+      </w:r>
+      <w:r>
+        <w:rPr>
+          <w:rFonts w:ascii="Arial" w:hAnsi="Arial" w:cs="Arial"/>
+          <w:sz w:val="24"/>
+          <w:szCs w:val="24"/>
+        </w:rPr>
+        <w:t xml:space="preserve"> y el LSE (Lenguaje de signos Español) realizado en España ,</w:t>
+      </w:r>
+      <w:r>
+        <w:rPr>
+          <w:rFonts w:ascii="Arial" w:hAnsi="Arial" w:cs="Arial"/>
+          <w:sz w:val="24"/>
+          <w:szCs w:val="24"/>
+        </w:rPr>
+        <w:t>además existen trabajos sobre los lenguajes de signos gestuales utilizados en otros países de Europa como Gran Bretaña, Francia, Suecia, Dinamarca y Holanda</w:t>
+      </w:r>
+      <w:r>
+        <w:rPr>
+          <w:rFonts w:ascii="Arial" w:hAnsi="Arial" w:cs="Arial"/>
+          <w:sz w:val="24"/>
+          <w:szCs w:val="24"/>
+        </w:rPr>
+        <w:t>.</w:t>
+      </w:r>
+    </w:p>
+    <w:p>
+      <w:pPr>
+        <w:pStyle w:val="Sinespaciado"/>
+        <w:spacing w:after="200" w:line="276" w:lineRule="auto"/>
+        <w:jc w:val="both"/>
+      </w:pPr>
+      <w:r>
+        <w:t xml:space="preserve">A pesar de estos estudios el Lenguaje de signos no es universal y puede variar dependiendo la región en la que nos encontremos. Por ello </w:t>
+      </w:r>
+      <w:r>
+        <w:t>el</w:t>
+      </w:r>
+      <w:r>
+        <w:t xml:space="preserve"> </w:t>
+      </w:r>
+      <w:r>
+        <w:t xml:space="preserve">sistema deberá presentar los símbolos del alfabeto </w:t>
+      </w:r>
+      <w:r>
+        <w:t>L</w:t>
+      </w:r>
+      <w:r>
+        <w:t>SE</w:t>
+      </w:r>
+      <w:r>
+        <w:t xml:space="preserve"> </w:t>
+      </w:r>
+      <w:r>
+        <w:t>que son utilizados por la comunidad sorda de Jujuy.</w:t>
+      </w:r>
+    </w:p>
+    <w:p>
+      <w:pPr>
+        <w:spacing w:line="240" w:lineRule="auto"/>
+        <w:rPr>
+          <w:rFonts w:ascii="Arial" w:hAnsi="Arial" w:cs="Arial"/>
+          <w:b/>
+          <w:sz w:val="24"/>
+          <w:szCs w:val="24"/>
+          <w:u w:val="single"/>
+        </w:rPr>
+      </w:pPr>
+      <w:r>
+        <w:rPr>
+          <w:rFonts w:ascii="Arial" w:hAnsi="Arial" w:cs="Arial"/>
+          <w:b/>
+          <w:sz w:val="24"/>
+          <w:szCs w:val="24"/>
+          <w:u w:val="single"/>
+        </w:rPr>
+        <w:t>Que es realidad aumentada?</w:t>
+      </w:r>
+    </w:p>
+    <w:p>
+      <w:pPr>
+        <w:spacing w:after="0" w:line="240" w:lineRule="auto"/>
+        <w:jc w:val="both"/>
+        <w:rPr>
+          <w:rFonts w:ascii="Arial" w:eastAsia="Times New Roman" w:hAnsi="Arial" w:cs="Arial"/>
+          <w:sz w:val="24"/>
+          <w:szCs w:val="24"/>
+        </w:rPr>
+      </w:pPr>
+      <w:r>
+        <w:rPr>
+          <w:rFonts w:ascii="Arial" w:eastAsia="Times New Roman" w:hAnsi="Arial" w:cs="Arial"/>
+          <w:sz w:val="24"/>
+          <w:szCs w:val="24"/>
+        </w:rPr>
+        <w:t xml:space="preserve">De una forma </w:t>
+      </w:r>
+      <w:r>
+        <w:rPr>
+          <w:rFonts w:ascii="Arial" w:eastAsia="Times New Roman" w:hAnsi="Arial" w:cs="Arial"/>
+          <w:sz w:val="24"/>
+          <w:szCs w:val="24"/>
+        </w:rPr>
+        <w:t>vulgar</w:t>
+      </w:r>
+      <w:r>
+        <w:rPr>
+          <w:rFonts w:ascii="Arial" w:eastAsia="Times New Roman" w:hAnsi="Arial" w:cs="Arial"/>
+          <w:sz w:val="24"/>
+          <w:szCs w:val="24"/>
+        </w:rPr>
+        <w:t xml:space="preserve"> se puede decir que la realidad aumentada es un sistema que potencia las capaci</w:t>
+      </w:r>
+      <w:r>
+        <w:rPr>
+          <w:rFonts w:ascii="Arial" w:eastAsia="Times New Roman" w:hAnsi="Arial" w:cs="Arial"/>
+          <w:sz w:val="24"/>
+          <w:szCs w:val="24"/>
+        </w:rPr>
+        <w:t xml:space="preserve">dades de nuestros sentidos. </w:t>
+      </w:r>
+      <w:r>
+        <w:rPr>
+          <w:rFonts w:ascii="Arial" w:eastAsia="Times New Roman" w:hAnsi="Arial" w:cs="Arial"/>
+          <w:sz w:val="24"/>
+          <w:szCs w:val="24"/>
+        </w:rPr>
+        <w:t>Similar</w:t>
+      </w:r>
+      <w:r>
+        <w:rPr>
+          <w:rFonts w:ascii="Arial" w:eastAsia="Times New Roman" w:hAnsi="Arial" w:cs="Arial"/>
+          <w:sz w:val="24"/>
+          <w:szCs w:val="24"/>
+        </w:rPr>
+        <w:t xml:space="preserve"> al trabajo que realiza una lupa, un micro</w:t>
+      </w:r>
+      <w:r>
+        <w:rPr>
+          <w:rFonts w:ascii="Arial" w:eastAsia="Times New Roman" w:hAnsi="Arial" w:cs="Arial"/>
+          <w:sz w:val="24"/>
+          <w:szCs w:val="24"/>
+        </w:rPr>
+        <w:t>scopio, un aparato para sordos, etc.</w:t>
+      </w:r>
+      <w:r>
+        <w:rPr>
+          <w:rFonts w:ascii="Arial" w:eastAsia="Times New Roman" w:hAnsi="Arial" w:cs="Arial"/>
+          <w:sz w:val="24"/>
+          <w:szCs w:val="24"/>
+        </w:rPr>
+        <w:t xml:space="preserve"> p</w:t>
+      </w:r>
+      <w:r>
+        <w:rPr>
+          <w:rFonts w:ascii="Arial" w:eastAsia="Times New Roman" w:hAnsi="Arial" w:cs="Arial"/>
+          <w:sz w:val="24"/>
+          <w:szCs w:val="24"/>
+        </w:rPr>
+        <w:t xml:space="preserve">ero, en este caso </w:t>
+      </w:r>
+      <w:r>
+        <w:rPr>
+          <w:rFonts w:ascii="Arial" w:eastAsia="Times New Roman" w:hAnsi="Arial" w:cs="Arial"/>
+          <w:sz w:val="24"/>
+          <w:szCs w:val="24"/>
+        </w:rPr>
+        <w:t>ampliando</w:t>
+      </w:r>
+      <w:r>
+        <w:rPr>
+          <w:rFonts w:ascii="Arial" w:eastAsia="Times New Roman" w:hAnsi="Arial" w:cs="Arial"/>
+          <w:sz w:val="24"/>
+          <w:szCs w:val="24"/>
+        </w:rPr>
+        <w:t xml:space="preserve"> la percepción que el usuario tiene de la realidad real mediante la inclusión de elementos virtuales en la misma. </w:t>
+      </w:r>
+    </w:p>
+    <w:p>
+      <w:pPr>
+        <w:spacing w:after="0" w:line="240" w:lineRule="auto"/>
+        <w:jc w:val="both"/>
+        <w:rPr>
+          <w:rFonts w:ascii="Arial" w:eastAsia="Times New Roman" w:hAnsi="Arial" w:cs="Arial"/>
+          <w:sz w:val="24"/>
+          <w:szCs w:val="24"/>
+        </w:rPr>
+      </w:pPr>
+    </w:p>
+    <w:p>
+      <w:pPr>
+        <w:spacing w:after="0" w:line="240" w:lineRule="auto"/>
+        <w:jc w:val="both"/>
+        <w:rPr>
+          <w:rFonts w:ascii="Arial" w:eastAsia="Times New Roman" w:hAnsi="Arial" w:cs="Arial"/>
+          <w:sz w:val="24"/>
+          <w:szCs w:val="24"/>
+        </w:rPr>
+      </w:pPr>
+      <w:r>
+        <w:rPr>
+          <w:rFonts w:ascii="Arial" w:eastAsia="Times New Roman" w:hAnsi="Arial" w:cs="Arial"/>
+          <w:sz w:val="24"/>
+          <w:szCs w:val="24"/>
+        </w:rPr>
+        <w:t>De u</w:t>
+      </w:r>
+      <w:r>
+        <w:rPr>
+          <w:rFonts w:ascii="Arial" w:eastAsia="Times New Roman" w:hAnsi="Arial" w:cs="Arial"/>
+          <w:sz w:val="24"/>
+          <w:szCs w:val="24"/>
+        </w:rPr>
+        <w:t>na forma más técnica, segú</w:t>
+      </w:r>
+      <w:r>
+        <w:rPr>
+          <w:rFonts w:ascii="Arial" w:eastAsia="Times New Roman" w:hAnsi="Arial" w:cs="Arial"/>
+          <w:sz w:val="24"/>
+          <w:szCs w:val="24"/>
+        </w:rPr>
+        <w:t>n</w:t>
+      </w:r>
+      <w:r>
+        <w:rPr>
+          <w:rFonts w:ascii="Arial" w:eastAsia="Times New Roman" w:hAnsi="Arial" w:cs="Arial"/>
+          <w:sz w:val="24"/>
+          <w:szCs w:val="24"/>
+        </w:rPr>
+        <w:t xml:space="preserve"> </w:t>
+      </w:r>
+      <w:r>
+        <w:rPr>
+          <w:rFonts w:ascii="Arial" w:eastAsia="Times New Roman" w:hAnsi="Arial" w:cs="Arial"/>
+          <w:sz w:val="24"/>
+          <w:szCs w:val="24"/>
+        </w:rPr>
+        <w:t xml:space="preserve">Ronald </w:t>
+      </w:r>
+      <w:r>
+        <w:rPr>
+          <w:rFonts w:ascii="Arial" w:eastAsia="Times New Roman" w:hAnsi="Arial" w:cs="Arial"/>
+          <w:sz w:val="24"/>
+          <w:szCs w:val="24"/>
+        </w:rPr>
+        <w:t xml:space="preserve">Azuma, la Realidad Aumentada es un entorno que incluye elementos de Realidad Virtual y elementos del mundo real. Por ejemplo, un usuario de RA puede llevar </w:t>
+      </w:r>
+      <w:r>
+        <w:rPr>
+          <w:rFonts w:ascii="Arial" w:eastAsia="Times New Roman" w:hAnsi="Arial" w:cs="Arial"/>
+          <w:sz w:val="24"/>
+          <w:szCs w:val="24"/>
+        </w:rPr>
+        <w:t xml:space="preserve">un dispositivo </w:t>
+      </w:r>
+      <w:proofErr w:type="spellStart"/>
+      <w:r>
+        <w:rPr>
+          <w:rFonts w:ascii="Arial" w:eastAsia="Times New Roman" w:hAnsi="Arial" w:cs="Arial"/>
+          <w:sz w:val="24"/>
+          <w:szCs w:val="24"/>
+        </w:rPr>
+        <w:t>movil</w:t>
+      </w:r>
+      <w:proofErr w:type="spellEnd"/>
+      <w:r>
+        <w:rPr>
+          <w:rFonts w:ascii="Arial" w:eastAsia="Times New Roman" w:hAnsi="Arial" w:cs="Arial"/>
+          <w:sz w:val="24"/>
+          <w:szCs w:val="24"/>
+        </w:rPr>
+        <w:t xml:space="preserve">, a través de las cuáles puede ver el mundo, así como </w:t>
+      </w:r>
+      <w:r>
+        <w:rPr>
+          <w:rFonts w:ascii="Arial" w:eastAsia="Times New Roman" w:hAnsi="Arial" w:cs="Arial"/>
+          <w:sz w:val="24"/>
+          <w:szCs w:val="24"/>
+        </w:rPr>
+        <w:t>imágenes generadas por computadora</w:t>
+      </w:r>
+      <w:r>
+        <w:rPr>
+          <w:rFonts w:ascii="Arial" w:eastAsia="Times New Roman" w:hAnsi="Arial" w:cs="Arial"/>
+          <w:sz w:val="24"/>
+          <w:szCs w:val="24"/>
+        </w:rPr>
+        <w:t xml:space="preserve"> que se proyectan encima de ese mundo. Siguiendo esta definición, un sistema de RA es aquel que: </w:t>
+      </w:r>
+    </w:p>
+    <w:p>
+      <w:pPr>
+        <w:spacing w:after="0" w:line="240" w:lineRule="auto"/>
+        <w:ind w:left="708"/>
+        <w:rPr>
+          <w:rFonts w:ascii="Arial" w:eastAsia="Times New Roman" w:hAnsi="Arial" w:cs="Arial"/>
+          <w:sz w:val="24"/>
+          <w:szCs w:val="24"/>
+        </w:rPr>
+      </w:pPr>
+      <w:r>
+        <w:rPr>
+          <w:rFonts w:ascii="Arial" w:eastAsia="Times New Roman" w:hAnsi="Arial" w:cs="Arial"/>
+          <w:sz w:val="24"/>
+          <w:szCs w:val="24"/>
+        </w:rPr>
+        <w:t xml:space="preserve">- </w:t>
+      </w:r>
+      <w:r>
+        <w:rPr>
+          <w:rFonts w:ascii="Arial" w:eastAsia="Times New Roman" w:hAnsi="Arial" w:cs="Arial"/>
+          <w:sz w:val="24"/>
+          <w:szCs w:val="24"/>
+        </w:rPr>
+        <w:t xml:space="preserve">Mejora el mundo real(agregando nueva </w:t>
+      </w:r>
+      <w:proofErr w:type="spellStart"/>
+      <w:r>
+        <w:rPr>
+          <w:rFonts w:ascii="Arial" w:eastAsia="Times New Roman" w:hAnsi="Arial" w:cs="Arial"/>
+          <w:sz w:val="24"/>
+          <w:szCs w:val="24"/>
+        </w:rPr>
+        <w:t>informacion</w:t>
+      </w:r>
+      <w:proofErr w:type="spellEnd"/>
+      <w:r>
+        <w:rPr>
+          <w:rFonts w:ascii="Arial" w:eastAsia="Times New Roman" w:hAnsi="Arial" w:cs="Arial"/>
+          <w:sz w:val="24"/>
+          <w:szCs w:val="24"/>
+        </w:rPr>
+        <w:t>)</w:t>
+      </w:r>
+      <w:r>
+        <w:rPr>
+          <w:rFonts w:ascii="Arial" w:eastAsia="Times New Roman" w:hAnsi="Arial" w:cs="Arial"/>
+          <w:sz w:val="24"/>
+          <w:szCs w:val="24"/>
+        </w:rPr>
+        <w:t xml:space="preserve"> </w:t>
+      </w:r>
+    </w:p>
+    <w:p>
+      <w:pPr>
+        <w:spacing w:after="0" w:line="240" w:lineRule="auto"/>
+        <w:ind w:left="708"/>
+        <w:rPr>
+          <w:rFonts w:ascii="Arial" w:eastAsia="Times New Roman" w:hAnsi="Arial" w:cs="Arial"/>
+          <w:sz w:val="24"/>
+          <w:szCs w:val="24"/>
+        </w:rPr>
+      </w:pPr>
+      <w:r>
+        <w:rPr>
+          <w:rFonts w:ascii="Arial" w:eastAsia="Times New Roman" w:hAnsi="Arial" w:cs="Arial"/>
+          <w:sz w:val="24"/>
+          <w:szCs w:val="24"/>
+        </w:rPr>
+        <w:t xml:space="preserve">- Es interactivo en tiempo real </w:t>
+      </w:r>
+    </w:p>
+    <w:p>
+      <w:pPr>
+        <w:spacing w:after="0" w:line="240" w:lineRule="auto"/>
+        <w:ind w:left="708"/>
+        <w:rPr>
+          <w:rFonts w:ascii="Arial" w:eastAsia="Times New Roman" w:hAnsi="Arial" w:cs="Arial"/>
+          <w:sz w:val="24"/>
+          <w:szCs w:val="24"/>
+        </w:rPr>
+      </w:pPr>
+      <w:r>
+        <w:rPr>
+          <w:rFonts w:ascii="Arial" w:eastAsia="Times New Roman" w:hAnsi="Arial" w:cs="Arial"/>
+          <w:sz w:val="24"/>
+          <w:szCs w:val="24"/>
+        </w:rPr>
+        <w:t xml:space="preserve">- Se registra en 3 dimensiones </w:t>
+      </w:r>
+    </w:p>
+    <w:p>
+      <w:pPr>
+        <w:spacing w:after="0" w:line="240" w:lineRule="auto"/>
+        <w:ind w:left="708"/>
+        <w:rPr>
+          <w:rFonts w:ascii="Arial" w:eastAsia="Times New Roman" w:hAnsi="Arial" w:cs="Arial"/>
+          <w:sz w:val="24"/>
+          <w:szCs w:val="24"/>
+        </w:rPr>
+      </w:pPr>
+    </w:p>
+    <w:p>
+      <w:pPr>
+        <w:spacing w:after="0" w:line="240" w:lineRule="auto"/>
+        <w:jc w:val="both"/>
+        <w:rPr>
+          <w:rFonts w:ascii="Arial" w:eastAsia="Times New Roman" w:hAnsi="Arial" w:cs="Arial"/>
+          <w:sz w:val="24"/>
+          <w:szCs w:val="24"/>
+        </w:rPr>
+      </w:pPr>
+      <w:r>
+        <w:rPr>
+          <w:rFonts w:ascii="Arial" w:eastAsia="Times New Roman" w:hAnsi="Arial" w:cs="Arial"/>
+          <w:sz w:val="24"/>
+          <w:szCs w:val="24"/>
+        </w:rPr>
+        <w:t>En definitiva, podemos decir</w:t>
+      </w:r>
+      <w:r>
+        <w:rPr>
+          <w:rFonts w:ascii="Arial" w:eastAsia="Times New Roman" w:hAnsi="Arial" w:cs="Arial"/>
+          <w:sz w:val="24"/>
+          <w:szCs w:val="24"/>
+        </w:rPr>
+        <w:t xml:space="preserve"> que un sistema de RA necesita</w:t>
+      </w:r>
+      <w:r>
+        <w:rPr>
+          <w:rFonts w:ascii="Arial" w:eastAsia="Times New Roman" w:hAnsi="Arial" w:cs="Arial"/>
+          <w:sz w:val="24"/>
+          <w:szCs w:val="24"/>
+        </w:rPr>
+        <w:t xml:space="preserve"> un dispositivo que se encargue de recoger informa</w:t>
+      </w:r>
+      <w:r>
+        <w:rPr>
+          <w:rFonts w:ascii="Arial" w:eastAsia="Times New Roman" w:hAnsi="Arial" w:cs="Arial"/>
+          <w:sz w:val="24"/>
+          <w:szCs w:val="24"/>
+        </w:rPr>
+        <w:t>ción sobre la realidad</w:t>
+      </w:r>
+      <w:r>
+        <w:rPr>
+          <w:rFonts w:ascii="Arial" w:eastAsia="Times New Roman" w:hAnsi="Arial" w:cs="Arial"/>
+          <w:sz w:val="24"/>
+          <w:szCs w:val="24"/>
+        </w:rPr>
+        <w:t xml:space="preserve">, un ordenador </w:t>
+      </w:r>
+      <w:r>
+        <w:rPr>
+          <w:rFonts w:ascii="Arial" w:eastAsia="Times New Roman" w:hAnsi="Arial" w:cs="Arial"/>
+          <w:sz w:val="24"/>
+          <w:szCs w:val="24"/>
+        </w:rPr>
+        <w:t>cap</w:t>
+      </w:r>
+      <w:r>
+        <w:rPr>
+          <w:rFonts w:ascii="Arial" w:eastAsia="Times New Roman" w:hAnsi="Arial" w:cs="Arial"/>
+          <w:sz w:val="24"/>
+          <w:szCs w:val="24"/>
+        </w:rPr>
+        <w:t xml:space="preserve">az de </w:t>
+      </w:r>
+      <w:r>
+        <w:rPr>
+          <w:rFonts w:ascii="Arial" w:eastAsia="Times New Roman" w:hAnsi="Arial" w:cs="Arial"/>
+          <w:sz w:val="24"/>
+          <w:szCs w:val="24"/>
+        </w:rPr>
         <w:lastRenderedPageBreak/>
-        <w:t xml:space="preserve">En la actualidad </w:t>
-      </w:r>
-      <w:r>
-        <w:rPr>
-          <w:rFonts w:ascii="Arial" w:hAnsi="Arial" w:cs="Arial"/>
-          <w:sz w:val="24"/>
-          <w:szCs w:val="24"/>
-        </w:rPr>
-        <w:t>existen estudio</w:t>
-      </w:r>
-      <w:r>
-        <w:rPr>
-          <w:rFonts w:ascii="Arial" w:hAnsi="Arial" w:cs="Arial"/>
-          <w:sz w:val="24"/>
-          <w:szCs w:val="24"/>
-        </w:rPr>
-        <w:t>s de los lenguajes de signos</w:t>
-      </w:r>
-      <w:r>
-        <w:rPr>
-          <w:rFonts w:ascii="Arial" w:hAnsi="Arial" w:cs="Arial"/>
-          <w:sz w:val="24"/>
-          <w:szCs w:val="24"/>
-        </w:rPr>
-        <w:t xml:space="preserve">, los </w:t>
-      </w:r>
-      <w:r>
-        <w:rPr>
-          <w:rFonts w:ascii="Arial" w:hAnsi="Arial" w:cs="Arial"/>
-          <w:sz w:val="24"/>
-          <w:szCs w:val="24"/>
-        </w:rPr>
-        <w:t>más</w:t>
-      </w:r>
-      <w:r>
-        <w:rPr>
-          <w:rFonts w:ascii="Arial" w:hAnsi="Arial" w:cs="Arial"/>
-          <w:sz w:val="24"/>
-          <w:szCs w:val="24"/>
-        </w:rPr>
-        <w:t xml:space="preserve"> </w:t>
-      </w:r>
-      <w:r>
-        <w:rPr>
-          <w:rFonts w:ascii="Arial" w:hAnsi="Arial" w:cs="Arial"/>
-          <w:sz w:val="24"/>
-          <w:szCs w:val="24"/>
-        </w:rPr>
-        <w:t>conocidos</w:t>
-      </w:r>
-      <w:r>
-        <w:rPr>
-          <w:rFonts w:ascii="Arial" w:hAnsi="Arial" w:cs="Arial"/>
-          <w:sz w:val="24"/>
-          <w:szCs w:val="24"/>
-        </w:rPr>
-        <w:t xml:space="preserve"> son </w:t>
-      </w:r>
-      <w:r>
-        <w:rPr>
-          <w:rFonts w:ascii="Arial" w:hAnsi="Arial" w:cs="Arial"/>
-          <w:sz w:val="24"/>
-          <w:szCs w:val="24"/>
-        </w:rPr>
-        <w:t xml:space="preserve">el ASL(Lenguaje de signo Americano) de Norte </w:t>
-      </w:r>
-      <w:r>
-        <w:rPr>
-          <w:rFonts w:ascii="Arial" w:hAnsi="Arial" w:cs="Arial"/>
-          <w:sz w:val="24"/>
-          <w:szCs w:val="24"/>
-        </w:rPr>
-        <w:t>América</w:t>
-      </w:r>
-      <w:r>
-        <w:rPr>
-          <w:rFonts w:ascii="Arial" w:hAnsi="Arial" w:cs="Arial"/>
-          <w:sz w:val="24"/>
-          <w:szCs w:val="24"/>
-        </w:rPr>
-        <w:t xml:space="preserve"> y el LSE (Lenguaje de signos Español) realizado en España ,</w:t>
-      </w:r>
-      <w:r>
-        <w:rPr>
-          <w:rFonts w:ascii="Arial" w:hAnsi="Arial" w:cs="Arial"/>
-          <w:sz w:val="24"/>
-          <w:szCs w:val="24"/>
-        </w:rPr>
-        <w:t>además existen trabajos sobre los lenguajes de signos gestuales utilizados en otros países de Europa como Gran Bretaña, Francia, Suecia, Dinamarca y Holanda</w:t>
-      </w:r>
-      <w:r>
-        <w:rPr>
-          <w:rFonts w:ascii="Arial" w:hAnsi="Arial" w:cs="Arial"/>
-          <w:sz w:val="24"/>
-          <w:szCs w:val="24"/>
-        </w:rPr>
-        <w:t>.</w:t>
-      </w:r>
-    </w:p>
-    <w:p>
-      <w:pPr>
-        <w:spacing w:line="240" w:lineRule="auto"/>
-        <w:jc w:val="both"/>
-        <w:rPr>
-          <w:rFonts w:ascii="Arial" w:hAnsi="Arial" w:cs="Arial"/>
-          <w:sz w:val="24"/>
-          <w:szCs w:val="24"/>
-        </w:rPr>
-      </w:pPr>
-      <w:r>
-        <w:rPr>
-          <w:rFonts w:ascii="Arial" w:hAnsi="Arial" w:cs="Arial"/>
-          <w:sz w:val="24"/>
-          <w:szCs w:val="24"/>
-        </w:rPr>
-        <w:t xml:space="preserve">A pesar de estos estudios el Lenguaje de signos no es universal y puede variar dependiendo la región en la que nos encontremos. Por ello </w:t>
-      </w:r>
-      <w:r>
-        <w:rPr>
-          <w:rFonts w:ascii="Arial" w:hAnsi="Arial" w:cs="Arial"/>
-          <w:sz w:val="24"/>
-          <w:szCs w:val="24"/>
-        </w:rPr>
-        <w:t>el</w:t>
-      </w:r>
-      <w:r>
-        <w:rPr>
-          <w:rFonts w:ascii="Arial" w:hAnsi="Arial" w:cs="Arial"/>
-          <w:sz w:val="24"/>
-          <w:szCs w:val="24"/>
-        </w:rPr>
-        <w:t xml:space="preserve"> </w:t>
-      </w:r>
-      <w:r>
-        <w:rPr>
-          <w:rFonts w:ascii="Arial" w:hAnsi="Arial" w:cs="Arial"/>
-          <w:sz w:val="24"/>
-          <w:szCs w:val="24"/>
-        </w:rPr>
-        <w:t xml:space="preserve">sistema deberá presentar los símbolos del alfabeto </w:t>
-      </w:r>
-      <w:r>
-        <w:rPr>
-          <w:rFonts w:ascii="Arial" w:hAnsi="Arial" w:cs="Arial"/>
-          <w:sz w:val="24"/>
-          <w:szCs w:val="24"/>
-        </w:rPr>
-        <w:t>L</w:t>
-      </w:r>
-      <w:r>
-        <w:rPr>
-          <w:rFonts w:ascii="Arial" w:hAnsi="Arial" w:cs="Arial"/>
-          <w:sz w:val="24"/>
-          <w:szCs w:val="24"/>
-        </w:rPr>
-        <w:t>SE</w:t>
-      </w:r>
-      <w:r>
-        <w:rPr>
-          <w:rFonts w:ascii="Arial" w:hAnsi="Arial" w:cs="Arial"/>
-          <w:sz w:val="24"/>
-          <w:szCs w:val="24"/>
-        </w:rPr>
-        <w:t xml:space="preserve"> </w:t>
-      </w:r>
-      <w:r>
-        <w:rPr>
-          <w:rFonts w:ascii="Arial" w:hAnsi="Arial" w:cs="Arial"/>
-          <w:sz w:val="24"/>
-          <w:szCs w:val="24"/>
-        </w:rPr>
-        <w:t>que son utilizados por la comunidad sorda de Jujuy.</w:t>
-      </w:r>
-    </w:p>
-    <w:p>
-      <w:pPr>
-        <w:spacing w:line="240" w:lineRule="auto"/>
-        <w:rPr>
-          <w:rFonts w:ascii="Arial" w:hAnsi="Arial" w:cs="Arial"/>
-          <w:b/>
-          <w:sz w:val="24"/>
-          <w:szCs w:val="24"/>
-          <w:u w:val="single"/>
-        </w:rPr>
-      </w:pPr>
-      <w:r>
-        <w:rPr>
-          <w:rFonts w:ascii="Arial" w:hAnsi="Arial" w:cs="Arial"/>
-          <w:b/>
-          <w:sz w:val="24"/>
-          <w:szCs w:val="24"/>
-          <w:u w:val="single"/>
-        </w:rPr>
-        <w:t>Que es realidad aumentada?</w:t>
-      </w:r>
-    </w:p>
-    <w:p>
-      <w:pPr>
-        <w:spacing w:after="0" w:line="240" w:lineRule="auto"/>
-        <w:jc w:val="both"/>
-        <w:rPr>
-          <w:rFonts w:ascii="Arial" w:eastAsia="Times New Roman" w:hAnsi="Arial" w:cs="Arial"/>
-          <w:sz w:val="24"/>
-          <w:szCs w:val="24"/>
-        </w:rPr>
-      </w:pPr>
-      <w:r>
-        <w:rPr>
-          <w:rFonts w:ascii="Arial" w:eastAsia="Times New Roman" w:hAnsi="Arial" w:cs="Arial"/>
-          <w:sz w:val="24"/>
-          <w:szCs w:val="24"/>
-        </w:rPr>
-        <w:t xml:space="preserve">De una forma coloquial se puede decir que la realidad aumentada es un sistema que potencia las capacidades de nuestros sentidos. Algo parecido al trabajo que realiza una lupa, un microscopio, un aparato para sordos... Pero, en este caso potenciando la percepción que el usuario tiene de la realidad real mediante la inclusión de elementos virtuales en la misma. </w:t>
-      </w:r>
-    </w:p>
-    <w:p>
-      <w:pPr>
-        <w:spacing w:after="0" w:line="240" w:lineRule="auto"/>
-        <w:jc w:val="both"/>
-        <w:rPr>
-          <w:rFonts w:ascii="Arial" w:eastAsia="Times New Roman" w:hAnsi="Arial" w:cs="Arial"/>
-          <w:sz w:val="24"/>
-          <w:szCs w:val="24"/>
-        </w:rPr>
-      </w:pPr>
-    </w:p>
-    <w:p>
-      <w:pPr>
-        <w:spacing w:after="0" w:line="240" w:lineRule="auto"/>
-        <w:jc w:val="both"/>
-        <w:rPr>
-          <w:rFonts w:ascii="Arial" w:eastAsia="Times New Roman" w:hAnsi="Arial" w:cs="Arial"/>
-          <w:sz w:val="24"/>
-          <w:szCs w:val="24"/>
-        </w:rPr>
-      </w:pPr>
-      <w:r>
-        <w:rPr>
-          <w:rFonts w:ascii="Arial" w:eastAsia="Times New Roman" w:hAnsi="Arial" w:cs="Arial"/>
-          <w:sz w:val="24"/>
-          <w:szCs w:val="24"/>
-        </w:rPr>
-        <w:t>De u</w:t>
-      </w:r>
-      <w:r>
-        <w:rPr>
-          <w:rFonts w:ascii="Arial" w:eastAsia="Times New Roman" w:hAnsi="Arial" w:cs="Arial"/>
-          <w:sz w:val="24"/>
-          <w:szCs w:val="24"/>
-        </w:rPr>
-        <w:t>na forma más técnica, segú</w:t>
-      </w:r>
-      <w:r>
-        <w:rPr>
-          <w:rFonts w:ascii="Arial" w:eastAsia="Times New Roman" w:hAnsi="Arial" w:cs="Arial"/>
-          <w:sz w:val="24"/>
-          <w:szCs w:val="24"/>
-        </w:rPr>
-        <w:t>n</w:t>
-      </w:r>
-      <w:r>
-        <w:rPr>
-          <w:rFonts w:ascii="Arial" w:eastAsia="Times New Roman" w:hAnsi="Arial" w:cs="Arial"/>
-          <w:sz w:val="24"/>
-          <w:szCs w:val="24"/>
-        </w:rPr>
-        <w:t xml:space="preserve"> </w:t>
-      </w:r>
-      <w:r>
-        <w:rPr>
-          <w:rFonts w:ascii="Arial" w:eastAsia="Times New Roman" w:hAnsi="Arial" w:cs="Arial"/>
-          <w:sz w:val="24"/>
-          <w:szCs w:val="24"/>
-        </w:rPr>
-        <w:t xml:space="preserve">Ronald </w:t>
-      </w:r>
-      <w:r>
-        <w:rPr>
-          <w:rFonts w:ascii="Arial" w:eastAsia="Times New Roman" w:hAnsi="Arial" w:cs="Arial"/>
-          <w:sz w:val="24"/>
-          <w:szCs w:val="24"/>
-        </w:rPr>
-        <w:t xml:space="preserve">Azuma, la Realidad Aumentada es un entorno que incluye elementos de Realidad Virtual y elementos del mundo real. Por ejemplo, un usuario de RA puede llevar </w:t>
-      </w:r>
-      <w:r>
-        <w:rPr>
-          <w:rFonts w:ascii="Arial" w:eastAsia="Times New Roman" w:hAnsi="Arial" w:cs="Arial"/>
-          <w:sz w:val="24"/>
-          <w:szCs w:val="24"/>
-        </w:rPr>
-        <w:t xml:space="preserve">un dispositivo </w:t>
-      </w:r>
-      <w:proofErr w:type="spellStart"/>
-      <w:r>
-        <w:rPr>
-          <w:rFonts w:ascii="Arial" w:eastAsia="Times New Roman" w:hAnsi="Arial" w:cs="Arial"/>
-          <w:sz w:val="24"/>
-          <w:szCs w:val="24"/>
-        </w:rPr>
-        <w:t>movil</w:t>
-      </w:r>
-      <w:proofErr w:type="spellEnd"/>
-      <w:r>
-        <w:rPr>
-          <w:rFonts w:ascii="Arial" w:eastAsia="Times New Roman" w:hAnsi="Arial" w:cs="Arial"/>
-          <w:sz w:val="24"/>
-          <w:szCs w:val="24"/>
-        </w:rPr>
-        <w:t xml:space="preserve">, a través de las cuáles puede ver el mundo, así como </w:t>
-      </w:r>
-      <w:r>
-        <w:rPr>
-          <w:rFonts w:ascii="Arial" w:eastAsia="Times New Roman" w:hAnsi="Arial" w:cs="Arial"/>
-          <w:sz w:val="24"/>
-          <w:szCs w:val="24"/>
-        </w:rPr>
-        <w:t>imágenes generadas por computadora</w:t>
-      </w:r>
-      <w:r>
-        <w:rPr>
-          <w:rFonts w:ascii="Arial" w:eastAsia="Times New Roman" w:hAnsi="Arial" w:cs="Arial"/>
-          <w:sz w:val="24"/>
-          <w:szCs w:val="24"/>
-        </w:rPr>
-        <w:t xml:space="preserve"> que se proyectan encima de ese mundo. Siguiendo esta definición, un sistema de RA es aquel que: </w:t>
-      </w:r>
-    </w:p>
-    <w:p>
-      <w:pPr>
-        <w:spacing w:after="0" w:line="240" w:lineRule="auto"/>
-        <w:ind w:left="708"/>
-        <w:rPr>
-          <w:rFonts w:ascii="Arial" w:eastAsia="Times New Roman" w:hAnsi="Arial" w:cs="Arial"/>
-          <w:sz w:val="24"/>
-          <w:szCs w:val="24"/>
-        </w:rPr>
-      </w:pPr>
-      <w:r>
-        <w:rPr>
-          <w:rFonts w:ascii="Arial" w:eastAsia="Times New Roman" w:hAnsi="Arial" w:cs="Arial"/>
-          <w:sz w:val="24"/>
-          <w:szCs w:val="24"/>
-        </w:rPr>
-        <w:t xml:space="preserve">- Combina mundo real y mundo virtual </w:t>
-      </w:r>
-    </w:p>
-    <w:p>
-      <w:pPr>
-        <w:spacing w:after="0" w:line="240" w:lineRule="auto"/>
-        <w:ind w:left="708"/>
-        <w:rPr>
-          <w:rFonts w:ascii="Arial" w:eastAsia="Times New Roman" w:hAnsi="Arial" w:cs="Arial"/>
-          <w:sz w:val="24"/>
-          <w:szCs w:val="24"/>
-        </w:rPr>
-      </w:pPr>
-      <w:r>
-        <w:rPr>
-          <w:rFonts w:ascii="Arial" w:eastAsia="Times New Roman" w:hAnsi="Arial" w:cs="Arial"/>
-          <w:sz w:val="24"/>
-          <w:szCs w:val="24"/>
-        </w:rPr>
-        <w:t xml:space="preserve">- Es interactivo en tiempo real </w:t>
-      </w:r>
-    </w:p>
-    <w:p>
-      <w:pPr>
-        <w:spacing w:after="0" w:line="240" w:lineRule="auto"/>
-        <w:ind w:left="708"/>
-        <w:rPr>
-          <w:rFonts w:ascii="Arial" w:eastAsia="Times New Roman" w:hAnsi="Arial" w:cs="Arial"/>
-          <w:sz w:val="24"/>
-          <w:szCs w:val="24"/>
-        </w:rPr>
-      </w:pPr>
-      <w:r>
-        <w:rPr>
-          <w:rFonts w:ascii="Arial" w:eastAsia="Times New Roman" w:hAnsi="Arial" w:cs="Arial"/>
-          <w:sz w:val="24"/>
-          <w:szCs w:val="24"/>
-        </w:rPr>
-        <w:t xml:space="preserve">- Se registra en 3 dimensiones </w:t>
-      </w:r>
-    </w:p>
-    <w:p>
-      <w:pPr>
-        <w:spacing w:after="0" w:line="240" w:lineRule="auto"/>
-        <w:ind w:left="708"/>
-        <w:rPr>
-          <w:rFonts w:ascii="Arial" w:eastAsia="Times New Roman" w:hAnsi="Arial" w:cs="Arial"/>
-          <w:sz w:val="24"/>
-          <w:szCs w:val="24"/>
-        </w:rPr>
-      </w:pPr>
-    </w:p>
-    <w:p>
-      <w:pPr>
-        <w:spacing w:after="0" w:line="240" w:lineRule="auto"/>
-        <w:jc w:val="both"/>
-        <w:rPr>
-          <w:rFonts w:ascii="Arial" w:eastAsia="Times New Roman" w:hAnsi="Arial" w:cs="Arial"/>
-          <w:sz w:val="24"/>
-          <w:szCs w:val="24"/>
-        </w:rPr>
-      </w:pPr>
-      <w:r>
-        <w:rPr>
-          <w:rFonts w:ascii="Arial" w:eastAsia="Times New Roman" w:hAnsi="Arial" w:cs="Arial"/>
-          <w:sz w:val="24"/>
-          <w:szCs w:val="24"/>
-        </w:rPr>
-        <w:t>En definitiva, podemos decir que un sistema de RA necesitará un dispositivo que se encargue de recoger informa</w:t>
-      </w:r>
-      <w:r>
-        <w:rPr>
-          <w:rFonts w:ascii="Arial" w:eastAsia="Times New Roman" w:hAnsi="Arial" w:cs="Arial"/>
-          <w:sz w:val="24"/>
-          <w:szCs w:val="24"/>
-        </w:rPr>
-        <w:t xml:space="preserve">ción sobre la realidad real, un ordenador </w:t>
-      </w:r>
-      <w:r>
-        <w:rPr>
-          <w:rFonts w:ascii="Arial" w:eastAsia="Times New Roman" w:hAnsi="Arial" w:cs="Arial"/>
-          <w:sz w:val="24"/>
-          <w:szCs w:val="24"/>
-        </w:rPr>
-        <w:t xml:space="preserve">capaz de crear imágenes sintéticas, y de procesar la imagen real añadiendo esta información (procesador + software) y un medio de proyectar la imagen final (pantalla). </w:t>
-      </w:r>
-    </w:p>
-    <w:p>
-      <w:pPr>
-        <w:spacing w:after="0" w:line="240" w:lineRule="auto"/>
-        <w:jc w:val="both"/>
-        <w:rPr>
-          <w:rFonts w:ascii="Arial" w:eastAsia="Times New Roman" w:hAnsi="Arial" w:cs="Arial"/>
-          <w:sz w:val="24"/>
-          <w:szCs w:val="24"/>
-        </w:rPr>
-      </w:pPr>
-      <w:r>
-        <w:rPr>
-          <w:rFonts w:ascii="Arial" w:eastAsia="Times New Roman" w:hAnsi="Arial" w:cs="Arial"/>
-          <w:sz w:val="24"/>
-          <w:szCs w:val="24"/>
-        </w:rPr>
-        <w:t xml:space="preserve">En ciertas aplicaciones se utilizan los marcadores que son hojas de papel con símbolos que el software interpreta realizando una respuesta específica para un marcador específico. </w:t>
+        <w:t>crear imágenes sintéticas y</w:t>
+      </w:r>
+      <w:r>
+        <w:rPr>
+          <w:rFonts w:ascii="Arial" w:eastAsia="Times New Roman" w:hAnsi="Arial" w:cs="Arial"/>
+          <w:sz w:val="24"/>
+          <w:szCs w:val="24"/>
+        </w:rPr>
+        <w:t xml:space="preserve"> procesar la imagen real añadiendo esta información (proc</w:t>
+      </w:r>
+      <w:r>
+        <w:rPr>
+          <w:rFonts w:ascii="Arial" w:eastAsia="Times New Roman" w:hAnsi="Arial" w:cs="Arial"/>
+          <w:sz w:val="24"/>
+          <w:szCs w:val="24"/>
+        </w:rPr>
+        <w:t>esador + software) y un medio que permita</w:t>
+      </w:r>
+      <w:r>
+        <w:rPr>
+          <w:rFonts w:ascii="Arial" w:eastAsia="Times New Roman" w:hAnsi="Arial" w:cs="Arial"/>
+          <w:sz w:val="24"/>
+          <w:szCs w:val="24"/>
+        </w:rPr>
+        <w:t xml:space="preserve"> proyectar la imagen final (pantalla). </w:t>
       </w:r>
     </w:p>
     <w:p>
@@ -1856,7 +2618,15 @@
           <w:sz w:val="24"/>
           <w:szCs w:val="24"/>
         </w:rPr>
-        <w:t xml:space="preserve">quien lo definió </w:t>
+        <w:t>quien la</w:t>
+      </w:r>
+      <w:r>
+        <w:rPr>
+          <w:rFonts w:ascii="Arial" w:eastAsia="Times New Roman" w:hAnsi="Arial" w:cs="Arial"/>
+          <w:sz w:val="24"/>
+          <w:szCs w:val="24"/>
+        </w:rPr>
+        <w:t xml:space="preserve"> definió </w:t>
       </w:r>
       <w:r>
         <w:rPr>
@@ -1885,38 +2655,123 @@
     </w:p>
     <w:p>
       <w:pPr>
+        <w:pStyle w:val="Prrafodelista"/>
+        <w:numPr>
+          <w:ilvl w:val="0"/>
+          <w:numId w:val="6"/>
+        </w:numPr>
+        <w:spacing w:after="0" w:line="240" w:lineRule="auto"/>
+        <w:ind w:left="993" w:hanging="426"/>
+        <w:jc w:val="both"/>
+        <w:rPr>
+          <w:rFonts w:ascii="Arial" w:eastAsia="Times New Roman" w:hAnsi="Arial" w:cs="Arial"/>
+          <w:sz w:val="24"/>
+          <w:szCs w:val="24"/>
+        </w:rPr>
+      </w:pPr>
+      <w:r>
+        <w:rPr>
+          <w:rFonts w:ascii="Arial" w:eastAsia="Times New Roman" w:hAnsi="Arial" w:cs="Arial"/>
+          <w:sz w:val="24"/>
+          <w:szCs w:val="24"/>
+        </w:rPr>
+        <w:t>Este entorno vir</w:t>
+      </w:r>
+      <w:r>
+        <w:rPr>
+          <w:rFonts w:ascii="Arial" w:eastAsia="Times New Roman" w:hAnsi="Arial" w:cs="Arial"/>
+          <w:sz w:val="24"/>
+          <w:szCs w:val="24"/>
+        </w:rPr>
+        <w:t>tual está generado por una  computadora</w:t>
+      </w:r>
+      <w:r>
+        <w:rPr>
+          <w:rFonts w:ascii="Arial" w:eastAsia="Times New Roman" w:hAnsi="Arial" w:cs="Arial"/>
+          <w:sz w:val="24"/>
+          <w:szCs w:val="24"/>
+        </w:rPr>
+        <w:t xml:space="preserve"> mediante una escena en tres dimensiones, la cual requiere una alta capacidad de gráficos por parte del ordenador para adecuar el nivel de realismo. </w:t>
+      </w:r>
+    </w:p>
+    <w:p>
+      <w:pPr>
+        <w:pStyle w:val="Prrafodelista"/>
+        <w:numPr>
+          <w:ilvl w:val="0"/>
+          <w:numId w:val="6"/>
+        </w:numPr>
+        <w:spacing w:after="0" w:line="240" w:lineRule="auto"/>
+        <w:ind w:left="993" w:hanging="426"/>
+        <w:jc w:val="both"/>
+        <w:rPr>
+          <w:rFonts w:ascii="Arial" w:eastAsia="Times New Roman" w:hAnsi="Arial" w:cs="Arial"/>
+          <w:sz w:val="24"/>
+          <w:szCs w:val="24"/>
+        </w:rPr>
+      </w:pPr>
+      <w:r>
+        <w:rPr>
+          <w:rFonts w:ascii="Arial" w:eastAsia="Times New Roman" w:hAnsi="Arial" w:cs="Arial"/>
+          <w:sz w:val="24"/>
+          <w:szCs w:val="24"/>
+        </w:rPr>
+        <w:t xml:space="preserve">El mundo virtual es interactivo pues el usuario requiere una respuesta en tiempo real desde el sistema para poder interactuar en él de una manera efectiva. </w:t>
+      </w:r>
+    </w:p>
+    <w:p>
+      <w:pPr>
+        <w:pStyle w:val="Prrafodelista"/>
+        <w:numPr>
+          <w:ilvl w:val="0"/>
+          <w:numId w:val="6"/>
+        </w:numPr>
+        <w:spacing w:after="0" w:line="240" w:lineRule="auto"/>
+        <w:ind w:left="993" w:hanging="426"/>
+        <w:rPr>
+          <w:rFonts w:ascii="Arial" w:eastAsia="Times New Roman" w:hAnsi="Arial" w:cs="Arial"/>
+          <w:sz w:val="24"/>
+          <w:szCs w:val="24"/>
+        </w:rPr>
+      </w:pPr>
+      <w:r>
+        <w:rPr>
+          <w:rFonts w:ascii="Arial" w:eastAsia="Times New Roman" w:hAnsi="Arial" w:cs="Arial"/>
+          <w:sz w:val="24"/>
+          <w:szCs w:val="24"/>
+        </w:rPr>
+        <w:t xml:space="preserve">El usuario está inmerso en el mundo virtual. </w:t>
+      </w:r>
+    </w:p>
+    <w:p>
+      <w:pPr>
         <w:spacing w:after="0" w:line="240" w:lineRule="auto"/>
         <w:ind w:left="708"/>
-        <w:jc w:val="both"/>
-        <w:rPr>
-          <w:rFonts w:ascii="Arial" w:eastAsia="Times New Roman" w:hAnsi="Arial" w:cs="Arial"/>
-          <w:sz w:val="24"/>
-          <w:szCs w:val="24"/>
-        </w:rPr>
-      </w:pPr>
-      <w:r>
-        <w:rPr>
-          <w:rFonts w:ascii="Arial" w:eastAsia="Times New Roman" w:hAnsi="Arial" w:cs="Arial"/>
-          <w:sz w:val="24"/>
-          <w:szCs w:val="24"/>
-        </w:rPr>
-        <w:t>· Este entorno vir</w:t>
-      </w:r>
-      <w:r>
-        <w:rPr>
-          <w:rFonts w:ascii="Arial" w:eastAsia="Times New Roman" w:hAnsi="Arial" w:cs="Arial"/>
-          <w:sz w:val="24"/>
-          <w:szCs w:val="24"/>
-        </w:rPr>
-        <w:t>tual está generado por una  computadora</w:t>
-      </w:r>
-      <w:r>
-        <w:rPr>
-          <w:rFonts w:ascii="Arial" w:eastAsia="Times New Roman" w:hAnsi="Arial" w:cs="Arial"/>
-          <w:sz w:val="24"/>
-          <w:szCs w:val="24"/>
-        </w:rPr>
-        <w:t xml:space="preserve"> mediante una escena en tres dimensiones, la cual</w:t>
+        <w:rPr>
+          <w:rFonts w:ascii="Arial" w:eastAsia="Times New Roman" w:hAnsi="Arial" w:cs="Arial"/>
+          <w:sz w:val="24"/>
+          <w:szCs w:val="24"/>
+        </w:rPr>
+      </w:pPr>
+    </w:p>
+    <w:p>
+      <w:pPr>
+        <w:spacing w:after="0" w:line="240" w:lineRule="auto"/>
+        <w:jc w:val="both"/>
+        <w:rPr>
+          <w:rFonts w:ascii="Arial" w:eastAsia="Times New Roman" w:hAnsi="Arial" w:cs="Arial"/>
+          <w:color w:val="000000" w:themeColor="text1"/>
+          <w:sz w:val="24"/>
+          <w:szCs w:val="24"/>
+        </w:rPr>
+      </w:pPr>
+      <w:r>
+        <w:rPr>
+          <w:rFonts w:ascii="Arial" w:eastAsia="Times New Roman" w:hAnsi="Arial" w:cs="Arial"/>
+          <w:sz w:val="24"/>
+          <w:szCs w:val="24"/>
+        </w:rPr>
+        <w:t>Una diferencia importante entre los sistemas de Realidad Virtual y los sistemas de Realidad Aumentada es la inmersión de la persona en el entorno. En los sistemas</w:t>
       </w:r>
       <w:r>
         <w:rPr>
@@ -1932,81 +2787,20 @@
           <w:sz w:val="24"/>
           <w:szCs w:val="24"/>
         </w:rPr>
-        <w:t xml:space="preserve">requiere una alta capacidad de gráficos por parte del ordenador para adecuar el nivel de realismo. </w:t>
-      </w:r>
-    </w:p>
-    <w:p>
-      <w:pPr>
-        <w:spacing w:after="0" w:line="240" w:lineRule="auto"/>
-        <w:ind w:left="708"/>
-        <w:jc w:val="both"/>
-        <w:rPr>
-          <w:rFonts w:ascii="Arial" w:eastAsia="Times New Roman" w:hAnsi="Arial" w:cs="Arial"/>
-          <w:sz w:val="24"/>
-          <w:szCs w:val="24"/>
-        </w:rPr>
-      </w:pPr>
-      <w:r>
-        <w:rPr>
-          <w:rFonts w:ascii="Arial" w:eastAsia="Times New Roman" w:hAnsi="Arial" w:cs="Arial"/>
-          <w:sz w:val="24"/>
-          <w:szCs w:val="24"/>
-        </w:rPr>
-        <w:t xml:space="preserve">· El mundo virtual es interactivo pues el usuario requiere una respuesta en tiempo real desde el sistema para poder interactuar en él de una manera efectiva. </w:t>
-      </w:r>
-    </w:p>
-    <w:p>
-      <w:pPr>
-        <w:spacing w:after="0" w:line="240" w:lineRule="auto"/>
-        <w:ind w:left="708"/>
-        <w:rPr>
-          <w:rFonts w:ascii="Arial" w:eastAsia="Times New Roman" w:hAnsi="Arial" w:cs="Arial"/>
-          <w:sz w:val="24"/>
-          <w:szCs w:val="24"/>
-        </w:rPr>
-      </w:pPr>
-      <w:r>
-        <w:rPr>
-          <w:rFonts w:ascii="Arial" w:eastAsia="Times New Roman" w:hAnsi="Arial" w:cs="Arial"/>
-          <w:sz w:val="24"/>
-          <w:szCs w:val="24"/>
-        </w:rPr>
-        <w:lastRenderedPageBreak/>
-        <w:t xml:space="preserve">· El usuario está inmerso en el mundo virtual. </w:t>
-      </w:r>
-    </w:p>
-    <w:p>
-      <w:pPr>
-        <w:spacing w:after="0" w:line="240" w:lineRule="auto"/>
-        <w:ind w:left="708"/>
-        <w:rPr>
-          <w:rFonts w:ascii="Arial" w:eastAsia="Times New Roman" w:hAnsi="Arial" w:cs="Arial"/>
-          <w:sz w:val="24"/>
-          <w:szCs w:val="24"/>
-        </w:rPr>
-      </w:pPr>
-    </w:p>
-    <w:p>
-      <w:pPr>
-        <w:spacing w:after="0" w:line="240" w:lineRule="auto"/>
-        <w:jc w:val="both"/>
-        <w:rPr>
-          <w:rFonts w:ascii="Arial" w:eastAsia="Times New Roman" w:hAnsi="Arial" w:cs="Arial"/>
-          <w:sz w:val="24"/>
-          <w:szCs w:val="24"/>
-        </w:rPr>
-      </w:pPr>
-      <w:r>
-        <w:rPr>
-          <w:rFonts w:ascii="Arial" w:eastAsia="Times New Roman" w:hAnsi="Arial" w:cs="Arial"/>
-          <w:sz w:val="24"/>
-          <w:szCs w:val="24"/>
-        </w:rPr>
-        <w:t>Una diferencia importante entre los sistemas de Realidad Virtual y los sistemas de Realidad Aumentada es la inmersión de la persona en el entorno. En los sistemas</w:t>
-      </w:r>
-      <w:r>
-        <w:rPr>
-          <w:rFonts w:ascii="Arial" w:eastAsia="Times New Roman" w:hAnsi="Arial" w:cs="Arial"/>
+        <w:t>de Realidad Virtual, la persona se encuentra en un mundo totalmente virtual donde el entorno está bajo control del sistema. Sin embargo, los sistemas de Realidad Aumentada se encargar de “ampliar” la escena del mundo real manteniendo en el usuario una sensación de presencia en el mundo real. Las imágenes virtuales están mezcladas con la visión del mundo real</w:t>
+      </w:r>
+      <w:r>
+        <w:rPr>
+          <w:rFonts w:ascii="Arial" w:eastAsia="Times New Roman" w:hAnsi="Arial" w:cs="Arial"/>
+          <w:sz w:val="24"/>
+          <w:szCs w:val="24"/>
+        </w:rPr>
+        <w:t>, creando una visión aumentada dando</w:t>
+      </w:r>
+      <w:r>
+        <w:rPr>
+          <w:rFonts w:ascii="Arial" w:eastAsia="Times New Roman" w:hAnsi="Arial" w:cs="Arial"/>
+          <w:color w:val="FF0000"/>
           <w:sz w:val="24"/>
           <w:szCs w:val="24"/>
         </w:rPr>
@@ -2015,29 +2809,37 @@
       <w:r>
         <w:rPr>
           <w:rFonts w:ascii="Arial" w:eastAsia="Times New Roman" w:hAnsi="Arial" w:cs="Arial"/>
-          <w:sz w:val="24"/>
-          <w:szCs w:val="24"/>
-        </w:rPr>
-        <w:t xml:space="preserve">de Realidad Virtual, la persona se encuentra en un mundo totalmente virtual donde el entorno está bajo control del sistema. Sin embargo, los sistemas de Realidad Aumentada se encargar de “ampliar” la escena del mundo real manteniendo en el usuario una sensación de presencia en el mundo real. Las imágenes virtuales están mezcladas con la visión del mundo real, creando una visión aumentada. </w:t>
-      </w:r>
-    </w:p>
-    <w:p>
-      <w:pPr>
-        <w:spacing w:after="0" w:line="240" w:lineRule="auto"/>
-        <w:jc w:val="both"/>
-        <w:rPr>
-          <w:rFonts w:ascii="Arial" w:eastAsia="Times New Roman" w:hAnsi="Arial" w:cs="Arial"/>
-          <w:sz w:val="24"/>
-          <w:szCs w:val="24"/>
-        </w:rPr>
-      </w:pPr>
-      <w:r>
-        <w:rPr>
-          <w:rFonts w:ascii="Arial" w:eastAsia="Times New Roman" w:hAnsi="Arial" w:cs="Arial"/>
-          <w:sz w:val="24"/>
-          <w:szCs w:val="24"/>
-        </w:rPr>
-        <w:t>Podemos decir que en los sistemas de Realidad Virtual, el usuario está completamente inmerso en un mundo artificial y no hay manera de interactuar con objetos de</w:t>
+          <w:color w:val="000000" w:themeColor="text1"/>
+          <w:sz w:val="24"/>
+          <w:szCs w:val="24"/>
+        </w:rPr>
+        <w:t>al usuario la ilusión que los objetos de los mundos real y virtual coexisten.</w:t>
+      </w:r>
+    </w:p>
+    <w:p>
+      <w:pPr>
+        <w:spacing w:line="240" w:lineRule="auto"/>
+        <w:rPr>
+          <w:rFonts w:ascii="Arial" w:eastAsia="Times New Roman" w:hAnsi="Arial" w:cs="Arial"/>
+          <w:sz w:val="24"/>
+          <w:szCs w:val="24"/>
+        </w:rPr>
+      </w:pPr>
+      <w:r>
+        <w:rPr>
+          <w:rFonts w:ascii="Arial" w:eastAsia="Times New Roman" w:hAnsi="Arial" w:cs="Arial"/>
+          <w:sz w:val="24"/>
+          <w:szCs w:val="24"/>
+        </w:rPr>
+        <w:t>E</w:t>
+      </w:r>
+      <w:r>
+        <w:rPr>
+          <w:rFonts w:ascii="Arial" w:eastAsia="Times New Roman" w:hAnsi="Arial" w:cs="Arial"/>
+          <w:sz w:val="24"/>
+          <w:szCs w:val="24"/>
+        </w:rPr>
+        <w:t>n los sistemas de Realidad Virtual, el usuario está completamente inmerso en un mundo artificial y no hay manera de interactuar con objetos de</w:t>
       </w:r>
       <w:r>
         <w:rPr>
@@ -2125,95 +2927,15 @@
           <w:sz w:val="24"/>
           <w:szCs w:val="24"/>
         </w:rPr>
-        <w:t xml:space="preserve"> que hacen del mundo real. La </w:t>
-      </w:r>
-      <w:r>
-        <w:rPr>
-          <w:rFonts w:ascii="Arial" w:eastAsia="Times New Roman" w:hAnsi="Arial" w:cs="Arial"/>
-          <w:sz w:val="24"/>
-          <w:szCs w:val="24"/>
-        </w:rPr>
-        <w:t>R</w:t>
-      </w:r>
-      <w:r>
-        <w:rPr>
-          <w:rFonts w:ascii="Arial" w:eastAsia="Times New Roman" w:hAnsi="Arial" w:cs="Arial"/>
-          <w:sz w:val="24"/>
-          <w:szCs w:val="24"/>
-        </w:rPr>
-        <w:t xml:space="preserve">ealidad </w:t>
-      </w:r>
-      <w:r>
-        <w:rPr>
-          <w:rFonts w:ascii="Arial" w:eastAsia="Times New Roman" w:hAnsi="Arial" w:cs="Arial"/>
-          <w:sz w:val="24"/>
-          <w:szCs w:val="24"/>
-        </w:rPr>
-        <w:t>V</w:t>
-      </w:r>
-      <w:r>
-        <w:rPr>
-          <w:rFonts w:ascii="Arial" w:eastAsia="Times New Roman" w:hAnsi="Arial" w:cs="Arial"/>
-          <w:sz w:val="24"/>
-          <w:szCs w:val="24"/>
-        </w:rPr>
-        <w:t>irtual</w:t>
-      </w:r>
-      <w:r>
-        <w:rPr>
-          <w:rFonts w:ascii="Arial" w:eastAsia="Times New Roman" w:hAnsi="Arial" w:cs="Arial"/>
-          <w:sz w:val="24"/>
-          <w:szCs w:val="24"/>
-        </w:rPr>
-        <w:t xml:space="preserve"> sumerge al usuario dentro de un mundo virtual que reemplaza completamente al mundo real exteri</w:t>
-      </w:r>
-      <w:r>
-        <w:rPr>
-          <w:rFonts w:ascii="Arial" w:eastAsia="Times New Roman" w:hAnsi="Arial" w:cs="Arial"/>
-          <w:sz w:val="24"/>
-          <w:szCs w:val="24"/>
-        </w:rPr>
-        <w:t xml:space="preserve">or, mientras que la </w:t>
-      </w:r>
-      <w:r>
-        <w:rPr>
-          <w:rFonts w:ascii="Arial" w:eastAsia="Times New Roman" w:hAnsi="Arial" w:cs="Arial"/>
-          <w:sz w:val="24"/>
-          <w:szCs w:val="24"/>
-        </w:rPr>
-        <w:t>R</w:t>
-      </w:r>
-      <w:r>
-        <w:rPr>
-          <w:rFonts w:ascii="Arial" w:eastAsia="Times New Roman" w:hAnsi="Arial" w:cs="Arial"/>
-          <w:sz w:val="24"/>
-          <w:szCs w:val="24"/>
-        </w:rPr>
-        <w:t xml:space="preserve">ealidad </w:t>
-      </w:r>
-      <w:r>
-        <w:rPr>
-          <w:rFonts w:ascii="Arial" w:eastAsia="Times New Roman" w:hAnsi="Arial" w:cs="Arial"/>
-          <w:sz w:val="24"/>
-          <w:szCs w:val="24"/>
-        </w:rPr>
-        <w:t>A</w:t>
-      </w:r>
-      <w:r>
-        <w:rPr>
-          <w:rFonts w:ascii="Arial" w:eastAsia="Times New Roman" w:hAnsi="Arial" w:cs="Arial"/>
-          <w:sz w:val="24"/>
-          <w:szCs w:val="24"/>
-        </w:rPr>
-        <w:t>umentada</w:t>
-      </w:r>
-      <w:r>
-        <w:rPr>
-          <w:rFonts w:ascii="Arial" w:eastAsia="Times New Roman" w:hAnsi="Arial" w:cs="Arial"/>
-          <w:sz w:val="24"/>
-          <w:szCs w:val="24"/>
-        </w:rPr>
-        <w:t xml:space="preserve"> deja ver al usuario el mundo real a su alrededor y aumenta la visión que éste tiene de su entorno mediante la superposición o composición de los objetos 3D virtuales. Idealmente, esto daría al usuario la ilusión que los objetos de los mundos real y virtual coexisten. </w:t>
+        <w:t xml:space="preserve"> que hacen del mundo real</w:t>
+      </w:r>
+      <w:r>
+        <w:rPr>
+          <w:rFonts w:ascii="Arial" w:eastAsia="Times New Roman" w:hAnsi="Arial" w:cs="Arial"/>
+          <w:sz w:val="24"/>
+          <w:szCs w:val="24"/>
+        </w:rPr>
+        <w:t>.</w:t>
       </w:r>
     </w:p>
     <w:p>
@@ -2253,7 +2975,7 @@
                     </pic:cNvPicPr>
                   </pic:nvPicPr>
                   <pic:blipFill>
-                    <a:blip r:embed="rId6"/>
+                    <a:blip r:embed="rId20"/>
                     <a:srcRect/>
                     <a:stretch>
                       <a:fillRect/>
@@ -2320,7 +3042,7 @@
           <w:sz w:val="24"/>
           <w:szCs w:val="24"/>
         </w:rPr>
-        <w:t>A finales de los años 50’s y principios de los años 60’s varias personas comenzaron a pensar en algún tipo de sistema que pudies</w:t>
+        <w:t>A principios de los años 60’s varias personas comenzaron a pensar en algún tipo de sistema que pudies</w:t>
       </w:r>
       <w:r>
         <w:rPr>
@@ -2404,7 +3126,16 @@
           <w:sz w:val="24"/>
           <w:szCs w:val="24"/>
         </w:rPr>
-        <w:t xml:space="preserve"> crea un simulador de moto llamado ‘</w:t>
+        <w:t xml:space="preserve"> </w:t>
+      </w:r>
+      <w:r>
+        <w:rPr>
+          <w:rFonts w:ascii="Arial" w:eastAsia="Times New Roman" w:hAnsi="Arial" w:cs="Arial"/>
+          <w:sz w:val="24"/>
+          <w:szCs w:val="24"/>
+        </w:rPr>
+        <w:lastRenderedPageBreak/>
+        <w:t>crea un simulador de moto llamado ‘</w:t>
       </w:r>
       <w:proofErr w:type="spellStart"/>
       <w:r>
@@ -2632,12 +3363,14 @@
     </w:p>
     <w:p>
       <w:pPr>
-        <w:spacing w:after="0" w:line="240" w:lineRule="auto"/>
-        <w:jc w:val="both"/>
-        <w:rPr>
-          <w:rFonts w:ascii="Arial" w:eastAsia="Times New Roman" w:hAnsi="Arial" w:cs="Arial"/>
-          <w:sz w:val="24"/>
-          <w:szCs w:val="24"/>
+        <w:spacing w:line="240" w:lineRule="auto"/>
+        <w:jc w:val="both"/>
+        <w:rPr>
+          <w:rFonts w:ascii="Arial" w:hAnsi="Arial" w:cs="Arial"/>
+          <w:b/>
+          <w:sz w:val="24"/>
+          <w:szCs w:val="24"/>
+          <w:u w:val="single"/>
         </w:rPr>
       </w:pPr>
       <w:r>
@@ -2750,31 +3483,47 @@
           <w:sz w:val="24"/>
           <w:szCs w:val="24"/>
         </w:rPr>
-        <w:t xml:space="preserve"> Llegado los años 2000’s,</w:t>
-      </w:r>
-      <w:r>
-        <w:rPr>
-          <w:rFonts w:ascii="Arial" w:eastAsia="Times New Roman" w:hAnsi="Arial" w:cs="Arial"/>
-          <w:sz w:val="24"/>
-          <w:szCs w:val="24"/>
-        </w:rPr>
-        <w:t xml:space="preserve"> los avances en los sistemas informáticos llega el ‘boom’ de la re</w:t>
-      </w:r>
-      <w:r>
-        <w:rPr>
-          <w:rFonts w:ascii="Arial" w:eastAsia="Times New Roman" w:hAnsi="Arial" w:cs="Arial"/>
-          <w:sz w:val="24"/>
-          <w:szCs w:val="24"/>
-        </w:rPr>
-        <w:t>alidad aumentada. E</w:t>
-      </w:r>
-      <w:r>
-        <w:rPr>
-          <w:rFonts w:ascii="Arial" w:eastAsia="Times New Roman" w:hAnsi="Arial" w:cs="Arial"/>
-          <w:sz w:val="24"/>
-          <w:szCs w:val="24"/>
-        </w:rPr>
-        <w:t xml:space="preserve">n el año 2000, se presenta </w:t>
+        <w:t xml:space="preserve"> E</w:t>
+      </w:r>
+      <w:r>
+        <w:rPr>
+          <w:rFonts w:ascii="Arial" w:eastAsia="Times New Roman" w:hAnsi="Arial" w:cs="Arial"/>
+          <w:sz w:val="24"/>
+          <w:szCs w:val="24"/>
+        </w:rPr>
+        <w:t>n el año 2000,</w:t>
+      </w:r>
+      <w:r>
+        <w:rPr>
+          <w:rFonts w:ascii="Arial" w:eastAsia="Times New Roman" w:hAnsi="Arial" w:cs="Arial"/>
+          <w:sz w:val="24"/>
+          <w:szCs w:val="24"/>
+        </w:rPr>
+        <w:t xml:space="preserve"> los sistemas informáticos llega el ‘boom’ de la re</w:t>
+      </w:r>
+      <w:r>
+        <w:rPr>
+          <w:rFonts w:ascii="Arial" w:eastAsia="Times New Roman" w:hAnsi="Arial" w:cs="Arial"/>
+          <w:sz w:val="24"/>
+          <w:szCs w:val="24"/>
+        </w:rPr>
+        <w:t>alidad aumentada</w:t>
+      </w:r>
+      <w:r>
+        <w:rPr>
+          <w:rFonts w:ascii="Arial" w:eastAsia="Times New Roman" w:hAnsi="Arial" w:cs="Arial"/>
+          <w:sz w:val="24"/>
+          <w:szCs w:val="24"/>
+        </w:rPr>
+        <w:t>, y</w:t>
+      </w:r>
+      <w:r>
+        <w:rPr>
+          <w:rFonts w:ascii="Arial" w:eastAsia="Times New Roman" w:hAnsi="Arial" w:cs="Arial"/>
+          <w:sz w:val="24"/>
+          <w:szCs w:val="24"/>
+        </w:rPr>
+        <w:t xml:space="preserve"> se presenta </w:t>
       </w:r>
       <w:proofErr w:type="spellStart"/>
       <w:r>
@@ -2792,16 +3541,7 @@
           <w:sz w:val="24"/>
           <w:szCs w:val="24"/>
         </w:rPr>
-        <w:t xml:space="preserve">, el primer juego al aire libre </w:t>
-      </w:r>
-      <w:r>
-        <w:rPr>
-          <w:rFonts w:ascii="Arial" w:eastAsia="Times New Roman" w:hAnsi="Arial" w:cs="Arial"/>
-          <w:sz w:val="24"/>
-          <w:szCs w:val="24"/>
-        </w:rPr>
-        <w:lastRenderedPageBreak/>
-        <w:t>con dispositivos móviles de Realidad Aume</w:t>
+        <w:t>, el primer juego al aire libre con dispositivos móviles de Realidad Aume</w:t>
       </w:r>
       <w:r>
         <w:rPr>
@@ -2851,7 +3591,39 @@
           <w:sz w:val="24"/>
           <w:szCs w:val="24"/>
         </w:rPr>
-        <w:t xml:space="preserve"> o medio por parte del público general.</w:t>
+        <w:t xml:space="preserve"> o medio por parte del público general</w:t>
+      </w:r>
+      <w:r>
+        <w:rPr>
+          <w:rFonts w:ascii="Arial" w:eastAsia="Times New Roman" w:hAnsi="Arial" w:cs="Arial"/>
+          <w:sz w:val="24"/>
+          <w:szCs w:val="24"/>
+        </w:rPr>
+        <w:t xml:space="preserve"> </w:t>
+      </w:r>
+      <w:r>
+        <w:rPr>
+          <w:rFonts w:ascii="Arial" w:hAnsi="Arial" w:cs="Arial"/>
+          <w:sz w:val="24"/>
+          <w:szCs w:val="24"/>
+        </w:rPr>
+        <w:t>[</w:t>
+      </w:r>
+      <w:r>
+        <w:rPr>
+          <w:rFonts w:ascii="Arial" w:hAnsi="Arial" w:cs="Arial"/>
+          <w:sz w:val="24"/>
+          <w:szCs w:val="24"/>
+        </w:rPr>
+        <w:t>Rolando, 2012 ]</w:t>
+      </w:r>
+      <w:r>
+        <w:rPr>
+          <w:rFonts w:ascii="Arial" w:eastAsia="Times New Roman" w:hAnsi="Arial" w:cs="Arial"/>
+          <w:sz w:val="24"/>
+          <w:szCs w:val="24"/>
+        </w:rPr>
+        <w:t>.</w:t>
       </w:r>
     </w:p>
     <w:p>
@@ -2873,8 +3645,8 @@
         </w:rPr>
         <w:drawing>
           <wp:inline distT="0" distB="0" distL="0" distR="0">
-            <wp:extent cx="1384935" cy="1384935"/>
-            <wp:effectExtent l="19050" t="0" r="5715" b="0"/>
+            <wp:extent cx="742685" cy="742685"/>
+            <wp:effectExtent l="19050" t="0" r="265" b="0"/>
             <wp:docPr id="7" name="Imagen 4" descr="C:\Users\Dark\Downloads\z Wall2014\logoRA.jpg"/>
             <wp:cNvGraphicFramePr>
               <a:graphicFrameLocks xmlns:a="http://schemas.openxmlformats.org/drawingml/2006/main" noChangeAspect="1"/>
@@ -2889,7 +3661,7 @@
                     </pic:cNvPicPr>
                   </pic:nvPicPr>
                   <pic:blipFill>
-                    <a:blip r:embed="rId7" cstate="print"/>
+                    <a:blip r:embed="rId21" cstate="print"/>
                     <a:srcRect/>
                     <a:stretch>
                       <a:fillRect/>
@@ -2898,7 +3670,7 @@
                   <pic:spPr bwMode="auto">
                     <a:xfrm>
                       <a:off x="0" y="0"/>
-                      <a:ext cx="1384935" cy="1384935"/>
+                      <a:ext cx="745976" cy="745976"/>
                     </a:xfrm>
                     <a:prstGeom prst="rect">
                       <a:avLst/>
@@ -2940,7 +3712,7 @@
     <w:p>
       <w:pPr>
         <w:spacing w:after="0" w:line="240" w:lineRule="auto"/>
-        <w:jc w:val="both"/>
+        <w:jc w:val="center"/>
         <w:rPr>
           <w:rFonts w:ascii="Times New Roman" w:eastAsia="Times New Roman" w:hAnsi="Times New Roman" w:cs="Times New Roman"/>
           <w:sz w:val="19"/>
@@ -2962,35 +3734,15 @@
       <w:r>
         <w:rPr>
           <w:rFonts w:ascii="Arial" w:hAnsi="Arial" w:cs="Arial"/>
-          <w:sz w:val="24"/>
-          <w:szCs w:val="24"/>
-        </w:rPr>
-        <w:t>[</w:t>
-      </w:r>
-      <w:r>
-        <w:rPr>
-          <w:rFonts w:ascii="Arial" w:hAnsi="Arial" w:cs="Arial"/>
-          <w:sz w:val="24"/>
-          <w:szCs w:val="24"/>
-        </w:rPr>
-        <w:t>Rolando, 2012 ]</w:t>
-      </w:r>
-    </w:p>
-    <w:p>
-      <w:pPr>
-        <w:spacing w:line="240" w:lineRule="auto"/>
-        <w:rPr>
-          <w:rFonts w:ascii="Arial" w:hAnsi="Arial" w:cs="Arial"/>
           <w:b/>
           <w:sz w:val="24"/>
           <w:szCs w:val="24"/>
           <w:u w:val="single"/>
         </w:rPr>
-      </w:pPr>
-    </w:p>
-    <w:p>
-      <w:pPr>
-        <w:spacing w:line="240" w:lineRule="auto"/>
+        <w:t xml:space="preserve">Realidad aumentada en dispositivos </w:t>
+      </w:r>
+      <w:proofErr w:type="spellStart"/>
+      <w:r>
         <w:rPr>
           <w:rFonts w:ascii="Arial" w:hAnsi="Arial" w:cs="Arial"/>
           <w:b/>
@@ -2998,40 +3750,298 @@
           <w:szCs w:val="24"/>
           <w:u w:val="single"/>
         </w:rPr>
-      </w:pPr>
-      <w:r>
-        <w:rPr>
-          <w:rFonts w:ascii="Arial" w:hAnsi="Arial" w:cs="Arial"/>
-          <w:b/>
-          <w:sz w:val="24"/>
-          <w:szCs w:val="24"/>
-          <w:u w:val="single"/>
-        </w:rPr>
-        <w:t xml:space="preserve">Realidad aumentada en dispositivos </w:t>
-      </w:r>
-      <w:proofErr w:type="spellStart"/>
-      <w:r>
-        <w:rPr>
-          <w:rFonts w:ascii="Arial" w:hAnsi="Arial" w:cs="Arial"/>
-          <w:b/>
-          <w:sz w:val="24"/>
-          <w:szCs w:val="24"/>
-          <w:u w:val="single"/>
-        </w:rPr>
         <w:t>moviles</w:t>
       </w:r>
       <w:proofErr w:type="spellEnd"/>
     </w:p>
     <w:p>
       <w:pPr>
-        <w:spacing w:line="240" w:lineRule="auto"/>
-        <w:rPr>
-          <w:rFonts w:ascii="Arial" w:hAnsi="Arial" w:cs="Arial"/>
-          <w:b/>
-          <w:sz w:val="24"/>
-          <w:szCs w:val="24"/>
-          <w:u w:val="single"/>
-        </w:rPr>
+        <w:pStyle w:val="Sinespaciado"/>
+        <w:jc w:val="both"/>
+      </w:pPr>
+      <w:r>
+        <w:rPr>
+          <w:lang w:val="es-ES"/>
+        </w:rPr>
+        <w:t xml:space="preserve">Hoy en </w:t>
+      </w:r>
+      <w:r>
+        <w:rPr>
+          <w:lang w:val="es-ES"/>
+        </w:rPr>
+        <w:t>día</w:t>
+      </w:r>
+      <w:r>
+        <w:rPr>
+          <w:lang w:val="es-ES"/>
+        </w:rPr>
+        <w:t xml:space="preserve"> los disp</w:t>
+      </w:r>
+      <w:r>
+        <w:rPr>
+          <w:lang w:val="es-ES"/>
+        </w:rPr>
+        <w:t>os</w:t>
+      </w:r>
+      <w:r>
+        <w:rPr>
+          <w:lang w:val="es-ES"/>
+        </w:rPr>
+        <w:t xml:space="preserve">itivos </w:t>
+      </w:r>
+      <w:r>
+        <w:rPr>
+          <w:lang w:val="es-ES"/>
+        </w:rPr>
+        <w:t>móviles</w:t>
+      </w:r>
+      <w:r>
+        <w:rPr>
+          <w:lang w:val="es-ES"/>
+        </w:rPr>
+        <w:t xml:space="preserve"> </w:t>
+      </w:r>
+      <w:r>
+        <w:rPr>
+          <w:lang w:val="es-ES"/>
+        </w:rPr>
+        <w:t>están</w:t>
+      </w:r>
+      <w:r>
+        <w:rPr>
+          <w:lang w:val="es-ES"/>
+        </w:rPr>
+        <w:t xml:space="preserve"> </w:t>
+      </w:r>
+      <w:r>
+        <w:t xml:space="preserve"> al alcance de la mayoría de las</w:t>
+      </w:r>
+      <w:r>
+        <w:t xml:space="preserve"> persona</w:t>
+      </w:r>
+      <w:r>
+        <w:t>s, estos cuentan con</w:t>
+      </w:r>
+      <w:r>
+        <w:t xml:space="preserve"> las prestaciones necesarias para servir como soporte de estas aplicaciones y sacar el máximo provecho de ellas. La mayor parte de los dispositivos móviles adquiridos por </w:t>
+      </w:r>
+      <w:r>
+        <w:t>los usuarios</w:t>
+      </w:r>
+      <w:r>
+        <w:t xml:space="preserve"> disponen de cámara de vídeo de alta resolución y alta capacidad de procesado. Este hecho, y los  recientes estudios de mercado, hacen pensar que la integración de la RA en el creciente mercado de los dispositivos móviles forman un campo de investigación de interés. [C</w:t>
+      </w:r>
+      <w:r>
+        <w:t>lemens, 20</w:t>
+      </w:r>
+      <w:r>
+        <w:t xml:space="preserve">11].  </w:t>
+      </w:r>
+    </w:p>
+    <w:p>
+      <w:pPr>
+        <w:pStyle w:val="Sinespaciado"/>
+        <w:jc w:val="both"/>
+      </w:pPr>
+    </w:p>
+    <w:p>
+      <w:pPr>
+        <w:pStyle w:val="Sinespaciado"/>
+        <w:jc w:val="center"/>
+      </w:pPr>
+      <w:r>
+        <w:rPr>
+          <w:noProof/>
+          <w:lang w:val="es-ES" w:eastAsia="es-ES"/>
+        </w:rPr>
+        <w:lastRenderedPageBreak/>
+        <w:drawing>
+          <wp:inline distT="0" distB="0" distL="0" distR="0">
+            <wp:extent cx="3856914" cy="3335096"/>
+            <wp:effectExtent l="19050" t="0" r="0" b="0"/>
+            <wp:docPr id="6" name="Imagen 4" descr="C:\Users\Dark\Greenshot\2014-08-22 17_47_00-Greenshot.jpg"/>
+            <wp:cNvGraphicFramePr>
+              <a:graphicFrameLocks xmlns:a="http://schemas.openxmlformats.org/drawingml/2006/main" noChangeAspect="1"/>
+            </wp:cNvGraphicFramePr>
+            <a:graphic xmlns:a="http://schemas.openxmlformats.org/drawingml/2006/main">
+              <a:graphicData uri="http://schemas.openxmlformats.org/drawingml/2006/picture">
+                <pic:pic xmlns:pic="http://schemas.openxmlformats.org/drawingml/2006/picture">
+                  <pic:nvPicPr>
+                    <pic:cNvPr id="0" name="Picture 4" descr="C:\Users\Dark\Greenshot\2014-08-22 17_47_00-Greenshot.jpg"/>
+                    <pic:cNvPicPr>
+                      <a:picLocks noChangeAspect="1" noChangeArrowheads="1"/>
+                    </pic:cNvPicPr>
+                  </pic:nvPicPr>
+                  <pic:blipFill>
+                    <a:blip r:embed="rId22"/>
+                    <a:srcRect/>
+                    <a:stretch>
+                      <a:fillRect/>
+                    </a:stretch>
+                  </pic:blipFill>
+                  <pic:spPr bwMode="auto">
+                    <a:xfrm>
+                      <a:off x="0" y="0"/>
+                      <a:ext cx="3856946" cy="3335123"/>
+                    </a:xfrm>
+                    <a:prstGeom prst="rect">
+                      <a:avLst/>
+                    </a:prstGeom>
+                    <a:noFill/>
+                    <a:ln w="9525">
+                      <a:noFill/>
+                      <a:miter lim="800000"/>
+                      <a:headEnd/>
+                      <a:tailEnd/>
+                    </a:ln>
+                  </pic:spPr>
+                </pic:pic>
+              </a:graphicData>
+            </a:graphic>
+          </wp:inline>
+        </w:drawing>
+      </w:r>
+    </w:p>
+    <w:p>
+      <w:pPr>
+        <w:pStyle w:val="Sinespaciado"/>
+        <w:jc w:val="both"/>
+      </w:pPr>
+    </w:p>
+    <w:p>
+      <w:pPr>
+        <w:pStyle w:val="Sinespaciado"/>
+        <w:jc w:val="both"/>
+      </w:pPr>
+      <w:r>
+        <w:t>En</w:t>
+      </w:r>
+      <w:r>
+        <w:t xml:space="preserve"> </w:t>
+      </w:r>
+      <w:r>
+        <w:t>la Tabla</w:t>
+      </w:r>
+      <w:r>
+        <w:t xml:space="preserve"> comparativa</w:t>
+      </w:r>
+      <w:r>
+        <w:t xml:space="preserve"> se</w:t>
+      </w:r>
+      <w:r>
+        <w:t xml:space="preserve"> observa cómo han mejorado los dispositivos móviles </w:t>
+      </w:r>
+      <w:r>
+        <w:t>en los aspectos más relevantes</w:t>
+      </w:r>
+      <w:r>
+        <w:t xml:space="preserve"> para  RA: procesadores más rápidos, más memoria, mejores  interfaces de entrada, pantallas más grandes y  de mayor calidad gráfica, más sensores y mejora de las posibilidades de conexión.  La </w:t>
+      </w:r>
+      <w:r>
+        <w:t>tabla comparativa presentada</w:t>
+      </w:r>
+      <w:r>
+        <w:t xml:space="preserve"> es una actualización de la  presentada por </w:t>
+      </w:r>
+      <w:proofErr w:type="spellStart"/>
+      <w:r>
+        <w:t>Clements</w:t>
+      </w:r>
+      <w:proofErr w:type="spellEnd"/>
+      <w:r>
+        <w:t xml:space="preserve"> &amp; </w:t>
+      </w:r>
+      <w:proofErr w:type="spellStart"/>
+      <w:r>
+        <w:t>Schmalstieg</w:t>
+      </w:r>
+      <w:proofErr w:type="spellEnd"/>
+      <w:r>
+        <w:t xml:space="preserve"> [C</w:t>
+      </w:r>
+      <w:r>
+        <w:t>lemens, 20</w:t>
+      </w:r>
+      <w:r>
+        <w:t>11].</w:t>
+      </w:r>
+    </w:p>
+    <w:p>
+      <w:pPr>
+        <w:pStyle w:val="Sinespaciado"/>
+        <w:jc w:val="both"/>
+      </w:pPr>
+    </w:p>
+    <w:p>
+      <w:pPr>
+        <w:pStyle w:val="Sinespaciado"/>
+        <w:jc w:val="both"/>
+      </w:pPr>
+      <w:r>
+        <w:t>Con la llegada de</w:t>
+      </w:r>
+      <w:r>
+        <w:t xml:space="preserve"> los sistemas operativos </w:t>
+      </w:r>
+      <w:proofErr w:type="spellStart"/>
+      <w:r>
+        <w:t>i</w:t>
+      </w:r>
+      <w:r>
+        <w:t>OS</w:t>
+      </w:r>
+      <w:proofErr w:type="spellEnd"/>
+      <w:r>
+        <w:t xml:space="preserve"> y Android,  el término Smartphone se acuñó para indicar la capacidad de estos dispositivos para la implementación de aplicaciones informáticas complejas. La mejora de interfaces, y en particular la introducción de la pantalla táctil, y  el fácil acceso a las a</w:t>
+      </w:r>
+      <w:r>
+        <w:t>plicaciones para</w:t>
+      </w:r>
+      <w:r>
+        <w:t xml:space="preserve"> los usuarios, explica su gran éxito comercial. Este fuerte interés comercial también ha traído consigo la mejora de las herramientas de desarrollo de software dedicado a smartphones. </w:t>
+      </w:r>
+    </w:p>
+    <w:p>
+      <w:pPr>
+        <w:pStyle w:val="Sinespaciado"/>
+        <w:jc w:val="both"/>
+      </w:pPr>
+    </w:p>
+    <w:p>
+      <w:pPr>
+        <w:pStyle w:val="Sinespaciado"/>
+        <w:jc w:val="both"/>
+      </w:pPr>
+      <w:r>
+        <w:t xml:space="preserve">Gracias a los avances </w:t>
+      </w:r>
+      <w:r>
+        <w:t>tecnológicos</w:t>
+      </w:r>
+      <w:r>
+        <w:t xml:space="preserve">, los dispositivos </w:t>
+      </w:r>
+      <w:r>
+        <w:t>móviles</w:t>
+      </w:r>
+      <w:r>
+        <w:t xml:space="preserve"> </w:t>
+      </w:r>
+      <w:r>
+        <w:t xml:space="preserve">están cada vez mejor preparados para ejecutar las aplicaciones de RA cada vez </w:t>
+      </w:r>
+      <w:proofErr w:type="spellStart"/>
+      <w:r>
+        <w:t>mas</w:t>
+      </w:r>
+      <w:proofErr w:type="spellEnd"/>
+      <w:r>
+        <w:t xml:space="preserve"> complejas.</w:t>
+      </w:r>
+    </w:p>
+    <w:p>
+      <w:pPr>
+        <w:pStyle w:val="Sinespaciado"/>
       </w:pPr>
     </w:p>
     <w:p>
@@ -3287,6 +4297,7 @@
           <w:szCs w:val="24"/>
           <w:lang w:val="es-AR"/>
         </w:rPr>
+        <w:lastRenderedPageBreak/>
         <w:t>Metaio</w:t>
       </w:r>
       <w:proofErr w:type="spellEnd"/>
@@ -3494,76 +4505,13 @@
     </w:p>
     <w:p>
       <w:pPr>
-        <w:jc w:val="both"/>
-        <w:rPr>
-          <w:rFonts w:ascii="Arial" w:eastAsia="Times New Roman" w:hAnsi="Arial" w:cs="Arial"/>
-          <w:sz w:val="24"/>
-          <w:szCs w:val="24"/>
-        </w:rPr>
-      </w:pPr>
-    </w:p>
-    <w:p>
-      <w:pPr>
-        <w:jc w:val="both"/>
-        <w:rPr>
-          <w:rFonts w:ascii="Arial" w:hAnsi="Arial" w:cs="Arial"/>
-          <w:sz w:val="24"/>
-          <w:szCs w:val="24"/>
-        </w:rPr>
-      </w:pPr>
-      <w:r>
-        <w:rPr>
-          <w:rFonts w:ascii="Arial" w:hAnsi="Arial" w:cs="Arial"/>
-          <w:b/>
-          <w:sz w:val="24"/>
-          <w:szCs w:val="24"/>
-          <w:u w:val="single"/>
-        </w:rPr>
-        <w:t>SDK</w:t>
-      </w:r>
-      <w:r>
-        <w:rPr>
-          <w:rFonts w:ascii="Arial" w:hAnsi="Arial" w:cs="Arial"/>
-          <w:b/>
-          <w:sz w:val="24"/>
-          <w:szCs w:val="24"/>
-          <w:u w:val="single"/>
-        </w:rPr>
-        <w:t>: Kit de desarrollo de software</w:t>
-      </w:r>
-      <w:r>
-        <w:rPr>
-          <w:rFonts w:ascii="Arial" w:hAnsi="Arial" w:cs="Arial"/>
-          <w:sz w:val="24"/>
-          <w:szCs w:val="24"/>
-          <w:u w:val="single"/>
-        </w:rPr>
-        <w:t>:</w:t>
-      </w:r>
-      <w:r>
-        <w:rPr>
-          <w:rFonts w:ascii="Arial" w:hAnsi="Arial" w:cs="Arial"/>
-          <w:sz w:val="24"/>
-          <w:szCs w:val="24"/>
-        </w:rPr>
-        <w:t xml:space="preserve"> Es un c</w:t>
-      </w:r>
-      <w:r>
-        <w:rPr>
-          <w:rFonts w:ascii="Arial" w:hAnsi="Arial" w:cs="Arial"/>
-          <w:sz w:val="24"/>
-          <w:szCs w:val="24"/>
-        </w:rPr>
-        <w:t>onjunto de herramientas de desarrollo software que permite al desarrollador crear aplicaci</w:t>
-      </w:r>
-      <w:r>
-        <w:rPr>
-          <w:rFonts w:ascii="Arial" w:hAnsi="Arial" w:cs="Arial"/>
-          <w:sz w:val="24"/>
-          <w:szCs w:val="24"/>
-        </w:rPr>
-        <w:t xml:space="preserve">ones para un sistema concreto. </w:t>
-      </w:r>
+        <w:pStyle w:val="Sinespaciado"/>
+        <w:rPr>
+          <w:rFonts w:eastAsia="Times New Roman" w:cs="Arial"/>
+          <w:szCs w:val="24"/>
+          <w:lang w:val="es-ES" w:eastAsia="es-ES"/>
+        </w:rPr>
+      </w:pPr>
     </w:p>
     <w:p>
       <w:pPr>
@@ -3615,7 +4563,6 @@
       </w:pPr>
       <w:proofErr w:type="spellStart"/>
       <w:r>
-        <w:lastRenderedPageBreak/>
         <w:t>Vuforia</w:t>
       </w:r>
       <w:proofErr w:type="spellEnd"/>
@@ -3793,7 +4740,7 @@
                     </pic:cNvPicPr>
                   </pic:nvPicPr>
                   <pic:blipFill>
-                    <a:blip r:embed="rId8"/>
+                    <a:blip r:embed="rId23"/>
                     <a:srcRect/>
                     <a:stretch>
                       <a:fillRect/>
@@ -3867,6 +4814,7 @@
           <w:sz w:val="24"/>
           <w:szCs w:val="24"/>
         </w:rPr>
+        <w:lastRenderedPageBreak/>
         <w:t xml:space="preserve">El desarrollador debe disponer previamente de las imágenes que quiere reconocer con su aplicación. Las cuales deben ser subidas al </w:t>
       </w:r>
       <w:r>
@@ -4043,7 +4991,6 @@
           <w:sz w:val="24"/>
           <w:szCs w:val="24"/>
         </w:rPr>
-        <w:lastRenderedPageBreak/>
         <w:t xml:space="preserve">Una aplicación de Realidad Aumentada basada en </w:t>
       </w:r>
       <w:proofErr w:type="spellStart"/>
@@ -4098,7 +5045,23 @@
           <w:sz w:val="24"/>
           <w:szCs w:val="24"/>
         </w:rPr>
-        <w:t xml:space="preserve"> consiste en una clase diseñada para  tener  sólo  una  instancia  (o  un  número limitado de ellas), por comodidad a la hora de emplear el lenguaje, se llamará instancia a un </w:t>
+        <w:t xml:space="preserve"> cons</w:t>
+      </w:r>
+      <w:r>
+        <w:rPr>
+          <w:rFonts w:ascii="Arial" w:hAnsi="Arial" w:cs="Arial"/>
+          <w:sz w:val="24"/>
+          <w:szCs w:val="24"/>
+        </w:rPr>
+        <w:t>iste en una clase diseñada para tener sólo una instancia (o un</w:t>
+      </w:r>
+      <w:r>
+        <w:rPr>
+          <w:rFonts w:ascii="Arial" w:hAnsi="Arial" w:cs="Arial"/>
+          <w:sz w:val="24"/>
+          <w:szCs w:val="24"/>
+        </w:rPr>
+        <w:t xml:space="preserve"> número limitado de ellas), por comodidad a la hora de emplear el lenguaje, se llamará instancia a un </w:t>
       </w:r>
       <w:proofErr w:type="spellStart"/>
       <w:r>
@@ -4212,7 +5175,15 @@
           <w:sz w:val="24"/>
           <w:szCs w:val="24"/>
         </w:rPr>
-        <w:t>• Convertidor de imágenes (</w:t>
+        <w:t>•</w:t>
+      </w:r>
+      <w:r>
+        <w:rPr>
+          <w:rFonts w:ascii="Arial" w:hAnsi="Arial" w:cs="Arial"/>
+          <w:sz w:val="24"/>
+          <w:szCs w:val="24"/>
+        </w:rPr>
+        <w:t xml:space="preserve"> Convertidor de imágenes (</w:t>
       </w:r>
       <w:proofErr w:type="spellStart"/>
       <w:r>
@@ -4230,6 +5201,488 @@
           <w:sz w:val="24"/>
           <w:szCs w:val="24"/>
         </w:rPr>
+        <w:t xml:space="preserve"> </w:t>
+      </w:r>
+      <w:proofErr w:type="spellStart"/>
+      <w:r>
+        <w:rPr>
+          <w:rFonts w:ascii="Arial" w:hAnsi="Arial" w:cs="Arial"/>
+          <w:sz w:val="24"/>
+          <w:szCs w:val="24"/>
+        </w:rPr>
+        <w:t>Converter</w:t>
+      </w:r>
+      <w:proofErr w:type="spellEnd"/>
+      <w:r>
+        <w:rPr>
+          <w:rFonts w:ascii="Arial" w:hAnsi="Arial" w:cs="Arial"/>
+          <w:sz w:val="24"/>
+          <w:szCs w:val="24"/>
+        </w:rPr>
+        <w:t xml:space="preserve">, </w:t>
+      </w:r>
+      <w:proofErr w:type="spellStart"/>
+      <w:r>
+        <w:rPr>
+          <w:rFonts w:ascii="Arial" w:hAnsi="Arial" w:cs="Arial"/>
+          <w:sz w:val="24"/>
+          <w:szCs w:val="24"/>
+        </w:rPr>
+        <w:t>singleton</w:t>
+      </w:r>
+      <w:proofErr w:type="spellEnd"/>
+      <w:r>
+        <w:rPr>
+          <w:rFonts w:ascii="Arial" w:hAnsi="Arial" w:cs="Arial"/>
+          <w:sz w:val="24"/>
+          <w:szCs w:val="24"/>
+        </w:rPr>
+        <w:t>): La instancia del</w:t>
+      </w:r>
+      <w:r>
+        <w:rPr>
+          <w:rFonts w:ascii="Arial" w:hAnsi="Arial" w:cs="Arial"/>
+          <w:sz w:val="24"/>
+          <w:szCs w:val="24"/>
+        </w:rPr>
+        <w:t xml:space="preserve"> </w:t>
+      </w:r>
+      <w:proofErr w:type="spellStart"/>
+      <w:r>
+        <w:rPr>
+          <w:rFonts w:ascii="Arial" w:hAnsi="Arial" w:cs="Arial"/>
+          <w:sz w:val="24"/>
+          <w:szCs w:val="24"/>
+        </w:rPr>
+        <w:t>conversor</w:t>
+      </w:r>
+      <w:proofErr w:type="spellEnd"/>
+      <w:r>
+        <w:rPr>
+          <w:rFonts w:ascii="Arial" w:hAnsi="Arial" w:cs="Arial"/>
+          <w:sz w:val="24"/>
+          <w:szCs w:val="24"/>
+        </w:rPr>
+        <w:t xml:space="preserve"> de formato de pixel realiza la conversión entre el formato con e</w:t>
+      </w:r>
+      <w:r>
+        <w:rPr>
+          <w:rFonts w:ascii="Arial" w:hAnsi="Arial" w:cs="Arial"/>
+          <w:sz w:val="24"/>
+          <w:szCs w:val="24"/>
+        </w:rPr>
+        <w:t>l que trabaja la cámara a un formato adecuado para</w:t>
+      </w:r>
+      <w:r>
+        <w:rPr>
+          <w:rFonts w:ascii="Arial" w:hAnsi="Arial" w:cs="Arial"/>
+          <w:sz w:val="24"/>
+          <w:szCs w:val="24"/>
+        </w:rPr>
+        <w:t xml:space="preserve"> el </w:t>
+      </w:r>
+      <w:proofErr w:type="spellStart"/>
+      <w:r>
+        <w:rPr>
+          <w:rFonts w:ascii="Arial" w:hAnsi="Arial" w:cs="Arial"/>
+          <w:sz w:val="24"/>
+          <w:szCs w:val="24"/>
+        </w:rPr>
+        <w:t>renderizado</w:t>
+      </w:r>
+      <w:proofErr w:type="spellEnd"/>
+      <w:r>
+        <w:rPr>
+          <w:rFonts w:ascii="Arial" w:hAnsi="Arial" w:cs="Arial"/>
+          <w:sz w:val="24"/>
+          <w:szCs w:val="24"/>
+        </w:rPr>
+        <w:t xml:space="preserve"> en </w:t>
+      </w:r>
+      <w:proofErr w:type="spellStart"/>
+      <w:r>
+        <w:rPr>
+          <w:rFonts w:ascii="Arial" w:hAnsi="Arial" w:cs="Arial"/>
+          <w:sz w:val="24"/>
+          <w:szCs w:val="24"/>
+        </w:rPr>
+        <w:t>OpenGL</w:t>
+      </w:r>
+      <w:proofErr w:type="spellEnd"/>
+      <w:r>
+        <w:rPr>
+          <w:rFonts w:ascii="Arial" w:hAnsi="Arial" w:cs="Arial"/>
+          <w:sz w:val="24"/>
+          <w:szCs w:val="24"/>
+        </w:rPr>
+        <w:t xml:space="preserve"> ES y par</w:t>
+      </w:r>
+      <w:r>
+        <w:rPr>
+          <w:rFonts w:ascii="Arial" w:hAnsi="Arial" w:cs="Arial"/>
+          <w:sz w:val="24"/>
+          <w:szCs w:val="24"/>
+        </w:rPr>
+        <w:t xml:space="preserve">a el seguimiento (por ejemplo, </w:t>
+      </w:r>
+      <w:r>
+        <w:rPr>
+          <w:rFonts w:ascii="Arial" w:hAnsi="Arial" w:cs="Arial"/>
+          <w:sz w:val="24"/>
+          <w:szCs w:val="24"/>
+        </w:rPr>
+        <w:t xml:space="preserve">luminancia). </w:t>
+      </w:r>
+    </w:p>
+    <w:p>
+      <w:pPr>
+        <w:spacing w:after="0" w:line="240" w:lineRule="auto"/>
+        <w:jc w:val="both"/>
+        <w:rPr>
+          <w:rFonts w:ascii="Arial" w:hAnsi="Arial" w:cs="Arial"/>
+          <w:sz w:val="24"/>
+          <w:szCs w:val="24"/>
+        </w:rPr>
+      </w:pPr>
+    </w:p>
+    <w:p>
+      <w:pPr>
+        <w:spacing w:after="0" w:line="240" w:lineRule="auto"/>
+        <w:jc w:val="both"/>
+        <w:rPr>
+          <w:rFonts w:ascii="Arial" w:hAnsi="Arial" w:cs="Arial"/>
+          <w:sz w:val="24"/>
+          <w:szCs w:val="24"/>
+        </w:rPr>
+      </w:pPr>
+      <w:r>
+        <w:rPr>
+          <w:rFonts w:ascii="Arial" w:hAnsi="Arial" w:cs="Arial"/>
+          <w:sz w:val="24"/>
+          <w:szCs w:val="24"/>
+        </w:rPr>
+        <w:t xml:space="preserve">• </w:t>
+      </w:r>
+      <w:proofErr w:type="spellStart"/>
+      <w:r>
+        <w:rPr>
+          <w:rFonts w:ascii="Arial" w:hAnsi="Arial" w:cs="Arial"/>
+          <w:sz w:val="24"/>
+          <w:szCs w:val="24"/>
+        </w:rPr>
+        <w:t>Tracker</w:t>
+      </w:r>
+      <w:proofErr w:type="spellEnd"/>
+      <w:r>
+        <w:rPr>
+          <w:rFonts w:ascii="Arial" w:hAnsi="Arial" w:cs="Arial"/>
+          <w:sz w:val="24"/>
+          <w:szCs w:val="24"/>
+        </w:rPr>
+        <w:t xml:space="preserve"> (</w:t>
+      </w:r>
+      <w:proofErr w:type="spellStart"/>
+      <w:r>
+        <w:rPr>
+          <w:rFonts w:ascii="Arial" w:hAnsi="Arial" w:cs="Arial"/>
+          <w:sz w:val="24"/>
+          <w:szCs w:val="24"/>
+        </w:rPr>
+        <w:t>singleton</w:t>
+      </w:r>
+      <w:proofErr w:type="spellEnd"/>
+      <w:r>
+        <w:rPr>
+          <w:rFonts w:ascii="Arial" w:hAnsi="Arial" w:cs="Arial"/>
+          <w:sz w:val="24"/>
+          <w:szCs w:val="24"/>
+        </w:rPr>
+        <w:t>): El</w:t>
+      </w:r>
+      <w:r>
+        <w:rPr>
+          <w:rFonts w:ascii="Arial" w:hAnsi="Arial" w:cs="Arial"/>
+          <w:sz w:val="24"/>
+          <w:szCs w:val="24"/>
+        </w:rPr>
+        <w:t xml:space="preserve"> </w:t>
+      </w:r>
+      <w:proofErr w:type="spellStart"/>
+      <w:r>
+        <w:rPr>
+          <w:rFonts w:ascii="Arial" w:hAnsi="Arial" w:cs="Arial"/>
+          <w:sz w:val="24"/>
+          <w:szCs w:val="24"/>
+        </w:rPr>
+        <w:t>tra</w:t>
+      </w:r>
+      <w:r>
+        <w:rPr>
+          <w:rFonts w:ascii="Arial" w:hAnsi="Arial" w:cs="Arial"/>
+          <w:sz w:val="24"/>
+          <w:szCs w:val="24"/>
+        </w:rPr>
+        <w:t>cker</w:t>
+      </w:r>
+      <w:proofErr w:type="spellEnd"/>
+      <w:r>
+        <w:rPr>
+          <w:rFonts w:ascii="Arial" w:hAnsi="Arial" w:cs="Arial"/>
+          <w:sz w:val="24"/>
+          <w:szCs w:val="24"/>
+        </w:rPr>
+        <w:t xml:space="preserve"> contiene los algoritmos de visión computacional para detectar y seguir (</w:t>
+      </w:r>
+      <w:proofErr w:type="spellStart"/>
+      <w:r>
+        <w:rPr>
+          <w:rFonts w:ascii="Arial" w:hAnsi="Arial" w:cs="Arial"/>
+          <w:sz w:val="24"/>
+          <w:szCs w:val="24"/>
+        </w:rPr>
+        <w:t>detect</w:t>
+      </w:r>
+      <w:proofErr w:type="spellEnd"/>
+      <w:r>
+        <w:rPr>
+          <w:rFonts w:ascii="Arial" w:hAnsi="Arial" w:cs="Arial"/>
+          <w:sz w:val="24"/>
+          <w:szCs w:val="24"/>
+        </w:rPr>
+        <w:t xml:space="preserve"> &amp; </w:t>
+      </w:r>
+      <w:proofErr w:type="spellStart"/>
+      <w:r>
+        <w:rPr>
+          <w:rFonts w:ascii="Arial" w:hAnsi="Arial" w:cs="Arial"/>
+          <w:sz w:val="24"/>
+          <w:szCs w:val="24"/>
+        </w:rPr>
+        <w:t>track</w:t>
+      </w:r>
+      <w:proofErr w:type="spellEnd"/>
+      <w:r>
+        <w:rPr>
+          <w:rFonts w:ascii="Arial" w:hAnsi="Arial" w:cs="Arial"/>
+          <w:sz w:val="24"/>
+          <w:szCs w:val="24"/>
+        </w:rPr>
+        <w:t>) los objetos en</w:t>
+      </w:r>
+      <w:r>
+        <w:rPr>
+          <w:rFonts w:ascii="Arial" w:hAnsi="Arial" w:cs="Arial"/>
+          <w:sz w:val="24"/>
+          <w:szCs w:val="24"/>
+        </w:rPr>
+        <w:t xml:space="preserve"> los fotogramas capturados por la cámara. Basado en la imagen</w:t>
+      </w:r>
+      <w:r>
+        <w:rPr>
+          <w:rFonts w:ascii="Arial" w:hAnsi="Arial" w:cs="Arial"/>
+          <w:sz w:val="24"/>
+          <w:szCs w:val="24"/>
+        </w:rPr>
+        <w:t xml:space="preserve"> tomada por cámara, diferentes algoritmos se ocupan de detectar nuevas</w:t>
+      </w:r>
+      <w:r>
+        <w:rPr>
+          <w:rFonts w:ascii="Arial" w:hAnsi="Arial" w:cs="Arial"/>
+          <w:sz w:val="24"/>
+          <w:szCs w:val="24"/>
+        </w:rPr>
+        <w:t xml:space="preserve"> imágene</w:t>
+      </w:r>
+      <w:r>
+        <w:rPr>
+          <w:rFonts w:ascii="Arial" w:hAnsi="Arial" w:cs="Arial"/>
+          <w:sz w:val="24"/>
+          <w:szCs w:val="24"/>
+        </w:rPr>
+        <w:t xml:space="preserve">s de referencia (Targets) o </w:t>
+      </w:r>
+      <w:r>
+        <w:rPr>
+          <w:rFonts w:ascii="Arial" w:hAnsi="Arial" w:cs="Arial"/>
+          <w:sz w:val="24"/>
+          <w:szCs w:val="24"/>
+        </w:rPr>
+        <w:t>marcador</w:t>
+      </w:r>
+      <w:r>
+        <w:rPr>
+          <w:rFonts w:ascii="Arial" w:hAnsi="Arial" w:cs="Arial"/>
+          <w:sz w:val="24"/>
+          <w:szCs w:val="24"/>
+        </w:rPr>
+        <w:t>es (</w:t>
+      </w:r>
+      <w:proofErr w:type="spellStart"/>
+      <w:r>
+        <w:rPr>
+          <w:rFonts w:ascii="Arial" w:hAnsi="Arial" w:cs="Arial"/>
+          <w:sz w:val="24"/>
+          <w:szCs w:val="24"/>
+        </w:rPr>
+        <w:t>Markers</w:t>
+      </w:r>
+      <w:proofErr w:type="spellEnd"/>
+      <w:r>
+        <w:rPr>
+          <w:rFonts w:ascii="Arial" w:hAnsi="Arial" w:cs="Arial"/>
+          <w:sz w:val="24"/>
+          <w:szCs w:val="24"/>
+        </w:rPr>
+        <w:t>), y evaluar los botones virtuales</w:t>
+      </w:r>
+      <w:r>
+        <w:rPr>
+          <w:rFonts w:ascii="Arial" w:hAnsi="Arial" w:cs="Arial"/>
+          <w:sz w:val="24"/>
+          <w:szCs w:val="24"/>
+        </w:rPr>
+        <w:t xml:space="preserve"> (Virtual </w:t>
+      </w:r>
+      <w:proofErr w:type="spellStart"/>
+      <w:r>
+        <w:rPr>
+          <w:rFonts w:ascii="Arial" w:hAnsi="Arial" w:cs="Arial"/>
+          <w:sz w:val="24"/>
+          <w:szCs w:val="24"/>
+        </w:rPr>
+        <w:t>Buttons</w:t>
+      </w:r>
+      <w:proofErr w:type="spellEnd"/>
+      <w:r>
+        <w:rPr>
+          <w:rFonts w:ascii="Arial" w:hAnsi="Arial" w:cs="Arial"/>
+          <w:sz w:val="24"/>
+          <w:szCs w:val="24"/>
+        </w:rPr>
+        <w:t>). Los resultados se almacenan en un objeto de estado que es utilizado por el procesador de vídeo de fondo y al que pued</w:t>
+      </w:r>
+      <w:r>
+        <w:rPr>
+          <w:rFonts w:ascii="Arial" w:hAnsi="Arial" w:cs="Arial"/>
+          <w:sz w:val="24"/>
+          <w:szCs w:val="24"/>
+        </w:rPr>
+        <w:t xml:space="preserve">e accederse desde el código de la aplicación. El </w:t>
+      </w:r>
+      <w:proofErr w:type="spellStart"/>
+      <w:r>
+        <w:rPr>
+          <w:rFonts w:ascii="Arial" w:hAnsi="Arial" w:cs="Arial"/>
+          <w:sz w:val="24"/>
+          <w:szCs w:val="24"/>
+        </w:rPr>
+        <w:t>tracker</w:t>
+      </w:r>
+      <w:proofErr w:type="spellEnd"/>
+      <w:r>
+        <w:rPr>
+          <w:rFonts w:ascii="Arial" w:hAnsi="Arial" w:cs="Arial"/>
+          <w:sz w:val="24"/>
+          <w:szCs w:val="24"/>
+        </w:rPr>
+        <w:t xml:space="preserve"> puede</w:t>
+      </w:r>
+      <w:r>
+        <w:rPr>
+          <w:rFonts w:ascii="Arial" w:hAnsi="Arial" w:cs="Arial"/>
+          <w:sz w:val="24"/>
+          <w:szCs w:val="24"/>
+        </w:rPr>
+        <w:t xml:space="preserve"> c</w:t>
+      </w:r>
+      <w:r>
+        <w:rPr>
+          <w:rFonts w:ascii="Arial" w:hAnsi="Arial" w:cs="Arial"/>
+          <w:sz w:val="24"/>
+          <w:szCs w:val="24"/>
+        </w:rPr>
+        <w:t>argar múltiples conjuntos de</w:t>
+      </w:r>
+      <w:r>
+        <w:rPr>
+          <w:rFonts w:ascii="Arial" w:hAnsi="Arial" w:cs="Arial"/>
+          <w:sz w:val="24"/>
+          <w:szCs w:val="24"/>
+        </w:rPr>
+        <w:t xml:space="preserve"> datos (</w:t>
+      </w:r>
+      <w:proofErr w:type="spellStart"/>
+      <w:r>
+        <w:rPr>
+          <w:rFonts w:ascii="Arial" w:hAnsi="Arial" w:cs="Arial"/>
+          <w:sz w:val="24"/>
+          <w:szCs w:val="24"/>
+        </w:rPr>
+        <w:t>datasets</w:t>
+      </w:r>
+      <w:proofErr w:type="spellEnd"/>
+      <w:r>
+        <w:rPr>
+          <w:rFonts w:ascii="Arial" w:hAnsi="Arial" w:cs="Arial"/>
+          <w:sz w:val="24"/>
+          <w:szCs w:val="24"/>
+        </w:rPr>
+        <w:t xml:space="preserve">), pero sólo uno puede estar activo a la vez. </w:t>
+      </w:r>
+    </w:p>
+    <w:p>
+      <w:pPr>
+        <w:spacing w:after="0" w:line="240" w:lineRule="auto"/>
+        <w:jc w:val="both"/>
+        <w:rPr>
+          <w:rFonts w:ascii="Arial" w:hAnsi="Arial" w:cs="Arial"/>
+          <w:sz w:val="24"/>
+          <w:szCs w:val="24"/>
+        </w:rPr>
+      </w:pPr>
+    </w:p>
+    <w:p>
+      <w:pPr>
+        <w:spacing w:after="0" w:line="240" w:lineRule="auto"/>
+        <w:jc w:val="both"/>
+        <w:rPr>
+          <w:rFonts w:ascii="Arial" w:hAnsi="Arial" w:cs="Arial"/>
+          <w:sz w:val="24"/>
+          <w:szCs w:val="24"/>
+        </w:rPr>
+      </w:pPr>
+      <w:r>
+        <w:rPr>
+          <w:rFonts w:ascii="Arial" w:hAnsi="Arial" w:cs="Arial"/>
+          <w:sz w:val="24"/>
+          <w:szCs w:val="24"/>
+        </w:rPr>
+        <w:t>• Procesador de vídeo de fond</w:t>
+      </w:r>
+      <w:r>
+        <w:rPr>
+          <w:rFonts w:ascii="Arial" w:hAnsi="Arial" w:cs="Arial"/>
+          <w:sz w:val="24"/>
+          <w:szCs w:val="24"/>
+        </w:rPr>
+        <w:t xml:space="preserve">o (Video </w:t>
+      </w:r>
+      <w:proofErr w:type="spellStart"/>
+      <w:r>
+        <w:rPr>
+          <w:rFonts w:ascii="Arial" w:hAnsi="Arial" w:cs="Arial"/>
+          <w:sz w:val="24"/>
+          <w:szCs w:val="24"/>
+        </w:rPr>
+        <w:t>Background</w:t>
+      </w:r>
+      <w:proofErr w:type="spellEnd"/>
+      <w:r>
+        <w:rPr>
+          <w:rFonts w:ascii="Arial" w:hAnsi="Arial" w:cs="Arial"/>
+          <w:sz w:val="24"/>
+          <w:szCs w:val="24"/>
+        </w:rPr>
         <w:t xml:space="preserve">  </w:t>
       </w:r>
       <w:proofErr w:type="spellStart"/>
@@ -4239,16 +5692,24 @@
           <w:sz w:val="24"/>
           <w:szCs w:val="24"/>
         </w:rPr>
-        <w:t>Converter</w:t>
-      </w:r>
-      <w:proofErr w:type="spellEnd"/>
-      <w:r>
-        <w:rPr>
-          <w:rFonts w:ascii="Arial" w:hAnsi="Arial" w:cs="Arial"/>
-          <w:sz w:val="24"/>
-          <w:szCs w:val="24"/>
-        </w:rPr>
-        <w:t xml:space="preserve">,  </w:t>
+        <w:t>Rendered</w:t>
+      </w:r>
+      <w:proofErr w:type="spellEnd"/>
+      <w:r>
+        <w:rPr>
+          <w:rFonts w:ascii="Arial" w:hAnsi="Arial" w:cs="Arial"/>
+          <w:sz w:val="24"/>
+          <w:szCs w:val="24"/>
+        </w:rPr>
+        <w:t>,</w:t>
+      </w:r>
+      <w:r>
+        <w:rPr>
+          <w:rFonts w:ascii="Arial" w:hAnsi="Arial" w:cs="Arial"/>
+          <w:sz w:val="24"/>
+          <w:szCs w:val="24"/>
+        </w:rPr>
+        <w:t xml:space="preserve"> </w:t>
       </w:r>
       <w:proofErr w:type="spellStart"/>
       <w:r>
@@ -4266,336 +5727,6 @@
           <w:sz w:val="24"/>
           <w:szCs w:val="24"/>
         </w:rPr>
-        <w:t xml:space="preserve">):  La  instancia  del  </w:t>
-      </w:r>
-      <w:proofErr w:type="spellStart"/>
-      <w:r>
-        <w:rPr>
-          <w:rFonts w:ascii="Arial" w:hAnsi="Arial" w:cs="Arial"/>
-          <w:sz w:val="24"/>
-          <w:szCs w:val="24"/>
-        </w:rPr>
-        <w:t>conversor</w:t>
-      </w:r>
-      <w:proofErr w:type="spellEnd"/>
-      <w:r>
-        <w:rPr>
-          <w:rFonts w:ascii="Arial" w:hAnsi="Arial" w:cs="Arial"/>
-          <w:sz w:val="24"/>
-          <w:szCs w:val="24"/>
-        </w:rPr>
-        <w:t xml:space="preserve"> de formato de pixel realiza la conversión entre el formato con el que  trabaja  la  cámara a un  formato  adecuado  para  el </w:t>
-      </w:r>
-      <w:proofErr w:type="spellStart"/>
-      <w:r>
-        <w:rPr>
-          <w:rFonts w:ascii="Arial" w:hAnsi="Arial" w:cs="Arial"/>
-          <w:sz w:val="24"/>
-          <w:szCs w:val="24"/>
-        </w:rPr>
-        <w:t>renderizado</w:t>
-      </w:r>
-      <w:proofErr w:type="spellEnd"/>
-      <w:r>
-        <w:rPr>
-          <w:rFonts w:ascii="Arial" w:hAnsi="Arial" w:cs="Arial"/>
-          <w:sz w:val="24"/>
-          <w:szCs w:val="24"/>
-        </w:rPr>
-        <w:t xml:space="preserve"> en </w:t>
-      </w:r>
-      <w:proofErr w:type="spellStart"/>
-      <w:r>
-        <w:rPr>
-          <w:rFonts w:ascii="Arial" w:hAnsi="Arial" w:cs="Arial"/>
-          <w:sz w:val="24"/>
-          <w:szCs w:val="24"/>
-        </w:rPr>
-        <w:t>OpenGL</w:t>
-      </w:r>
-      <w:proofErr w:type="spellEnd"/>
-      <w:r>
-        <w:rPr>
-          <w:rFonts w:ascii="Arial" w:hAnsi="Arial" w:cs="Arial"/>
-          <w:sz w:val="24"/>
-          <w:szCs w:val="24"/>
-        </w:rPr>
-        <w:t xml:space="preserve"> ES y para el seguimiento (por ejemplo,  luminancia). </w:t>
-      </w:r>
-    </w:p>
-    <w:p>
-      <w:pPr>
-        <w:spacing w:after="0" w:line="240" w:lineRule="auto"/>
-        <w:jc w:val="both"/>
-        <w:rPr>
-          <w:rFonts w:ascii="Arial" w:hAnsi="Arial" w:cs="Arial"/>
-          <w:sz w:val="24"/>
-          <w:szCs w:val="24"/>
-        </w:rPr>
-      </w:pPr>
-    </w:p>
-    <w:p>
-      <w:pPr>
-        <w:spacing w:after="0" w:line="240" w:lineRule="auto"/>
-        <w:jc w:val="both"/>
-        <w:rPr>
-          <w:rFonts w:ascii="Arial" w:hAnsi="Arial" w:cs="Arial"/>
-          <w:sz w:val="24"/>
-          <w:szCs w:val="24"/>
-        </w:rPr>
-      </w:pPr>
-      <w:r>
-        <w:rPr>
-          <w:rFonts w:ascii="Arial" w:hAnsi="Arial" w:cs="Arial"/>
-          <w:sz w:val="24"/>
-          <w:szCs w:val="24"/>
-        </w:rPr>
-        <w:t xml:space="preserve">• </w:t>
-      </w:r>
-      <w:proofErr w:type="spellStart"/>
-      <w:r>
-        <w:rPr>
-          <w:rFonts w:ascii="Arial" w:hAnsi="Arial" w:cs="Arial"/>
-          <w:sz w:val="24"/>
-          <w:szCs w:val="24"/>
-        </w:rPr>
-        <w:t>Tracker</w:t>
-      </w:r>
-      <w:proofErr w:type="spellEnd"/>
-      <w:r>
-        <w:rPr>
-          <w:rFonts w:ascii="Arial" w:hAnsi="Arial" w:cs="Arial"/>
-          <w:sz w:val="24"/>
-          <w:szCs w:val="24"/>
-        </w:rPr>
-        <w:t xml:space="preserve"> (</w:t>
-      </w:r>
-      <w:proofErr w:type="spellStart"/>
-      <w:r>
-        <w:rPr>
-          <w:rFonts w:ascii="Arial" w:hAnsi="Arial" w:cs="Arial"/>
-          <w:sz w:val="24"/>
-          <w:szCs w:val="24"/>
-        </w:rPr>
-        <w:t>singleton</w:t>
-      </w:r>
-      <w:proofErr w:type="spellEnd"/>
-      <w:r>
-        <w:rPr>
-          <w:rFonts w:ascii="Arial" w:hAnsi="Arial" w:cs="Arial"/>
-          <w:sz w:val="24"/>
-          <w:szCs w:val="24"/>
-        </w:rPr>
-        <w:t xml:space="preserve">):  El  </w:t>
-      </w:r>
-      <w:proofErr w:type="spellStart"/>
-      <w:r>
-        <w:rPr>
-          <w:rFonts w:ascii="Arial" w:hAnsi="Arial" w:cs="Arial"/>
-          <w:sz w:val="24"/>
-          <w:szCs w:val="24"/>
-        </w:rPr>
-        <w:t>tracker</w:t>
-      </w:r>
-      <w:proofErr w:type="spellEnd"/>
-      <w:r>
-        <w:rPr>
-          <w:rFonts w:ascii="Arial" w:hAnsi="Arial" w:cs="Arial"/>
-          <w:sz w:val="24"/>
-          <w:szCs w:val="24"/>
-        </w:rPr>
-        <w:t xml:space="preserve">  contiene  los  algoritmos  de  visión computacional  para  detectar  y  seguir  (</w:t>
-      </w:r>
-      <w:proofErr w:type="spellStart"/>
-      <w:r>
-        <w:rPr>
-          <w:rFonts w:ascii="Arial" w:hAnsi="Arial" w:cs="Arial"/>
-          <w:sz w:val="24"/>
-          <w:szCs w:val="24"/>
-        </w:rPr>
-        <w:t>detect</w:t>
-      </w:r>
-      <w:proofErr w:type="spellEnd"/>
-      <w:r>
-        <w:rPr>
-          <w:rFonts w:ascii="Arial" w:hAnsi="Arial" w:cs="Arial"/>
-          <w:sz w:val="24"/>
-          <w:szCs w:val="24"/>
-        </w:rPr>
-        <w:t xml:space="preserve">  &amp;  </w:t>
-      </w:r>
-      <w:proofErr w:type="spellStart"/>
-      <w:r>
-        <w:rPr>
-          <w:rFonts w:ascii="Arial" w:hAnsi="Arial" w:cs="Arial"/>
-          <w:sz w:val="24"/>
-          <w:szCs w:val="24"/>
-        </w:rPr>
-        <w:t>track</w:t>
-      </w:r>
-      <w:proofErr w:type="spellEnd"/>
-      <w:r>
-        <w:rPr>
-          <w:rFonts w:ascii="Arial" w:hAnsi="Arial" w:cs="Arial"/>
-          <w:sz w:val="24"/>
-          <w:szCs w:val="24"/>
-        </w:rPr>
-        <w:t>)  los  objetos  en  los fotogramas capturados por la cámara. Basado en la imagen tomada por cámara, diferentes  algoritmos  se  ocupan  de  detectar  nuevas  imágenes  de  referencia (Targets)  o  marcadores  (</w:t>
-      </w:r>
-      <w:proofErr w:type="spellStart"/>
-      <w:r>
-        <w:rPr>
-          <w:rFonts w:ascii="Arial" w:hAnsi="Arial" w:cs="Arial"/>
-          <w:sz w:val="24"/>
-          <w:szCs w:val="24"/>
-        </w:rPr>
-        <w:t>Markers</w:t>
-      </w:r>
-      <w:proofErr w:type="spellEnd"/>
-      <w:r>
-        <w:rPr>
-          <w:rFonts w:ascii="Arial" w:hAnsi="Arial" w:cs="Arial"/>
-          <w:sz w:val="24"/>
-          <w:szCs w:val="24"/>
-        </w:rPr>
-        <w:t xml:space="preserve">),  y  evaluar  los  botones  virtuales  (Virtual </w:t>
-      </w:r>
-      <w:proofErr w:type="spellStart"/>
-      <w:r>
-        <w:rPr>
-          <w:rFonts w:ascii="Arial" w:hAnsi="Arial" w:cs="Arial"/>
-          <w:sz w:val="24"/>
-          <w:szCs w:val="24"/>
-        </w:rPr>
-        <w:t>Buttons</w:t>
-      </w:r>
-      <w:proofErr w:type="spellEnd"/>
-      <w:r>
-        <w:rPr>
-          <w:rFonts w:ascii="Arial" w:hAnsi="Arial" w:cs="Arial"/>
-          <w:sz w:val="24"/>
-          <w:szCs w:val="24"/>
-        </w:rPr>
-        <w:t xml:space="preserve">). Los resultados se almacenan en un objeto de estado que es utilizado por el procesador de vídeo de fondo y al que puede accederse desde el código de  la  aplicación.  El  </w:t>
-      </w:r>
-      <w:proofErr w:type="spellStart"/>
-      <w:r>
-        <w:rPr>
-          <w:rFonts w:ascii="Arial" w:hAnsi="Arial" w:cs="Arial"/>
-          <w:sz w:val="24"/>
-          <w:szCs w:val="24"/>
-        </w:rPr>
-        <w:t>tracker</w:t>
-      </w:r>
-      <w:proofErr w:type="spellEnd"/>
-      <w:r>
-        <w:rPr>
-          <w:rFonts w:ascii="Arial" w:hAnsi="Arial" w:cs="Arial"/>
-          <w:sz w:val="24"/>
-          <w:szCs w:val="24"/>
-        </w:rPr>
-        <w:t xml:space="preserve">  puede  cargar  múltiples  conjuntos  de  datos (</w:t>
-      </w:r>
-      <w:proofErr w:type="spellStart"/>
-      <w:r>
-        <w:rPr>
-          <w:rFonts w:ascii="Arial" w:hAnsi="Arial" w:cs="Arial"/>
-          <w:sz w:val="24"/>
-          <w:szCs w:val="24"/>
-        </w:rPr>
-        <w:t>datasets</w:t>
-      </w:r>
-      <w:proofErr w:type="spellEnd"/>
-      <w:r>
-        <w:rPr>
-          <w:rFonts w:ascii="Arial" w:hAnsi="Arial" w:cs="Arial"/>
-          <w:sz w:val="24"/>
-          <w:szCs w:val="24"/>
-        </w:rPr>
-        <w:t xml:space="preserve">), pero sólo uno puede estar activo a la vez. </w:t>
-      </w:r>
-    </w:p>
-    <w:p>
-      <w:pPr>
-        <w:spacing w:after="0" w:line="240" w:lineRule="auto"/>
-        <w:jc w:val="both"/>
-        <w:rPr>
-          <w:rFonts w:ascii="Arial" w:hAnsi="Arial" w:cs="Arial"/>
-          <w:sz w:val="24"/>
-          <w:szCs w:val="24"/>
-        </w:rPr>
-      </w:pPr>
-    </w:p>
-    <w:p>
-      <w:pPr>
-        <w:spacing w:after="0" w:line="240" w:lineRule="auto"/>
-        <w:jc w:val="both"/>
-        <w:rPr>
-          <w:rFonts w:ascii="Arial" w:hAnsi="Arial" w:cs="Arial"/>
-          <w:sz w:val="24"/>
-          <w:szCs w:val="24"/>
-        </w:rPr>
-      </w:pPr>
-      <w:r>
-        <w:rPr>
-          <w:rFonts w:ascii="Arial" w:hAnsi="Arial" w:cs="Arial"/>
-          <w:sz w:val="24"/>
-          <w:szCs w:val="24"/>
-        </w:rPr>
-        <w:t xml:space="preserve">• Procesador de vídeo de fondo  (Video </w:t>
-      </w:r>
-      <w:proofErr w:type="spellStart"/>
-      <w:r>
-        <w:rPr>
-          <w:rFonts w:ascii="Arial" w:hAnsi="Arial" w:cs="Arial"/>
-          <w:sz w:val="24"/>
-          <w:szCs w:val="24"/>
-        </w:rPr>
-        <w:t>Background</w:t>
-      </w:r>
-      <w:proofErr w:type="spellEnd"/>
-      <w:r>
-        <w:rPr>
-          <w:rFonts w:ascii="Arial" w:hAnsi="Arial" w:cs="Arial"/>
-          <w:sz w:val="24"/>
-          <w:szCs w:val="24"/>
-        </w:rPr>
-        <w:t xml:space="preserve">  </w:t>
-      </w:r>
-      <w:proofErr w:type="spellStart"/>
-      <w:r>
-        <w:rPr>
-          <w:rFonts w:ascii="Arial" w:hAnsi="Arial" w:cs="Arial"/>
-          <w:sz w:val="24"/>
-          <w:szCs w:val="24"/>
-        </w:rPr>
-        <w:t>Rendered</w:t>
-      </w:r>
-      <w:proofErr w:type="spellEnd"/>
-      <w:r>
-        <w:rPr>
-          <w:rFonts w:ascii="Arial" w:hAnsi="Arial" w:cs="Arial"/>
-          <w:sz w:val="24"/>
-          <w:szCs w:val="24"/>
-        </w:rPr>
-        <w:t xml:space="preserve">,  </w:t>
-      </w:r>
-      <w:proofErr w:type="spellStart"/>
-      <w:r>
-        <w:rPr>
-          <w:rFonts w:ascii="Arial" w:hAnsi="Arial" w:cs="Arial"/>
-          <w:sz w:val="24"/>
-          <w:szCs w:val="24"/>
-        </w:rPr>
-        <w:t>singleton</w:t>
-      </w:r>
-      <w:proofErr w:type="spellEnd"/>
-      <w:r>
-        <w:rPr>
-          <w:rFonts w:ascii="Arial" w:hAnsi="Arial" w:cs="Arial"/>
-          <w:sz w:val="24"/>
-          <w:szCs w:val="24"/>
-        </w:rPr>
         <w:t xml:space="preserve">): La instancia del procesador de vídeo de fondo procesa la imagen capturada por la cámara que se encuentra almacenada en el objeto de estado. </w:t>
       </w:r>
     </w:p>
@@ -4662,7 +5793,23 @@
           <w:sz w:val="24"/>
           <w:szCs w:val="24"/>
         </w:rPr>
-        <w:t>): El desarrollador ha de inicializar todos los componentes anteriores y llevar a cabo tres pasos fundamentales en el código de la aplicación. Por cada fotograma procesado, el objeto de estado se actualiza y se llama al método de  procesamiento  de  la  aplicación. El desarrollador debe:</w:t>
+        <w:t>): El desarrollador ha de inicializar todos los componentes anteriores y llevar a cabo tres pasos fundamentales en el código de la aplicación. Por cada fotograma procesado, el objeto de estado se ac</w:t>
+      </w:r>
+      <w:r>
+        <w:rPr>
+          <w:rFonts w:ascii="Arial" w:hAnsi="Arial" w:cs="Arial"/>
+          <w:sz w:val="24"/>
+          <w:szCs w:val="24"/>
+        </w:rPr>
+        <w:t>tualiza y se llama al método de procesamiento de la</w:t>
+      </w:r>
+      <w:r>
+        <w:rPr>
+          <w:rFonts w:ascii="Arial" w:hAnsi="Arial" w:cs="Arial"/>
+          <w:sz w:val="24"/>
+          <w:szCs w:val="24"/>
+        </w:rPr>
+        <w:t xml:space="preserve"> aplicación. El desarrollador debe:</w:t>
       </w:r>
     </w:p>
     <w:p>
@@ -4686,7 +5833,15 @@
           <w:sz w:val="24"/>
           <w:szCs w:val="24"/>
         </w:rPr>
-        <w:t xml:space="preserve">Consultar  el objeto  de  estado para  los Targets y/o </w:t>
+        <w:t>Consultar el objeto de estado para</w:t>
+      </w:r>
+      <w:r>
+        <w:rPr>
+          <w:rFonts w:ascii="Arial" w:hAnsi="Arial" w:cs="Arial"/>
+          <w:sz w:val="24"/>
+          <w:szCs w:val="24"/>
+        </w:rPr>
+        <w:t xml:space="preserve"> los Targets y/o </w:t>
       </w:r>
       <w:proofErr w:type="spellStart"/>
       <w:r>
@@ -4753,6 +5908,7 @@
           <w:sz w:val="24"/>
           <w:szCs w:val="24"/>
         </w:rPr>
+        <w:lastRenderedPageBreak/>
         <w:t>Renderizar</w:t>
       </w:r>
       <w:proofErr w:type="spellEnd"/>
@@ -4792,7 +5948,15 @@
           <w:sz w:val="24"/>
           <w:szCs w:val="24"/>
         </w:rPr>
-        <w:t xml:space="preserve">• Recursos de imágenes de referencia  (Target  </w:t>
+        <w:t>• Recursos de imágenes de refer</w:t>
+      </w:r>
+      <w:r>
+        <w:rPr>
+          <w:rFonts w:ascii="Arial" w:hAnsi="Arial" w:cs="Arial"/>
+          <w:sz w:val="24"/>
+          <w:szCs w:val="24"/>
+        </w:rPr>
+        <w:t xml:space="preserve">encia  (Target  </w:t>
       </w:r>
       <w:proofErr w:type="spellStart"/>
       <w:r>
@@ -4810,7 +5974,15 @@
           <w:sz w:val="24"/>
           <w:szCs w:val="24"/>
         </w:rPr>
-        <w:t xml:space="preserve">): Los  Target </w:t>
+        <w:t>): Los</w:t>
+      </w:r>
+      <w:r>
+        <w:rPr>
+          <w:rFonts w:ascii="Arial" w:hAnsi="Arial" w:cs="Arial"/>
+          <w:sz w:val="24"/>
+          <w:szCs w:val="24"/>
+        </w:rPr>
+        <w:t xml:space="preserve"> Target </w:t>
       </w:r>
       <w:proofErr w:type="spellStart"/>
       <w:r>
@@ -4864,7 +6036,39 @@
           <w:sz w:val="24"/>
           <w:szCs w:val="24"/>
         </w:rPr>
-        <w:t xml:space="preserve"> descargado contiene un fichero de configuración XML  que  permite  al  desarrollador  configurar  ciertas  características  de  los </w:t>
+        <w:t xml:space="preserve"> descargado contiene </w:t>
+      </w:r>
+      <w:r>
+        <w:rPr>
+          <w:rFonts w:ascii="Arial" w:hAnsi="Arial" w:cs="Arial"/>
+          <w:sz w:val="24"/>
+          <w:szCs w:val="24"/>
+        </w:rPr>
+        <w:t>un fichero de configuración XML que permite al</w:t>
+      </w:r>
+      <w:r>
+        <w:rPr>
+          <w:rFonts w:ascii="Arial" w:hAnsi="Arial" w:cs="Arial"/>
+          <w:sz w:val="24"/>
+          <w:szCs w:val="24"/>
+        </w:rPr>
+        <w:t xml:space="preserve"> desar</w:t>
+      </w:r>
+      <w:r>
+        <w:rPr>
+          <w:rFonts w:ascii="Arial" w:hAnsi="Arial" w:cs="Arial"/>
+          <w:sz w:val="24"/>
+          <w:szCs w:val="24"/>
+        </w:rPr>
+        <w:t xml:space="preserve">rollador configurar ciertas  características de </w:t>
+      </w:r>
+      <w:r>
+        <w:rPr>
+          <w:rFonts w:ascii="Arial" w:hAnsi="Arial" w:cs="Arial"/>
+          <w:sz w:val="24"/>
+          <w:szCs w:val="24"/>
+        </w:rPr>
+        <w:t xml:space="preserve">los </w:t>
       </w:r>
       <w:proofErr w:type="spellStart"/>
       <w:r>
@@ -4938,7 +6142,6 @@
         <w:rPr>
           <w:noProof/>
         </w:rPr>
-        <w:lastRenderedPageBreak/>
         <w:drawing>
           <wp:inline distT="0" distB="0" distL="0" distR="0">
             <wp:extent cx="4362754" cy="3270927"/>
@@ -4957,7 +6160,7 @@
                     </pic:cNvPicPr>
                   </pic:nvPicPr>
                   <pic:blipFill>
-                    <a:blip r:embed="rId9"/>
+                    <a:blip r:embed="rId24"/>
                     <a:srcRect/>
                     <a:stretch>
                       <a:fillRect/>
@@ -4992,6 +6195,7 @@
         <w:autoSpaceDN w:val="0"/>
         <w:adjustRightInd w:val="0"/>
         <w:spacing w:after="0" w:line="240" w:lineRule="auto"/>
+        <w:jc w:val="center"/>
         <w:rPr>
           <w:rFonts w:ascii="F16" w:hAnsi="F16" w:cs="F16"/>
           <w:sz w:val="24"/>
@@ -5298,6 +6502,7 @@
           <w:sz w:val="24"/>
           <w:szCs w:val="24"/>
         </w:rPr>
+        <w:lastRenderedPageBreak/>
         <w:t xml:space="preserve">Nuestra arquitectura no varía mucho de la arquitectura original de </w:t>
       </w:r>
       <w:proofErr w:type="spellStart"/>
@@ -5344,7 +6549,6 @@
           <w:sz w:val="24"/>
           <w:szCs w:val="24"/>
         </w:rPr>
-        <w:lastRenderedPageBreak/>
         <w:drawing>
           <wp:inline distT="0" distB="0" distL="0" distR="0">
             <wp:extent cx="5400040" cy="3593206"/>
@@ -5363,7 +6567,7 @@
                     </pic:cNvPicPr>
                   </pic:nvPicPr>
                   <pic:blipFill>
-                    <a:blip r:embed="rId10"/>
+                    <a:blip r:embed="rId25"/>
                     <a:srcRect/>
                     <a:stretch>
                       <a:fillRect/>
@@ -5785,6 +6989,7 @@
           <w:rFonts w:ascii="Arial" w:hAnsi="Arial" w:cs="Arial"/>
           <w:color w:val="FF0000"/>
         </w:rPr>
+        <w:lastRenderedPageBreak/>
         <w:t xml:space="preserve">La forma del objeto y sus colores se extraen automáticamente de cada foto, obteniendo así información que servirá a la construcción del modelo 3D, modelo que podrás editar luego en </w:t>
       </w:r>
       <w:proofErr w:type="spellStart"/>
@@ -5821,7 +7026,6 @@
           <w:sz w:val="24"/>
           <w:szCs w:val="24"/>
         </w:rPr>
-        <w:lastRenderedPageBreak/>
         <w:t xml:space="preserve">http://www.macworld.com/article/1146037/stratafoto.html </w:t>
       </w:r>
       <w:r>
@@ -5852,7 +7056,7 @@
         </w:rPr>
         <w:t>[</w:t>
       </w:r>
-      <w:hyperlink r:id="rId11" w:history="1">
+      <w:hyperlink r:id="rId26" w:history="1">
         <w:r>
           <w:rPr>
             <w:rStyle w:val="Hipervnculo"/>
@@ -5873,7 +7077,7 @@
         </w:rPr>
         <w:t xml:space="preserve">, 2003] </w:t>
       </w:r>
-      <w:hyperlink r:id="rId12" w:history="1">
+      <w:hyperlink r:id="rId27" w:history="1">
         <w:r>
           <w:rPr>
             <w:rStyle w:val="Hipervnculo"/>
@@ -5975,8 +7179,126 @@
           <w:rFonts w:ascii="Arial" w:hAnsi="Arial" w:cs="Arial"/>
           <w:sz w:val="24"/>
           <w:szCs w:val="24"/>
-        </w:rPr>
-      </w:pPr>
+          <w:lang w:val="en-US"/>
+        </w:rPr>
+      </w:pPr>
+      <w:r>
+        <w:rPr>
+          <w:rFonts w:ascii="Arial" w:hAnsi="Arial" w:cs="Arial"/>
+          <w:sz w:val="24"/>
+          <w:szCs w:val="24"/>
+          <w:lang w:val="en-US"/>
+        </w:rPr>
+        <w:t>[C</w:t>
+      </w:r>
+      <w:r>
+        <w:rPr>
+          <w:rFonts w:ascii="Arial" w:hAnsi="Arial" w:cs="Arial"/>
+          <w:sz w:val="24"/>
+          <w:szCs w:val="24"/>
+          <w:lang w:val="en-US"/>
+        </w:rPr>
+        <w:t>lemens</w:t>
+      </w:r>
+      <w:r>
+        <w:rPr>
+          <w:rFonts w:ascii="Arial" w:hAnsi="Arial" w:cs="Arial"/>
+          <w:sz w:val="24"/>
+          <w:szCs w:val="24"/>
+          <w:lang w:val="en-US"/>
+        </w:rPr>
+        <w:t>,</w:t>
+      </w:r>
+      <w:r>
+        <w:rPr>
+          <w:rFonts w:ascii="Arial" w:hAnsi="Arial" w:cs="Arial"/>
+          <w:sz w:val="24"/>
+          <w:szCs w:val="24"/>
+          <w:lang w:val="en-US"/>
+        </w:rPr>
+        <w:t xml:space="preserve"> </w:t>
+      </w:r>
+      <w:r>
+        <w:rPr>
+          <w:rFonts w:ascii="Arial" w:hAnsi="Arial" w:cs="Arial"/>
+          <w:sz w:val="24"/>
+          <w:szCs w:val="24"/>
+          <w:lang w:val="en-US"/>
+        </w:rPr>
+        <w:t>2011] Clemens A. "</w:t>
+      </w:r>
+      <w:r>
+        <w:rPr>
+          <w:rFonts w:ascii="Arial" w:hAnsi="Arial" w:cs="Arial"/>
+          <w:sz w:val="24"/>
+          <w:szCs w:val="24"/>
+          <w:lang w:val="en-US"/>
+        </w:rPr>
+        <w:t>Challenges of Large-Scale Augmented Reality on Smartphones</w:t>
+      </w:r>
+      <w:r>
+        <w:rPr>
+          <w:rFonts w:ascii="Arial" w:hAnsi="Arial" w:cs="Arial"/>
+          <w:sz w:val="24"/>
+          <w:szCs w:val="24"/>
+          <w:lang w:val="en-US"/>
+        </w:rPr>
+        <w:t>"</w:t>
+      </w:r>
+      <w:r>
+        <w:rPr>
+          <w:rFonts w:ascii="Arial" w:hAnsi="Arial" w:cs="Arial"/>
+          <w:sz w:val="24"/>
+          <w:szCs w:val="24"/>
+          <w:lang w:val="en-US"/>
+        </w:rPr>
+        <w:t>,</w:t>
+      </w:r>
+      <w:r>
+        <w:rPr>
+          <w:rFonts w:ascii="Arial" w:hAnsi="Arial" w:cs="Arial"/>
+          <w:sz w:val="24"/>
+          <w:szCs w:val="24"/>
+          <w:lang w:val="en-US"/>
+        </w:rPr>
+        <w:t xml:space="preserve"> International Symposium on Mixed </w:t>
+      </w:r>
+      <w:r>
+        <w:rPr>
+          <w:rFonts w:ascii="Arial" w:hAnsi="Arial" w:cs="Arial"/>
+          <w:sz w:val="24"/>
+          <w:szCs w:val="24"/>
+          <w:lang w:val="en-US"/>
+        </w:rPr>
+        <w:t>and Augmented Rea</w:t>
+      </w:r>
+      <w:r>
+        <w:rPr>
+          <w:rFonts w:ascii="Arial" w:hAnsi="Arial" w:cs="Arial"/>
+          <w:sz w:val="24"/>
+          <w:szCs w:val="24"/>
+          <w:lang w:val="en-US"/>
+        </w:rPr>
+        <w:t xml:space="preserve">lity, </w:t>
+      </w:r>
+      <w:r>
+        <w:rPr>
+          <w:rFonts w:ascii="Arial" w:hAnsi="Arial" w:cs="Arial"/>
+          <w:sz w:val="24"/>
+          <w:szCs w:val="24"/>
+          <w:lang w:val="en-US"/>
+        </w:rPr>
+        <w:t>Graz University of Technology, 2011, Austria</w:t>
+      </w:r>
+      <w:r>
+        <w:rPr>
+          <w:rFonts w:ascii="Arial" w:hAnsi="Arial" w:cs="Arial"/>
+          <w:sz w:val="24"/>
+          <w:szCs w:val="24"/>
+          <w:lang w:val="en-US"/>
+        </w:rPr>
+        <w:t>.</w:t>
+      </w:r>
     </w:p>
     <w:sectPr>
       <w:pgSz w:w="11906" w:h="16838"/>
@@ -6104,6 +7426,343 @@
     </w:lvl>
   </w:abstractNum>
   <w:abstractNum w:abstractNumId="1">
+    <w:nsid w:val="29567D2F"/>
+    <w:multiLevelType w:val="hybridMultilevel"/>
+    <w:tmpl w:val="9C2CBDD6"/>
+    <w:lvl w:ilvl="0" w:tplc="020CD316">
+      <w:numFmt w:val="bullet"/>
+      <w:lvlText w:val="·"/>
+      <w:lvlJc w:val="left"/>
+      <w:pPr>
+        <w:ind w:left="1776" w:hanging="360"/>
+      </w:pPr>
+      <w:rPr>
+        <w:rFonts w:ascii="Arial" w:eastAsia="Times New Roman" w:hAnsi="Arial" w:cs="Arial" w:hint="default"/>
+      </w:rPr>
+    </w:lvl>
+    <w:lvl w:ilvl="1" w:tplc="0C0A0003" w:tentative="1">
+      <w:start w:val="1"/>
+      <w:numFmt w:val="bullet"/>
+      <w:lvlText w:val="o"/>
+      <w:lvlJc w:val="left"/>
+      <w:pPr>
+        <w:ind w:left="2148" w:hanging="360"/>
+      </w:pPr>
+      <w:rPr>
+        <w:rFonts w:ascii="Courier New" w:hAnsi="Courier New" w:cs="Courier New" w:hint="default"/>
+      </w:rPr>
+    </w:lvl>
+    <w:lvl w:ilvl="2" w:tplc="0C0A0005" w:tentative="1">
+      <w:start w:val="1"/>
+      <w:numFmt w:val="bullet"/>
+      <w:lvlText w:val=""/>
+      <w:lvlJc w:val="left"/>
+      <w:pPr>
+        <w:ind w:left="2868" w:hanging="360"/>
+      </w:pPr>
+      <w:rPr>
+        <w:rFonts w:ascii="Wingdings" w:hAnsi="Wingdings" w:hint="default"/>
+      </w:rPr>
+    </w:lvl>
+    <w:lvl w:ilvl="3" w:tplc="0C0A0001" w:tentative="1">
+      <w:start w:val="1"/>
+      <w:numFmt w:val="bullet"/>
+      <w:lvlText w:val=""/>
+      <w:lvlJc w:val="left"/>
+      <w:pPr>
+        <w:ind w:left="3588" w:hanging="360"/>
+      </w:pPr>
+      <w:rPr>
+        <w:rFonts w:ascii="Symbol" w:hAnsi="Symbol" w:hint="default"/>
+      </w:rPr>
+    </w:lvl>
+    <w:lvl w:ilvl="4" w:tplc="0C0A0003" w:tentative="1">
+      <w:start w:val="1"/>
+      <w:numFmt w:val="bullet"/>
+      <w:lvlText w:val="o"/>
+      <w:lvlJc w:val="left"/>
+      <w:pPr>
+        <w:ind w:left="4308" w:hanging="360"/>
+      </w:pPr>
+      <w:rPr>
+        <w:rFonts w:ascii="Courier New" w:hAnsi="Courier New" w:cs="Courier New" w:hint="default"/>
+      </w:rPr>
+    </w:lvl>
+    <w:lvl w:ilvl="5" w:tplc="0C0A0005" w:tentative="1">
+      <w:start w:val="1"/>
+      <w:numFmt w:val="bullet"/>
+      <w:lvlText w:val=""/>
+      <w:lvlJc w:val="left"/>
+      <w:pPr>
+        <w:ind w:left="5028" w:hanging="360"/>
+      </w:pPr>
+      <w:rPr>
+        <w:rFonts w:ascii="Wingdings" w:hAnsi="Wingdings" w:hint="default"/>
+      </w:rPr>
+    </w:lvl>
+    <w:lvl w:ilvl="6" w:tplc="0C0A0001" w:tentative="1">
+      <w:start w:val="1"/>
+      <w:numFmt w:val="bullet"/>
+      <w:lvlText w:val=""/>
+      <w:lvlJc w:val="left"/>
+      <w:pPr>
+        <w:ind w:left="5748" w:hanging="360"/>
+      </w:pPr>
+      <w:rPr>
+        <w:rFonts w:ascii="Symbol" w:hAnsi="Symbol" w:hint="default"/>
+      </w:rPr>
+    </w:lvl>
+    <w:lvl w:ilvl="7" w:tplc="0C0A0003" w:tentative="1">
+      <w:start w:val="1"/>
+      <w:numFmt w:val="bullet"/>
+      <w:lvlText w:val="o"/>
+      <w:lvlJc w:val="left"/>
+      <w:pPr>
+        <w:ind w:left="6468" w:hanging="360"/>
+      </w:pPr>
+      <w:rPr>
+        <w:rFonts w:ascii="Courier New" w:hAnsi="Courier New" w:cs="Courier New" w:hint="default"/>
+      </w:rPr>
+    </w:lvl>
+    <w:lvl w:ilvl="8" w:tplc="0C0A0005" w:tentative="1">
+      <w:start w:val="1"/>
+      <w:numFmt w:val="bullet"/>
+      <w:lvlText w:val=""/>
+      <w:lvlJc w:val="left"/>
+      <w:pPr>
+        <w:ind w:left="7188" w:hanging="360"/>
+      </w:pPr>
+      <w:rPr>
+        <w:rFonts w:ascii="Wingdings" w:hAnsi="Wingdings" w:hint="default"/>
+      </w:rPr>
+    </w:lvl>
+  </w:abstractNum>
+  <w:abstractNum w:abstractNumId="2">
+    <w:nsid w:val="34032399"/>
+    <w:multiLevelType w:val="hybridMultilevel"/>
+    <w:tmpl w:val="AF665B4A"/>
+    <w:lvl w:ilvl="0" w:tplc="0C0A0001">
+      <w:start w:val="1"/>
+      <w:numFmt w:val="bullet"/>
+      <w:lvlText w:val=""/>
+      <w:lvlJc w:val="left"/>
+      <w:pPr>
+        <w:ind w:left="1428" w:hanging="360"/>
+      </w:pPr>
+      <w:rPr>
+        <w:rFonts w:ascii="Symbol" w:hAnsi="Symbol" w:hint="default"/>
+      </w:rPr>
+    </w:lvl>
+    <w:lvl w:ilvl="1" w:tplc="0C0A0003" w:tentative="1">
+      <w:start w:val="1"/>
+      <w:numFmt w:val="bullet"/>
+      <w:lvlText w:val="o"/>
+      <w:lvlJc w:val="left"/>
+      <w:pPr>
+        <w:ind w:left="2148" w:hanging="360"/>
+      </w:pPr>
+      <w:rPr>
+        <w:rFonts w:ascii="Courier New" w:hAnsi="Courier New" w:cs="Courier New" w:hint="default"/>
+      </w:rPr>
+    </w:lvl>
+    <w:lvl w:ilvl="2" w:tplc="0C0A0005" w:tentative="1">
+      <w:start w:val="1"/>
+      <w:numFmt w:val="bullet"/>
+      <w:lvlText w:val=""/>
+      <w:lvlJc w:val="left"/>
+      <w:pPr>
+        <w:ind w:left="2868" w:hanging="360"/>
+      </w:pPr>
+      <w:rPr>
+        <w:rFonts w:ascii="Wingdings" w:hAnsi="Wingdings" w:hint="default"/>
+      </w:rPr>
+    </w:lvl>
+    <w:lvl w:ilvl="3" w:tplc="0C0A0001" w:tentative="1">
+      <w:start w:val="1"/>
+      <w:numFmt w:val="bullet"/>
+      <w:lvlText w:val=""/>
+      <w:lvlJc w:val="left"/>
+      <w:pPr>
+        <w:ind w:left="3588" w:hanging="360"/>
+      </w:pPr>
+      <w:rPr>
+        <w:rFonts w:ascii="Symbol" w:hAnsi="Symbol" w:hint="default"/>
+      </w:rPr>
+    </w:lvl>
+    <w:lvl w:ilvl="4" w:tplc="0C0A0003" w:tentative="1">
+      <w:start w:val="1"/>
+      <w:numFmt w:val="bullet"/>
+      <w:lvlText w:val="o"/>
+      <w:lvlJc w:val="left"/>
+      <w:pPr>
+        <w:ind w:left="4308" w:hanging="360"/>
+      </w:pPr>
+      <w:rPr>
+        <w:rFonts w:ascii="Courier New" w:hAnsi="Courier New" w:cs="Courier New" w:hint="default"/>
+      </w:rPr>
+    </w:lvl>
+    <w:lvl w:ilvl="5" w:tplc="0C0A0005" w:tentative="1">
+      <w:start w:val="1"/>
+      <w:numFmt w:val="bullet"/>
+      <w:lvlText w:val=""/>
+      <w:lvlJc w:val="left"/>
+      <w:pPr>
+        <w:ind w:left="5028" w:hanging="360"/>
+      </w:pPr>
+      <w:rPr>
+        <w:rFonts w:ascii="Wingdings" w:hAnsi="Wingdings" w:hint="default"/>
+      </w:rPr>
+    </w:lvl>
+    <w:lvl w:ilvl="6" w:tplc="0C0A0001" w:tentative="1">
+      <w:start w:val="1"/>
+      <w:numFmt w:val="bullet"/>
+      <w:lvlText w:val=""/>
+      <w:lvlJc w:val="left"/>
+      <w:pPr>
+        <w:ind w:left="5748" w:hanging="360"/>
+      </w:pPr>
+      <w:rPr>
+        <w:rFonts w:ascii="Symbol" w:hAnsi="Symbol" w:hint="default"/>
+      </w:rPr>
+    </w:lvl>
+    <w:lvl w:ilvl="7" w:tplc="0C0A0003" w:tentative="1">
+      <w:start w:val="1"/>
+      <w:numFmt w:val="bullet"/>
+      <w:lvlText w:val="o"/>
+      <w:lvlJc w:val="left"/>
+      <w:pPr>
+        <w:ind w:left="6468" w:hanging="360"/>
+      </w:pPr>
+      <w:rPr>
+        <w:rFonts w:ascii="Courier New" w:hAnsi="Courier New" w:cs="Courier New" w:hint="default"/>
+      </w:rPr>
+    </w:lvl>
+    <w:lvl w:ilvl="8" w:tplc="0C0A0005" w:tentative="1">
+      <w:start w:val="1"/>
+      <w:numFmt w:val="bullet"/>
+      <w:lvlText w:val=""/>
+      <w:lvlJc w:val="left"/>
+      <w:pPr>
+        <w:ind w:left="7188" w:hanging="360"/>
+      </w:pPr>
+      <w:rPr>
+        <w:rFonts w:ascii="Wingdings" w:hAnsi="Wingdings" w:hint="default"/>
+      </w:rPr>
+    </w:lvl>
+  </w:abstractNum>
+  <w:abstractNum w:abstractNumId="3">
+    <w:nsid w:val="53CB4F2A"/>
+    <w:multiLevelType w:val="hybridMultilevel"/>
+    <w:tmpl w:val="7C96E31E"/>
+    <w:lvl w:ilvl="0" w:tplc="020CD316">
+      <w:numFmt w:val="bullet"/>
+      <w:lvlText w:val="·"/>
+      <w:lvlJc w:val="left"/>
+      <w:pPr>
+        <w:ind w:left="1068" w:hanging="360"/>
+      </w:pPr>
+      <w:rPr>
+        <w:rFonts w:ascii="Arial" w:eastAsia="Times New Roman" w:hAnsi="Arial" w:cs="Arial" w:hint="default"/>
+      </w:rPr>
+    </w:lvl>
+    <w:lvl w:ilvl="1" w:tplc="0C0A0003" w:tentative="1">
+      <w:start w:val="1"/>
+      <w:numFmt w:val="bullet"/>
+      <w:lvlText w:val="o"/>
+      <w:lvlJc w:val="left"/>
+      <w:pPr>
+        <w:ind w:left="1788" w:hanging="360"/>
+      </w:pPr>
+      <w:rPr>
+        <w:rFonts w:ascii="Courier New" w:hAnsi="Courier New" w:cs="Courier New" w:hint="default"/>
+      </w:rPr>
+    </w:lvl>
+    <w:lvl w:ilvl="2" w:tplc="0C0A0005" w:tentative="1">
+      <w:start w:val="1"/>
+      <w:numFmt w:val="bullet"/>
+      <w:lvlText w:val=""/>
+      <w:lvlJc w:val="left"/>
+      <w:pPr>
+        <w:ind w:left="2508" w:hanging="360"/>
+      </w:pPr>
+      <w:rPr>
+        <w:rFonts w:ascii="Wingdings" w:hAnsi="Wingdings" w:hint="default"/>
+      </w:rPr>
+    </w:lvl>
+    <w:lvl w:ilvl="3" w:tplc="0C0A0001" w:tentative="1">
+      <w:start w:val="1"/>
+      <w:numFmt w:val="bullet"/>
+      <w:lvlText w:val=""/>
+      <w:lvlJc w:val="left"/>
+      <w:pPr>
+        <w:ind w:left="3228" w:hanging="360"/>
+      </w:pPr>
+      <w:rPr>
+        <w:rFonts w:ascii="Symbol" w:hAnsi="Symbol" w:hint="default"/>
+      </w:rPr>
+    </w:lvl>
+    <w:lvl w:ilvl="4" w:tplc="0C0A0003" w:tentative="1">
+      <w:start w:val="1"/>
+      <w:numFmt w:val="bullet"/>
+      <w:lvlText w:val="o"/>
+      <w:lvlJc w:val="left"/>
+      <w:pPr>
+        <w:ind w:left="3948" w:hanging="360"/>
+      </w:pPr>
+      <w:rPr>
+        <w:rFonts w:ascii="Courier New" w:hAnsi="Courier New" w:cs="Courier New" w:hint="default"/>
+      </w:rPr>
+    </w:lvl>
+    <w:lvl w:ilvl="5" w:tplc="0C0A0005" w:tentative="1">
+      <w:start w:val="1"/>
+      <w:numFmt w:val="bullet"/>
+      <w:lvlText w:val=""/>
+      <w:lvlJc w:val="left"/>
+      <w:pPr>
+        <w:ind w:left="4668" w:hanging="360"/>
+      </w:pPr>
+      <w:rPr>
+        <w:rFonts w:ascii="Wingdings" w:hAnsi="Wingdings" w:hint="default"/>
+      </w:rPr>
+    </w:lvl>
+    <w:lvl w:ilvl="6" w:tplc="0C0A0001" w:tentative="1">
+      <w:start w:val="1"/>
+      <w:numFmt w:val="bullet"/>
+      <w:lvlText w:val=""/>
+      <w:lvlJc w:val="left"/>
+      <w:pPr>
+        <w:ind w:left="5388" w:hanging="360"/>
+      </w:pPr>
+      <w:rPr>
+        <w:rFonts w:ascii="Symbol" w:hAnsi="Symbol" w:hint="default"/>
+      </w:rPr>
+    </w:lvl>
+    <w:lvl w:ilvl="7" w:tplc="0C0A0003" w:tentative="1">
+      <w:start w:val="1"/>
+      <w:numFmt w:val="bullet"/>
+      <w:lvlText w:val="o"/>
+      <w:lvlJc w:val="left"/>
+      <w:pPr>
+        <w:ind w:left="6108" w:hanging="360"/>
+      </w:pPr>
+      <w:rPr>
+        <w:rFonts w:ascii="Courier New" w:hAnsi="Courier New" w:cs="Courier New" w:hint="default"/>
+      </w:rPr>
+    </w:lvl>
+    <w:lvl w:ilvl="8" w:tplc="0C0A0005" w:tentative="1">
+      <w:start w:val="1"/>
+      <w:numFmt w:val="bullet"/>
+      <w:lvlText w:val=""/>
+      <w:lvlJc w:val="left"/>
+      <w:pPr>
+        <w:ind w:left="6828" w:hanging="360"/>
+      </w:pPr>
+      <w:rPr>
+        <w:rFonts w:ascii="Wingdings" w:hAnsi="Wingdings" w:hint="default"/>
+      </w:rPr>
+    </w:lvl>
+  </w:abstractNum>
+  <w:abstractNum w:abstractNumId="4">
     <w:nsid w:val="55F43674"/>
     <w:multiLevelType w:val="hybridMultilevel"/>
     <w:tmpl w:val="9092B166"/>
@@ -6216,11 +7875,136 @@
       </w:rPr>
     </w:lvl>
   </w:abstractNum>
+  <w:abstractNum w:abstractNumId="5">
+    <w:nsid w:val="7ADD30A3"/>
+    <w:multiLevelType w:val="hybridMultilevel"/>
+    <w:tmpl w:val="3830DA20"/>
+    <w:lvl w:ilvl="0" w:tplc="0C0A0001">
+      <w:start w:val="1"/>
+      <w:numFmt w:val="bullet"/>
+      <w:lvlText w:val=""/>
+      <w:lvlJc w:val="left"/>
+      <w:pPr>
+        <w:ind w:left="1776" w:hanging="360"/>
+      </w:pPr>
+      <w:rPr>
+        <w:rFonts w:ascii="Symbol" w:hAnsi="Symbol" w:hint="default"/>
+      </w:rPr>
+    </w:lvl>
+    <w:lvl w:ilvl="1" w:tplc="0C0A0003" w:tentative="1">
+      <w:start w:val="1"/>
+      <w:numFmt w:val="bullet"/>
+      <w:lvlText w:val="o"/>
+      <w:lvlJc w:val="left"/>
+      <w:pPr>
+        <w:ind w:left="2148" w:hanging="360"/>
+      </w:pPr>
+      <w:rPr>
+        <w:rFonts w:ascii="Courier New" w:hAnsi="Courier New" w:cs="Courier New" w:hint="default"/>
+      </w:rPr>
+    </w:lvl>
+    <w:lvl w:ilvl="2" w:tplc="0C0A0005" w:tentative="1">
+      <w:start w:val="1"/>
+      <w:numFmt w:val="bullet"/>
+      <w:lvlText w:val=""/>
+      <w:lvlJc w:val="left"/>
+      <w:pPr>
+        <w:ind w:left="2868" w:hanging="360"/>
+      </w:pPr>
+      <w:rPr>
+        <w:rFonts w:ascii="Wingdings" w:hAnsi="Wingdings" w:hint="default"/>
+      </w:rPr>
+    </w:lvl>
+    <w:lvl w:ilvl="3" w:tplc="0C0A0001" w:tentative="1">
+      <w:start w:val="1"/>
+      <w:numFmt w:val="bullet"/>
+      <w:lvlText w:val=""/>
+      <w:lvlJc w:val="left"/>
+      <w:pPr>
+        <w:ind w:left="3588" w:hanging="360"/>
+      </w:pPr>
+      <w:rPr>
+        <w:rFonts w:ascii="Symbol" w:hAnsi="Symbol" w:hint="default"/>
+      </w:rPr>
+    </w:lvl>
+    <w:lvl w:ilvl="4" w:tplc="0C0A0003" w:tentative="1">
+      <w:start w:val="1"/>
+      <w:numFmt w:val="bullet"/>
+      <w:lvlText w:val="o"/>
+      <w:lvlJc w:val="left"/>
+      <w:pPr>
+        <w:ind w:left="4308" w:hanging="360"/>
+      </w:pPr>
+      <w:rPr>
+        <w:rFonts w:ascii="Courier New" w:hAnsi="Courier New" w:cs="Courier New" w:hint="default"/>
+      </w:rPr>
+    </w:lvl>
+    <w:lvl w:ilvl="5" w:tplc="0C0A0005" w:tentative="1">
+      <w:start w:val="1"/>
+      <w:numFmt w:val="bullet"/>
+      <w:lvlText w:val=""/>
+      <w:lvlJc w:val="left"/>
+      <w:pPr>
+        <w:ind w:left="5028" w:hanging="360"/>
+      </w:pPr>
+      <w:rPr>
+        <w:rFonts w:ascii="Wingdings" w:hAnsi="Wingdings" w:hint="default"/>
+      </w:rPr>
+    </w:lvl>
+    <w:lvl w:ilvl="6" w:tplc="0C0A0001" w:tentative="1">
+      <w:start w:val="1"/>
+      <w:numFmt w:val="bullet"/>
+      <w:lvlText w:val=""/>
+      <w:lvlJc w:val="left"/>
+      <w:pPr>
+        <w:ind w:left="5748" w:hanging="360"/>
+      </w:pPr>
+      <w:rPr>
+        <w:rFonts w:ascii="Symbol" w:hAnsi="Symbol" w:hint="default"/>
+      </w:rPr>
+    </w:lvl>
+    <w:lvl w:ilvl="7" w:tplc="0C0A0003" w:tentative="1">
+      <w:start w:val="1"/>
+      <w:numFmt w:val="bullet"/>
+      <w:lvlText w:val="o"/>
+      <w:lvlJc w:val="left"/>
+      <w:pPr>
+        <w:ind w:left="6468" w:hanging="360"/>
+      </w:pPr>
+      <w:rPr>
+        <w:rFonts w:ascii="Courier New" w:hAnsi="Courier New" w:cs="Courier New" w:hint="default"/>
+      </w:rPr>
+    </w:lvl>
+    <w:lvl w:ilvl="8" w:tplc="0C0A0005" w:tentative="1">
+      <w:start w:val="1"/>
+      <w:numFmt w:val="bullet"/>
+      <w:lvlText w:val=""/>
+      <w:lvlJc w:val="left"/>
+      <w:pPr>
+        <w:ind w:left="7188" w:hanging="360"/>
+      </w:pPr>
+      <w:rPr>
+        <w:rFonts w:ascii="Wingdings" w:hAnsi="Wingdings" w:hint="default"/>
+      </w:rPr>
+    </w:lvl>
+  </w:abstractNum>
   <w:num w:numId="1">
     <w:abstractNumId w:val="0"/>
   </w:num>
   <w:num w:numId="2">
+    <w:abstractNumId w:val="4"/>
+  </w:num>
+  <w:num w:numId="3">
+    <w:abstractNumId w:val="2"/>
+  </w:num>
+  <w:num w:numId="4">
+    <w:abstractNumId w:val="3"/>
+  </w:num>
+  <w:num w:numId="5">
     <w:abstractNumId w:val="1"/>
+  </w:num>
+  <w:num w:numId="6">
+    <w:abstractNumId w:val="5"/>
   </w:num>
 </w:numbering>
 </file>
@@ -6389,7 +8173,6 @@
   <w:style w:type="character" w:default="1" w:styleId="Fuentedeprrafopredeter">
     <w:name w:val="Default Paragraph Font"/>
     <w:uiPriority w:val="1"/>
-    <w:semiHidden/>
     <w:unhideWhenUsed/>
   </w:style>
   <w:style w:type="table" w:default="1" w:styleId="Tablanormal">
@@ -6818,4 +8601,16 @@
   <a:objectDefaults/>
   <a:extraClrSchemeLst/>
 </a:theme>
+</file>
+
+<file path=customXml/item1.xml><?xml version="1.0" encoding="utf-8"?>
+<b:Sources xmlns:b="http://schemas.openxmlformats.org/officeDocument/2006/bibliography" xmlns="http://schemas.openxmlformats.org/officeDocument/2006/bibliography" SelectedStyle="\APA.XSL" StyleName="APA"/>
+</file>
+
+<file path=customXml/itemProps1.xml><?xml version="1.0" encoding="utf-8"?>
+<ds:datastoreItem xmlns:ds="http://schemas.openxmlformats.org/officeDocument/2006/customXml" ds:itemID="{203AD60E-CE3A-487A-AD43-9B2CF1561BCA}">
+  <ds:schemaRefs>
+    <ds:schemaRef ds:uri="http://schemas.openxmlformats.org/officeDocument/2006/bibliography"/>
+  </ds:schemaRefs>
+</ds:datastoreItem>
 </file>
</xml_diff>

<commit_message>
agregada teoria de blender unity3d y motores graficos
</commit_message>
<xml_diff>
--- a/Documentacion/CAPITULO 2-MARCO TEORICO..docx
+++ b/Documentacion/CAPITULO 2-MARCO TEORICO..docx
@@ -8726,7 +8726,39 @@
         <w:rPr>
           <w:rFonts w:ascii="Times New Roman" w:eastAsia="Times New Roman" w:hAnsi="Times New Roman" w:cs="Times New Roman"/>
         </w:rPr>
-        <w:t xml:space="preserve"> extenso suele ser el lenguaje C o C++. </w:t>
+        <w:t xml:space="preserve"> extenso suele ser el lenguaje C o C++</w:t>
+      </w:r>
+      <w:r>
+        <w:rPr>
+          <w:rFonts w:ascii="Arial" w:hAnsi="Arial" w:cs="Arial"/>
+          <w:sz w:val="24"/>
+          <w:szCs w:val="24"/>
+        </w:rPr>
+        <w:t>[</w:t>
+      </w:r>
+      <w:proofErr w:type="spellStart"/>
+      <w:r>
+        <w:rPr>
+          <w:rFonts w:ascii="Arial" w:hAnsi="Arial" w:cs="Arial"/>
+          <w:sz w:val="24"/>
+          <w:szCs w:val="24"/>
+        </w:rPr>
+        <w:t>Garcia</w:t>
+      </w:r>
+      <w:proofErr w:type="spellEnd"/>
+      <w:r>
+        <w:rPr>
+          <w:rFonts w:ascii="Arial" w:hAnsi="Arial" w:cs="Arial"/>
+          <w:sz w:val="24"/>
+          <w:szCs w:val="24"/>
+        </w:rPr>
+        <w:t xml:space="preserve"> Guevara, 2004 ]</w:t>
+      </w:r>
+      <w:r>
+        <w:rPr>
+          <w:rFonts w:ascii="Times New Roman" w:eastAsia="Times New Roman" w:hAnsi="Times New Roman" w:cs="Times New Roman"/>
+        </w:rPr>
+        <w:t xml:space="preserve">. </w:t>
       </w:r>
     </w:p>
     <w:p>
@@ -8738,193 +8770,6 @@
           <w:szCs w:val="24"/>
         </w:rPr>
       </w:pPr>
-    </w:p>
-    <w:p>
-      <w:pPr>
-        <w:spacing w:after="0"/>
-        <w:rPr>
-          <w:rFonts w:ascii="Arial" w:hAnsi="Arial" w:cs="Arial"/>
-          <w:sz w:val="24"/>
-          <w:szCs w:val="24"/>
-        </w:rPr>
-      </w:pPr>
-      <w:r>
-        <w:rPr>
-          <w:rFonts w:ascii="Arial" w:hAnsi="Arial" w:cs="Arial"/>
-          <w:sz w:val="24"/>
-          <w:szCs w:val="24"/>
-        </w:rPr>
-        <w:t>[</w:t>
-      </w:r>
-      <w:proofErr w:type="spellStart"/>
-      <w:r>
-        <w:rPr>
-          <w:rFonts w:ascii="Arial" w:hAnsi="Arial" w:cs="Arial"/>
-          <w:sz w:val="24"/>
-          <w:szCs w:val="24"/>
-        </w:rPr>
-        <w:t>Garcia</w:t>
-      </w:r>
-      <w:proofErr w:type="spellEnd"/>
-      <w:r>
-        <w:rPr>
-          <w:rFonts w:ascii="Arial" w:hAnsi="Arial" w:cs="Arial"/>
-          <w:sz w:val="24"/>
-          <w:szCs w:val="24"/>
-        </w:rPr>
-        <w:t xml:space="preserve"> Guevara, 2004 ]</w:t>
-      </w:r>
-      <w:r>
-        <w:rPr>
-          <w:rFonts w:ascii="Arial" w:hAnsi="Arial" w:cs="Arial"/>
-          <w:sz w:val="24"/>
-          <w:szCs w:val="24"/>
-        </w:rPr>
-        <w:t xml:space="preserve"> </w:t>
-      </w:r>
-      <w:proofErr w:type="spellStart"/>
-      <w:r>
-        <w:rPr>
-          <w:rFonts w:ascii="Arial" w:hAnsi="Arial" w:cs="Arial"/>
-          <w:sz w:val="24"/>
-          <w:szCs w:val="24"/>
-        </w:rPr>
-        <w:t>Garcia</w:t>
-      </w:r>
-      <w:proofErr w:type="spellEnd"/>
-      <w:r>
-        <w:rPr>
-          <w:rFonts w:ascii="Arial" w:hAnsi="Arial" w:cs="Arial"/>
-          <w:sz w:val="24"/>
-          <w:szCs w:val="24"/>
-        </w:rPr>
-        <w:t xml:space="preserve"> Oscar - Guevara Alex, "Introducción a la programación grafica con </w:t>
-      </w:r>
-      <w:proofErr w:type="spellStart"/>
-      <w:r>
-        <w:rPr>
-          <w:rFonts w:ascii="Arial" w:hAnsi="Arial" w:cs="Arial"/>
-          <w:sz w:val="24"/>
-          <w:szCs w:val="24"/>
-        </w:rPr>
-        <w:t>OpenGL</w:t>
-      </w:r>
-      <w:proofErr w:type="spellEnd"/>
-      <w:r>
-        <w:rPr>
-          <w:rFonts w:ascii="Arial" w:hAnsi="Arial" w:cs="Arial"/>
-          <w:sz w:val="24"/>
-          <w:szCs w:val="24"/>
-        </w:rPr>
-        <w:t xml:space="preserve">", </w:t>
-      </w:r>
-      <w:r>
-        <w:rPr>
-          <w:rFonts w:ascii="Arial" w:hAnsi="Arial" w:cs="Arial"/>
-          <w:sz w:val="24"/>
-          <w:szCs w:val="24"/>
-        </w:rPr>
-        <w:t>U</w:t>
-      </w:r>
-      <w:r>
-        <w:t xml:space="preserve">niversidad </w:t>
-      </w:r>
-      <w:proofErr w:type="spellStart"/>
-      <w:r>
-        <w:t>Ramon</w:t>
-      </w:r>
-      <w:proofErr w:type="spellEnd"/>
-      <w:r>
-        <w:t xml:space="preserve"> </w:t>
-      </w:r>
-      <w:proofErr w:type="spellStart"/>
-      <w:r>
-        <w:t>Llull</w:t>
-      </w:r>
-      <w:proofErr w:type="spellEnd"/>
-      <w:r>
-        <w:t xml:space="preserve"> ,</w:t>
-      </w:r>
-      <w:r>
-        <w:rPr>
-          <w:rFonts w:ascii="Arial" w:hAnsi="Arial" w:cs="Arial"/>
-          <w:sz w:val="24"/>
-          <w:szCs w:val="24"/>
-        </w:rPr>
-        <w:t xml:space="preserve">La </w:t>
-      </w:r>
-      <w:proofErr w:type="spellStart"/>
-      <w:r>
-        <w:rPr>
-          <w:rFonts w:ascii="Arial" w:hAnsi="Arial" w:cs="Arial"/>
-          <w:sz w:val="24"/>
-          <w:szCs w:val="24"/>
-        </w:rPr>
-        <w:t>salle</w:t>
-      </w:r>
-      <w:proofErr w:type="spellEnd"/>
-      <w:r>
-        <w:rPr>
-          <w:rFonts w:ascii="Arial" w:hAnsi="Arial" w:cs="Arial"/>
-          <w:sz w:val="24"/>
-          <w:szCs w:val="24"/>
-        </w:rPr>
-        <w:t>, Enero 2004</w:t>
-      </w:r>
-      <w:r>
-        <w:rPr>
-          <w:rFonts w:ascii="Arial" w:hAnsi="Arial" w:cs="Arial"/>
-          <w:sz w:val="24"/>
-          <w:szCs w:val="24"/>
-        </w:rPr>
-        <w:t>, España</w:t>
-      </w:r>
-    </w:p>
-    <w:p>
-      <w:pPr>
-        <w:spacing w:after="0"/>
-        <w:rPr>
-          <w:rFonts w:ascii="Arial" w:hAnsi="Arial" w:cs="Arial"/>
-          <w:sz w:val="24"/>
-          <w:szCs w:val="24"/>
-        </w:rPr>
-      </w:pPr>
-      <w:r>
-        <w:rPr>
-          <w:rFonts w:ascii="Arial" w:hAnsi="Arial" w:cs="Arial"/>
-          <w:sz w:val="24"/>
-          <w:szCs w:val="24"/>
-        </w:rPr>
-        <w:t>http://web.salleurl.edu/~oscarg/resources/openGLTutorialSpanish.pdf</w:t>
-      </w:r>
-    </w:p>
-    <w:p>
-      <w:pPr>
-        <w:spacing w:after="0"/>
-        <w:rPr>
-          <w:rFonts w:ascii="Arial" w:hAnsi="Arial" w:cs="Arial"/>
-          <w:sz w:val="24"/>
-          <w:szCs w:val="24"/>
-        </w:rPr>
-      </w:pPr>
-      <w:proofErr w:type="spellStart"/>
-      <w:r>
-        <w:rPr>
-          <w:rFonts w:ascii="Arial" w:hAnsi="Arial" w:cs="Arial"/>
-          <w:sz w:val="24"/>
-          <w:szCs w:val="24"/>
-        </w:rPr>
-        <w:t>Consutada</w:t>
-      </w:r>
-      <w:proofErr w:type="spellEnd"/>
-      <w:r>
-        <w:rPr>
-          <w:rFonts w:ascii="Arial" w:hAnsi="Arial" w:cs="Arial"/>
-          <w:sz w:val="24"/>
-          <w:szCs w:val="24"/>
-        </w:rPr>
-        <w:t xml:space="preserve"> el: 17-08-2014</w:t>
-      </w:r>
     </w:p>
     <w:p>
       <w:pPr>
@@ -9527,57 +9372,94 @@
           <w:sz w:val="24"/>
           <w:szCs w:val="24"/>
         </w:rPr>
-        <w:t>portables [GLUT].</w:t>
+        <w:t>portables [GLUT]</w:t>
+      </w:r>
+      <w:r>
+        <w:rPr>
+          <w:rFonts w:ascii="Arial" w:hAnsi="Arial" w:cs="Arial"/>
+          <w:sz w:val="24"/>
+          <w:szCs w:val="24"/>
+        </w:rPr>
+        <w:t xml:space="preserve"> [García,</w:t>
+      </w:r>
+      <w:r>
+        <w:rPr>
+          <w:rFonts w:ascii="Arial" w:hAnsi="Arial" w:cs="Arial"/>
+          <w:sz w:val="24"/>
+          <w:szCs w:val="24"/>
+        </w:rPr>
+        <w:t xml:space="preserve"> 2003 </w:t>
+      </w:r>
+      <w:r>
+        <w:rPr>
+          <w:rFonts w:ascii="Arial" w:hAnsi="Arial" w:cs="Arial"/>
+          <w:sz w:val="24"/>
+          <w:szCs w:val="24"/>
+        </w:rPr>
+        <w:t>]</w:t>
+      </w:r>
+      <w:r>
+        <w:rPr>
+          <w:rFonts w:ascii="Arial" w:hAnsi="Arial" w:cs="Arial"/>
+          <w:sz w:val="24"/>
+          <w:szCs w:val="24"/>
+        </w:rPr>
+        <w:t>.</w:t>
       </w:r>
     </w:p>
     <w:p>
       <w:pPr>
         <w:spacing w:after="0"/>
-        <w:rPr>
-          <w:rFonts w:ascii="Arial" w:hAnsi="Arial" w:cs="Arial"/>
-          <w:sz w:val="24"/>
-          <w:szCs w:val="24"/>
-        </w:rPr>
-      </w:pPr>
-      <w:r>
-        <w:rPr>
-          <w:rFonts w:ascii="Arial" w:hAnsi="Arial" w:cs="Arial"/>
-          <w:sz w:val="24"/>
-          <w:szCs w:val="24"/>
-        </w:rPr>
-        <w:t xml:space="preserve"> [García,</w:t>
-      </w:r>
-      <w:r>
-        <w:rPr>
-          <w:rFonts w:ascii="Arial" w:hAnsi="Arial" w:cs="Arial"/>
-          <w:sz w:val="24"/>
-          <w:szCs w:val="24"/>
-        </w:rPr>
-        <w:t xml:space="preserve"> 2003 </w:t>
-      </w:r>
-      <w:r>
-        <w:rPr>
-          <w:rFonts w:ascii="Arial" w:hAnsi="Arial" w:cs="Arial"/>
-          <w:sz w:val="24"/>
-          <w:szCs w:val="24"/>
-        </w:rPr>
-        <w:t>]García Jorge, "</w:t>
-      </w:r>
-      <w:r>
-        <w:rPr>
-          <w:rFonts w:ascii="Arial" w:hAnsi="Arial" w:cs="Arial"/>
-          <w:sz w:val="24"/>
-          <w:szCs w:val="24"/>
-        </w:rPr>
-        <w:t>Curso</w:t>
-      </w:r>
-      <w:r>
-        <w:rPr>
-          <w:rFonts w:ascii="Arial" w:hAnsi="Arial" w:cs="Arial"/>
-          <w:sz w:val="24"/>
-          <w:szCs w:val="24"/>
-        </w:rPr>
-        <w:t xml:space="preserve"> de introducción a </w:t>
+        <w:jc w:val="both"/>
+        <w:rPr>
+          <w:rFonts w:ascii="Arial" w:hAnsi="Arial" w:cs="Arial"/>
+          <w:sz w:val="24"/>
+          <w:szCs w:val="24"/>
+        </w:rPr>
+      </w:pPr>
+    </w:p>
+    <w:p>
+      <w:pPr>
+        <w:spacing w:after="0"/>
+        <w:rPr>
+          <w:rFonts w:ascii="Arial" w:hAnsi="Arial" w:cs="Arial"/>
+          <w:sz w:val="24"/>
+          <w:szCs w:val="24"/>
+        </w:rPr>
+      </w:pPr>
+    </w:p>
+    <w:p>
+      <w:pPr>
+        <w:spacing w:after="0"/>
+        <w:rPr>
+          <w:rFonts w:ascii="Arial" w:hAnsi="Arial" w:cs="Arial"/>
+          <w:sz w:val="24"/>
+          <w:szCs w:val="24"/>
+        </w:rPr>
+      </w:pPr>
+      <w:r>
+        <w:rPr>
+          <w:rFonts w:ascii="Arial" w:hAnsi="Arial" w:cs="Arial"/>
+          <w:sz w:val="24"/>
+          <w:szCs w:val="24"/>
+        </w:rPr>
+        <w:t xml:space="preserve">La </w:t>
+      </w:r>
+      <w:r>
+        <w:rPr>
+          <w:rFonts w:ascii="Arial" w:hAnsi="Arial" w:cs="Arial"/>
+          <w:sz w:val="24"/>
+          <w:szCs w:val="24"/>
+        </w:rPr>
+        <w:t>librería</w:t>
+      </w:r>
+      <w:r>
+        <w:rPr>
+          <w:rFonts w:ascii="Arial" w:hAnsi="Arial" w:cs="Arial"/>
+          <w:sz w:val="24"/>
+          <w:szCs w:val="24"/>
+        </w:rPr>
+        <w:t xml:space="preserve"> </w:t>
       </w:r>
       <w:proofErr w:type="spellStart"/>
       <w:r>
@@ -9595,50 +9477,2402 @@
           <w:sz w:val="24"/>
           <w:szCs w:val="24"/>
         </w:rPr>
-        <w:t>"</w:t>
-      </w:r>
-      <w:r>
-        <w:rPr>
-          <w:rFonts w:ascii="Arial" w:hAnsi="Arial" w:cs="Arial"/>
-          <w:sz w:val="24"/>
-          <w:szCs w:val="24"/>
+        <w:t xml:space="preserve"> viene integrada en Unity3D </w:t>
+      </w:r>
+      <w:r>
+        <w:rPr>
+          <w:rFonts w:ascii="Arial" w:hAnsi="Arial" w:cs="Arial"/>
+          <w:sz w:val="24"/>
+          <w:szCs w:val="24"/>
+        </w:rPr>
+        <w:t xml:space="preserve"> y es la encargada del </w:t>
+      </w:r>
+      <w:proofErr w:type="spellStart"/>
+      <w:r>
+        <w:rPr>
+          <w:rFonts w:ascii="Arial" w:hAnsi="Arial" w:cs="Arial"/>
+          <w:sz w:val="24"/>
+          <w:szCs w:val="24"/>
+        </w:rPr>
+        <w:t>renderizado</w:t>
+      </w:r>
+      <w:proofErr w:type="spellEnd"/>
+      <w:r>
+        <w:rPr>
+          <w:rFonts w:ascii="Arial" w:hAnsi="Arial" w:cs="Arial"/>
+          <w:sz w:val="24"/>
+          <w:szCs w:val="24"/>
+        </w:rPr>
+        <w:t xml:space="preserve"> de los objetos 3D,</w:t>
+      </w:r>
+      <w:r>
+        <w:t xml:space="preserve"> </w:t>
+      </w:r>
+      <w:r>
+        <w:rPr>
+          <w:rStyle w:val="notranslate"/>
+        </w:rPr>
+        <w:t>manipular matrices de transformación activa</w:t>
+      </w:r>
+      <w:r>
+        <w:rPr>
+          <w:rFonts w:ascii="Arial" w:hAnsi="Arial" w:cs="Arial"/>
+          <w:sz w:val="24"/>
+          <w:szCs w:val="24"/>
+        </w:rPr>
+        <w:t xml:space="preserve"> y de otras tareas graficas en bajo nivel.</w:t>
+      </w:r>
+    </w:p>
+    <w:p>
+      <w:pPr>
+        <w:spacing w:after="0"/>
+        <w:rPr>
+          <w:rFonts w:ascii="Arial" w:hAnsi="Arial" w:cs="Arial"/>
+          <w:sz w:val="24"/>
+          <w:szCs w:val="24"/>
+        </w:rPr>
+      </w:pPr>
+    </w:p>
+    <w:p>
+      <w:pPr>
+        <w:spacing w:after="0"/>
+        <w:rPr>
+          <w:rFonts w:ascii="Arial" w:hAnsi="Arial" w:cs="Arial"/>
+          <w:b/>
+          <w:sz w:val="24"/>
+          <w:szCs w:val="24"/>
+          <w:u w:val="single"/>
+        </w:rPr>
+      </w:pPr>
+      <w:r>
+        <w:rPr>
+          <w:rFonts w:ascii="Arial" w:hAnsi="Arial" w:cs="Arial"/>
+          <w:b/>
+          <w:sz w:val="24"/>
+          <w:szCs w:val="24"/>
+          <w:u w:val="single"/>
+        </w:rPr>
+        <w:t xml:space="preserve">Motores </w:t>
+      </w:r>
+      <w:proofErr w:type="spellStart"/>
+      <w:r>
+        <w:rPr>
+          <w:rFonts w:ascii="Arial" w:hAnsi="Arial" w:cs="Arial"/>
+          <w:b/>
+          <w:sz w:val="24"/>
+          <w:szCs w:val="24"/>
+          <w:u w:val="single"/>
+        </w:rPr>
+        <w:t>Grafico</w:t>
+      </w:r>
+      <w:r>
+        <w:rPr>
+          <w:rFonts w:ascii="Arial" w:hAnsi="Arial" w:cs="Arial"/>
+          <w:b/>
+          <w:sz w:val="24"/>
+          <w:szCs w:val="24"/>
+          <w:u w:val="single"/>
+        </w:rPr>
+        <w:t>s</w:t>
+      </w:r>
+      <w:proofErr w:type="spellEnd"/>
+    </w:p>
+    <w:p>
+      <w:pPr>
+        <w:spacing w:after="0"/>
+        <w:rPr>
+          <w:rFonts w:ascii="Arial" w:hAnsi="Arial" w:cs="Arial"/>
+          <w:sz w:val="24"/>
+          <w:szCs w:val="24"/>
+        </w:rPr>
+      </w:pPr>
+    </w:p>
+    <w:p>
+      <w:pPr>
+        <w:spacing w:after="0" w:line="240" w:lineRule="auto"/>
+        <w:jc w:val="both"/>
+        <w:rPr>
+          <w:rFonts w:ascii="Times New Roman" w:eastAsia="Times New Roman" w:hAnsi="Times New Roman" w:cs="Times New Roman"/>
+          <w:sz w:val="20"/>
+          <w:szCs w:val="20"/>
+        </w:rPr>
+      </w:pPr>
+      <w:r>
+        <w:rPr>
+          <w:rFonts w:ascii="Times New Roman" w:eastAsia="Times New Roman" w:hAnsi="Times New Roman" w:cs="Times New Roman"/>
+          <w:sz w:val="20"/>
+          <w:szCs w:val="20"/>
+        </w:rPr>
+        <w:t>Un motor de grafico</w:t>
+      </w:r>
+      <w:r>
+        <w:rPr>
+          <w:rFonts w:ascii="Times New Roman" w:eastAsia="Times New Roman" w:hAnsi="Times New Roman" w:cs="Times New Roman"/>
+          <w:sz w:val="20"/>
+          <w:szCs w:val="20"/>
+        </w:rPr>
+        <w:t xml:space="preserve"> es un conjunto de herramientas que realizan cálculos geométr</w:t>
+      </w:r>
+      <w:r>
+        <w:rPr>
+          <w:rFonts w:ascii="Times New Roman" w:eastAsia="Times New Roman" w:hAnsi="Times New Roman" w:cs="Times New Roman"/>
+          <w:sz w:val="20"/>
+          <w:szCs w:val="20"/>
+        </w:rPr>
+        <w:t>icos y físicos utilizados en aplicaciones y</w:t>
+      </w:r>
+      <w:r>
+        <w:rPr>
+          <w:rFonts w:ascii="Times New Roman" w:eastAsia="Times New Roman" w:hAnsi="Times New Roman" w:cs="Times New Roman"/>
+          <w:sz w:val="20"/>
+          <w:szCs w:val="20"/>
+        </w:rPr>
+        <w:t xml:space="preserve"> videojuegos. Este conjunto de utilidades representa un simulador ágil en tiempo real que reproduce las características </w:t>
+      </w:r>
+      <w:r>
+        <w:rPr>
+          <w:rFonts w:ascii="Times New Roman" w:eastAsia="Times New Roman" w:hAnsi="Times New Roman" w:cs="Times New Roman"/>
+          <w:sz w:val="20"/>
+          <w:szCs w:val="20"/>
+        </w:rPr>
+        <w:t>de las aplicaciones y</w:t>
+      </w:r>
+      <w:r>
+        <w:rPr>
+          <w:rFonts w:ascii="Times New Roman" w:eastAsia="Times New Roman" w:hAnsi="Times New Roman" w:cs="Times New Roman"/>
+          <w:sz w:val="20"/>
+          <w:szCs w:val="20"/>
+        </w:rPr>
+        <w:t xml:space="preserve"> videojuegos. </w:t>
+      </w:r>
+    </w:p>
+    <w:p>
+      <w:pPr>
+        <w:spacing w:after="0" w:line="240" w:lineRule="auto"/>
+        <w:jc w:val="both"/>
+        <w:rPr>
+          <w:rFonts w:ascii="Times New Roman" w:eastAsia="Times New Roman" w:hAnsi="Times New Roman" w:cs="Times New Roman"/>
+          <w:sz w:val="20"/>
+          <w:szCs w:val="20"/>
+        </w:rPr>
+      </w:pPr>
+      <w:r>
+        <w:rPr>
+          <w:rFonts w:ascii="Times New Roman" w:eastAsia="Times New Roman" w:hAnsi="Times New Roman" w:cs="Times New Roman"/>
+          <w:sz w:val="20"/>
+          <w:szCs w:val="20"/>
+        </w:rPr>
+        <w:t xml:space="preserve">Puesto que las funcionalidades proporcionadas por un motor son </w:t>
+      </w:r>
+      <w:r>
+        <w:rPr>
+          <w:rFonts w:ascii="Times New Roman" w:eastAsia="Times New Roman" w:hAnsi="Times New Roman" w:cs="Times New Roman"/>
+          <w:sz w:val="20"/>
+          <w:szCs w:val="20"/>
+        </w:rPr>
+        <w:t>limitada</w:t>
+      </w:r>
+      <w:r>
+        <w:rPr>
+          <w:rFonts w:ascii="Times New Roman" w:eastAsia="Times New Roman" w:hAnsi="Times New Roman" w:cs="Times New Roman"/>
+          <w:sz w:val="20"/>
+          <w:szCs w:val="20"/>
+        </w:rPr>
+        <w:t xml:space="preserve">. La manipulación del motor se hace generalmente a través de un lenguaje de script o por la interfaz. </w:t>
+      </w:r>
+    </w:p>
+    <w:p>
+      <w:pPr>
+        <w:spacing w:after="0" w:line="240" w:lineRule="auto"/>
+        <w:jc w:val="both"/>
+        <w:rPr>
+          <w:rFonts w:ascii="Times New Roman" w:eastAsia="Times New Roman" w:hAnsi="Times New Roman" w:cs="Times New Roman"/>
+          <w:sz w:val="20"/>
+          <w:szCs w:val="20"/>
+        </w:rPr>
+      </w:pPr>
+      <w:r>
+        <w:rPr>
+          <w:rFonts w:ascii="Times New Roman" w:eastAsia="Times New Roman" w:hAnsi="Times New Roman" w:cs="Times New Roman"/>
+          <w:sz w:val="20"/>
+          <w:szCs w:val="20"/>
+        </w:rPr>
+        <w:t>Algunas de los componentes que forman el motor pueden ser la carga, la animación de modelos, la detección de colisiones entres objetos, la física, interfaces gráficas de usuario o incluso herramientas de inteligencia artificial. Mie</w:t>
+      </w:r>
+      <w:r>
+        <w:rPr>
+          <w:rFonts w:ascii="Times New Roman" w:eastAsia="Times New Roman" w:hAnsi="Times New Roman" w:cs="Times New Roman"/>
+          <w:sz w:val="20"/>
+          <w:szCs w:val="20"/>
+        </w:rPr>
+        <w:t xml:space="preserve">ntras que el contenido del una </w:t>
+      </w:r>
+      <w:proofErr w:type="spellStart"/>
+      <w:r>
+        <w:rPr>
+          <w:rFonts w:ascii="Times New Roman" w:eastAsia="Times New Roman" w:hAnsi="Times New Roman" w:cs="Times New Roman"/>
+          <w:sz w:val="20"/>
+          <w:szCs w:val="20"/>
+        </w:rPr>
+        <w:t>aplicacion</w:t>
+      </w:r>
+      <w:proofErr w:type="spellEnd"/>
+      <w:r>
+        <w:rPr>
+          <w:rFonts w:ascii="Times New Roman" w:eastAsia="Times New Roman" w:hAnsi="Times New Roman" w:cs="Times New Roman"/>
+          <w:sz w:val="20"/>
+          <w:szCs w:val="20"/>
+        </w:rPr>
+        <w:t xml:space="preserve"> está compuesto por los modelos, texturas específicas, el comportamiento ante las colisiones de objetos o la forma que tienen los objetos de interactuar con el entorno. </w:t>
+      </w:r>
+    </w:p>
+    <w:p>
+      <w:pPr>
+        <w:spacing w:after="0" w:line="240" w:lineRule="auto"/>
+        <w:jc w:val="both"/>
+        <w:rPr>
+          <w:rFonts w:ascii="Times New Roman" w:eastAsia="Times New Roman" w:hAnsi="Times New Roman" w:cs="Times New Roman"/>
+          <w:sz w:val="20"/>
+          <w:szCs w:val="20"/>
+        </w:rPr>
+      </w:pPr>
+      <w:r>
+        <w:rPr>
+          <w:rFonts w:ascii="Times New Roman" w:eastAsia="Times New Roman" w:hAnsi="Times New Roman" w:cs="Times New Roman"/>
+          <w:sz w:val="20"/>
+          <w:szCs w:val="20"/>
+        </w:rPr>
+        <w:lastRenderedPageBreak/>
+        <w:t xml:space="preserve">Un motor de </w:t>
+      </w:r>
+      <w:r>
+        <w:rPr>
+          <w:rFonts w:ascii="Times New Roman" w:eastAsia="Times New Roman" w:hAnsi="Times New Roman" w:cs="Times New Roman"/>
+          <w:sz w:val="20"/>
+          <w:szCs w:val="20"/>
+        </w:rPr>
+        <w:t>grafico</w:t>
+      </w:r>
+      <w:r>
+        <w:rPr>
+          <w:rFonts w:ascii="Times New Roman" w:eastAsia="Times New Roman" w:hAnsi="Times New Roman" w:cs="Times New Roman"/>
+          <w:sz w:val="20"/>
+          <w:szCs w:val="20"/>
+        </w:rPr>
+        <w:t xml:space="preserve"> debe ofrece como mínimo las siguientes utilidades: </w:t>
+      </w:r>
+    </w:p>
+    <w:p>
+      <w:pPr>
+        <w:pStyle w:val="Prrafodelista"/>
+        <w:numPr>
+          <w:ilvl w:val="0"/>
+          <w:numId w:val="15"/>
+        </w:numPr>
+        <w:spacing w:after="0" w:line="240" w:lineRule="auto"/>
+        <w:jc w:val="both"/>
+        <w:rPr>
+          <w:rFonts w:ascii="Times New Roman" w:eastAsia="Times New Roman" w:hAnsi="Times New Roman" w:cs="Times New Roman"/>
+          <w:sz w:val="20"/>
+          <w:szCs w:val="20"/>
+        </w:rPr>
+      </w:pPr>
+      <w:r>
+        <w:rPr>
+          <w:rFonts w:ascii="Times New Roman" w:eastAsia="Times New Roman" w:hAnsi="Times New Roman" w:cs="Times New Roman"/>
+          <w:sz w:val="20"/>
+          <w:szCs w:val="20"/>
+        </w:rPr>
+        <w:t xml:space="preserve">Un motor 3D que permite la creación y visualización de un universo 3D. </w:t>
+      </w:r>
+    </w:p>
+    <w:p>
+      <w:pPr>
+        <w:pStyle w:val="Prrafodelista"/>
+        <w:numPr>
+          <w:ilvl w:val="0"/>
+          <w:numId w:val="15"/>
+        </w:numPr>
+        <w:spacing w:after="0" w:line="240" w:lineRule="auto"/>
+        <w:jc w:val="both"/>
+        <w:rPr>
+          <w:rFonts w:ascii="Times New Roman" w:eastAsia="Times New Roman" w:hAnsi="Times New Roman" w:cs="Times New Roman"/>
+          <w:sz w:val="20"/>
+          <w:szCs w:val="20"/>
+        </w:rPr>
+      </w:pPr>
+      <w:r>
+        <w:rPr>
+          <w:rFonts w:ascii="Times New Roman" w:eastAsia="Times New Roman" w:hAnsi="Times New Roman" w:cs="Times New Roman"/>
+          <w:sz w:val="20"/>
+          <w:szCs w:val="20"/>
+        </w:rPr>
+        <w:t xml:space="preserve">Un motor audio que permite la integración de elementos sonoros </w:t>
+      </w:r>
+      <w:r>
+        <w:rPr>
+          <w:rFonts w:ascii="Times New Roman" w:eastAsia="Times New Roman" w:hAnsi="Times New Roman" w:cs="Times New Roman"/>
+          <w:sz w:val="20"/>
+          <w:szCs w:val="20"/>
+        </w:rPr>
+        <w:t>y música</w:t>
+      </w:r>
+      <w:r>
+        <w:rPr>
+          <w:rFonts w:ascii="Times New Roman" w:eastAsia="Times New Roman" w:hAnsi="Times New Roman" w:cs="Times New Roman"/>
+          <w:sz w:val="20"/>
+          <w:szCs w:val="20"/>
+        </w:rPr>
+        <w:t xml:space="preserve">. </w:t>
+      </w:r>
+    </w:p>
+    <w:p>
+      <w:pPr>
+        <w:pStyle w:val="Prrafodelista"/>
+        <w:numPr>
+          <w:ilvl w:val="0"/>
+          <w:numId w:val="15"/>
+        </w:numPr>
+        <w:spacing w:after="0" w:line="240" w:lineRule="auto"/>
+        <w:jc w:val="both"/>
+        <w:rPr>
+          <w:rFonts w:ascii="Times New Roman" w:eastAsia="Times New Roman" w:hAnsi="Times New Roman" w:cs="Times New Roman"/>
+          <w:sz w:val="20"/>
+          <w:szCs w:val="20"/>
+        </w:rPr>
+      </w:pPr>
+      <w:r>
+        <w:rPr>
+          <w:rFonts w:ascii="Times New Roman" w:eastAsia="Times New Roman" w:hAnsi="Times New Roman" w:cs="Times New Roman"/>
+          <w:sz w:val="20"/>
+          <w:szCs w:val="20"/>
+        </w:rPr>
+        <w:t>Un motor físico que permita gestionar los comportamientos físicos de los objetos en un un</w:t>
+      </w:r>
+      <w:r>
+        <w:rPr>
+          <w:rFonts w:ascii="Times New Roman" w:eastAsia="Times New Roman" w:hAnsi="Times New Roman" w:cs="Times New Roman"/>
+          <w:sz w:val="20"/>
+          <w:szCs w:val="20"/>
+        </w:rPr>
+        <w:t>iverso 3D</w:t>
+      </w:r>
+      <w:r>
+        <w:rPr>
+          <w:rFonts w:ascii="Times New Roman" w:eastAsia="Times New Roman" w:hAnsi="Times New Roman" w:cs="Times New Roman"/>
+          <w:sz w:val="20"/>
+          <w:szCs w:val="20"/>
+        </w:rPr>
+        <w:t xml:space="preserve">. </w:t>
+      </w:r>
+    </w:p>
+    <w:p>
+      <w:pPr>
+        <w:pStyle w:val="Prrafodelista"/>
+        <w:numPr>
+          <w:ilvl w:val="0"/>
+          <w:numId w:val="15"/>
+        </w:numPr>
+        <w:spacing w:after="0" w:line="240" w:lineRule="auto"/>
+        <w:jc w:val="both"/>
+        <w:rPr>
+          <w:rFonts w:ascii="Times New Roman" w:eastAsia="Times New Roman" w:hAnsi="Times New Roman" w:cs="Times New Roman"/>
+          <w:sz w:val="20"/>
+          <w:szCs w:val="20"/>
+        </w:rPr>
+      </w:pPr>
+      <w:r>
+        <w:rPr>
+          <w:rFonts w:ascii="Times New Roman" w:eastAsia="Times New Roman" w:hAnsi="Times New Roman" w:cs="Times New Roman"/>
+          <w:sz w:val="20"/>
+          <w:szCs w:val="20"/>
+        </w:rPr>
+        <w:t>He</w:t>
+      </w:r>
+      <w:r>
+        <w:rPr>
+          <w:rFonts w:ascii="Times New Roman" w:eastAsia="Times New Roman" w:hAnsi="Times New Roman" w:cs="Times New Roman"/>
+          <w:sz w:val="20"/>
+          <w:szCs w:val="20"/>
+        </w:rPr>
+        <w:t>rramientas de gestión de red.</w:t>
+      </w:r>
+    </w:p>
+    <w:p>
+      <w:pPr>
+        <w:spacing w:after="0" w:line="240" w:lineRule="auto"/>
+        <w:rPr>
+          <w:rFonts w:ascii="Times New Roman" w:eastAsia="Times New Roman" w:hAnsi="Times New Roman" w:cs="Times New Roman"/>
+          <w:sz w:val="20"/>
+          <w:szCs w:val="20"/>
+        </w:rPr>
+      </w:pPr>
+    </w:p>
+    <w:p>
+      <w:pPr>
+        <w:spacing w:after="0" w:line="240" w:lineRule="auto"/>
+        <w:jc w:val="both"/>
+        <w:rPr>
+          <w:rFonts w:ascii="Times New Roman" w:eastAsia="Times New Roman" w:hAnsi="Times New Roman" w:cs="Times New Roman"/>
+          <w:sz w:val="20"/>
+          <w:szCs w:val="20"/>
+        </w:rPr>
+      </w:pPr>
+      <w:r>
+        <w:rPr>
+          <w:rFonts w:ascii="Times New Roman" w:eastAsia="Times New Roman" w:hAnsi="Times New Roman" w:cs="Times New Roman"/>
+          <w:sz w:val="20"/>
+          <w:szCs w:val="20"/>
+        </w:rPr>
+        <w:t xml:space="preserve">Existen diferentes maneras de clasificar los motores de </w:t>
+      </w:r>
+      <w:proofErr w:type="spellStart"/>
+      <w:r>
+        <w:rPr>
+          <w:rFonts w:ascii="Times New Roman" w:eastAsia="Times New Roman" w:hAnsi="Times New Roman" w:cs="Times New Roman"/>
+          <w:sz w:val="20"/>
+          <w:szCs w:val="20"/>
+        </w:rPr>
+        <w:t>graficos</w:t>
+      </w:r>
+      <w:proofErr w:type="spellEnd"/>
+      <w:r>
+        <w:rPr>
+          <w:rFonts w:ascii="Times New Roman" w:eastAsia="Times New Roman" w:hAnsi="Times New Roman" w:cs="Times New Roman"/>
+          <w:sz w:val="20"/>
+          <w:szCs w:val="20"/>
+        </w:rPr>
+        <w:t xml:space="preserve"> </w:t>
+      </w:r>
+      <w:r>
+        <w:rPr>
+          <w:rFonts w:ascii="Times New Roman" w:eastAsia="Times New Roman" w:hAnsi="Times New Roman" w:cs="Times New Roman"/>
+          <w:sz w:val="20"/>
+          <w:szCs w:val="20"/>
+        </w:rPr>
+        <w:t xml:space="preserve">dependiendo de las características que nos interesan. Una de estas características es el coste, efectivamente existen motores gratuitos o de pago que pueden llegar hasta el medio millón de dólares. Estos últimos son destinados a estudios de desarrollo profesional con gran poder financiero. Estos motores ofrecen un marco de </w:t>
+      </w:r>
+      <w:proofErr w:type="spellStart"/>
+      <w:r>
+        <w:rPr>
+          <w:rFonts w:ascii="Times New Roman" w:eastAsia="Times New Roman" w:hAnsi="Times New Roman" w:cs="Times New Roman"/>
+          <w:sz w:val="20"/>
+          <w:szCs w:val="20"/>
+        </w:rPr>
+        <w:t>aplicacion</w:t>
+      </w:r>
+      <w:proofErr w:type="spellEnd"/>
+      <w:r>
+        <w:rPr>
+          <w:rFonts w:ascii="Times New Roman" w:eastAsia="Times New Roman" w:hAnsi="Times New Roman" w:cs="Times New Roman"/>
+          <w:sz w:val="20"/>
+          <w:szCs w:val="20"/>
+        </w:rPr>
+        <w:t xml:space="preserve"> y en algunos casos un entorno de desarrollo integrado. Este entorno permite crear o importar todos los elementos que se quieren integrar en </w:t>
+      </w:r>
+      <w:r>
+        <w:rPr>
+          <w:rFonts w:ascii="Times New Roman" w:eastAsia="Times New Roman" w:hAnsi="Times New Roman" w:cs="Times New Roman"/>
+          <w:sz w:val="20"/>
+          <w:szCs w:val="20"/>
+        </w:rPr>
+        <w:t xml:space="preserve">la </w:t>
+      </w:r>
+      <w:proofErr w:type="spellStart"/>
+      <w:r>
+        <w:rPr>
+          <w:rFonts w:ascii="Times New Roman" w:eastAsia="Times New Roman" w:hAnsi="Times New Roman" w:cs="Times New Roman"/>
+          <w:sz w:val="20"/>
+          <w:szCs w:val="20"/>
+        </w:rPr>
+        <w:t>aplicacion</w:t>
+      </w:r>
+      <w:proofErr w:type="spellEnd"/>
+      <w:r>
+        <w:rPr>
+          <w:rFonts w:ascii="Times New Roman" w:eastAsia="Times New Roman" w:hAnsi="Times New Roman" w:cs="Times New Roman"/>
+          <w:sz w:val="20"/>
+          <w:szCs w:val="20"/>
+        </w:rPr>
+        <w:t xml:space="preserve"> y determinar mecánicas de la </w:t>
+      </w:r>
+      <w:proofErr w:type="spellStart"/>
+      <w:r>
+        <w:rPr>
+          <w:rFonts w:ascii="Times New Roman" w:eastAsia="Times New Roman" w:hAnsi="Times New Roman" w:cs="Times New Roman"/>
+          <w:sz w:val="20"/>
+          <w:szCs w:val="20"/>
+        </w:rPr>
+        <w:t>aplicacion</w:t>
+      </w:r>
+      <w:proofErr w:type="spellEnd"/>
+      <w:r>
+        <w:rPr>
+          <w:rFonts w:ascii="Times New Roman" w:eastAsia="Times New Roman" w:hAnsi="Times New Roman" w:cs="Times New Roman"/>
+          <w:sz w:val="20"/>
+          <w:szCs w:val="20"/>
+        </w:rPr>
+        <w:t xml:space="preserve"> con la ayuda de los scripts. </w:t>
+      </w:r>
+    </w:p>
+    <w:p>
+      <w:pPr>
+        <w:spacing w:after="0" w:line="240" w:lineRule="auto"/>
+        <w:jc w:val="both"/>
+        <w:rPr>
+          <w:rFonts w:ascii="Times New Roman" w:eastAsia="Times New Roman" w:hAnsi="Times New Roman" w:cs="Times New Roman"/>
+          <w:sz w:val="20"/>
+          <w:szCs w:val="20"/>
+        </w:rPr>
+      </w:pPr>
+      <w:r>
+        <w:rPr>
+          <w:rFonts w:ascii="Times New Roman" w:eastAsia="Times New Roman" w:hAnsi="Times New Roman" w:cs="Times New Roman"/>
+          <w:sz w:val="20"/>
+          <w:szCs w:val="20"/>
+        </w:rPr>
+        <w:t>Los motores gratuitos están destinados a los desarrolladores principiantes o independientes y no suelen tener interfaz global. Para utilizar estos motores</w:t>
+      </w:r>
+      <w:r>
+        <w:rPr>
+          <w:rFonts w:ascii="Times New Roman" w:eastAsia="Times New Roman" w:hAnsi="Times New Roman" w:cs="Times New Roman"/>
+          <w:sz w:val="20"/>
+          <w:szCs w:val="20"/>
+        </w:rPr>
+        <w:t xml:space="preserve"> </w:t>
+      </w:r>
+      <w:r>
+        <w:rPr>
+          <w:rFonts w:ascii="Times New Roman" w:eastAsia="Times New Roman" w:hAnsi="Times New Roman" w:cs="Times New Roman"/>
+          <w:sz w:val="20"/>
+          <w:szCs w:val="20"/>
+        </w:rPr>
+        <w:t>hay que descargar u</w:t>
+      </w:r>
+      <w:r>
+        <w:rPr>
+          <w:rFonts w:ascii="Times New Roman" w:eastAsia="Times New Roman" w:hAnsi="Times New Roman" w:cs="Times New Roman"/>
+          <w:sz w:val="20"/>
+          <w:szCs w:val="20"/>
+        </w:rPr>
+        <w:t>n SDK , un kit de desarrollo</w:t>
+      </w:r>
+      <w:r>
+        <w:rPr>
+          <w:rFonts w:ascii="Times New Roman" w:eastAsia="Times New Roman" w:hAnsi="Times New Roman" w:cs="Times New Roman"/>
+          <w:sz w:val="20"/>
+          <w:szCs w:val="20"/>
+        </w:rPr>
+        <w:t xml:space="preserve"> que permite utilizarlos, pero se debe generar el </w:t>
+      </w:r>
+      <w:r>
+        <w:rPr>
+          <w:rFonts w:ascii="Times New Roman" w:eastAsia="Times New Roman" w:hAnsi="Times New Roman" w:cs="Times New Roman"/>
+          <w:sz w:val="20"/>
+          <w:szCs w:val="20"/>
+        </w:rPr>
+        <w:t>programa</w:t>
+      </w:r>
+      <w:r>
+        <w:rPr>
+          <w:rFonts w:ascii="Times New Roman" w:eastAsia="Times New Roman" w:hAnsi="Times New Roman" w:cs="Times New Roman"/>
+          <w:sz w:val="20"/>
+          <w:szCs w:val="20"/>
+        </w:rPr>
+        <w:t xml:space="preserve"> entero a mano, escribiendo código: </w:t>
+      </w:r>
+      <w:proofErr w:type="spellStart"/>
+      <w:r>
+        <w:rPr>
+          <w:rFonts w:ascii="Times New Roman" w:eastAsia="Times New Roman" w:hAnsi="Times New Roman" w:cs="Times New Roman"/>
+          <w:sz w:val="20"/>
+          <w:szCs w:val="20"/>
+        </w:rPr>
+        <w:t>CrystalSpace</w:t>
+      </w:r>
+      <w:proofErr w:type="spellEnd"/>
+      <w:r>
+        <w:rPr>
+          <w:rFonts w:ascii="Times New Roman" w:eastAsia="Times New Roman" w:hAnsi="Times New Roman" w:cs="Times New Roman"/>
+          <w:sz w:val="20"/>
+          <w:szCs w:val="20"/>
+        </w:rPr>
+        <w:t xml:space="preserve">, Ogre 3D, </w:t>
+      </w:r>
+      <w:proofErr w:type="spellStart"/>
+      <w:r>
+        <w:rPr>
+          <w:rFonts w:ascii="Times New Roman" w:eastAsia="Times New Roman" w:hAnsi="Times New Roman" w:cs="Times New Roman"/>
+          <w:sz w:val="20"/>
+          <w:szCs w:val="20"/>
+        </w:rPr>
+        <w:t>Irrlicht</w:t>
+      </w:r>
+      <w:proofErr w:type="spellEnd"/>
+      <w:r>
+        <w:rPr>
+          <w:rFonts w:ascii="Times New Roman" w:eastAsia="Times New Roman" w:hAnsi="Times New Roman" w:cs="Times New Roman"/>
+          <w:sz w:val="20"/>
+          <w:szCs w:val="20"/>
+        </w:rPr>
+        <w:t xml:space="preserve">. </w:t>
+      </w:r>
+    </w:p>
+    <w:p>
+      <w:pPr>
+        <w:spacing w:after="0" w:line="240" w:lineRule="auto"/>
+        <w:jc w:val="both"/>
+        <w:rPr>
+          <w:rFonts w:ascii="Times New Roman" w:eastAsia="Times New Roman" w:hAnsi="Times New Roman" w:cs="Times New Roman"/>
+          <w:sz w:val="20"/>
+          <w:szCs w:val="20"/>
+        </w:rPr>
+      </w:pPr>
+      <w:r>
+        <w:rPr>
+          <w:rFonts w:ascii="Times New Roman" w:eastAsia="Times New Roman" w:hAnsi="Times New Roman" w:cs="Times New Roman"/>
+          <w:sz w:val="20"/>
+          <w:szCs w:val="20"/>
+        </w:rPr>
+        <w:t>Los motores intermediarios, en esta categoría se incluyen los motores con herramientas de desarrollo más potentes. Estos motores disponen de un entorno de desarrollo integrado (IDE) q</w:t>
+      </w:r>
+      <w:r>
+        <w:rPr>
+          <w:rFonts w:ascii="Times New Roman" w:eastAsia="Times New Roman" w:hAnsi="Times New Roman" w:cs="Times New Roman"/>
+          <w:sz w:val="20"/>
+          <w:szCs w:val="20"/>
+        </w:rPr>
+        <w:t>ue permite la creación de programas</w:t>
+      </w:r>
+      <w:r>
+        <w:rPr>
+          <w:rFonts w:ascii="Times New Roman" w:eastAsia="Times New Roman" w:hAnsi="Times New Roman" w:cs="Times New Roman"/>
+          <w:sz w:val="20"/>
+          <w:szCs w:val="20"/>
+        </w:rPr>
+        <w:t xml:space="preserve"> manipulando los elementos en una interfaz gráfica y generando automáticamente una gran parte del código del juego. Este tipo está dirigido esencialmente a los profesionales independientes: Unity 3D, Torque 3D. </w:t>
+      </w:r>
+    </w:p>
+    <w:p>
+      <w:pPr>
+        <w:spacing w:after="0" w:line="240" w:lineRule="auto"/>
+        <w:jc w:val="both"/>
+        <w:rPr>
+          <w:rFonts w:ascii="Times New Roman" w:eastAsia="Times New Roman" w:hAnsi="Times New Roman" w:cs="Times New Roman"/>
+          <w:sz w:val="20"/>
+          <w:szCs w:val="20"/>
+        </w:rPr>
+      </w:pPr>
+      <w:r>
+        <w:rPr>
+          <w:rFonts w:ascii="Times New Roman" w:eastAsia="Times New Roman" w:hAnsi="Times New Roman" w:cs="Times New Roman"/>
+          <w:sz w:val="20"/>
+          <w:szCs w:val="20"/>
+        </w:rPr>
+        <w:t xml:space="preserve">Los motores profesionales están dirigidos a los profesionales con gran presupuesto. Son los motores más completos y los más potentes del mercado, se mantienen al día por sus creadores y disponen de los últimos avances tecnológicos: Id </w:t>
+      </w:r>
+      <w:proofErr w:type="spellStart"/>
+      <w:r>
+        <w:rPr>
+          <w:rFonts w:ascii="Times New Roman" w:eastAsia="Times New Roman" w:hAnsi="Times New Roman" w:cs="Times New Roman"/>
+          <w:sz w:val="20"/>
+          <w:szCs w:val="20"/>
+        </w:rPr>
+        <w:t>Tech</w:t>
+      </w:r>
+      <w:proofErr w:type="spellEnd"/>
+      <w:r>
+        <w:rPr>
+          <w:rFonts w:ascii="Times New Roman" w:eastAsia="Times New Roman" w:hAnsi="Times New Roman" w:cs="Times New Roman"/>
+          <w:sz w:val="20"/>
+          <w:szCs w:val="20"/>
+        </w:rPr>
+        <w:t xml:space="preserve"> 4, </w:t>
+      </w:r>
+      <w:proofErr w:type="spellStart"/>
+      <w:r>
+        <w:rPr>
+          <w:rFonts w:ascii="Times New Roman" w:eastAsia="Times New Roman" w:hAnsi="Times New Roman" w:cs="Times New Roman"/>
+          <w:sz w:val="20"/>
+          <w:szCs w:val="20"/>
+        </w:rPr>
+        <w:t>Unreal</w:t>
+      </w:r>
+      <w:proofErr w:type="spellEnd"/>
+      <w:r>
+        <w:rPr>
+          <w:rFonts w:ascii="Times New Roman" w:eastAsia="Times New Roman" w:hAnsi="Times New Roman" w:cs="Times New Roman"/>
+          <w:sz w:val="20"/>
+          <w:szCs w:val="20"/>
+        </w:rPr>
+        <w:t xml:space="preserve"> </w:t>
+      </w:r>
+      <w:proofErr w:type="spellStart"/>
+      <w:r>
+        <w:rPr>
+          <w:rFonts w:ascii="Times New Roman" w:eastAsia="Times New Roman" w:hAnsi="Times New Roman" w:cs="Times New Roman"/>
+          <w:sz w:val="20"/>
+          <w:szCs w:val="20"/>
+        </w:rPr>
+        <w:t>Engine</w:t>
+      </w:r>
+      <w:proofErr w:type="spellEnd"/>
+      <w:r>
+        <w:rPr>
+          <w:rFonts w:ascii="Times New Roman" w:eastAsia="Times New Roman" w:hAnsi="Times New Roman" w:cs="Times New Roman"/>
+          <w:sz w:val="20"/>
+          <w:szCs w:val="20"/>
+        </w:rPr>
+        <w:t xml:space="preserve"> 3, </w:t>
+      </w:r>
+      <w:proofErr w:type="spellStart"/>
+      <w:r>
+        <w:rPr>
+          <w:rFonts w:ascii="Times New Roman" w:eastAsia="Times New Roman" w:hAnsi="Times New Roman" w:cs="Times New Roman"/>
+          <w:sz w:val="20"/>
+          <w:szCs w:val="20"/>
+        </w:rPr>
+        <w:t>Cry</w:t>
+      </w:r>
+      <w:proofErr w:type="spellEnd"/>
+      <w:r>
+        <w:rPr>
+          <w:rFonts w:ascii="Times New Roman" w:eastAsia="Times New Roman" w:hAnsi="Times New Roman" w:cs="Times New Roman"/>
+          <w:sz w:val="20"/>
+          <w:szCs w:val="20"/>
+        </w:rPr>
+        <w:t xml:space="preserve"> </w:t>
+      </w:r>
+      <w:proofErr w:type="spellStart"/>
+      <w:r>
+        <w:rPr>
+          <w:rFonts w:ascii="Times New Roman" w:eastAsia="Times New Roman" w:hAnsi="Times New Roman" w:cs="Times New Roman"/>
+          <w:sz w:val="20"/>
+          <w:szCs w:val="20"/>
+        </w:rPr>
+        <w:t>Engine</w:t>
+      </w:r>
+      <w:proofErr w:type="spellEnd"/>
+      <w:r>
+        <w:rPr>
+          <w:rFonts w:ascii="Times New Roman" w:eastAsia="Times New Roman" w:hAnsi="Times New Roman" w:cs="Times New Roman"/>
+          <w:sz w:val="20"/>
+          <w:szCs w:val="20"/>
+        </w:rPr>
+        <w:t xml:space="preserve"> 3. </w:t>
+      </w:r>
+    </w:p>
+    <w:p>
+      <w:pPr>
+        <w:spacing w:after="0" w:line="240" w:lineRule="auto"/>
+        <w:rPr>
+          <w:rFonts w:ascii="Times New Roman" w:eastAsia="Times New Roman" w:hAnsi="Times New Roman" w:cs="Times New Roman"/>
+          <w:sz w:val="20"/>
+          <w:szCs w:val="20"/>
+        </w:rPr>
+      </w:pPr>
+    </w:p>
+    <w:p>
+      <w:pPr>
+        <w:spacing w:after="0"/>
+        <w:rPr>
+          <w:rFonts w:ascii="Arial" w:hAnsi="Arial" w:cs="Arial"/>
+          <w:b/>
+          <w:sz w:val="24"/>
+          <w:szCs w:val="24"/>
+          <w:u w:val="single"/>
+        </w:rPr>
+      </w:pPr>
+      <w:r>
+        <w:rPr>
+          <w:b/>
+          <w:u w:val="single"/>
+        </w:rPr>
+        <w:t>Unity 3D</w:t>
+      </w:r>
+    </w:p>
+    <w:p>
+      <w:pPr>
+        <w:spacing w:after="0"/>
+        <w:rPr>
+          <w:rFonts w:ascii="Arial" w:hAnsi="Arial" w:cs="Arial"/>
+          <w:sz w:val="20"/>
+          <w:szCs w:val="20"/>
+        </w:rPr>
+      </w:pPr>
+    </w:p>
+    <w:p>
+      <w:pPr>
+        <w:spacing w:after="0" w:line="240" w:lineRule="auto"/>
+        <w:jc w:val="both"/>
+        <w:rPr>
+          <w:rFonts w:ascii="Times New Roman" w:eastAsia="Times New Roman" w:hAnsi="Times New Roman" w:cs="Times New Roman"/>
+          <w:sz w:val="20"/>
+          <w:szCs w:val="20"/>
+        </w:rPr>
+      </w:pPr>
+      <w:r>
+        <w:rPr>
+          <w:rFonts w:ascii="Times New Roman" w:eastAsia="Times New Roman" w:hAnsi="Times New Roman" w:cs="Times New Roman"/>
+          <w:sz w:val="20"/>
+          <w:szCs w:val="20"/>
+        </w:rPr>
+        <w:t xml:space="preserve">Unity 3D es un motor de creación de videojuegos 3D lanzado oficialmente como tal el 1 de Junio 2005. Este motor permite la creación de juegos y otros contenidos interactivos como diseños arquitectónicos o animaciones 3D en tiempo real. </w:t>
+      </w:r>
+    </w:p>
+    <w:p>
+      <w:pPr>
+        <w:spacing w:after="0" w:line="240" w:lineRule="auto"/>
+        <w:jc w:val="both"/>
+        <w:rPr>
+          <w:rFonts w:ascii="Times New Roman" w:eastAsia="Times New Roman" w:hAnsi="Times New Roman" w:cs="Times New Roman"/>
+          <w:sz w:val="20"/>
+          <w:szCs w:val="20"/>
+        </w:rPr>
+      </w:pPr>
+      <w:r>
+        <w:rPr>
+          <w:rFonts w:ascii="Times New Roman" w:eastAsia="Times New Roman" w:hAnsi="Times New Roman" w:cs="Times New Roman"/>
+          <w:sz w:val="20"/>
+          <w:szCs w:val="20"/>
+        </w:rPr>
+        <w:t xml:space="preserve">Muchas personas interesadas por el desarrollo se topan con la dificultad de aprender los lenguajes de programación y los motores que los utilizan. Sin estudios de programación o de animación por ordenador, el aprendizaje de los conceptos, métodos y los principios necesarios para la creación de un videojuego se hace muy difícil. </w:t>
+      </w:r>
+    </w:p>
+    <w:p>
+      <w:pPr>
+        <w:spacing w:after="0" w:line="240" w:lineRule="auto"/>
+        <w:jc w:val="both"/>
+        <w:rPr>
+          <w:rFonts w:ascii="Times New Roman" w:eastAsia="Times New Roman" w:hAnsi="Times New Roman" w:cs="Times New Roman"/>
+          <w:sz w:val="20"/>
+          <w:szCs w:val="20"/>
+        </w:rPr>
+      </w:pPr>
+      <w:r>
+        <w:rPr>
+          <w:rFonts w:ascii="Times New Roman" w:eastAsia="Times New Roman" w:hAnsi="Times New Roman" w:cs="Times New Roman"/>
+          <w:sz w:val="20"/>
+          <w:szCs w:val="20"/>
+        </w:rPr>
+        <w:t>Unity pone la potencia de su motor al servicio de los utilizadores permitiéndoles obtener un resultado de máxima calidad con un mínimo de esfuerzo.</w:t>
+      </w:r>
+    </w:p>
+    <w:p>
+      <w:pPr>
+        <w:spacing w:after="0" w:line="240" w:lineRule="auto"/>
+        <w:jc w:val="both"/>
+        <w:rPr>
+          <w:rFonts w:ascii="Times New Roman" w:eastAsia="Times New Roman" w:hAnsi="Times New Roman" w:cs="Times New Roman"/>
+          <w:sz w:val="20"/>
+          <w:szCs w:val="20"/>
+        </w:rPr>
+      </w:pPr>
+      <w:r>
+        <w:rPr>
+          <w:rFonts w:ascii="Times New Roman" w:eastAsia="Times New Roman" w:hAnsi="Times New Roman" w:cs="Times New Roman"/>
+          <w:sz w:val="18"/>
+          <w:szCs w:val="18"/>
+        </w:rPr>
+        <w:t>Unity</w:t>
+      </w:r>
+      <w:r>
+        <w:rPr>
+          <w:rFonts w:ascii="Times New Roman" w:eastAsia="Times New Roman" w:hAnsi="Times New Roman" w:cs="Times New Roman"/>
+          <w:sz w:val="18"/>
+          <w:szCs w:val="18"/>
+        </w:rPr>
+        <w:t xml:space="preserve"> </w:t>
+      </w:r>
+      <w:r>
+        <w:rPr>
+          <w:rFonts w:ascii="Times New Roman" w:eastAsia="Times New Roman" w:hAnsi="Times New Roman" w:cs="Times New Roman"/>
+          <w:sz w:val="20"/>
+          <w:szCs w:val="20"/>
+        </w:rPr>
+        <w:t>existe en versión profesional que se puede adquirir previo pago y una versión libre completamente gratuita que se puede descargar en la página Web de Unity. Esta última versión incluye menos funcionalidades pero aun así pe</w:t>
+      </w:r>
+      <w:r>
+        <w:rPr>
+          <w:rFonts w:ascii="Times New Roman" w:eastAsia="Times New Roman" w:hAnsi="Times New Roman" w:cs="Times New Roman"/>
+          <w:sz w:val="20"/>
+          <w:szCs w:val="20"/>
+        </w:rPr>
+        <w:t>rmite la creación de programas con</w:t>
+      </w:r>
+      <w:r>
+        <w:rPr>
+          <w:rFonts w:ascii="Times New Roman" w:eastAsia="Times New Roman" w:hAnsi="Times New Roman" w:cs="Times New Roman"/>
+          <w:sz w:val="20"/>
+          <w:szCs w:val="20"/>
+        </w:rPr>
+        <w:t xml:space="preserve"> muy buena calidad. </w:t>
+      </w:r>
+    </w:p>
+    <w:p>
+      <w:pPr>
+        <w:spacing w:after="0" w:line="240" w:lineRule="auto"/>
+        <w:jc w:val="both"/>
+        <w:rPr>
+          <w:rFonts w:ascii="Times New Roman" w:eastAsia="Times New Roman" w:hAnsi="Times New Roman" w:cs="Times New Roman"/>
+          <w:sz w:val="20"/>
+          <w:szCs w:val="20"/>
+        </w:rPr>
+      </w:pPr>
+      <w:r>
+        <w:rPr>
+          <w:rFonts w:ascii="Times New Roman" w:eastAsia="Times New Roman" w:hAnsi="Times New Roman" w:cs="Times New Roman"/>
+          <w:sz w:val="20"/>
+          <w:szCs w:val="20"/>
+        </w:rPr>
+        <w:t xml:space="preserve">Unity es una aplicación 3D en tiempo real y multimedia además de ser motor 3D y físico utilizado para la creación de juegos en red, de animación en tiempo real, de contenido interactivo compuesto por audio, video y objetos 3D. </w:t>
+      </w:r>
+    </w:p>
+    <w:p>
+      <w:pPr>
+        <w:spacing w:after="0" w:line="240" w:lineRule="auto"/>
+        <w:jc w:val="both"/>
+        <w:rPr>
+          <w:rFonts w:ascii="Times New Roman" w:eastAsia="Times New Roman" w:hAnsi="Times New Roman" w:cs="Times New Roman"/>
+          <w:sz w:val="20"/>
+          <w:szCs w:val="20"/>
+        </w:rPr>
+      </w:pPr>
+      <w:r>
+        <w:rPr>
+          <w:rFonts w:ascii="Times New Roman" w:eastAsia="Times New Roman" w:hAnsi="Times New Roman" w:cs="Times New Roman"/>
+          <w:sz w:val="20"/>
+          <w:szCs w:val="20"/>
+        </w:rPr>
+        <w:t>Este motor no permite la modelización pero permite crear escenas que soportan iluminación, terrenos, cámaras, texturas</w:t>
+      </w:r>
+      <w:r>
+        <w:rPr>
+          <w:rFonts w:ascii="Times New Roman" w:eastAsia="Times New Roman" w:hAnsi="Times New Roman" w:cs="Times New Roman"/>
+          <w:sz w:val="23"/>
+          <w:szCs w:val="23"/>
+        </w:rPr>
+        <w:t>[</w:t>
+      </w:r>
+      <w:proofErr w:type="spellStart"/>
+      <w:r>
+        <w:rPr>
+          <w:rFonts w:ascii="Times New Roman" w:eastAsia="Times New Roman" w:hAnsi="Times New Roman" w:cs="Times New Roman"/>
+          <w:sz w:val="23"/>
+          <w:szCs w:val="23"/>
+        </w:rPr>
+        <w:t>O</w:t>
+      </w:r>
+      <w:r>
+        <w:rPr>
+          <w:rFonts w:ascii="Times New Roman" w:eastAsia="Times New Roman" w:hAnsi="Times New Roman" w:cs="Times New Roman"/>
+          <w:sz w:val="23"/>
+          <w:szCs w:val="23"/>
+        </w:rPr>
+        <w:t>uazzani</w:t>
+      </w:r>
+      <w:proofErr w:type="spellEnd"/>
+      <w:r>
+        <w:rPr>
+          <w:rFonts w:ascii="Times New Roman" w:eastAsia="Times New Roman" w:hAnsi="Times New Roman" w:cs="Times New Roman"/>
+          <w:sz w:val="23"/>
+          <w:szCs w:val="23"/>
         </w:rPr>
         <w:t>,</w:t>
       </w:r>
       <w:r>
         <w:rPr>
-          <w:rFonts w:ascii="Arial" w:hAnsi="Arial" w:cs="Arial"/>
-          <w:sz w:val="24"/>
-          <w:szCs w:val="24"/>
+          <w:rFonts w:ascii="Times New Roman" w:eastAsia="Times New Roman" w:hAnsi="Times New Roman" w:cs="Times New Roman"/>
+          <w:sz w:val="23"/>
+          <w:szCs w:val="23"/>
         </w:rPr>
         <w:t xml:space="preserve"> </w:t>
       </w:r>
       <w:r>
-        <w:t>Universidad Politécnica de Madrid</w:t>
-      </w:r>
-      <w:r>
-        <w:rPr>
-          <w:rFonts w:ascii="Arial" w:hAnsi="Arial" w:cs="Arial"/>
-          <w:sz w:val="24"/>
-          <w:szCs w:val="24"/>
+        <w:rPr>
+          <w:rFonts w:ascii="Times New Roman" w:eastAsia="Times New Roman" w:hAnsi="Times New Roman" w:cs="Times New Roman"/>
+          <w:sz w:val="23"/>
+          <w:szCs w:val="23"/>
+        </w:rPr>
+        <w:t>2012</w:t>
+      </w:r>
+      <w:r>
+        <w:rPr>
+          <w:rFonts w:ascii="Times New Roman" w:eastAsia="Times New Roman" w:hAnsi="Times New Roman" w:cs="Times New Roman"/>
+          <w:sz w:val="23"/>
+          <w:szCs w:val="23"/>
+        </w:rPr>
+        <w:t>]</w:t>
+      </w:r>
+      <w:r>
+        <w:rPr>
+          <w:rFonts w:ascii="Times New Roman" w:eastAsia="Times New Roman" w:hAnsi="Times New Roman" w:cs="Times New Roman"/>
+          <w:sz w:val="20"/>
+          <w:szCs w:val="20"/>
+        </w:rPr>
+        <w:t xml:space="preserve">. </w:t>
+      </w:r>
+    </w:p>
+    <w:p>
+      <w:pPr>
+        <w:spacing w:after="0" w:line="240" w:lineRule="auto"/>
+        <w:jc w:val="both"/>
+        <w:rPr>
+          <w:rFonts w:ascii="Times New Roman" w:eastAsia="Times New Roman" w:hAnsi="Times New Roman" w:cs="Times New Roman"/>
+          <w:sz w:val="20"/>
+          <w:szCs w:val="20"/>
+        </w:rPr>
+      </w:pPr>
+    </w:p>
+    <w:p>
+      <w:pPr>
+        <w:spacing w:after="0" w:line="240" w:lineRule="auto"/>
+        <w:jc w:val="both"/>
+        <w:rPr>
+          <w:rFonts w:ascii="Times New Roman" w:eastAsia="Times New Roman" w:hAnsi="Times New Roman" w:cs="Times New Roman"/>
+          <w:sz w:val="20"/>
+          <w:szCs w:val="20"/>
+        </w:rPr>
+      </w:pPr>
+      <w:r>
+        <w:rPr>
+          <w:rFonts w:ascii="Times New Roman" w:eastAsia="Times New Roman" w:hAnsi="Times New Roman" w:cs="Times New Roman"/>
+          <w:sz w:val="20"/>
+          <w:szCs w:val="20"/>
+        </w:rPr>
+        <w:t xml:space="preserve">Unity presenta varias ventajas que hacen que sea uno de los motores de videojuego más cotizado del momento. En los siguientes párrafos se van a ir citando todas estas ventajas: </w:t>
+      </w:r>
+    </w:p>
+    <w:p>
+      <w:pPr>
+        <w:spacing w:after="0" w:line="240" w:lineRule="auto"/>
+        <w:rPr>
+          <w:rFonts w:ascii="Times New Roman" w:eastAsia="Times New Roman" w:hAnsi="Times New Roman" w:cs="Times New Roman"/>
+          <w:sz w:val="20"/>
+          <w:szCs w:val="20"/>
+        </w:rPr>
+      </w:pPr>
+    </w:p>
+    <w:p>
+      <w:pPr>
+        <w:pStyle w:val="Prrafodelista"/>
+        <w:numPr>
+          <w:ilvl w:val="0"/>
+          <w:numId w:val="16"/>
+        </w:numPr>
+        <w:spacing w:after="0" w:line="240" w:lineRule="auto"/>
+        <w:jc w:val="both"/>
+        <w:rPr>
+          <w:rFonts w:ascii="Times New Roman" w:eastAsia="Times New Roman" w:hAnsi="Times New Roman" w:cs="Times New Roman"/>
+          <w:sz w:val="20"/>
+          <w:szCs w:val="20"/>
+        </w:rPr>
+      </w:pPr>
+      <w:r>
+        <w:rPr>
+          <w:rFonts w:ascii="Times New Roman" w:eastAsia="Times New Roman" w:hAnsi="Times New Roman" w:cs="Times New Roman"/>
+          <w:sz w:val="20"/>
+          <w:szCs w:val="20"/>
+        </w:rPr>
+        <w:t xml:space="preserve">Permite la importación de numerosos formatos 3D como 3ds Max, Maya, </w:t>
+      </w:r>
+      <w:proofErr w:type="spellStart"/>
+      <w:r>
+        <w:rPr>
+          <w:rFonts w:ascii="Times New Roman" w:eastAsia="Times New Roman" w:hAnsi="Times New Roman" w:cs="Times New Roman"/>
+          <w:sz w:val="20"/>
+          <w:szCs w:val="20"/>
+        </w:rPr>
+        <w:t>Cinema</w:t>
+      </w:r>
+      <w:proofErr w:type="spellEnd"/>
+      <w:r>
+        <w:rPr>
+          <w:rFonts w:ascii="Times New Roman" w:eastAsia="Times New Roman" w:hAnsi="Times New Roman" w:cs="Times New Roman"/>
+          <w:sz w:val="20"/>
+          <w:szCs w:val="20"/>
+        </w:rPr>
+        <w:t xml:space="preserve"> 4D, Cheetah3D y Softimage, </w:t>
+      </w:r>
+      <w:proofErr w:type="spellStart"/>
+      <w:r>
+        <w:rPr>
+          <w:rFonts w:ascii="Times New Roman" w:eastAsia="Times New Roman" w:hAnsi="Times New Roman" w:cs="Times New Roman"/>
+          <w:sz w:val="20"/>
+          <w:szCs w:val="20"/>
+        </w:rPr>
+        <w:t>Blender</w:t>
+      </w:r>
+      <w:proofErr w:type="spellEnd"/>
+      <w:r>
+        <w:rPr>
+          <w:rFonts w:ascii="Times New Roman" w:eastAsia="Times New Roman" w:hAnsi="Times New Roman" w:cs="Times New Roman"/>
+          <w:sz w:val="20"/>
+          <w:szCs w:val="20"/>
+        </w:rPr>
+        <w:t xml:space="preserve">, Modo, </w:t>
+      </w:r>
+      <w:proofErr w:type="spellStart"/>
+      <w:r>
+        <w:rPr>
+          <w:rFonts w:ascii="Times New Roman" w:eastAsia="Times New Roman" w:hAnsi="Times New Roman" w:cs="Times New Roman"/>
+          <w:sz w:val="20"/>
+          <w:szCs w:val="20"/>
+        </w:rPr>
+        <w:t>ZBrush</w:t>
+      </w:r>
+      <w:proofErr w:type="spellEnd"/>
+      <w:r>
+        <w:rPr>
+          <w:rFonts w:ascii="Times New Roman" w:eastAsia="Times New Roman" w:hAnsi="Times New Roman" w:cs="Times New Roman"/>
+          <w:sz w:val="20"/>
+          <w:szCs w:val="20"/>
+        </w:rPr>
+        <w:t xml:space="preserve">, FBX o recursos variados tales como texturas </w:t>
+      </w:r>
+      <w:proofErr w:type="spellStart"/>
+      <w:r>
+        <w:rPr>
+          <w:rFonts w:ascii="Times New Roman" w:eastAsia="Times New Roman" w:hAnsi="Times New Roman" w:cs="Times New Roman"/>
+          <w:sz w:val="20"/>
+          <w:szCs w:val="20"/>
+        </w:rPr>
+        <w:t>Photoshop</w:t>
+      </w:r>
+      <w:proofErr w:type="spellEnd"/>
+      <w:r>
+        <w:rPr>
+          <w:rFonts w:ascii="Times New Roman" w:eastAsia="Times New Roman" w:hAnsi="Times New Roman" w:cs="Times New Roman"/>
+          <w:sz w:val="20"/>
+          <w:szCs w:val="20"/>
+        </w:rPr>
+        <w:t>, PNG, TIFF, audios y videos</w:t>
+      </w:r>
+      <w:r>
+        <w:rPr>
+          <w:rFonts w:ascii="Times New Roman" w:eastAsia="Times New Roman" w:hAnsi="Times New Roman" w:cs="Times New Roman"/>
+          <w:sz w:val="20"/>
+          <w:szCs w:val="20"/>
+        </w:rPr>
+        <w:t>.</w:t>
+      </w:r>
+      <w:r>
+        <w:rPr>
+          <w:rFonts w:ascii="Times New Roman" w:eastAsia="Times New Roman" w:hAnsi="Times New Roman" w:cs="Times New Roman"/>
+          <w:sz w:val="20"/>
+          <w:szCs w:val="20"/>
+        </w:rPr>
+        <w:t xml:space="preserve"> </w:t>
+      </w:r>
+    </w:p>
+    <w:p>
+      <w:pPr>
+        <w:pStyle w:val="Prrafodelista"/>
+        <w:numPr>
+          <w:ilvl w:val="0"/>
+          <w:numId w:val="16"/>
+        </w:numPr>
+        <w:spacing w:after="0" w:line="240" w:lineRule="auto"/>
+        <w:jc w:val="both"/>
+        <w:rPr>
+          <w:rFonts w:ascii="Times New Roman" w:eastAsia="Times New Roman" w:hAnsi="Times New Roman" w:cs="Times New Roman"/>
+          <w:sz w:val="20"/>
+          <w:szCs w:val="20"/>
+        </w:rPr>
+      </w:pPr>
+      <w:r>
+        <w:rPr>
+          <w:rFonts w:ascii="Times New Roman" w:eastAsia="Times New Roman" w:hAnsi="Times New Roman" w:cs="Times New Roman"/>
+          <w:sz w:val="20"/>
+          <w:szCs w:val="20"/>
+        </w:rPr>
+        <w:t>E</w:t>
+      </w:r>
+      <w:r>
+        <w:rPr>
+          <w:rFonts w:ascii="Times New Roman" w:eastAsia="Times New Roman" w:hAnsi="Times New Roman" w:cs="Times New Roman"/>
+          <w:sz w:val="20"/>
+          <w:szCs w:val="20"/>
+        </w:rPr>
+        <w:t xml:space="preserve">s compatible con las API graficas de Direct3D, </w:t>
+      </w:r>
+      <w:proofErr w:type="spellStart"/>
+      <w:r>
+        <w:rPr>
+          <w:rFonts w:ascii="Times New Roman" w:eastAsia="Times New Roman" w:hAnsi="Times New Roman" w:cs="Times New Roman"/>
+          <w:sz w:val="20"/>
+          <w:szCs w:val="20"/>
+        </w:rPr>
+        <w:t>OpenGL</w:t>
+      </w:r>
+      <w:proofErr w:type="spellEnd"/>
+      <w:r>
+        <w:rPr>
+          <w:rFonts w:ascii="Times New Roman" w:eastAsia="Times New Roman" w:hAnsi="Times New Roman" w:cs="Times New Roman"/>
+          <w:sz w:val="20"/>
+          <w:szCs w:val="20"/>
+        </w:rPr>
+        <w:t xml:space="preserve"> y </w:t>
+      </w:r>
+      <w:proofErr w:type="spellStart"/>
+      <w:r>
+        <w:rPr>
+          <w:rFonts w:ascii="Times New Roman" w:eastAsia="Times New Roman" w:hAnsi="Times New Roman" w:cs="Times New Roman"/>
+          <w:sz w:val="20"/>
+          <w:szCs w:val="20"/>
+        </w:rPr>
+        <w:t>Wii</w:t>
+      </w:r>
+      <w:proofErr w:type="spellEnd"/>
+      <w:r>
+        <w:rPr>
+          <w:rFonts w:ascii="Times New Roman" w:eastAsia="Times New Roman" w:hAnsi="Times New Roman" w:cs="Times New Roman"/>
+          <w:sz w:val="20"/>
+          <w:szCs w:val="20"/>
+        </w:rPr>
+        <w:t xml:space="preserve">. Además de ser compatible con QuickTime y utilizar internamente el formato </w:t>
+      </w:r>
+      <w:proofErr w:type="spellStart"/>
+      <w:r>
+        <w:rPr>
+          <w:rFonts w:ascii="Times New Roman" w:eastAsia="Times New Roman" w:hAnsi="Times New Roman" w:cs="Times New Roman"/>
+          <w:sz w:val="20"/>
+          <w:szCs w:val="20"/>
+        </w:rPr>
+        <w:t>Ogg</w:t>
+      </w:r>
+      <w:proofErr w:type="spellEnd"/>
+      <w:r>
+        <w:rPr>
+          <w:rFonts w:ascii="Times New Roman" w:eastAsia="Times New Roman" w:hAnsi="Times New Roman" w:cs="Times New Roman"/>
+          <w:sz w:val="20"/>
+          <w:szCs w:val="20"/>
+        </w:rPr>
+        <w:t xml:space="preserve"> </w:t>
+      </w:r>
+      <w:proofErr w:type="spellStart"/>
+      <w:r>
+        <w:rPr>
+          <w:rFonts w:ascii="Times New Roman" w:eastAsia="Times New Roman" w:hAnsi="Times New Roman" w:cs="Times New Roman"/>
+          <w:sz w:val="20"/>
+          <w:szCs w:val="20"/>
+        </w:rPr>
+        <w:t>Vorbis</w:t>
+      </w:r>
+      <w:proofErr w:type="spellEnd"/>
+      <w:r>
+        <w:rPr>
+          <w:rFonts w:ascii="Times New Roman" w:eastAsia="Times New Roman" w:hAnsi="Times New Roman" w:cs="Times New Roman"/>
+          <w:sz w:val="20"/>
+          <w:szCs w:val="20"/>
+        </w:rPr>
+        <w:t xml:space="preserve"> </w:t>
+      </w:r>
+    </w:p>
+    <w:p>
+      <w:pPr>
+        <w:pStyle w:val="Prrafodelista"/>
+        <w:numPr>
+          <w:ilvl w:val="0"/>
+          <w:numId w:val="16"/>
+        </w:numPr>
+        <w:spacing w:after="0" w:line="240" w:lineRule="auto"/>
+        <w:jc w:val="both"/>
+        <w:rPr>
+          <w:rFonts w:ascii="Times New Roman" w:eastAsia="Times New Roman" w:hAnsi="Times New Roman" w:cs="Times New Roman"/>
+          <w:sz w:val="20"/>
+          <w:szCs w:val="20"/>
+        </w:rPr>
+      </w:pPr>
+      <w:r>
+        <w:rPr>
+          <w:rFonts w:ascii="Times New Roman" w:eastAsia="Times New Roman" w:hAnsi="Times New Roman" w:cs="Times New Roman"/>
+          <w:sz w:val="20"/>
+          <w:szCs w:val="20"/>
+        </w:rPr>
+        <w:t>E</w:t>
+      </w:r>
+      <w:r>
+        <w:rPr>
+          <w:rFonts w:ascii="Times New Roman" w:eastAsia="Times New Roman" w:hAnsi="Times New Roman" w:cs="Times New Roman"/>
+          <w:sz w:val="20"/>
+          <w:szCs w:val="20"/>
+        </w:rPr>
+        <w:t xml:space="preserve">ste software tiene la particularidad de incluir la herramienta de desarrollo </w:t>
+      </w:r>
+      <w:proofErr w:type="spellStart"/>
+      <w:r>
+        <w:rPr>
+          <w:rFonts w:ascii="Times New Roman" w:eastAsia="Times New Roman" w:hAnsi="Times New Roman" w:cs="Times New Roman"/>
+          <w:sz w:val="20"/>
+          <w:szCs w:val="20"/>
+        </w:rPr>
+        <w:t>MonoDevelop</w:t>
+      </w:r>
+      <w:proofErr w:type="spellEnd"/>
+      <w:r>
+        <w:rPr>
+          <w:rFonts w:ascii="Times New Roman" w:eastAsia="Times New Roman" w:hAnsi="Times New Roman" w:cs="Times New Roman"/>
+          <w:sz w:val="20"/>
+          <w:szCs w:val="20"/>
+        </w:rPr>
+        <w:t xml:space="preserve"> con la que se pueden crear scripts en </w:t>
+      </w:r>
+      <w:proofErr w:type="spellStart"/>
+      <w:r>
+        <w:rPr>
+          <w:rFonts w:ascii="Times New Roman" w:eastAsia="Times New Roman" w:hAnsi="Times New Roman" w:cs="Times New Roman"/>
+          <w:sz w:val="20"/>
+          <w:szCs w:val="20"/>
+        </w:rPr>
+        <w:t>JavaScript</w:t>
+      </w:r>
+      <w:proofErr w:type="spellEnd"/>
+      <w:r>
+        <w:rPr>
+          <w:rFonts w:ascii="Times New Roman" w:eastAsia="Times New Roman" w:hAnsi="Times New Roman" w:cs="Times New Roman"/>
+          <w:sz w:val="20"/>
+          <w:szCs w:val="20"/>
+        </w:rPr>
+        <w:t xml:space="preserve">, C# y un dialecto de </w:t>
+      </w:r>
+      <w:proofErr w:type="spellStart"/>
+      <w:r>
+        <w:rPr>
+          <w:rFonts w:ascii="Times New Roman" w:eastAsia="Times New Roman" w:hAnsi="Times New Roman" w:cs="Times New Roman"/>
+          <w:sz w:val="20"/>
+          <w:szCs w:val="20"/>
+        </w:rPr>
+        <w:t>Python</w:t>
+      </w:r>
+      <w:proofErr w:type="spellEnd"/>
+      <w:r>
+        <w:rPr>
+          <w:rFonts w:ascii="Times New Roman" w:eastAsia="Times New Roman" w:hAnsi="Times New Roman" w:cs="Times New Roman"/>
+          <w:sz w:val="20"/>
+          <w:szCs w:val="20"/>
+        </w:rPr>
+        <w:t xml:space="preserve"> llamado </w:t>
+      </w:r>
+      <w:proofErr w:type="spellStart"/>
+      <w:r>
+        <w:rPr>
+          <w:rFonts w:ascii="Times New Roman" w:eastAsia="Times New Roman" w:hAnsi="Times New Roman" w:cs="Times New Roman"/>
+          <w:sz w:val="20"/>
+          <w:szCs w:val="20"/>
+        </w:rPr>
+        <w:t>Boo</w:t>
+      </w:r>
+      <w:proofErr w:type="spellEnd"/>
+      <w:r>
+        <w:rPr>
+          <w:rFonts w:ascii="Times New Roman" w:eastAsia="Times New Roman" w:hAnsi="Times New Roman" w:cs="Times New Roman"/>
+          <w:sz w:val="20"/>
+          <w:szCs w:val="20"/>
+        </w:rPr>
+        <w:t xml:space="preserve"> con los que extender la funcionalidad del editor, utilizando las API que provee y la cual encontramos documentada junto a tutoriales y recursos en su web oficial. </w:t>
+      </w:r>
+    </w:p>
+    <w:p>
+      <w:pPr>
+        <w:pStyle w:val="Prrafodelista"/>
+        <w:spacing w:after="0" w:line="240" w:lineRule="auto"/>
+        <w:rPr>
+          <w:rFonts w:ascii="Times New Roman" w:eastAsia="Times New Roman" w:hAnsi="Times New Roman" w:cs="Times New Roman"/>
+          <w:sz w:val="20"/>
+          <w:szCs w:val="20"/>
+        </w:rPr>
+      </w:pPr>
+    </w:p>
+    <w:p>
+      <w:pPr>
+        <w:pStyle w:val="Prrafodelista"/>
+        <w:numPr>
+          <w:ilvl w:val="0"/>
+          <w:numId w:val="16"/>
+        </w:numPr>
+        <w:spacing w:after="0" w:line="240" w:lineRule="auto"/>
+        <w:jc w:val="both"/>
+        <w:rPr>
+          <w:rFonts w:ascii="Times New Roman" w:eastAsia="Times New Roman" w:hAnsi="Times New Roman" w:cs="Times New Roman"/>
+          <w:sz w:val="20"/>
+          <w:szCs w:val="20"/>
+        </w:rPr>
+      </w:pPr>
+      <w:r>
+        <w:rPr>
+          <w:rFonts w:ascii="Times New Roman" w:eastAsia="Times New Roman" w:hAnsi="Times New Roman" w:cs="Times New Roman"/>
+          <w:sz w:val="20"/>
+          <w:szCs w:val="20"/>
+        </w:rPr>
+        <w:lastRenderedPageBreak/>
+        <w:t>La estructura creada</w:t>
+      </w:r>
+      <w:r>
+        <w:rPr>
+          <w:rFonts w:ascii="Times New Roman" w:eastAsia="Times New Roman" w:hAnsi="Times New Roman" w:cs="Times New Roman"/>
+          <w:sz w:val="20"/>
+          <w:szCs w:val="20"/>
+        </w:rPr>
+        <w:t xml:space="preserve"> por Unity viene definida mediante escenas que representan alguna parte del juego.</w:t>
+      </w:r>
+    </w:p>
+    <w:p>
+      <w:pPr>
+        <w:pStyle w:val="Prrafodelista"/>
+        <w:numPr>
+          <w:ilvl w:val="0"/>
+          <w:numId w:val="16"/>
+        </w:numPr>
+        <w:spacing w:after="0" w:line="240" w:lineRule="auto"/>
+        <w:jc w:val="both"/>
+        <w:rPr>
+          <w:rFonts w:ascii="Times New Roman" w:eastAsia="Times New Roman" w:hAnsi="Times New Roman" w:cs="Times New Roman"/>
+          <w:sz w:val="20"/>
+          <w:szCs w:val="20"/>
+        </w:rPr>
+      </w:pPr>
+      <w:r>
+        <w:rPr>
+          <w:rFonts w:ascii="Times New Roman" w:eastAsia="Times New Roman" w:hAnsi="Times New Roman" w:cs="Times New Roman"/>
+          <w:sz w:val="20"/>
+          <w:szCs w:val="20"/>
+        </w:rPr>
+        <w:t>La aplicación permite</w:t>
+      </w:r>
+      <w:r>
+        <w:rPr>
+          <w:rFonts w:ascii="Times New Roman" w:eastAsia="Times New Roman" w:hAnsi="Times New Roman" w:cs="Times New Roman"/>
+          <w:sz w:val="20"/>
+          <w:szCs w:val="20"/>
+        </w:rPr>
+        <w:t xml:space="preserve"> acceder al </w:t>
+      </w:r>
+      <w:proofErr w:type="spellStart"/>
+      <w:r>
+        <w:rPr>
+          <w:rFonts w:ascii="Times New Roman" w:eastAsia="Times New Roman" w:hAnsi="Times New Roman" w:cs="Times New Roman"/>
+          <w:sz w:val="20"/>
+          <w:szCs w:val="20"/>
+        </w:rPr>
+        <w:t>Asset</w:t>
+      </w:r>
+      <w:proofErr w:type="spellEnd"/>
+      <w:r>
+        <w:rPr>
+          <w:rFonts w:ascii="Times New Roman" w:eastAsia="Times New Roman" w:hAnsi="Times New Roman" w:cs="Times New Roman"/>
+          <w:sz w:val="20"/>
+          <w:szCs w:val="20"/>
+        </w:rPr>
+        <w:t xml:space="preserve"> </w:t>
+      </w:r>
+      <w:proofErr w:type="spellStart"/>
+      <w:r>
+        <w:rPr>
+          <w:rFonts w:ascii="Times New Roman" w:eastAsia="Times New Roman" w:hAnsi="Times New Roman" w:cs="Times New Roman"/>
+          <w:sz w:val="20"/>
+          <w:szCs w:val="20"/>
+        </w:rPr>
+        <w:t>Store</w:t>
+      </w:r>
+      <w:proofErr w:type="spellEnd"/>
+      <w:r>
+        <w:rPr>
+          <w:rFonts w:ascii="Times New Roman" w:eastAsia="Times New Roman" w:hAnsi="Times New Roman" w:cs="Times New Roman"/>
+          <w:sz w:val="20"/>
+          <w:szCs w:val="20"/>
+        </w:rPr>
+        <w:t xml:space="preserve"> donde existe multitud de recursos gratuitos y de pago. Incluso se puede extender la herramienta mediante </w:t>
+      </w:r>
+      <w:proofErr w:type="spellStart"/>
+      <w:r>
+        <w:rPr>
+          <w:rFonts w:ascii="Times New Roman" w:eastAsia="Times New Roman" w:hAnsi="Times New Roman" w:cs="Times New Roman"/>
+          <w:sz w:val="20"/>
+          <w:szCs w:val="20"/>
+        </w:rPr>
+        <w:t>plugins</w:t>
+      </w:r>
+      <w:proofErr w:type="spellEnd"/>
+      <w:r>
+        <w:rPr>
+          <w:rFonts w:ascii="Times New Roman" w:eastAsia="Times New Roman" w:hAnsi="Times New Roman" w:cs="Times New Roman"/>
+          <w:sz w:val="20"/>
+          <w:szCs w:val="20"/>
+        </w:rPr>
+        <w:t xml:space="preserve"> que se obtienen en esta misma tienda. </w:t>
+      </w:r>
+    </w:p>
+    <w:p>
+      <w:pPr>
+        <w:pStyle w:val="Prrafodelista"/>
+        <w:numPr>
+          <w:ilvl w:val="0"/>
+          <w:numId w:val="16"/>
+        </w:numPr>
+        <w:spacing w:after="0" w:line="240" w:lineRule="auto"/>
+        <w:jc w:val="both"/>
+        <w:rPr>
+          <w:rFonts w:ascii="Times New Roman" w:eastAsia="Times New Roman" w:hAnsi="Times New Roman" w:cs="Times New Roman"/>
+          <w:sz w:val="20"/>
+          <w:szCs w:val="20"/>
+        </w:rPr>
+      </w:pPr>
+      <w:r>
+        <w:rPr>
+          <w:rFonts w:ascii="Times New Roman" w:eastAsia="Times New Roman" w:hAnsi="Times New Roman" w:cs="Times New Roman"/>
+          <w:sz w:val="20"/>
+          <w:szCs w:val="20"/>
+        </w:rPr>
+        <w:t xml:space="preserve">Dispone de una interfaz de desarrollo muy bien definida e intuitiva que permite. </w:t>
+      </w:r>
+    </w:p>
+    <w:p>
+      <w:pPr>
+        <w:pStyle w:val="Prrafodelista"/>
+        <w:numPr>
+          <w:ilvl w:val="0"/>
+          <w:numId w:val="16"/>
+        </w:numPr>
+        <w:spacing w:after="0" w:line="240" w:lineRule="auto"/>
+        <w:jc w:val="both"/>
+        <w:rPr>
+          <w:rFonts w:ascii="Times New Roman" w:eastAsia="Times New Roman" w:hAnsi="Times New Roman" w:cs="Times New Roman"/>
+          <w:sz w:val="20"/>
+          <w:szCs w:val="20"/>
+        </w:rPr>
+      </w:pPr>
+      <w:r>
+        <w:rPr>
+          <w:rFonts w:ascii="Times New Roman" w:eastAsia="Times New Roman" w:hAnsi="Times New Roman" w:cs="Times New Roman"/>
+          <w:sz w:val="20"/>
+          <w:szCs w:val="20"/>
+        </w:rPr>
+        <w:t xml:space="preserve">Existe en varias versiones en función de los módulos elegido, la versión más simple destinada a los amateurs es gratuita. </w:t>
+      </w:r>
+    </w:p>
+    <w:p>
+      <w:pPr>
+        <w:spacing w:after="0" w:line="240" w:lineRule="auto"/>
+        <w:jc w:val="both"/>
+        <w:rPr>
+          <w:rFonts w:ascii="Times New Roman" w:eastAsia="Times New Roman" w:hAnsi="Times New Roman" w:cs="Times New Roman"/>
+          <w:sz w:val="20"/>
+          <w:szCs w:val="20"/>
+        </w:rPr>
+      </w:pPr>
+    </w:p>
+    <w:p>
+      <w:pPr>
+        <w:spacing w:after="0" w:line="240" w:lineRule="auto"/>
+        <w:jc w:val="both"/>
+        <w:rPr>
+          <w:rFonts w:ascii="Times New Roman" w:eastAsia="Times New Roman" w:hAnsi="Times New Roman" w:cs="Times New Roman"/>
+          <w:sz w:val="20"/>
+          <w:szCs w:val="20"/>
+        </w:rPr>
+      </w:pPr>
+      <w:r>
+        <w:rPr>
+          <w:rFonts w:ascii="Times New Roman" w:eastAsia="Times New Roman" w:hAnsi="Times New Roman" w:cs="Times New Roman"/>
+          <w:sz w:val="20"/>
+          <w:szCs w:val="20"/>
+        </w:rPr>
+        <w:t>U</w:t>
+      </w:r>
+      <w:r>
+        <w:rPr>
+          <w:rFonts w:ascii="Times New Roman" w:eastAsia="Times New Roman" w:hAnsi="Times New Roman" w:cs="Times New Roman"/>
+          <w:sz w:val="20"/>
+          <w:szCs w:val="20"/>
+        </w:rPr>
+        <w:t xml:space="preserve">nity </w:t>
+      </w:r>
+      <w:r>
+        <w:rPr>
+          <w:rFonts w:ascii="Times New Roman" w:eastAsia="Times New Roman" w:hAnsi="Times New Roman" w:cs="Times New Roman"/>
+          <w:sz w:val="20"/>
+          <w:szCs w:val="20"/>
+        </w:rPr>
+        <w:t>resulta ser un herramienta</w:t>
+      </w:r>
+      <w:r>
+        <w:rPr>
+          <w:rFonts w:ascii="Times New Roman" w:eastAsia="Times New Roman" w:hAnsi="Times New Roman" w:cs="Times New Roman"/>
+          <w:sz w:val="20"/>
+          <w:szCs w:val="20"/>
+        </w:rPr>
+        <w:t xml:space="preserve"> que </w:t>
+      </w:r>
+      <w:r>
+        <w:rPr>
+          <w:rFonts w:ascii="Times New Roman" w:eastAsia="Times New Roman" w:hAnsi="Times New Roman" w:cs="Times New Roman"/>
+          <w:sz w:val="20"/>
+          <w:szCs w:val="20"/>
+        </w:rPr>
+        <w:t>permite a sus desarrolladores obtener</w:t>
+      </w:r>
+      <w:r>
+        <w:rPr>
+          <w:rFonts w:ascii="Times New Roman" w:eastAsia="Times New Roman" w:hAnsi="Times New Roman" w:cs="Times New Roman"/>
+          <w:sz w:val="20"/>
+          <w:szCs w:val="20"/>
+        </w:rPr>
+        <w:t xml:space="preserve"> productos de manera sencilla y rápida</w:t>
+      </w:r>
+      <w:r>
+        <w:rPr>
+          <w:rFonts w:ascii="Times New Roman" w:eastAsia="Times New Roman" w:hAnsi="Times New Roman" w:cs="Times New Roman"/>
+          <w:sz w:val="20"/>
+          <w:szCs w:val="20"/>
+        </w:rPr>
+        <w:t>.</w:t>
+      </w:r>
+    </w:p>
+    <w:p>
+      <w:pPr>
+        <w:spacing w:after="0"/>
+        <w:rPr>
+          <w:rFonts w:ascii="Arial" w:hAnsi="Arial" w:cs="Arial"/>
+          <w:sz w:val="20"/>
+          <w:szCs w:val="20"/>
+        </w:rPr>
+      </w:pPr>
+    </w:p>
+    <w:p>
+      <w:pPr>
+        <w:spacing w:after="0"/>
+        <w:rPr>
+          <w:rFonts w:ascii="Arial" w:hAnsi="Arial" w:cs="Arial"/>
+          <w:b/>
+          <w:sz w:val="20"/>
+          <w:szCs w:val="20"/>
+          <w:u w:val="single"/>
+        </w:rPr>
+      </w:pPr>
+      <w:proofErr w:type="spellStart"/>
+      <w:r>
+        <w:rPr>
+          <w:rFonts w:ascii="Arial" w:hAnsi="Arial" w:cs="Arial"/>
+          <w:b/>
+          <w:sz w:val="20"/>
+          <w:szCs w:val="20"/>
+          <w:u w:val="single"/>
+        </w:rPr>
+        <w:t>Blender</w:t>
+      </w:r>
+      <w:proofErr w:type="spellEnd"/>
+    </w:p>
+    <w:p>
+      <w:pPr>
+        <w:spacing w:after="0"/>
+        <w:rPr>
+          <w:rFonts w:ascii="Arial" w:hAnsi="Arial" w:cs="Arial"/>
+          <w:sz w:val="20"/>
+          <w:szCs w:val="20"/>
+        </w:rPr>
+      </w:pPr>
+    </w:p>
+    <w:p>
+      <w:pPr>
+        <w:spacing w:after="0" w:line="240" w:lineRule="auto"/>
+        <w:jc w:val="both"/>
+        <w:rPr>
+          <w:rFonts w:ascii="Times New Roman" w:eastAsia="Times New Roman" w:hAnsi="Times New Roman" w:cs="Times New Roman"/>
+          <w:sz w:val="18"/>
+          <w:szCs w:val="18"/>
+        </w:rPr>
+      </w:pPr>
+      <w:proofErr w:type="spellStart"/>
+      <w:r>
+        <w:rPr>
+          <w:rFonts w:ascii="Times New Roman" w:eastAsia="Times New Roman" w:hAnsi="Times New Roman" w:cs="Times New Roman"/>
+          <w:sz w:val="18"/>
+          <w:szCs w:val="18"/>
+        </w:rPr>
+        <w:t>Blender</w:t>
+      </w:r>
+      <w:proofErr w:type="spellEnd"/>
+      <w:r>
+        <w:rPr>
+          <w:rFonts w:ascii="Times New Roman" w:eastAsia="Times New Roman" w:hAnsi="Times New Roman" w:cs="Times New Roman"/>
+          <w:sz w:val="18"/>
+          <w:szCs w:val="18"/>
+        </w:rPr>
+        <w:t xml:space="preserve"> es un programa que integra una serie de herramientas para la creación de un amplio rango de contenidos 3D, con los beneficios añadidos</w:t>
+      </w:r>
+      <w:r>
+        <w:rPr>
+          <w:rFonts w:ascii="Times New Roman" w:eastAsia="Times New Roman" w:hAnsi="Times New Roman" w:cs="Times New Roman"/>
+          <w:sz w:val="18"/>
+          <w:szCs w:val="18"/>
+        </w:rPr>
+        <w:t xml:space="preserve"> </w:t>
+      </w:r>
+      <w:r>
+        <w:rPr>
+          <w:rFonts w:ascii="Times New Roman" w:eastAsia="Times New Roman" w:hAnsi="Times New Roman" w:cs="Times New Roman"/>
+          <w:sz w:val="18"/>
+          <w:szCs w:val="18"/>
+        </w:rPr>
+        <w:t xml:space="preserve">de ser multiplataforma y tener un tamaño de unos 5MB. </w:t>
+      </w:r>
+    </w:p>
+    <w:p>
+      <w:pPr>
+        <w:spacing w:after="0" w:line="240" w:lineRule="auto"/>
+        <w:jc w:val="both"/>
+        <w:rPr>
+          <w:rFonts w:ascii="Times New Roman" w:eastAsia="Times New Roman" w:hAnsi="Times New Roman" w:cs="Times New Roman"/>
+          <w:sz w:val="18"/>
+          <w:szCs w:val="18"/>
+        </w:rPr>
+      </w:pPr>
+      <w:r>
+        <w:rPr>
+          <w:rFonts w:ascii="Times New Roman" w:eastAsia="Times New Roman" w:hAnsi="Times New Roman" w:cs="Times New Roman"/>
+          <w:sz w:val="18"/>
+          <w:szCs w:val="18"/>
+        </w:rPr>
+        <w:t>Destinado a artistas y profesionales de multimedia,</w:t>
+      </w:r>
+      <w:r>
+        <w:rPr>
+          <w:rFonts w:ascii="Times New Roman" w:eastAsia="Times New Roman" w:hAnsi="Times New Roman" w:cs="Times New Roman"/>
+          <w:sz w:val="18"/>
+          <w:szCs w:val="18"/>
+        </w:rPr>
+        <w:t xml:space="preserve"> </w:t>
+      </w:r>
+      <w:proofErr w:type="spellStart"/>
+      <w:r>
+        <w:rPr>
+          <w:rFonts w:ascii="Times New Roman" w:eastAsia="Times New Roman" w:hAnsi="Times New Roman" w:cs="Times New Roman"/>
+          <w:sz w:val="18"/>
+          <w:szCs w:val="18"/>
+        </w:rPr>
+        <w:t>Blender</w:t>
+      </w:r>
+      <w:proofErr w:type="spellEnd"/>
+      <w:r>
+        <w:rPr>
+          <w:rFonts w:ascii="Times New Roman" w:eastAsia="Times New Roman" w:hAnsi="Times New Roman" w:cs="Times New Roman"/>
+          <w:sz w:val="18"/>
+          <w:szCs w:val="18"/>
+        </w:rPr>
+        <w:t xml:space="preserve"> puede ser usado para crear visualizaciones 3D, tanto imágenes estáticas como vídeos de alta calidad, mientras que la incorporación de un motor de 3D en tiempo real permite la creación de contenido interactivo que puede ser reproducido independientemente.</w:t>
+      </w:r>
+    </w:p>
+    <w:p>
+      <w:pPr>
+        <w:spacing w:after="0" w:line="240" w:lineRule="auto"/>
+        <w:jc w:val="both"/>
+        <w:rPr>
+          <w:rFonts w:ascii="Times New Roman" w:eastAsia="Times New Roman" w:hAnsi="Times New Roman" w:cs="Times New Roman"/>
+          <w:sz w:val="18"/>
+          <w:szCs w:val="18"/>
+        </w:rPr>
+      </w:pPr>
+      <w:r>
+        <w:rPr>
+          <w:rFonts w:ascii="Times New Roman" w:eastAsia="Times New Roman" w:hAnsi="Times New Roman" w:cs="Times New Roman"/>
+          <w:sz w:val="18"/>
+          <w:szCs w:val="18"/>
+        </w:rPr>
+        <w:t>Originalmente desarrollado por la compañía '</w:t>
+      </w:r>
+      <w:proofErr w:type="spellStart"/>
+      <w:r>
+        <w:rPr>
+          <w:rFonts w:ascii="Times New Roman" w:eastAsia="Times New Roman" w:hAnsi="Times New Roman" w:cs="Times New Roman"/>
+          <w:sz w:val="18"/>
+          <w:szCs w:val="18"/>
+        </w:rPr>
+        <w:t>Not</w:t>
+      </w:r>
+      <w:proofErr w:type="spellEnd"/>
+      <w:r>
+        <w:rPr>
+          <w:rFonts w:ascii="Times New Roman" w:eastAsia="Times New Roman" w:hAnsi="Times New Roman" w:cs="Times New Roman"/>
+          <w:sz w:val="18"/>
+          <w:szCs w:val="18"/>
+        </w:rPr>
+        <w:t xml:space="preserve"> a </w:t>
+      </w:r>
+      <w:proofErr w:type="spellStart"/>
+      <w:r>
+        <w:rPr>
+          <w:rFonts w:ascii="Times New Roman" w:eastAsia="Times New Roman" w:hAnsi="Times New Roman" w:cs="Times New Roman"/>
+          <w:sz w:val="18"/>
+          <w:szCs w:val="18"/>
+        </w:rPr>
+        <w:t>Number</w:t>
+      </w:r>
+      <w:proofErr w:type="spellEnd"/>
+      <w:r>
+        <w:rPr>
+          <w:rFonts w:ascii="Times New Roman" w:eastAsia="Times New Roman" w:hAnsi="Times New Roman" w:cs="Times New Roman"/>
+          <w:sz w:val="18"/>
+          <w:szCs w:val="18"/>
+        </w:rPr>
+        <w:t>' (</w:t>
+      </w:r>
+      <w:proofErr w:type="spellStart"/>
+      <w:r>
+        <w:rPr>
+          <w:rFonts w:ascii="Times New Roman" w:eastAsia="Times New Roman" w:hAnsi="Times New Roman" w:cs="Times New Roman"/>
+          <w:sz w:val="18"/>
+          <w:szCs w:val="18"/>
+        </w:rPr>
+        <w:t>NaN</w:t>
+      </w:r>
+      <w:proofErr w:type="spellEnd"/>
+      <w:r>
+        <w:rPr>
+          <w:rFonts w:ascii="Times New Roman" w:eastAsia="Times New Roman" w:hAnsi="Times New Roman" w:cs="Times New Roman"/>
+          <w:sz w:val="18"/>
+          <w:szCs w:val="18"/>
+        </w:rPr>
+        <w:t xml:space="preserve">), </w:t>
+      </w:r>
+      <w:proofErr w:type="spellStart"/>
+      <w:r>
+        <w:rPr>
+          <w:rFonts w:ascii="Times New Roman" w:eastAsia="Times New Roman" w:hAnsi="Times New Roman" w:cs="Times New Roman"/>
+          <w:sz w:val="18"/>
+          <w:szCs w:val="18"/>
+        </w:rPr>
+        <w:t>Blender</w:t>
+      </w:r>
+      <w:proofErr w:type="spellEnd"/>
+      <w:r>
+        <w:rPr>
+          <w:rFonts w:ascii="Times New Roman" w:eastAsia="Times New Roman" w:hAnsi="Times New Roman" w:cs="Times New Roman"/>
+          <w:sz w:val="18"/>
+          <w:szCs w:val="18"/>
+        </w:rPr>
+        <w:t xml:space="preserve"> es ahora desarrollado como 'Software Libre', con el código fuente disponible bajo la licencia GNU GPL</w:t>
+      </w:r>
+      <w:r>
+        <w:rPr>
+          <w:rFonts w:ascii="Times New Roman" w:eastAsia="Times New Roman" w:hAnsi="Times New Roman" w:cs="Times New Roman"/>
+          <w:sz w:val="18"/>
+          <w:szCs w:val="18"/>
+        </w:rPr>
+        <w:t xml:space="preserve"> </w:t>
+      </w:r>
+      <w:r>
+        <w:rPr>
+          <w:rFonts w:eastAsia="Times New Roman" w:cstheme="minorHAnsi"/>
+          <w:color w:val="000000" w:themeColor="text1"/>
+          <w:sz w:val="20"/>
+        </w:rPr>
+        <w:t>[</w:t>
+      </w:r>
+      <w:proofErr w:type="spellStart"/>
+      <w:r>
+        <w:rPr>
+          <w:rFonts w:eastAsia="Times New Roman" w:cstheme="minorHAnsi"/>
+          <w:color w:val="000000" w:themeColor="text1"/>
+          <w:sz w:val="20"/>
+        </w:rPr>
+        <w:t>Roosendaal</w:t>
+      </w:r>
+      <w:proofErr w:type="spellEnd"/>
+      <w:r>
+        <w:rPr>
+          <w:rFonts w:eastAsia="Times New Roman" w:cstheme="minorHAnsi"/>
+          <w:color w:val="000000" w:themeColor="text1"/>
+          <w:sz w:val="20"/>
+        </w:rPr>
+        <w:t>, 2004]</w:t>
+      </w:r>
+      <w:r>
+        <w:rPr>
+          <w:rFonts w:eastAsia="Times New Roman" w:cstheme="minorHAnsi"/>
+          <w:color w:val="000000" w:themeColor="text1"/>
+          <w:sz w:val="20"/>
+        </w:rPr>
+        <w:t>.</w:t>
+      </w:r>
+    </w:p>
+    <w:p>
+      <w:pPr>
+        <w:spacing w:after="0" w:line="240" w:lineRule="auto"/>
+        <w:jc w:val="both"/>
+        <w:rPr>
+          <w:rFonts w:ascii="Times New Roman" w:eastAsia="Times New Roman" w:hAnsi="Times New Roman" w:cs="Times New Roman"/>
+          <w:sz w:val="18"/>
+          <w:szCs w:val="18"/>
+        </w:rPr>
+      </w:pPr>
+    </w:p>
+    <w:p>
+      <w:pPr>
+        <w:spacing w:after="0" w:line="240" w:lineRule="auto"/>
+        <w:jc w:val="both"/>
+        <w:rPr>
+          <w:rFonts w:ascii="Times New Roman" w:eastAsia="Times New Roman" w:hAnsi="Times New Roman" w:cs="Times New Roman"/>
+          <w:sz w:val="18"/>
+          <w:szCs w:val="18"/>
+        </w:rPr>
+      </w:pPr>
+      <w:r>
+        <w:rPr>
+          <w:rFonts w:ascii="Times New Roman" w:eastAsia="Times New Roman" w:hAnsi="Times New Roman" w:cs="Times New Roman"/>
+          <w:sz w:val="18"/>
+          <w:szCs w:val="18"/>
+        </w:rPr>
+        <w:t xml:space="preserve">Características principales: </w:t>
+      </w:r>
+    </w:p>
+    <w:p>
+      <w:pPr>
+        <w:pStyle w:val="Prrafodelista"/>
+        <w:numPr>
+          <w:ilvl w:val="0"/>
+          <w:numId w:val="17"/>
+        </w:numPr>
+        <w:spacing w:after="0" w:line="240" w:lineRule="auto"/>
+        <w:jc w:val="both"/>
+        <w:rPr>
+          <w:rFonts w:ascii="Times New Roman" w:eastAsia="Times New Roman" w:hAnsi="Times New Roman" w:cs="Times New Roman"/>
+          <w:sz w:val="18"/>
+          <w:szCs w:val="18"/>
+        </w:rPr>
+      </w:pPr>
+      <w:r>
+        <w:rPr>
+          <w:rFonts w:ascii="Times New Roman" w:eastAsia="Times New Roman" w:hAnsi="Times New Roman" w:cs="Times New Roman"/>
+          <w:sz w:val="18"/>
+          <w:szCs w:val="18"/>
+        </w:rPr>
+        <w:t>Paquete de creación totalmente integrado, ofreciend</w:t>
+      </w:r>
+      <w:r>
+        <w:rPr>
+          <w:rFonts w:ascii="Times New Roman" w:eastAsia="Times New Roman" w:hAnsi="Times New Roman" w:cs="Times New Roman"/>
+          <w:sz w:val="18"/>
+          <w:szCs w:val="18"/>
+        </w:rPr>
+        <w:t xml:space="preserve">o </w:t>
+      </w:r>
+      <w:r>
+        <w:rPr>
+          <w:rFonts w:ascii="Times New Roman" w:eastAsia="Times New Roman" w:hAnsi="Times New Roman" w:cs="Times New Roman"/>
+          <w:sz w:val="18"/>
+          <w:szCs w:val="18"/>
+        </w:rPr>
+        <w:t xml:space="preserve">un amplio rango de herramientas esenciales para la creación de contenido 3D, incluyendo modelado, mapeado </w:t>
+      </w:r>
+      <w:proofErr w:type="spellStart"/>
+      <w:r>
+        <w:rPr>
+          <w:rFonts w:ascii="Times New Roman" w:eastAsia="Times New Roman" w:hAnsi="Times New Roman" w:cs="Times New Roman"/>
+          <w:sz w:val="18"/>
+          <w:szCs w:val="18"/>
+        </w:rPr>
+        <w:t>uv</w:t>
+      </w:r>
+      <w:proofErr w:type="spellEnd"/>
+      <w:r>
+        <w:rPr>
+          <w:rFonts w:ascii="Times New Roman" w:eastAsia="Times New Roman" w:hAnsi="Times New Roman" w:cs="Times New Roman"/>
+          <w:sz w:val="18"/>
+          <w:szCs w:val="18"/>
+        </w:rPr>
+        <w:t xml:space="preserve">, texturizado, </w:t>
+      </w:r>
+      <w:proofErr w:type="spellStart"/>
+      <w:r>
+        <w:rPr>
+          <w:rFonts w:ascii="Times New Roman" w:eastAsia="Times New Roman" w:hAnsi="Times New Roman" w:cs="Times New Roman"/>
+          <w:sz w:val="18"/>
+          <w:szCs w:val="18"/>
+        </w:rPr>
+        <w:t>rigging</w:t>
+      </w:r>
+      <w:proofErr w:type="spellEnd"/>
+      <w:r>
+        <w:rPr>
+          <w:rFonts w:ascii="Times New Roman" w:eastAsia="Times New Roman" w:hAnsi="Times New Roman" w:cs="Times New Roman"/>
+          <w:sz w:val="18"/>
+          <w:szCs w:val="18"/>
         </w:rPr>
         <w:t xml:space="preserve">, </w:t>
       </w:r>
-      <w:r>
-        <w:rPr>
-          <w:rFonts w:ascii="Arial" w:hAnsi="Arial" w:cs="Arial"/>
-          <w:sz w:val="24"/>
-          <w:szCs w:val="24"/>
-        </w:rPr>
-        <w:t>2003</w:t>
-      </w:r>
-      <w:r>
-        <w:rPr>
-          <w:rFonts w:ascii="Arial" w:hAnsi="Arial" w:cs="Arial"/>
-          <w:sz w:val="24"/>
-          <w:szCs w:val="24"/>
-        </w:rPr>
-        <w:t>, Madrid.</w:t>
+      <w:proofErr w:type="spellStart"/>
+      <w:r>
+        <w:rPr>
+          <w:rFonts w:ascii="Times New Roman" w:eastAsia="Times New Roman" w:hAnsi="Times New Roman" w:cs="Times New Roman"/>
+          <w:sz w:val="18"/>
+          <w:szCs w:val="18"/>
+        </w:rPr>
+        <w:t>weighting</w:t>
+      </w:r>
+      <w:proofErr w:type="spellEnd"/>
+      <w:r>
+        <w:rPr>
+          <w:rFonts w:ascii="Times New Roman" w:eastAsia="Times New Roman" w:hAnsi="Times New Roman" w:cs="Times New Roman"/>
+          <w:sz w:val="18"/>
+          <w:szCs w:val="18"/>
+        </w:rPr>
+        <w:t xml:space="preserve">, animación, simulación de partículas y otros, scripting, </w:t>
+      </w:r>
+      <w:proofErr w:type="spellStart"/>
+      <w:r>
+        <w:rPr>
+          <w:rFonts w:ascii="Times New Roman" w:eastAsia="Times New Roman" w:hAnsi="Times New Roman" w:cs="Times New Roman"/>
+          <w:sz w:val="18"/>
+          <w:szCs w:val="18"/>
+        </w:rPr>
+        <w:t>renderizado</w:t>
+      </w:r>
+      <w:proofErr w:type="spellEnd"/>
+      <w:r>
+        <w:rPr>
+          <w:rFonts w:ascii="Times New Roman" w:eastAsia="Times New Roman" w:hAnsi="Times New Roman" w:cs="Times New Roman"/>
+          <w:sz w:val="18"/>
+          <w:szCs w:val="18"/>
+        </w:rPr>
+        <w:t xml:space="preserve">, composición, post-producción y creación de juegos. </w:t>
+      </w:r>
+    </w:p>
+    <w:p>
+      <w:pPr>
+        <w:pStyle w:val="Prrafodelista"/>
+        <w:numPr>
+          <w:ilvl w:val="0"/>
+          <w:numId w:val="17"/>
+        </w:numPr>
+        <w:spacing w:after="0" w:line="240" w:lineRule="auto"/>
+        <w:jc w:val="both"/>
+        <w:rPr>
+          <w:rFonts w:ascii="Times New Roman" w:eastAsia="Times New Roman" w:hAnsi="Times New Roman" w:cs="Times New Roman"/>
+          <w:sz w:val="18"/>
+          <w:szCs w:val="18"/>
+        </w:rPr>
+      </w:pPr>
+      <w:r>
+        <w:rPr>
+          <w:rFonts w:ascii="Times New Roman" w:eastAsia="Times New Roman" w:hAnsi="Times New Roman" w:cs="Times New Roman"/>
+          <w:sz w:val="18"/>
+          <w:szCs w:val="18"/>
+        </w:rPr>
+        <w:t xml:space="preserve">Multiplataforma, con una interfaz unificada para todas las plataformas basada en </w:t>
+      </w:r>
+      <w:proofErr w:type="spellStart"/>
+      <w:r>
+        <w:rPr>
+          <w:rFonts w:ascii="Times New Roman" w:eastAsia="Times New Roman" w:hAnsi="Times New Roman" w:cs="Times New Roman"/>
+          <w:sz w:val="18"/>
+          <w:szCs w:val="18"/>
+        </w:rPr>
+        <w:t>OpenGL</w:t>
+      </w:r>
+      <w:proofErr w:type="spellEnd"/>
+      <w:r>
+        <w:rPr>
+          <w:rFonts w:ascii="Times New Roman" w:eastAsia="Times New Roman" w:hAnsi="Times New Roman" w:cs="Times New Roman"/>
+          <w:sz w:val="18"/>
+          <w:szCs w:val="18"/>
+        </w:rPr>
+        <w:t xml:space="preserve">, listo para ser usado en todas las versiones </w:t>
+      </w:r>
+      <w:r>
+        <w:rPr>
+          <w:rFonts w:ascii="Times New Roman" w:eastAsia="Times New Roman" w:hAnsi="Times New Roman" w:cs="Times New Roman"/>
+          <w:sz w:val="18"/>
+          <w:szCs w:val="18"/>
+        </w:rPr>
+        <w:t>de Windows</w:t>
+      </w:r>
+      <w:r>
+        <w:rPr>
+          <w:rFonts w:ascii="Times New Roman" w:eastAsia="Times New Roman" w:hAnsi="Times New Roman" w:cs="Times New Roman"/>
+          <w:sz w:val="18"/>
+          <w:szCs w:val="18"/>
+        </w:rPr>
+        <w:t xml:space="preserve">, Linux, OSX, </w:t>
+      </w:r>
+      <w:proofErr w:type="spellStart"/>
+      <w:r>
+        <w:rPr>
+          <w:rFonts w:ascii="Times New Roman" w:eastAsia="Times New Roman" w:hAnsi="Times New Roman" w:cs="Times New Roman"/>
+          <w:sz w:val="18"/>
+          <w:szCs w:val="18"/>
+        </w:rPr>
+        <w:t>FreeBSD</w:t>
+      </w:r>
+      <w:proofErr w:type="spellEnd"/>
+      <w:r>
+        <w:rPr>
+          <w:rFonts w:ascii="Times New Roman" w:eastAsia="Times New Roman" w:hAnsi="Times New Roman" w:cs="Times New Roman"/>
+          <w:sz w:val="18"/>
+          <w:szCs w:val="18"/>
+        </w:rPr>
+        <w:t xml:space="preserve">, </w:t>
+      </w:r>
+      <w:proofErr w:type="spellStart"/>
+      <w:r>
+        <w:rPr>
+          <w:rFonts w:ascii="Times New Roman" w:eastAsia="Times New Roman" w:hAnsi="Times New Roman" w:cs="Times New Roman"/>
+          <w:sz w:val="18"/>
+          <w:szCs w:val="18"/>
+        </w:rPr>
+        <w:t>Irix</w:t>
+      </w:r>
+      <w:proofErr w:type="spellEnd"/>
+      <w:r>
+        <w:rPr>
+          <w:rFonts w:ascii="Times New Roman" w:eastAsia="Times New Roman" w:hAnsi="Times New Roman" w:cs="Times New Roman"/>
+          <w:sz w:val="18"/>
+          <w:szCs w:val="18"/>
+        </w:rPr>
+        <w:t xml:space="preserve"> y </w:t>
+      </w:r>
+      <w:proofErr w:type="spellStart"/>
+      <w:r>
+        <w:rPr>
+          <w:rFonts w:ascii="Times New Roman" w:eastAsia="Times New Roman" w:hAnsi="Times New Roman" w:cs="Times New Roman"/>
+          <w:sz w:val="18"/>
+          <w:szCs w:val="18"/>
+        </w:rPr>
+        <w:t>Sun</w:t>
+      </w:r>
+      <w:proofErr w:type="spellEnd"/>
+      <w:r>
+        <w:rPr>
+          <w:rFonts w:ascii="Times New Roman" w:eastAsia="Times New Roman" w:hAnsi="Times New Roman" w:cs="Times New Roman"/>
+          <w:sz w:val="18"/>
+          <w:szCs w:val="18"/>
+        </w:rPr>
+        <w:t xml:space="preserve">, y otros sistemas operativos. </w:t>
+      </w:r>
+    </w:p>
+    <w:p>
+      <w:pPr>
+        <w:pStyle w:val="Prrafodelista"/>
+        <w:numPr>
+          <w:ilvl w:val="0"/>
+          <w:numId w:val="17"/>
+        </w:numPr>
+        <w:spacing w:after="0" w:line="240" w:lineRule="auto"/>
+        <w:jc w:val="both"/>
+        <w:rPr>
+          <w:rFonts w:ascii="Times New Roman" w:eastAsia="Times New Roman" w:hAnsi="Times New Roman" w:cs="Times New Roman"/>
+          <w:sz w:val="18"/>
+          <w:szCs w:val="18"/>
+        </w:rPr>
+      </w:pPr>
+      <w:r>
+        <w:rPr>
+          <w:rFonts w:ascii="Times New Roman" w:eastAsia="Times New Roman" w:hAnsi="Times New Roman" w:cs="Times New Roman"/>
+          <w:sz w:val="18"/>
+          <w:szCs w:val="18"/>
+        </w:rPr>
+        <w:t xml:space="preserve">Arquitectura 3D de alta calidad permitiendo un rápido y eficiente desarrollo. </w:t>
+      </w:r>
+    </w:p>
+    <w:p>
+      <w:pPr>
+        <w:pStyle w:val="Prrafodelista"/>
+        <w:numPr>
+          <w:ilvl w:val="0"/>
+          <w:numId w:val="17"/>
+        </w:numPr>
+        <w:spacing w:after="0" w:line="240" w:lineRule="auto"/>
+        <w:jc w:val="both"/>
+        <w:rPr>
+          <w:rFonts w:ascii="Times New Roman" w:eastAsia="Times New Roman" w:hAnsi="Times New Roman" w:cs="Times New Roman"/>
+          <w:sz w:val="18"/>
+          <w:szCs w:val="18"/>
+        </w:rPr>
+      </w:pPr>
+      <w:r>
+        <w:rPr>
+          <w:rFonts w:ascii="Times New Roman" w:eastAsia="Times New Roman" w:hAnsi="Times New Roman" w:cs="Times New Roman"/>
+          <w:sz w:val="18"/>
+          <w:szCs w:val="18"/>
+        </w:rPr>
+        <w:t xml:space="preserve">Canales de soporte gratuito vía http://www.blender3d.org . </w:t>
+      </w:r>
+    </w:p>
+    <w:p>
+      <w:pPr>
+        <w:pStyle w:val="Prrafodelista"/>
+        <w:numPr>
+          <w:ilvl w:val="0"/>
+          <w:numId w:val="17"/>
+        </w:numPr>
+        <w:spacing w:after="0" w:line="240" w:lineRule="auto"/>
+        <w:jc w:val="both"/>
+        <w:rPr>
+          <w:rFonts w:ascii="Times New Roman" w:eastAsia="Times New Roman" w:hAnsi="Times New Roman" w:cs="Times New Roman"/>
+          <w:sz w:val="18"/>
+          <w:szCs w:val="18"/>
+        </w:rPr>
+      </w:pPr>
+      <w:r>
+        <w:rPr>
+          <w:rFonts w:ascii="Times New Roman" w:eastAsia="Times New Roman" w:hAnsi="Times New Roman" w:cs="Times New Roman"/>
+          <w:sz w:val="18"/>
+          <w:szCs w:val="18"/>
+        </w:rPr>
+        <w:t xml:space="preserve">Una comunidad mundial de más de 250.000 usuarios. </w:t>
+      </w:r>
+    </w:p>
+    <w:p>
+      <w:pPr>
+        <w:pStyle w:val="Prrafodelista"/>
+        <w:numPr>
+          <w:ilvl w:val="0"/>
+          <w:numId w:val="17"/>
+        </w:numPr>
+        <w:spacing w:after="0" w:line="240" w:lineRule="auto"/>
+        <w:jc w:val="both"/>
+        <w:rPr>
+          <w:rFonts w:ascii="Times New Roman" w:eastAsia="Times New Roman" w:hAnsi="Times New Roman" w:cs="Times New Roman"/>
+          <w:sz w:val="18"/>
+          <w:szCs w:val="18"/>
+        </w:rPr>
+      </w:pPr>
+      <w:r>
+        <w:rPr>
+          <w:rFonts w:ascii="Times New Roman" w:eastAsia="Times New Roman" w:hAnsi="Times New Roman" w:cs="Times New Roman"/>
+          <w:sz w:val="18"/>
+          <w:szCs w:val="18"/>
+        </w:rPr>
+        <w:t>Tamaño pequeño de ejecutable para una fácil distribución</w:t>
+      </w:r>
+    </w:p>
+    <w:p>
+      <w:pPr>
+        <w:pStyle w:val="Prrafodelista"/>
+        <w:numPr>
+          <w:ilvl w:val="0"/>
+          <w:numId w:val="17"/>
+        </w:numPr>
+        <w:spacing w:after="0" w:line="240" w:lineRule="auto"/>
+        <w:jc w:val="both"/>
+        <w:rPr>
+          <w:rFonts w:ascii="Times New Roman" w:eastAsia="Times New Roman" w:hAnsi="Times New Roman" w:cs="Times New Roman"/>
+          <w:sz w:val="18"/>
+          <w:szCs w:val="18"/>
+        </w:rPr>
+      </w:pPr>
+      <w:r>
+        <w:rPr>
+          <w:rFonts w:ascii="Times New Roman" w:eastAsia="Times New Roman" w:hAnsi="Times New Roman" w:cs="Times New Roman"/>
+          <w:sz w:val="18"/>
+          <w:szCs w:val="18"/>
+        </w:rPr>
+        <w:t>Es un software libre.</w:t>
+      </w:r>
+    </w:p>
+    <w:p>
+      <w:pPr>
+        <w:spacing w:after="0" w:line="240" w:lineRule="auto"/>
+        <w:rPr>
+          <w:rFonts w:ascii="Times New Roman" w:eastAsia="Times New Roman" w:hAnsi="Times New Roman" w:cs="Times New Roman"/>
+          <w:sz w:val="18"/>
+          <w:szCs w:val="18"/>
+        </w:rPr>
+      </w:pPr>
+    </w:p>
+    <w:p>
+      <w:pPr>
+        <w:spacing w:after="0" w:line="240" w:lineRule="auto"/>
+        <w:rPr>
+          <w:rFonts w:ascii="Times New Roman" w:eastAsia="Times New Roman" w:hAnsi="Times New Roman" w:cs="Times New Roman"/>
+          <w:color w:val="FF0000"/>
+          <w:sz w:val="18"/>
+          <w:szCs w:val="18"/>
+        </w:rPr>
+      </w:pPr>
+      <w:r>
+        <w:rPr>
+          <w:rFonts w:ascii="Times New Roman" w:eastAsia="Times New Roman" w:hAnsi="Times New Roman" w:cs="Times New Roman"/>
+          <w:color w:val="FF0000"/>
+          <w:sz w:val="18"/>
+          <w:szCs w:val="18"/>
+        </w:rPr>
+        <w:t xml:space="preserve">Falta Mas </w:t>
+      </w:r>
+      <w:proofErr w:type="spellStart"/>
+      <w:r>
+        <w:rPr>
+          <w:rFonts w:ascii="Times New Roman" w:eastAsia="Times New Roman" w:hAnsi="Times New Roman" w:cs="Times New Roman"/>
+          <w:color w:val="FF0000"/>
+          <w:sz w:val="18"/>
+          <w:szCs w:val="18"/>
+        </w:rPr>
+        <w:t>informacion</w:t>
+      </w:r>
+      <w:proofErr w:type="spellEnd"/>
+    </w:p>
+    <w:p>
+      <w:pPr>
+        <w:spacing w:after="0" w:line="240" w:lineRule="auto"/>
+        <w:rPr>
+          <w:rFonts w:ascii="Times New Roman" w:eastAsia="Times New Roman" w:hAnsi="Times New Roman" w:cs="Times New Roman"/>
+          <w:sz w:val="18"/>
+          <w:szCs w:val="18"/>
+        </w:rPr>
+      </w:pPr>
+    </w:p>
+    <w:p>
+      <w:pPr>
+        <w:spacing w:after="0" w:line="240" w:lineRule="auto"/>
+        <w:rPr>
+          <w:rFonts w:ascii="Times New Roman" w:eastAsia="Times New Roman" w:hAnsi="Times New Roman" w:cs="Times New Roman"/>
+          <w:sz w:val="18"/>
+          <w:szCs w:val="18"/>
+        </w:rPr>
+      </w:pPr>
+      <w:proofErr w:type="spellStart"/>
+      <w:r>
+        <w:rPr>
+          <w:rFonts w:ascii="Times New Roman" w:eastAsia="Times New Roman" w:hAnsi="Times New Roman" w:cs="Times New Roman"/>
+          <w:sz w:val="18"/>
+          <w:szCs w:val="18"/>
+        </w:rPr>
+        <w:t>Blender</w:t>
+      </w:r>
+      <w:proofErr w:type="spellEnd"/>
+      <w:r>
+        <w:rPr>
+          <w:rFonts w:ascii="Times New Roman" w:eastAsia="Times New Roman" w:hAnsi="Times New Roman" w:cs="Times New Roman"/>
+          <w:sz w:val="18"/>
+          <w:szCs w:val="18"/>
+        </w:rPr>
+        <w:t xml:space="preserve">  se convierte en la herramienta ideal para realizar modelado de objetos 3d </w:t>
+      </w:r>
+      <w:r>
+        <w:rPr>
+          <w:rFonts w:ascii="Times New Roman" w:eastAsia="Times New Roman" w:hAnsi="Times New Roman" w:cs="Times New Roman"/>
+          <w:sz w:val="18"/>
+          <w:szCs w:val="18"/>
+        </w:rPr>
+        <w:t xml:space="preserve"> necesarios para la </w:t>
+      </w:r>
+      <w:proofErr w:type="spellStart"/>
+      <w:r>
+        <w:rPr>
+          <w:rFonts w:ascii="Times New Roman" w:eastAsia="Times New Roman" w:hAnsi="Times New Roman" w:cs="Times New Roman"/>
+          <w:sz w:val="18"/>
+          <w:szCs w:val="18"/>
+        </w:rPr>
+        <w:t>aplicacion</w:t>
+      </w:r>
+      <w:proofErr w:type="spellEnd"/>
+      <w:r>
+        <w:rPr>
+          <w:rFonts w:ascii="Times New Roman" w:eastAsia="Times New Roman" w:hAnsi="Times New Roman" w:cs="Times New Roman"/>
+          <w:sz w:val="18"/>
+          <w:szCs w:val="18"/>
+        </w:rPr>
+        <w:t>.</w:t>
       </w:r>
     </w:p>
     <w:p>
@@ -9646,32 +11880,26 @@
         <w:spacing w:after="0"/>
         <w:rPr>
           <w:rFonts w:ascii="Arial" w:hAnsi="Arial" w:cs="Arial"/>
-          <w:sz w:val="24"/>
-          <w:szCs w:val="24"/>
-        </w:rPr>
-      </w:pPr>
-      <w:r>
-        <w:rPr>
-          <w:rFonts w:ascii="Arial" w:hAnsi="Arial" w:cs="Arial"/>
-          <w:sz w:val="24"/>
-          <w:szCs w:val="24"/>
-        </w:rPr>
-        <w:t>http://www.elai.upm.es/webantigua/spain/Asignaturas/InfoInd/teoria/Manual-opengl.pdf</w:t>
-      </w:r>
-      <w:r>
-        <w:rPr>
-          <w:rFonts w:ascii="Arial" w:hAnsi="Arial" w:cs="Arial"/>
-          <w:sz w:val="24"/>
-          <w:szCs w:val="24"/>
-        </w:rPr>
-        <w:t xml:space="preserve"> Consultada el: 17-08-2014</w:t>
-      </w:r>
+          <w:sz w:val="20"/>
+          <w:szCs w:val="20"/>
+        </w:rPr>
+      </w:pPr>
     </w:p>
     <w:p>
       <w:pPr>
         <w:spacing w:after="0"/>
         <w:rPr>
           <w:rFonts w:ascii="Arial" w:hAnsi="Arial" w:cs="Arial"/>
+          <w:sz w:val="20"/>
+          <w:szCs w:val="20"/>
+        </w:rPr>
+      </w:pPr>
+    </w:p>
+    <w:p>
+      <w:pPr>
+        <w:pStyle w:val="Ttulo3"/>
+        <w:spacing w:before="0" w:beforeAutospacing="0" w:after="0" w:afterAutospacing="0"/>
+        <w:rPr>
           <w:sz w:val="24"/>
           <w:szCs w:val="24"/>
         </w:rPr>
@@ -9686,94 +11914,6 @@
           <w:szCs w:val="24"/>
         </w:rPr>
       </w:pPr>
-      <w:r>
-        <w:rPr>
-          <w:rFonts w:ascii="Arial" w:hAnsi="Arial" w:cs="Arial"/>
-          <w:sz w:val="24"/>
-          <w:szCs w:val="24"/>
-        </w:rPr>
-        <w:t xml:space="preserve">La </w:t>
-      </w:r>
-      <w:r>
-        <w:rPr>
-          <w:rFonts w:ascii="Arial" w:hAnsi="Arial" w:cs="Arial"/>
-          <w:sz w:val="24"/>
-          <w:szCs w:val="24"/>
-        </w:rPr>
-        <w:t>librería</w:t>
-      </w:r>
-      <w:r>
-        <w:rPr>
-          <w:rFonts w:ascii="Arial" w:hAnsi="Arial" w:cs="Arial"/>
-          <w:sz w:val="24"/>
-          <w:szCs w:val="24"/>
-        </w:rPr>
-        <w:t xml:space="preserve"> </w:t>
-      </w:r>
-      <w:proofErr w:type="spellStart"/>
-      <w:r>
-        <w:rPr>
-          <w:rFonts w:ascii="Arial" w:hAnsi="Arial" w:cs="Arial"/>
-          <w:sz w:val="24"/>
-          <w:szCs w:val="24"/>
-        </w:rPr>
-        <w:t>OpenGL</w:t>
-      </w:r>
-      <w:proofErr w:type="spellEnd"/>
-      <w:r>
-        <w:rPr>
-          <w:rFonts w:ascii="Arial" w:hAnsi="Arial" w:cs="Arial"/>
-          <w:sz w:val="24"/>
-          <w:szCs w:val="24"/>
-        </w:rPr>
-        <w:t xml:space="preserve"> viene integrada en Unity3D </w:t>
-      </w:r>
-      <w:r>
-        <w:rPr>
-          <w:rFonts w:ascii="Arial" w:hAnsi="Arial" w:cs="Arial"/>
-          <w:sz w:val="24"/>
-          <w:szCs w:val="24"/>
-        </w:rPr>
-        <w:t xml:space="preserve"> y es la encargada del </w:t>
-      </w:r>
-      <w:proofErr w:type="spellStart"/>
-      <w:r>
-        <w:rPr>
-          <w:rFonts w:ascii="Arial" w:hAnsi="Arial" w:cs="Arial"/>
-          <w:sz w:val="24"/>
-          <w:szCs w:val="24"/>
-        </w:rPr>
-        <w:t>renderizado</w:t>
-      </w:r>
-      <w:proofErr w:type="spellEnd"/>
-      <w:r>
-        <w:rPr>
-          <w:rFonts w:ascii="Arial" w:hAnsi="Arial" w:cs="Arial"/>
-          <w:sz w:val="24"/>
-          <w:szCs w:val="24"/>
-        </w:rPr>
-        <w:t xml:space="preserve"> de los objetos 3D,</w:t>
-      </w:r>
-      <w:r>
-        <w:rPr>
-          <w:rStyle w:val="Prrafodelista"/>
-        </w:rPr>
-        <w:t xml:space="preserve"> </w:t>
-      </w:r>
-      <w:r>
-        <w:rPr>
-          <w:rStyle w:val="notranslate"/>
-        </w:rPr>
-        <w:t>manipular matrices de transformación activa</w:t>
-      </w:r>
-      <w:r>
-        <w:rPr>
-          <w:rFonts w:ascii="Arial" w:hAnsi="Arial" w:cs="Arial"/>
-          <w:sz w:val="24"/>
-          <w:szCs w:val="24"/>
-        </w:rPr>
-        <w:t xml:space="preserve"> y de otras tareas graficas en bajo nivel.</w:t>
-      </w:r>
     </w:p>
     <w:p>
       <w:pPr>
@@ -9784,6 +11924,42 @@
           <w:szCs w:val="24"/>
         </w:rPr>
       </w:pPr>
+      <w:proofErr w:type="spellStart"/>
+      <w:r>
+        <w:rPr>
+          <w:rFonts w:ascii="Arial" w:hAnsi="Arial" w:cs="Arial"/>
+          <w:sz w:val="24"/>
+          <w:szCs w:val="24"/>
+        </w:rPr>
+        <w:t>tecnicas</w:t>
+      </w:r>
+      <w:proofErr w:type="spellEnd"/>
+      <w:r>
+        <w:rPr>
+          <w:rFonts w:ascii="Arial" w:hAnsi="Arial" w:cs="Arial"/>
+          <w:sz w:val="24"/>
+          <w:szCs w:val="24"/>
+        </w:rPr>
+        <w:t xml:space="preserve"> de </w:t>
+      </w:r>
+      <w:proofErr w:type="spellStart"/>
+      <w:r>
+        <w:rPr>
+          <w:rFonts w:ascii="Arial" w:hAnsi="Arial" w:cs="Arial"/>
+          <w:sz w:val="24"/>
+          <w:szCs w:val="24"/>
+        </w:rPr>
+        <w:t>obtencion</w:t>
+      </w:r>
+      <w:proofErr w:type="spellEnd"/>
+      <w:r>
+        <w:rPr>
+          <w:rFonts w:ascii="Arial" w:hAnsi="Arial" w:cs="Arial"/>
+          <w:sz w:val="24"/>
+          <w:szCs w:val="24"/>
+        </w:rPr>
+        <w:t xml:space="preserve"> de requerimiento</w:t>
+      </w:r>
     </w:p>
     <w:p>
       <w:pPr>
@@ -9814,86 +11990,13 @@
           <w:szCs w:val="24"/>
         </w:rPr>
       </w:pPr>
-      <w:proofErr w:type="spellStart"/>
-      <w:r>
-        <w:rPr>
-          <w:rFonts w:ascii="Arial" w:hAnsi="Arial" w:cs="Arial"/>
-          <w:sz w:val="24"/>
-          <w:szCs w:val="24"/>
-        </w:rPr>
-        <w:lastRenderedPageBreak/>
-        <w:t>blender</w:t>
-      </w:r>
-      <w:proofErr w:type="spellEnd"/>
-      <w:r>
-        <w:rPr>
-          <w:rFonts w:ascii="Arial" w:hAnsi="Arial" w:cs="Arial"/>
-          <w:sz w:val="24"/>
-          <w:szCs w:val="24"/>
-        </w:rPr>
-        <w:t xml:space="preserve">, </w:t>
-      </w:r>
-      <w:proofErr w:type="spellStart"/>
-      <w:r>
-        <w:rPr>
-          <w:rFonts w:ascii="Arial" w:hAnsi="Arial" w:cs="Arial"/>
-          <w:sz w:val="24"/>
-          <w:szCs w:val="24"/>
-        </w:rPr>
-        <w:t>unity</w:t>
-      </w:r>
-      <w:proofErr w:type="spellEnd"/>
-      <w:r>
-        <w:rPr>
-          <w:rFonts w:ascii="Arial" w:hAnsi="Arial" w:cs="Arial"/>
-          <w:sz w:val="24"/>
-          <w:szCs w:val="24"/>
-        </w:rPr>
-        <w:t xml:space="preserve"> 3d</w:t>
-      </w:r>
-      <w:r>
-        <w:rPr>
-          <w:rFonts w:ascii="Arial" w:hAnsi="Arial" w:cs="Arial"/>
-          <w:sz w:val="24"/>
-          <w:szCs w:val="24"/>
-        </w:rPr>
-        <w:t xml:space="preserve">, </w:t>
-      </w:r>
-      <w:proofErr w:type="spellStart"/>
-      <w:r>
-        <w:rPr>
-          <w:rFonts w:ascii="Arial" w:hAnsi="Arial" w:cs="Arial"/>
-          <w:sz w:val="24"/>
-          <w:szCs w:val="24"/>
-        </w:rPr>
-        <w:t>tecnicas</w:t>
-      </w:r>
-      <w:proofErr w:type="spellEnd"/>
-      <w:r>
-        <w:rPr>
-          <w:rFonts w:ascii="Arial" w:hAnsi="Arial" w:cs="Arial"/>
-          <w:sz w:val="24"/>
-          <w:szCs w:val="24"/>
-        </w:rPr>
-        <w:t xml:space="preserve"> de </w:t>
-      </w:r>
-      <w:proofErr w:type="spellStart"/>
-      <w:r>
-        <w:rPr>
-          <w:rFonts w:ascii="Arial" w:hAnsi="Arial" w:cs="Arial"/>
-          <w:sz w:val="24"/>
-          <w:szCs w:val="24"/>
-        </w:rPr>
-        <w:t>obtencion</w:t>
-      </w:r>
-      <w:proofErr w:type="spellEnd"/>
-      <w:r>
-        <w:rPr>
-          <w:rFonts w:ascii="Arial" w:hAnsi="Arial" w:cs="Arial"/>
-          <w:sz w:val="24"/>
-          <w:szCs w:val="24"/>
-        </w:rPr>
-        <w:t xml:space="preserve"> de requerimiento</w:t>
+      <w:r>
+        <w:rPr>
+          <w:rFonts w:ascii="Arial" w:hAnsi="Arial" w:cs="Arial"/>
+          <w:sz w:val="24"/>
+          <w:szCs w:val="24"/>
+        </w:rPr>
+        <w:t>Referencias</w:t>
       </w:r>
     </w:p>
     <w:p>
@@ -9913,15 +12016,13 @@
           <w:rFonts w:ascii="Arial" w:hAnsi="Arial" w:cs="Arial"/>
           <w:sz w:val="24"/>
           <w:szCs w:val="24"/>
-          <w:lang w:val="en-US"/>
-        </w:rPr>
-      </w:pPr>
-      <w:r>
-        <w:rPr>
-          <w:rFonts w:ascii="Arial" w:hAnsi="Arial" w:cs="Arial"/>
-          <w:sz w:val="24"/>
-          <w:szCs w:val="24"/>
-          <w:lang w:val="en-US"/>
+        </w:rPr>
+      </w:pPr>
+      <w:r>
+        <w:rPr>
+          <w:rFonts w:ascii="Arial" w:hAnsi="Arial" w:cs="Arial"/>
+          <w:sz w:val="24"/>
+          <w:szCs w:val="24"/>
         </w:rPr>
         <w:t>http://www.formaciononlinegratis.net/como-crear-image-target-en-vuforia</w:t>
       </w:r>
@@ -10150,6 +12251,7 @@
           <w:sz w:val="24"/>
           <w:szCs w:val="24"/>
         </w:rPr>
+        <w:lastRenderedPageBreak/>
         <w:t>https://sites.google.com/a/xtec.cat/qr-ar-semtac/modul-3-1/1-la-realidad-aumentada-basada-en-el-reconocimiento-de-marcadores</w:t>
       </w:r>
       <w:r>
@@ -10609,131 +12711,772 @@
           <w:rFonts w:ascii="Arial" w:hAnsi="Arial" w:cs="Arial"/>
           <w:sz w:val="24"/>
           <w:szCs w:val="24"/>
+        </w:rPr>
+      </w:pPr>
+      <w:r>
+        <w:rPr>
+          <w:rFonts w:ascii="Arial" w:hAnsi="Arial" w:cs="Arial"/>
+          <w:sz w:val="24"/>
+          <w:szCs w:val="24"/>
+        </w:rPr>
+        <w:t>[</w:t>
+      </w:r>
+      <w:proofErr w:type="spellStart"/>
+      <w:r>
+        <w:rPr>
+          <w:rFonts w:ascii="Arial" w:hAnsi="Arial" w:cs="Arial"/>
+          <w:sz w:val="24"/>
+          <w:szCs w:val="24"/>
+        </w:rPr>
+        <w:t>IñarreaSagüés</w:t>
+      </w:r>
+      <w:proofErr w:type="spellEnd"/>
+      <w:r>
+        <w:rPr>
+          <w:rFonts w:ascii="Arial" w:hAnsi="Arial" w:cs="Arial"/>
+          <w:sz w:val="24"/>
+          <w:szCs w:val="24"/>
+        </w:rPr>
+        <w:t xml:space="preserve">, 2012] </w:t>
+      </w:r>
+      <w:proofErr w:type="spellStart"/>
+      <w:r>
+        <w:rPr>
+          <w:rFonts w:ascii="Arial" w:hAnsi="Arial" w:cs="Arial"/>
+          <w:sz w:val="24"/>
+          <w:szCs w:val="24"/>
+        </w:rPr>
+        <w:t>IñarreaSagüés</w:t>
+      </w:r>
+      <w:proofErr w:type="spellEnd"/>
+      <w:r>
+        <w:rPr>
+          <w:rFonts w:ascii="Arial" w:hAnsi="Arial" w:cs="Arial"/>
+          <w:sz w:val="24"/>
+          <w:szCs w:val="24"/>
+        </w:rPr>
+        <w:t xml:space="preserve"> César, "</w:t>
+      </w:r>
+      <w:r>
+        <w:t xml:space="preserve"> </w:t>
+      </w:r>
+      <w:r>
+        <w:rPr>
+          <w:rFonts w:ascii="Arial" w:hAnsi="Arial" w:cs="Arial"/>
+          <w:sz w:val="24"/>
+          <w:szCs w:val="24"/>
+        </w:rPr>
+        <w:t xml:space="preserve">Desarrollo de una aplicación de Realidad Aumentada mediante la arquitectura </w:t>
+      </w:r>
+      <w:proofErr w:type="spellStart"/>
+      <w:r>
+        <w:rPr>
+          <w:rFonts w:ascii="Arial" w:hAnsi="Arial" w:cs="Arial"/>
+          <w:sz w:val="24"/>
+          <w:szCs w:val="24"/>
+        </w:rPr>
+        <w:t>Vuforia</w:t>
+      </w:r>
+      <w:proofErr w:type="spellEnd"/>
+      <w:r>
+        <w:rPr>
+          <w:rFonts w:ascii="Arial" w:hAnsi="Arial" w:cs="Arial"/>
+          <w:sz w:val="24"/>
+          <w:szCs w:val="24"/>
+        </w:rPr>
+        <w:t xml:space="preserve"> para </w:t>
+      </w:r>
+      <w:r>
+        <w:rPr>
+          <w:rFonts w:ascii="Arial" w:hAnsi="Arial" w:cs="Arial"/>
+          <w:sz w:val="24"/>
+          <w:szCs w:val="24"/>
+        </w:rPr>
+        <w:t xml:space="preserve">la obtención de información de </w:t>
+      </w:r>
+      <w:r>
+        <w:rPr>
+          <w:rFonts w:ascii="Arial" w:hAnsi="Arial" w:cs="Arial"/>
+          <w:sz w:val="24"/>
+          <w:szCs w:val="24"/>
+        </w:rPr>
+        <w:t>cuadros "</w:t>
+      </w:r>
+      <w:r>
+        <w:rPr>
+          <w:rFonts w:ascii="Arial" w:hAnsi="Arial" w:cs="Arial"/>
+          <w:sz w:val="24"/>
+          <w:szCs w:val="24"/>
+        </w:rPr>
+        <w:t xml:space="preserve">  Universidad pública de Navarra, </w:t>
+      </w:r>
+      <w:r>
+        <w:rPr>
+          <w:rFonts w:ascii="Arial" w:hAnsi="Arial" w:cs="Arial"/>
+          <w:sz w:val="24"/>
+          <w:szCs w:val="24"/>
+        </w:rPr>
+        <w:t>15 de Noviembre de 2012</w:t>
+      </w:r>
+      <w:r>
+        <w:rPr>
+          <w:rFonts w:ascii="Arial" w:hAnsi="Arial" w:cs="Arial"/>
+          <w:sz w:val="24"/>
+          <w:szCs w:val="24"/>
+        </w:rPr>
+        <w:t>, Pamplona, España.</w:t>
+      </w:r>
+    </w:p>
+    <w:p>
+      <w:pPr>
+        <w:spacing w:after="0"/>
+        <w:rPr>
+          <w:rFonts w:ascii="Arial" w:hAnsi="Arial" w:cs="Arial"/>
+          <w:sz w:val="24"/>
+          <w:szCs w:val="24"/>
+        </w:rPr>
+      </w:pPr>
+      <w:r>
+        <w:rPr>
+          <w:rFonts w:ascii="Arial" w:hAnsi="Arial" w:cs="Arial"/>
+          <w:sz w:val="24"/>
+          <w:szCs w:val="24"/>
+        </w:rPr>
+        <w:t>[García,</w:t>
+      </w:r>
+      <w:r>
+        <w:rPr>
+          <w:rFonts w:ascii="Arial" w:hAnsi="Arial" w:cs="Arial"/>
+          <w:sz w:val="24"/>
+          <w:szCs w:val="24"/>
+        </w:rPr>
+        <w:t xml:space="preserve"> 2003 </w:t>
+      </w:r>
+      <w:r>
+        <w:rPr>
+          <w:rFonts w:ascii="Arial" w:hAnsi="Arial" w:cs="Arial"/>
+          <w:sz w:val="24"/>
+          <w:szCs w:val="24"/>
+        </w:rPr>
+        <w:t>]García Jorge, "</w:t>
+      </w:r>
+      <w:r>
+        <w:rPr>
+          <w:rFonts w:ascii="Arial" w:hAnsi="Arial" w:cs="Arial"/>
+          <w:sz w:val="24"/>
+          <w:szCs w:val="24"/>
+        </w:rPr>
+        <w:t>Curso</w:t>
+      </w:r>
+      <w:r>
+        <w:rPr>
+          <w:rFonts w:ascii="Arial" w:hAnsi="Arial" w:cs="Arial"/>
+          <w:sz w:val="24"/>
+          <w:szCs w:val="24"/>
+        </w:rPr>
+        <w:t xml:space="preserve"> de introducción a </w:t>
+      </w:r>
+      <w:proofErr w:type="spellStart"/>
+      <w:r>
+        <w:rPr>
+          <w:rFonts w:ascii="Arial" w:hAnsi="Arial" w:cs="Arial"/>
+          <w:sz w:val="24"/>
+          <w:szCs w:val="24"/>
+        </w:rPr>
+        <w:t>OpenGL</w:t>
+      </w:r>
+      <w:proofErr w:type="spellEnd"/>
+      <w:r>
+        <w:rPr>
+          <w:rFonts w:ascii="Arial" w:hAnsi="Arial" w:cs="Arial"/>
+          <w:sz w:val="24"/>
+          <w:szCs w:val="24"/>
+        </w:rPr>
+        <w:t xml:space="preserve">", </w:t>
+      </w:r>
+      <w:r>
+        <w:t>Universidad Politécnica de Madrid</w:t>
+      </w:r>
+      <w:r>
+        <w:rPr>
+          <w:rFonts w:ascii="Arial" w:hAnsi="Arial" w:cs="Arial"/>
+          <w:sz w:val="24"/>
+          <w:szCs w:val="24"/>
+        </w:rPr>
+        <w:t xml:space="preserve">, </w:t>
+      </w:r>
+      <w:r>
+        <w:rPr>
+          <w:rFonts w:ascii="Arial" w:hAnsi="Arial" w:cs="Arial"/>
+          <w:sz w:val="24"/>
+          <w:szCs w:val="24"/>
+        </w:rPr>
+        <w:t>2003</w:t>
+      </w:r>
+      <w:r>
+        <w:rPr>
+          <w:rFonts w:ascii="Arial" w:hAnsi="Arial" w:cs="Arial"/>
+          <w:sz w:val="24"/>
+          <w:szCs w:val="24"/>
+        </w:rPr>
+        <w:t>, Madrid.</w:t>
+      </w:r>
+    </w:p>
+    <w:p>
+      <w:pPr>
+        <w:spacing w:after="0"/>
+        <w:rPr>
+          <w:rFonts w:ascii="Arial" w:hAnsi="Arial" w:cs="Arial"/>
+          <w:sz w:val="24"/>
+          <w:szCs w:val="24"/>
+        </w:rPr>
+      </w:pPr>
+      <w:r>
+        <w:rPr>
+          <w:rFonts w:ascii="Arial" w:hAnsi="Arial" w:cs="Arial"/>
+          <w:sz w:val="24"/>
+          <w:szCs w:val="24"/>
+        </w:rPr>
+        <w:t>http://www.elai.upm.es/webantigua/spain/Asignaturas/InfoInd/teoria/Manual-opengl.pdf</w:t>
+      </w:r>
+      <w:r>
+        <w:rPr>
+          <w:rFonts w:ascii="Arial" w:hAnsi="Arial" w:cs="Arial"/>
+          <w:sz w:val="24"/>
+          <w:szCs w:val="24"/>
+        </w:rPr>
+        <w:t xml:space="preserve"> Consultada el: 17-08-2014</w:t>
+      </w:r>
+    </w:p>
+    <w:p>
+      <w:pPr>
+        <w:spacing w:after="0"/>
+        <w:rPr>
+          <w:rFonts w:ascii="Arial" w:hAnsi="Arial" w:cs="Arial"/>
+          <w:sz w:val="24"/>
+          <w:szCs w:val="24"/>
+        </w:rPr>
+      </w:pPr>
+      <w:r>
+        <w:rPr>
+          <w:rFonts w:ascii="Arial" w:hAnsi="Arial" w:cs="Arial"/>
+          <w:sz w:val="24"/>
+          <w:szCs w:val="24"/>
+        </w:rPr>
+        <w:t>[</w:t>
+      </w:r>
+      <w:proofErr w:type="spellStart"/>
+      <w:r>
+        <w:rPr>
+          <w:rFonts w:ascii="Arial" w:hAnsi="Arial" w:cs="Arial"/>
+          <w:sz w:val="24"/>
+          <w:szCs w:val="24"/>
+        </w:rPr>
+        <w:t>Garcia</w:t>
+      </w:r>
+      <w:proofErr w:type="spellEnd"/>
+      <w:r>
+        <w:rPr>
+          <w:rFonts w:ascii="Arial" w:hAnsi="Arial" w:cs="Arial"/>
+          <w:sz w:val="24"/>
+          <w:szCs w:val="24"/>
+        </w:rPr>
+        <w:t xml:space="preserve"> Guevara, 2004 ] </w:t>
+      </w:r>
+      <w:proofErr w:type="spellStart"/>
+      <w:r>
+        <w:rPr>
+          <w:rFonts w:ascii="Arial" w:hAnsi="Arial" w:cs="Arial"/>
+          <w:sz w:val="24"/>
+          <w:szCs w:val="24"/>
+        </w:rPr>
+        <w:t>Garcia</w:t>
+      </w:r>
+      <w:proofErr w:type="spellEnd"/>
+      <w:r>
+        <w:rPr>
+          <w:rFonts w:ascii="Arial" w:hAnsi="Arial" w:cs="Arial"/>
+          <w:sz w:val="24"/>
+          <w:szCs w:val="24"/>
+        </w:rPr>
+        <w:t xml:space="preserve"> Oscar - Guevara Alex, "Introducción a la programación grafica con </w:t>
+      </w:r>
+      <w:proofErr w:type="spellStart"/>
+      <w:r>
+        <w:rPr>
+          <w:rFonts w:ascii="Arial" w:hAnsi="Arial" w:cs="Arial"/>
+          <w:sz w:val="24"/>
+          <w:szCs w:val="24"/>
+        </w:rPr>
+        <w:t>OpenGL</w:t>
+      </w:r>
+      <w:proofErr w:type="spellEnd"/>
+      <w:r>
+        <w:rPr>
+          <w:rFonts w:ascii="Arial" w:hAnsi="Arial" w:cs="Arial"/>
+          <w:sz w:val="24"/>
+          <w:szCs w:val="24"/>
+        </w:rPr>
+        <w:t>", U</w:t>
+      </w:r>
+      <w:r>
+        <w:t xml:space="preserve">niversidad </w:t>
+      </w:r>
+      <w:proofErr w:type="spellStart"/>
+      <w:r>
+        <w:t>Ramon</w:t>
+      </w:r>
+      <w:proofErr w:type="spellEnd"/>
+      <w:r>
+        <w:t xml:space="preserve"> </w:t>
+      </w:r>
+      <w:proofErr w:type="spellStart"/>
+      <w:r>
+        <w:t>Llull</w:t>
+      </w:r>
+      <w:proofErr w:type="spellEnd"/>
+      <w:r>
+        <w:t xml:space="preserve"> ,</w:t>
+      </w:r>
+      <w:r>
+        <w:rPr>
+          <w:rFonts w:ascii="Arial" w:hAnsi="Arial" w:cs="Arial"/>
+          <w:sz w:val="24"/>
+          <w:szCs w:val="24"/>
+        </w:rPr>
+        <w:t xml:space="preserve">La </w:t>
+      </w:r>
+      <w:proofErr w:type="spellStart"/>
+      <w:r>
+        <w:rPr>
+          <w:rFonts w:ascii="Arial" w:hAnsi="Arial" w:cs="Arial"/>
+          <w:sz w:val="24"/>
+          <w:szCs w:val="24"/>
+        </w:rPr>
+        <w:t>salle</w:t>
+      </w:r>
+      <w:proofErr w:type="spellEnd"/>
+      <w:r>
+        <w:rPr>
+          <w:rFonts w:ascii="Arial" w:hAnsi="Arial" w:cs="Arial"/>
+          <w:sz w:val="24"/>
+          <w:szCs w:val="24"/>
+        </w:rPr>
+        <w:t>, Enero 2004, España</w:t>
+      </w:r>
+    </w:p>
+    <w:p>
+      <w:pPr>
+        <w:spacing w:after="0"/>
+        <w:rPr>
+          <w:rFonts w:ascii="Arial" w:hAnsi="Arial" w:cs="Arial"/>
+          <w:sz w:val="24"/>
+          <w:szCs w:val="24"/>
+        </w:rPr>
+      </w:pPr>
+      <w:r>
+        <w:rPr>
+          <w:rFonts w:ascii="Arial" w:hAnsi="Arial" w:cs="Arial"/>
+          <w:sz w:val="24"/>
+          <w:szCs w:val="24"/>
+        </w:rPr>
+        <w:t>http://web.salleurl.edu/~oscarg/resources/openGLTutorialSpanish.pdf</w:t>
+      </w:r>
+    </w:p>
+    <w:p>
+      <w:pPr>
+        <w:spacing w:after="0"/>
+        <w:rPr>
+          <w:rFonts w:ascii="Arial" w:hAnsi="Arial" w:cs="Arial"/>
+          <w:sz w:val="24"/>
+          <w:szCs w:val="24"/>
+        </w:rPr>
+      </w:pPr>
+      <w:proofErr w:type="spellStart"/>
+      <w:r>
+        <w:rPr>
+          <w:rFonts w:ascii="Arial" w:hAnsi="Arial" w:cs="Arial"/>
+          <w:sz w:val="24"/>
+          <w:szCs w:val="24"/>
+        </w:rPr>
+        <w:t>Consutada</w:t>
+      </w:r>
+      <w:proofErr w:type="spellEnd"/>
+      <w:r>
+        <w:rPr>
+          <w:rFonts w:ascii="Arial" w:hAnsi="Arial" w:cs="Arial"/>
+          <w:sz w:val="24"/>
+          <w:szCs w:val="24"/>
+        </w:rPr>
+        <w:t xml:space="preserve"> el: 17-08-2014</w:t>
+      </w:r>
+    </w:p>
+    <w:p>
+      <w:pPr>
+        <w:spacing w:after="0"/>
+        <w:rPr>
+          <w:rFonts w:ascii="Arial" w:hAnsi="Arial" w:cs="Arial"/>
+          <w:sz w:val="24"/>
+          <w:szCs w:val="24"/>
+        </w:rPr>
+      </w:pPr>
+    </w:p>
+    <w:p>
+      <w:pPr>
+        <w:spacing w:after="0" w:line="240" w:lineRule="auto"/>
+        <w:rPr>
+          <w:rFonts w:ascii="Arial" w:eastAsia="Times New Roman" w:hAnsi="Arial" w:cs="Arial"/>
+          <w:sz w:val="24"/>
+          <w:szCs w:val="24"/>
+        </w:rPr>
+      </w:pPr>
+      <w:r>
+        <w:rPr>
+          <w:rFonts w:ascii="Arial" w:eastAsia="Times New Roman" w:hAnsi="Arial" w:cs="Arial"/>
+          <w:sz w:val="24"/>
+          <w:szCs w:val="24"/>
+        </w:rPr>
+        <w:t>[</w:t>
+      </w:r>
+      <w:proofErr w:type="spellStart"/>
+      <w:r>
+        <w:rPr>
+          <w:rFonts w:ascii="Arial" w:eastAsia="Times New Roman" w:hAnsi="Arial" w:cs="Arial"/>
+          <w:sz w:val="24"/>
+          <w:szCs w:val="24"/>
+        </w:rPr>
+        <w:t>Ouazzani</w:t>
+      </w:r>
+      <w:proofErr w:type="spellEnd"/>
+      <w:r>
+        <w:rPr>
+          <w:rFonts w:ascii="Arial" w:eastAsia="Times New Roman" w:hAnsi="Arial" w:cs="Arial"/>
+          <w:sz w:val="24"/>
+          <w:szCs w:val="24"/>
+        </w:rPr>
+        <w:t xml:space="preserve">, </w:t>
+      </w:r>
+      <w:r>
+        <w:rPr>
+          <w:rFonts w:ascii="Arial" w:eastAsia="Times New Roman" w:hAnsi="Arial" w:cs="Arial"/>
+          <w:sz w:val="24"/>
+          <w:szCs w:val="24"/>
+        </w:rPr>
+        <w:t>2012</w:t>
+      </w:r>
+      <w:r>
+        <w:rPr>
+          <w:rFonts w:ascii="Arial" w:eastAsia="Times New Roman" w:hAnsi="Arial" w:cs="Arial"/>
+          <w:sz w:val="24"/>
+          <w:szCs w:val="24"/>
+        </w:rPr>
+        <w:t xml:space="preserve">] </w:t>
+      </w:r>
+      <w:proofErr w:type="spellStart"/>
+      <w:r>
+        <w:rPr>
+          <w:rFonts w:ascii="Arial" w:eastAsia="Times New Roman" w:hAnsi="Arial" w:cs="Arial"/>
+          <w:sz w:val="24"/>
+          <w:szCs w:val="24"/>
+        </w:rPr>
+        <w:t>Ouazzani</w:t>
+      </w:r>
+      <w:proofErr w:type="spellEnd"/>
+      <w:r>
+        <w:rPr>
+          <w:rFonts w:ascii="Arial" w:eastAsia="Times New Roman" w:hAnsi="Arial" w:cs="Arial"/>
+          <w:sz w:val="24"/>
+          <w:szCs w:val="24"/>
+        </w:rPr>
+        <w:t xml:space="preserve"> </w:t>
+      </w:r>
+      <w:proofErr w:type="spellStart"/>
+      <w:r>
+        <w:rPr>
+          <w:rFonts w:ascii="Arial" w:eastAsia="Times New Roman" w:hAnsi="Arial" w:cs="Arial"/>
+          <w:sz w:val="24"/>
+          <w:szCs w:val="24"/>
+        </w:rPr>
+        <w:t>Iman</w:t>
+      </w:r>
+      <w:proofErr w:type="spellEnd"/>
+      <w:r>
+        <w:rPr>
+          <w:rFonts w:ascii="Arial" w:eastAsia="Times New Roman" w:hAnsi="Arial" w:cs="Arial"/>
+          <w:sz w:val="24"/>
+          <w:szCs w:val="24"/>
+        </w:rPr>
+        <w:t xml:space="preserve">, " Manual de creación de Videojuego con </w:t>
+      </w:r>
+      <w:proofErr w:type="spellStart"/>
+      <w:r>
+        <w:rPr>
+          <w:rFonts w:ascii="Arial" w:eastAsia="Times New Roman" w:hAnsi="Arial" w:cs="Arial"/>
+          <w:sz w:val="24"/>
+          <w:szCs w:val="24"/>
+        </w:rPr>
+        <w:t>unity</w:t>
+      </w:r>
+      <w:proofErr w:type="spellEnd"/>
+      <w:r>
+        <w:rPr>
+          <w:rFonts w:ascii="Arial" w:eastAsia="Times New Roman" w:hAnsi="Arial" w:cs="Arial"/>
+          <w:sz w:val="24"/>
+          <w:szCs w:val="24"/>
+        </w:rPr>
+        <w:t xml:space="preserve">", Universidad Carlos III, 29  de septiembre de </w:t>
+      </w:r>
+      <w:r>
+        <w:rPr>
+          <w:rFonts w:ascii="Arial" w:eastAsia="Times New Roman" w:hAnsi="Arial" w:cs="Arial"/>
+          <w:sz w:val="24"/>
+          <w:szCs w:val="24"/>
+        </w:rPr>
+        <w:t xml:space="preserve">2012 </w:t>
+      </w:r>
+      <w:r>
+        <w:rPr>
+          <w:rFonts w:ascii="Arial" w:eastAsia="Times New Roman" w:hAnsi="Arial" w:cs="Arial"/>
+          <w:sz w:val="24"/>
+          <w:szCs w:val="24"/>
+        </w:rPr>
+        <w:t>,España</w:t>
+      </w:r>
+    </w:p>
+    <w:p>
+      <w:pPr>
+        <w:rPr>
+          <w:rFonts w:ascii="Arial" w:hAnsi="Arial" w:cs="Arial"/>
+          <w:sz w:val="24"/>
+          <w:szCs w:val="24"/>
+        </w:rPr>
+      </w:pPr>
+      <w:r>
+        <w:rPr>
+          <w:rFonts w:ascii="Arial" w:hAnsi="Arial" w:cs="Arial"/>
+          <w:sz w:val="24"/>
+          <w:szCs w:val="24"/>
+        </w:rPr>
+        <w:t>http://e-archivo.uc3m.es/bitstream/handle/10016/16345/</w:t>
+      </w:r>
+      <w:r>
+        <w:rPr>
+          <w:rFonts w:ascii="Arial" w:hAnsi="Arial" w:cs="Arial"/>
+          <w:sz w:val="24"/>
+          <w:szCs w:val="24"/>
+        </w:rPr>
+        <w:t xml:space="preserve"> </w:t>
+      </w:r>
+      <w:proofErr w:type="spellStart"/>
+      <w:r>
+        <w:rPr>
+          <w:rFonts w:ascii="Arial" w:hAnsi="Arial" w:cs="Arial"/>
+          <w:sz w:val="24"/>
+          <w:szCs w:val="24"/>
+        </w:rPr>
+        <w:t>PFC_Iman_Ouazzani.pdf?sequence</w:t>
+      </w:r>
+      <w:proofErr w:type="spellEnd"/>
+      <w:r>
+        <w:rPr>
+          <w:rFonts w:ascii="Arial" w:hAnsi="Arial" w:cs="Arial"/>
+          <w:sz w:val="24"/>
+          <w:szCs w:val="24"/>
+        </w:rPr>
+        <w:t>=1</w:t>
+      </w:r>
+      <w:r>
+        <w:rPr>
+          <w:rFonts w:ascii="Arial" w:hAnsi="Arial" w:cs="Arial"/>
+          <w:sz w:val="24"/>
+          <w:szCs w:val="24"/>
+        </w:rPr>
+        <w:t xml:space="preserve"> C</w:t>
+      </w:r>
+      <w:r>
+        <w:rPr>
+          <w:rFonts w:ascii="Arial" w:hAnsi="Arial" w:cs="Arial"/>
+          <w:sz w:val="24"/>
+          <w:szCs w:val="24"/>
+        </w:rPr>
+        <w:t>onsultada el:</w:t>
+      </w:r>
+      <w:r>
+        <w:rPr>
+          <w:rFonts w:ascii="Arial" w:hAnsi="Arial" w:cs="Arial"/>
+          <w:sz w:val="24"/>
+          <w:szCs w:val="24"/>
+        </w:rPr>
+        <w:t xml:space="preserve"> 12-09-2014</w:t>
+      </w:r>
+    </w:p>
+    <w:p>
+      <w:pPr>
+        <w:spacing w:after="0"/>
+        <w:rPr>
+          <w:rFonts w:ascii="Arial" w:hAnsi="Arial" w:cs="Arial"/>
+          <w:sz w:val="20"/>
+          <w:szCs w:val="20"/>
+        </w:rPr>
+      </w:pPr>
+    </w:p>
+    <w:p>
+      <w:pPr>
+        <w:pStyle w:val="Ttulo1"/>
+        <w:spacing w:before="0"/>
+        <w:rPr>
+          <w:rStyle w:val="a-size-medium"/>
+          <w:rFonts w:ascii="Arial" w:hAnsi="Arial" w:cs="Arial"/>
+          <w:b w:val="0"/>
+          <w:sz w:val="22"/>
+          <w:szCs w:val="22"/>
           <w:lang w:val="en-US"/>
         </w:rPr>
       </w:pPr>
-    </w:p>
-    <w:p>
-      <w:pPr>
-        <w:rPr>
-          <w:rFonts w:ascii="Arial" w:hAnsi="Arial" w:cs="Arial"/>
-          <w:sz w:val="24"/>
-          <w:szCs w:val="24"/>
-        </w:rPr>
-      </w:pPr>
-      <w:r>
-        <w:rPr>
-          <w:rFonts w:ascii="Arial" w:hAnsi="Arial" w:cs="Arial"/>
-          <w:sz w:val="24"/>
-          <w:szCs w:val="24"/>
-        </w:rPr>
-        <w:t>[</w:t>
-      </w:r>
-      <w:proofErr w:type="spellStart"/>
-      <w:r>
-        <w:rPr>
-          <w:rFonts w:ascii="Arial" w:hAnsi="Arial" w:cs="Arial"/>
-          <w:sz w:val="24"/>
-          <w:szCs w:val="24"/>
-        </w:rPr>
-        <w:t>IñarreaSagüés</w:t>
-      </w:r>
-      <w:proofErr w:type="spellEnd"/>
-      <w:r>
-        <w:rPr>
-          <w:rFonts w:ascii="Arial" w:hAnsi="Arial" w:cs="Arial"/>
-          <w:sz w:val="24"/>
-          <w:szCs w:val="24"/>
-        </w:rPr>
-        <w:t xml:space="preserve">, 2012] </w:t>
-      </w:r>
-      <w:proofErr w:type="spellStart"/>
-      <w:r>
-        <w:rPr>
-          <w:rFonts w:ascii="Arial" w:hAnsi="Arial" w:cs="Arial"/>
-          <w:sz w:val="24"/>
-          <w:szCs w:val="24"/>
-        </w:rPr>
-        <w:t>IñarreaSagüés</w:t>
-      </w:r>
-      <w:proofErr w:type="spellEnd"/>
-      <w:r>
-        <w:rPr>
-          <w:rFonts w:ascii="Arial" w:hAnsi="Arial" w:cs="Arial"/>
-          <w:sz w:val="24"/>
-          <w:szCs w:val="24"/>
-        </w:rPr>
-        <w:t xml:space="preserve"> César, "</w:t>
-      </w:r>
-      <w:r>
-        <w:t xml:space="preserve"> </w:t>
-      </w:r>
-      <w:r>
-        <w:rPr>
-          <w:rFonts w:ascii="Arial" w:hAnsi="Arial" w:cs="Arial"/>
-          <w:sz w:val="24"/>
-          <w:szCs w:val="24"/>
-        </w:rPr>
-        <w:t xml:space="preserve">Desarrollo de una aplicación de Realidad Aumentada mediante la arquitectura </w:t>
-      </w:r>
-      <w:proofErr w:type="spellStart"/>
-      <w:r>
-        <w:rPr>
-          <w:rFonts w:ascii="Arial" w:hAnsi="Arial" w:cs="Arial"/>
-          <w:sz w:val="24"/>
-          <w:szCs w:val="24"/>
-        </w:rPr>
-        <w:t>Vuforia</w:t>
-      </w:r>
-      <w:proofErr w:type="spellEnd"/>
-      <w:r>
-        <w:rPr>
-          <w:rFonts w:ascii="Arial" w:hAnsi="Arial" w:cs="Arial"/>
-          <w:sz w:val="24"/>
-          <w:szCs w:val="24"/>
-        </w:rPr>
-        <w:t xml:space="preserve"> para </w:t>
-      </w:r>
-      <w:r>
-        <w:rPr>
-          <w:rFonts w:ascii="Arial" w:hAnsi="Arial" w:cs="Arial"/>
-          <w:sz w:val="24"/>
-          <w:szCs w:val="24"/>
-        </w:rPr>
-        <w:t xml:space="preserve">la obtención de información de </w:t>
-      </w:r>
-      <w:r>
-        <w:rPr>
-          <w:rFonts w:ascii="Arial" w:hAnsi="Arial" w:cs="Arial"/>
-          <w:sz w:val="24"/>
-          <w:szCs w:val="24"/>
-        </w:rPr>
-        <w:t>cuadros "</w:t>
-      </w:r>
-      <w:r>
-        <w:rPr>
-          <w:rFonts w:ascii="Arial" w:hAnsi="Arial" w:cs="Arial"/>
-          <w:sz w:val="24"/>
-          <w:szCs w:val="24"/>
-        </w:rPr>
-        <w:t xml:space="preserve">  Universidad pública de Navarra, </w:t>
-      </w:r>
-      <w:r>
-        <w:rPr>
-          <w:rFonts w:ascii="Arial" w:hAnsi="Arial" w:cs="Arial"/>
-          <w:sz w:val="24"/>
-          <w:szCs w:val="24"/>
-        </w:rPr>
-        <w:t>15 de Noviembre de 2012</w:t>
-      </w:r>
-      <w:r>
-        <w:rPr>
-          <w:rFonts w:ascii="Arial" w:hAnsi="Arial" w:cs="Arial"/>
-          <w:sz w:val="24"/>
-          <w:szCs w:val="24"/>
-        </w:rPr>
-        <w:t>, Pamplona, España.</w:t>
-      </w:r>
+      <w:r>
+        <w:rPr>
+          <w:rFonts w:ascii="Arial" w:eastAsia="Times New Roman" w:hAnsi="Arial" w:cs="Arial"/>
+          <w:b w:val="0"/>
+          <w:color w:val="000000" w:themeColor="text1"/>
+          <w:sz w:val="22"/>
+          <w:szCs w:val="22"/>
+          <w:lang w:val="en-US"/>
+        </w:rPr>
+        <w:t>[Roosendaal, 2004] Roosendaal Ton</w:t>
+      </w:r>
+      <w:r>
+        <w:rPr>
+          <w:rFonts w:ascii="Arial" w:eastAsia="Times New Roman" w:hAnsi="Arial" w:cs="Arial"/>
+          <w:sz w:val="22"/>
+          <w:szCs w:val="22"/>
+          <w:lang w:val="en-US"/>
+        </w:rPr>
+        <w:t>, "</w:t>
+      </w:r>
+      <w:hyperlink r:id="rId37" w:history="1">
+        <w:r>
+          <w:rPr>
+            <w:rStyle w:val="Hipervnculo"/>
+            <w:rFonts w:ascii="Arial" w:hAnsi="Arial" w:cs="Arial"/>
+            <w:b w:val="0"/>
+            <w:color w:val="auto"/>
+            <w:sz w:val="22"/>
+            <w:szCs w:val="22"/>
+            <w:u w:val="none"/>
+            <w:lang w:val="en-US"/>
+          </w:rPr>
+          <w:t xml:space="preserve">The official </w:t>
+        </w:r>
+        <w:r>
+          <w:rPr>
+            <w:rStyle w:val="nfasis"/>
+            <w:rFonts w:ascii="Arial" w:hAnsi="Arial" w:cs="Arial"/>
+            <w:b w:val="0"/>
+            <w:color w:val="auto"/>
+            <w:sz w:val="22"/>
+            <w:szCs w:val="22"/>
+            <w:lang w:val="en-US"/>
+          </w:rPr>
+          <w:t>Blender 2.3</w:t>
+        </w:r>
+        <w:r>
+          <w:rPr>
+            <w:rStyle w:val="Hipervnculo"/>
+            <w:rFonts w:ascii="Arial" w:hAnsi="Arial" w:cs="Arial"/>
+            <w:b w:val="0"/>
+            <w:color w:val="auto"/>
+            <w:sz w:val="22"/>
+            <w:szCs w:val="22"/>
+            <w:u w:val="none"/>
+            <w:lang w:val="en-US"/>
+          </w:rPr>
+          <w:t xml:space="preserve"> Guide</w:t>
+        </w:r>
+      </w:hyperlink>
+      <w:r>
+        <w:rPr>
+          <w:rFonts w:ascii="Arial" w:eastAsia="Times New Roman" w:hAnsi="Arial" w:cs="Arial"/>
+          <w:sz w:val="22"/>
+          <w:szCs w:val="22"/>
+          <w:lang w:val="en-US"/>
+        </w:rPr>
+        <w:t xml:space="preserve"> "</w:t>
+      </w:r>
+      <w:r>
+        <w:rPr>
+          <w:rFonts w:ascii="Arial" w:hAnsi="Arial" w:cs="Arial"/>
+          <w:sz w:val="22"/>
+          <w:szCs w:val="22"/>
+          <w:lang w:val="en-US"/>
+        </w:rPr>
+        <w:t xml:space="preserve">, </w:t>
+      </w:r>
+      <w:r>
+        <w:rPr>
+          <w:rStyle w:val="a-size-medium"/>
+          <w:rFonts w:ascii="Arial" w:hAnsi="Arial" w:cs="Arial"/>
+          <w:b w:val="0"/>
+          <w:sz w:val="22"/>
+          <w:szCs w:val="22"/>
+          <w:lang w:val="en-US"/>
+        </w:rPr>
+        <w:t xml:space="preserve">1 </w:t>
+      </w:r>
+      <w:proofErr w:type="spellStart"/>
+      <w:r>
+        <w:rPr>
+          <w:rStyle w:val="a-size-medium"/>
+          <w:rFonts w:ascii="Arial" w:hAnsi="Arial" w:cs="Arial"/>
+          <w:b w:val="0"/>
+          <w:sz w:val="22"/>
+          <w:szCs w:val="22"/>
+          <w:lang w:val="en-US"/>
+        </w:rPr>
+        <w:t>enero</w:t>
+      </w:r>
+      <w:proofErr w:type="spellEnd"/>
+      <w:r>
+        <w:rPr>
+          <w:rStyle w:val="a-size-medium"/>
+          <w:rFonts w:ascii="Arial" w:hAnsi="Arial" w:cs="Arial"/>
+          <w:b w:val="0"/>
+          <w:sz w:val="22"/>
+          <w:szCs w:val="22"/>
+          <w:lang w:val="en-US"/>
+        </w:rPr>
+        <w:t xml:space="preserve"> 2004</w:t>
+      </w:r>
+    </w:p>
+    <w:p>
+      <w:pPr>
+        <w:spacing w:after="0"/>
+        <w:rPr>
+          <w:lang w:val="en-US"/>
+        </w:rPr>
+      </w:pPr>
+      <w:r>
+        <w:rPr>
+          <w:lang w:val="en-US"/>
+        </w:rPr>
+        <w:t>http://www.futureworkss.com/tecnologicos/informatica/tutoriales/Manual_de_Blender.pdf</w:t>
+      </w:r>
+    </w:p>
+    <w:p>
+      <w:pPr>
+        <w:spacing w:after="0"/>
+      </w:pPr>
+      <w:r>
+        <w:t>Consultada el: 12-09-2014</w:t>
+      </w:r>
+    </w:p>
+    <w:p>
+      <w:pPr>
+        <w:rPr>
+          <w:rFonts w:ascii="Arial" w:hAnsi="Arial" w:cs="Arial"/>
+          <w:sz w:val="24"/>
+          <w:szCs w:val="24"/>
+        </w:rPr>
+      </w:pPr>
     </w:p>
     <w:sectPr>
       <w:pgSz w:w="11906" w:h="16838"/>
@@ -10748,9 +13491,9 @@
 <file path=word/numbering.xml><?xml version="1.0" encoding="utf-8"?>
 <w:numbering xmlns:ve="http://schemas.openxmlformats.org/markup-compatibility/2006" xmlns:o="urn:schemas-microsoft-com:office:office" xmlns:r="http://schemas.openxmlformats.org/officeDocument/2006/relationships" xmlns:m="http://schemas.openxmlformats.org/officeDocument/2006/math" xmlns:v="urn:schemas-microsoft-com:vml" xmlns:wp="http://schemas.openxmlformats.org/drawingml/2006/wordprocessingDrawing" xmlns:w10="urn:schemas-microsoft-com:office:word" xmlns:w="http://schemas.openxmlformats.org/wordprocessingml/2006/main" xmlns:wne="http://schemas.microsoft.com/office/word/2006/wordml">
   <w:abstractNum w:abstractNumId="0">
-    <w:nsid w:val="175F5643"/>
+    <w:nsid w:val="011F4166"/>
     <w:multiLevelType w:val="hybridMultilevel"/>
-    <w:tmpl w:val="245C2796"/>
+    <w:tmpl w:val="2BC468B8"/>
     <w:lvl w:ilvl="0" w:tplc="0C0A0001">
       <w:start w:val="1"/>
       <w:numFmt w:val="bullet"/>
@@ -10861,6 +13604,119 @@
     </w:lvl>
   </w:abstractNum>
   <w:abstractNum w:abstractNumId="1">
+    <w:nsid w:val="175F5643"/>
+    <w:multiLevelType w:val="hybridMultilevel"/>
+    <w:tmpl w:val="245C2796"/>
+    <w:lvl w:ilvl="0" w:tplc="0C0A0001">
+      <w:start w:val="1"/>
+      <w:numFmt w:val="bullet"/>
+      <w:lvlText w:val=""/>
+      <w:lvlJc w:val="left"/>
+      <w:pPr>
+        <w:ind w:left="720" w:hanging="360"/>
+      </w:pPr>
+      <w:rPr>
+        <w:rFonts w:ascii="Symbol" w:hAnsi="Symbol" w:hint="default"/>
+      </w:rPr>
+    </w:lvl>
+    <w:lvl w:ilvl="1" w:tplc="0C0A0003" w:tentative="1">
+      <w:start w:val="1"/>
+      <w:numFmt w:val="bullet"/>
+      <w:lvlText w:val="o"/>
+      <w:lvlJc w:val="left"/>
+      <w:pPr>
+        <w:ind w:left="1440" w:hanging="360"/>
+      </w:pPr>
+      <w:rPr>
+        <w:rFonts w:ascii="Courier New" w:hAnsi="Courier New" w:cs="Courier New" w:hint="default"/>
+      </w:rPr>
+    </w:lvl>
+    <w:lvl w:ilvl="2" w:tplc="0C0A0005" w:tentative="1">
+      <w:start w:val="1"/>
+      <w:numFmt w:val="bullet"/>
+      <w:lvlText w:val=""/>
+      <w:lvlJc w:val="left"/>
+      <w:pPr>
+        <w:ind w:left="2160" w:hanging="360"/>
+      </w:pPr>
+      <w:rPr>
+        <w:rFonts w:ascii="Wingdings" w:hAnsi="Wingdings" w:hint="default"/>
+      </w:rPr>
+    </w:lvl>
+    <w:lvl w:ilvl="3" w:tplc="0C0A0001" w:tentative="1">
+      <w:start w:val="1"/>
+      <w:numFmt w:val="bullet"/>
+      <w:lvlText w:val=""/>
+      <w:lvlJc w:val="left"/>
+      <w:pPr>
+        <w:ind w:left="2880" w:hanging="360"/>
+      </w:pPr>
+      <w:rPr>
+        <w:rFonts w:ascii="Symbol" w:hAnsi="Symbol" w:hint="default"/>
+      </w:rPr>
+    </w:lvl>
+    <w:lvl w:ilvl="4" w:tplc="0C0A0003" w:tentative="1">
+      <w:start w:val="1"/>
+      <w:numFmt w:val="bullet"/>
+      <w:lvlText w:val="o"/>
+      <w:lvlJc w:val="left"/>
+      <w:pPr>
+        <w:ind w:left="3600" w:hanging="360"/>
+      </w:pPr>
+      <w:rPr>
+        <w:rFonts w:ascii="Courier New" w:hAnsi="Courier New" w:cs="Courier New" w:hint="default"/>
+      </w:rPr>
+    </w:lvl>
+    <w:lvl w:ilvl="5" w:tplc="0C0A0005" w:tentative="1">
+      <w:start w:val="1"/>
+      <w:numFmt w:val="bullet"/>
+      <w:lvlText w:val=""/>
+      <w:lvlJc w:val="left"/>
+      <w:pPr>
+        <w:ind w:left="4320" w:hanging="360"/>
+      </w:pPr>
+      <w:rPr>
+        <w:rFonts w:ascii="Wingdings" w:hAnsi="Wingdings" w:hint="default"/>
+      </w:rPr>
+    </w:lvl>
+    <w:lvl w:ilvl="6" w:tplc="0C0A0001" w:tentative="1">
+      <w:start w:val="1"/>
+      <w:numFmt w:val="bullet"/>
+      <w:lvlText w:val=""/>
+      <w:lvlJc w:val="left"/>
+      <w:pPr>
+        <w:ind w:left="5040" w:hanging="360"/>
+      </w:pPr>
+      <w:rPr>
+        <w:rFonts w:ascii="Symbol" w:hAnsi="Symbol" w:hint="default"/>
+      </w:rPr>
+    </w:lvl>
+    <w:lvl w:ilvl="7" w:tplc="0C0A0003" w:tentative="1">
+      <w:start w:val="1"/>
+      <w:numFmt w:val="bullet"/>
+      <w:lvlText w:val="o"/>
+      <w:lvlJc w:val="left"/>
+      <w:pPr>
+        <w:ind w:left="5760" w:hanging="360"/>
+      </w:pPr>
+      <w:rPr>
+        <w:rFonts w:ascii="Courier New" w:hAnsi="Courier New" w:cs="Courier New" w:hint="default"/>
+      </w:rPr>
+    </w:lvl>
+    <w:lvl w:ilvl="8" w:tplc="0C0A0005" w:tentative="1">
+      <w:start w:val="1"/>
+      <w:numFmt w:val="bullet"/>
+      <w:lvlText w:val=""/>
+      <w:lvlJc w:val="left"/>
+      <w:pPr>
+        <w:ind w:left="6480" w:hanging="360"/>
+      </w:pPr>
+      <w:rPr>
+        <w:rFonts w:ascii="Wingdings" w:hAnsi="Wingdings" w:hint="default"/>
+      </w:rPr>
+    </w:lvl>
+  </w:abstractNum>
+  <w:abstractNum w:abstractNumId="2">
     <w:nsid w:val="26D31443"/>
     <w:multiLevelType w:val="hybridMultilevel"/>
     <w:tmpl w:val="2040C252"/>
@@ -10973,7 +13829,7 @@
       </w:rPr>
     </w:lvl>
   </w:abstractNum>
-  <w:abstractNum w:abstractNumId="2">
+  <w:abstractNum w:abstractNumId="3">
     <w:nsid w:val="289D4F14"/>
     <w:multiLevelType w:val="hybridMultilevel"/>
     <w:tmpl w:val="F80CB0E0"/>
@@ -11085,7 +13941,7 @@
       </w:rPr>
     </w:lvl>
   </w:abstractNum>
-  <w:abstractNum w:abstractNumId="3">
+  <w:abstractNum w:abstractNumId="4">
     <w:nsid w:val="29567D2F"/>
     <w:multiLevelType w:val="hybridMultilevel"/>
     <w:tmpl w:val="9C2CBDD6"/>
@@ -11197,7 +14053,7 @@
       </w:rPr>
     </w:lvl>
   </w:abstractNum>
-  <w:abstractNum w:abstractNumId="4">
+  <w:abstractNum w:abstractNumId="5">
     <w:nsid w:val="2FF923F0"/>
     <w:multiLevelType w:val="hybridMultilevel"/>
     <w:tmpl w:val="2B8CEF70"/>
@@ -11309,7 +14165,7 @@
       </w:rPr>
     </w:lvl>
   </w:abstractNum>
-  <w:abstractNum w:abstractNumId="5">
+  <w:abstractNum w:abstractNumId="6">
     <w:nsid w:val="34032399"/>
     <w:multiLevelType w:val="hybridMultilevel"/>
     <w:tmpl w:val="AF665B4A"/>
@@ -11422,7 +14278,7 @@
       </w:rPr>
     </w:lvl>
   </w:abstractNum>
-  <w:abstractNum w:abstractNumId="6">
+  <w:abstractNum w:abstractNumId="7">
     <w:nsid w:val="3F0A1FE6"/>
     <w:multiLevelType w:val="hybridMultilevel"/>
     <w:tmpl w:val="D500E804"/>
@@ -11535,17 +14391,17 @@
       </w:rPr>
     </w:lvl>
   </w:abstractNum>
-  <w:abstractNum w:abstractNumId="7">
-    <w:nsid w:val="42ED4C27"/>
+  <w:abstractNum w:abstractNumId="8">
+    <w:nsid w:val="42CC477C"/>
     <w:multiLevelType w:val="hybridMultilevel"/>
-    <w:tmpl w:val="4D1EF080"/>
+    <w:tmpl w:val="2314121A"/>
     <w:lvl w:ilvl="0" w:tplc="0C0A0001">
       <w:start w:val="1"/>
       <w:numFmt w:val="bullet"/>
       <w:lvlText w:val=""/>
       <w:lvlJc w:val="left"/>
       <w:pPr>
-        <w:ind w:left="1080" w:hanging="360"/>
+        <w:ind w:left="720" w:hanging="360"/>
       </w:pPr>
       <w:rPr>
         <w:rFonts w:ascii="Symbol" w:hAnsi="Symbol" w:hint="default"/>
@@ -11557,7 +14413,7 @@
       <w:lvlText w:val="o"/>
       <w:lvlJc w:val="left"/>
       <w:pPr>
-        <w:ind w:left="1800" w:hanging="360"/>
+        <w:ind w:left="1440" w:hanging="360"/>
       </w:pPr>
       <w:rPr>
         <w:rFonts w:ascii="Courier New" w:hAnsi="Courier New" w:cs="Courier New" w:hint="default"/>
@@ -11569,7 +14425,7 @@
       <w:lvlText w:val=""/>
       <w:lvlJc w:val="left"/>
       <w:pPr>
-        <w:ind w:left="2520" w:hanging="360"/>
+        <w:ind w:left="2160" w:hanging="360"/>
       </w:pPr>
       <w:rPr>
         <w:rFonts w:ascii="Wingdings" w:hAnsi="Wingdings" w:hint="default"/>
@@ -11581,7 +14437,7 @@
       <w:lvlText w:val=""/>
       <w:lvlJc w:val="left"/>
       <w:pPr>
-        <w:ind w:left="3240" w:hanging="360"/>
+        <w:ind w:left="2880" w:hanging="360"/>
       </w:pPr>
       <w:rPr>
         <w:rFonts w:ascii="Symbol" w:hAnsi="Symbol" w:hint="default"/>
@@ -11593,7 +14449,7 @@
       <w:lvlText w:val="o"/>
       <w:lvlJc w:val="left"/>
       <w:pPr>
-        <w:ind w:left="3960" w:hanging="360"/>
+        <w:ind w:left="3600" w:hanging="360"/>
       </w:pPr>
       <w:rPr>
         <w:rFonts w:ascii="Courier New" w:hAnsi="Courier New" w:cs="Courier New" w:hint="default"/>
@@ -11605,7 +14461,7 @@
       <w:lvlText w:val=""/>
       <w:lvlJc w:val="left"/>
       <w:pPr>
-        <w:ind w:left="4680" w:hanging="360"/>
+        <w:ind w:left="4320" w:hanging="360"/>
       </w:pPr>
       <w:rPr>
         <w:rFonts w:ascii="Wingdings" w:hAnsi="Wingdings" w:hint="default"/>
@@ -11617,7 +14473,7 @@
       <w:lvlText w:val=""/>
       <w:lvlJc w:val="left"/>
       <w:pPr>
-        <w:ind w:left="5400" w:hanging="360"/>
+        <w:ind w:left="5040" w:hanging="360"/>
       </w:pPr>
       <w:rPr>
         <w:rFonts w:ascii="Symbol" w:hAnsi="Symbol" w:hint="default"/>
@@ -11629,7 +14485,7 @@
       <w:lvlText w:val="o"/>
       <w:lvlJc w:val="left"/>
       <w:pPr>
-        <w:ind w:left="6120" w:hanging="360"/>
+        <w:ind w:left="5760" w:hanging="360"/>
       </w:pPr>
       <w:rPr>
         <w:rFonts w:ascii="Courier New" w:hAnsi="Courier New" w:cs="Courier New" w:hint="default"/>
@@ -11641,14 +14497,240 @@
       <w:lvlText w:val=""/>
       <w:lvlJc w:val="left"/>
       <w:pPr>
-        <w:ind w:left="6840" w:hanging="360"/>
+        <w:ind w:left="6480" w:hanging="360"/>
       </w:pPr>
       <w:rPr>
         <w:rFonts w:ascii="Wingdings" w:hAnsi="Wingdings" w:hint="default"/>
       </w:rPr>
     </w:lvl>
   </w:abstractNum>
-  <w:abstractNum w:abstractNumId="8">
+  <w:abstractNum w:abstractNumId="9">
+    <w:nsid w:val="42ED4C27"/>
+    <w:multiLevelType w:val="hybridMultilevel"/>
+    <w:tmpl w:val="4D1EF080"/>
+    <w:lvl w:ilvl="0" w:tplc="0C0A0001">
+      <w:start w:val="1"/>
+      <w:numFmt w:val="bullet"/>
+      <w:lvlText w:val=""/>
+      <w:lvlJc w:val="left"/>
+      <w:pPr>
+        <w:ind w:left="1080" w:hanging="360"/>
+      </w:pPr>
+      <w:rPr>
+        <w:rFonts w:ascii="Symbol" w:hAnsi="Symbol" w:hint="default"/>
+      </w:rPr>
+    </w:lvl>
+    <w:lvl w:ilvl="1" w:tplc="0C0A0003" w:tentative="1">
+      <w:start w:val="1"/>
+      <w:numFmt w:val="bullet"/>
+      <w:lvlText w:val="o"/>
+      <w:lvlJc w:val="left"/>
+      <w:pPr>
+        <w:ind w:left="1800" w:hanging="360"/>
+      </w:pPr>
+      <w:rPr>
+        <w:rFonts w:ascii="Courier New" w:hAnsi="Courier New" w:cs="Courier New" w:hint="default"/>
+      </w:rPr>
+    </w:lvl>
+    <w:lvl w:ilvl="2" w:tplc="0C0A0005" w:tentative="1">
+      <w:start w:val="1"/>
+      <w:numFmt w:val="bullet"/>
+      <w:lvlText w:val=""/>
+      <w:lvlJc w:val="left"/>
+      <w:pPr>
+        <w:ind w:left="2520" w:hanging="360"/>
+      </w:pPr>
+      <w:rPr>
+        <w:rFonts w:ascii="Wingdings" w:hAnsi="Wingdings" w:hint="default"/>
+      </w:rPr>
+    </w:lvl>
+    <w:lvl w:ilvl="3" w:tplc="0C0A0001" w:tentative="1">
+      <w:start w:val="1"/>
+      <w:numFmt w:val="bullet"/>
+      <w:lvlText w:val=""/>
+      <w:lvlJc w:val="left"/>
+      <w:pPr>
+        <w:ind w:left="3240" w:hanging="360"/>
+      </w:pPr>
+      <w:rPr>
+        <w:rFonts w:ascii="Symbol" w:hAnsi="Symbol" w:hint="default"/>
+      </w:rPr>
+    </w:lvl>
+    <w:lvl w:ilvl="4" w:tplc="0C0A0003" w:tentative="1">
+      <w:start w:val="1"/>
+      <w:numFmt w:val="bullet"/>
+      <w:lvlText w:val="o"/>
+      <w:lvlJc w:val="left"/>
+      <w:pPr>
+        <w:ind w:left="3960" w:hanging="360"/>
+      </w:pPr>
+      <w:rPr>
+        <w:rFonts w:ascii="Courier New" w:hAnsi="Courier New" w:cs="Courier New" w:hint="default"/>
+      </w:rPr>
+    </w:lvl>
+    <w:lvl w:ilvl="5" w:tplc="0C0A0005" w:tentative="1">
+      <w:start w:val="1"/>
+      <w:numFmt w:val="bullet"/>
+      <w:lvlText w:val=""/>
+      <w:lvlJc w:val="left"/>
+      <w:pPr>
+        <w:ind w:left="4680" w:hanging="360"/>
+      </w:pPr>
+      <w:rPr>
+        <w:rFonts w:ascii="Wingdings" w:hAnsi="Wingdings" w:hint="default"/>
+      </w:rPr>
+    </w:lvl>
+    <w:lvl w:ilvl="6" w:tplc="0C0A0001" w:tentative="1">
+      <w:start w:val="1"/>
+      <w:numFmt w:val="bullet"/>
+      <w:lvlText w:val=""/>
+      <w:lvlJc w:val="left"/>
+      <w:pPr>
+        <w:ind w:left="5400" w:hanging="360"/>
+      </w:pPr>
+      <w:rPr>
+        <w:rFonts w:ascii="Symbol" w:hAnsi="Symbol" w:hint="default"/>
+      </w:rPr>
+    </w:lvl>
+    <w:lvl w:ilvl="7" w:tplc="0C0A0003" w:tentative="1">
+      <w:start w:val="1"/>
+      <w:numFmt w:val="bullet"/>
+      <w:lvlText w:val="o"/>
+      <w:lvlJc w:val="left"/>
+      <w:pPr>
+        <w:ind w:left="6120" w:hanging="360"/>
+      </w:pPr>
+      <w:rPr>
+        <w:rFonts w:ascii="Courier New" w:hAnsi="Courier New" w:cs="Courier New" w:hint="default"/>
+      </w:rPr>
+    </w:lvl>
+    <w:lvl w:ilvl="8" w:tplc="0C0A0005" w:tentative="1">
+      <w:start w:val="1"/>
+      <w:numFmt w:val="bullet"/>
+      <w:lvlText w:val=""/>
+      <w:lvlJc w:val="left"/>
+      <w:pPr>
+        <w:ind w:left="6840" w:hanging="360"/>
+      </w:pPr>
+      <w:rPr>
+        <w:rFonts w:ascii="Wingdings" w:hAnsi="Wingdings" w:hint="default"/>
+      </w:rPr>
+    </w:lvl>
+  </w:abstractNum>
+  <w:abstractNum w:abstractNumId="10">
+    <w:nsid w:val="46514B26"/>
+    <w:multiLevelType w:val="hybridMultilevel"/>
+    <w:tmpl w:val="8DB6EA62"/>
+    <w:lvl w:ilvl="0" w:tplc="0C0A0001">
+      <w:start w:val="1"/>
+      <w:numFmt w:val="bullet"/>
+      <w:lvlText w:val=""/>
+      <w:lvlJc w:val="left"/>
+      <w:pPr>
+        <w:ind w:left="720" w:hanging="360"/>
+      </w:pPr>
+      <w:rPr>
+        <w:rFonts w:ascii="Symbol" w:hAnsi="Symbol" w:hint="default"/>
+      </w:rPr>
+    </w:lvl>
+    <w:lvl w:ilvl="1" w:tplc="0C0A0003" w:tentative="1">
+      <w:start w:val="1"/>
+      <w:numFmt w:val="bullet"/>
+      <w:lvlText w:val="o"/>
+      <w:lvlJc w:val="left"/>
+      <w:pPr>
+        <w:ind w:left="1440" w:hanging="360"/>
+      </w:pPr>
+      <w:rPr>
+        <w:rFonts w:ascii="Courier New" w:hAnsi="Courier New" w:cs="Courier New" w:hint="default"/>
+      </w:rPr>
+    </w:lvl>
+    <w:lvl w:ilvl="2" w:tplc="0C0A0005" w:tentative="1">
+      <w:start w:val="1"/>
+      <w:numFmt w:val="bullet"/>
+      <w:lvlText w:val=""/>
+      <w:lvlJc w:val="left"/>
+      <w:pPr>
+        <w:ind w:left="2160" w:hanging="360"/>
+      </w:pPr>
+      <w:rPr>
+        <w:rFonts w:ascii="Wingdings" w:hAnsi="Wingdings" w:hint="default"/>
+      </w:rPr>
+    </w:lvl>
+    <w:lvl w:ilvl="3" w:tplc="0C0A0001" w:tentative="1">
+      <w:start w:val="1"/>
+      <w:numFmt w:val="bullet"/>
+      <w:lvlText w:val=""/>
+      <w:lvlJc w:val="left"/>
+      <w:pPr>
+        <w:ind w:left="2880" w:hanging="360"/>
+      </w:pPr>
+      <w:rPr>
+        <w:rFonts w:ascii="Symbol" w:hAnsi="Symbol" w:hint="default"/>
+      </w:rPr>
+    </w:lvl>
+    <w:lvl w:ilvl="4" w:tplc="0C0A0003" w:tentative="1">
+      <w:start w:val="1"/>
+      <w:numFmt w:val="bullet"/>
+      <w:lvlText w:val="o"/>
+      <w:lvlJc w:val="left"/>
+      <w:pPr>
+        <w:ind w:left="3600" w:hanging="360"/>
+      </w:pPr>
+      <w:rPr>
+        <w:rFonts w:ascii="Courier New" w:hAnsi="Courier New" w:cs="Courier New" w:hint="default"/>
+      </w:rPr>
+    </w:lvl>
+    <w:lvl w:ilvl="5" w:tplc="0C0A0005" w:tentative="1">
+      <w:start w:val="1"/>
+      <w:numFmt w:val="bullet"/>
+      <w:lvlText w:val=""/>
+      <w:lvlJc w:val="left"/>
+      <w:pPr>
+        <w:ind w:left="4320" w:hanging="360"/>
+      </w:pPr>
+      <w:rPr>
+        <w:rFonts w:ascii="Wingdings" w:hAnsi="Wingdings" w:hint="default"/>
+      </w:rPr>
+    </w:lvl>
+    <w:lvl w:ilvl="6" w:tplc="0C0A0001" w:tentative="1">
+      <w:start w:val="1"/>
+      <w:numFmt w:val="bullet"/>
+      <w:lvlText w:val=""/>
+      <w:lvlJc w:val="left"/>
+      <w:pPr>
+        <w:ind w:left="5040" w:hanging="360"/>
+      </w:pPr>
+      <w:rPr>
+        <w:rFonts w:ascii="Symbol" w:hAnsi="Symbol" w:hint="default"/>
+      </w:rPr>
+    </w:lvl>
+    <w:lvl w:ilvl="7" w:tplc="0C0A0003" w:tentative="1">
+      <w:start w:val="1"/>
+      <w:numFmt w:val="bullet"/>
+      <w:lvlText w:val="o"/>
+      <w:lvlJc w:val="left"/>
+      <w:pPr>
+        <w:ind w:left="5760" w:hanging="360"/>
+      </w:pPr>
+      <w:rPr>
+        <w:rFonts w:ascii="Courier New" w:hAnsi="Courier New" w:cs="Courier New" w:hint="default"/>
+      </w:rPr>
+    </w:lvl>
+    <w:lvl w:ilvl="8" w:tplc="0C0A0005" w:tentative="1">
+      <w:start w:val="1"/>
+      <w:numFmt w:val="bullet"/>
+      <w:lvlText w:val=""/>
+      <w:lvlJc w:val="left"/>
+      <w:pPr>
+        <w:ind w:left="6480" w:hanging="360"/>
+      </w:pPr>
+      <w:rPr>
+        <w:rFonts w:ascii="Wingdings" w:hAnsi="Wingdings" w:hint="default"/>
+      </w:rPr>
+    </w:lvl>
+  </w:abstractNum>
+  <w:abstractNum w:abstractNumId="11">
     <w:nsid w:val="532D3967"/>
     <w:multiLevelType w:val="hybridMultilevel"/>
     <w:tmpl w:val="BBF66576"/>
@@ -11761,7 +14843,7 @@
       </w:rPr>
     </w:lvl>
   </w:abstractNum>
-  <w:abstractNum w:abstractNumId="9">
+  <w:abstractNum w:abstractNumId="12">
     <w:nsid w:val="53CB4F2A"/>
     <w:multiLevelType w:val="hybridMultilevel"/>
     <w:tmpl w:val="7C96E31E"/>
@@ -11873,7 +14955,7 @@
       </w:rPr>
     </w:lvl>
   </w:abstractNum>
-  <w:abstractNum w:abstractNumId="10">
+  <w:abstractNum w:abstractNumId="13">
     <w:nsid w:val="55F43674"/>
     <w:multiLevelType w:val="hybridMultilevel"/>
     <w:tmpl w:val="9092B166"/>
@@ -11986,7 +15068,7 @@
       </w:rPr>
     </w:lvl>
   </w:abstractNum>
-  <w:abstractNum w:abstractNumId="11">
+  <w:abstractNum w:abstractNumId="14">
     <w:nsid w:val="564852F7"/>
     <w:multiLevelType w:val="hybridMultilevel"/>
     <w:tmpl w:val="1FD6D45A"/>
@@ -12099,7 +15181,7 @@
       </w:rPr>
     </w:lvl>
   </w:abstractNum>
-  <w:abstractNum w:abstractNumId="12">
+  <w:abstractNum w:abstractNumId="15">
     <w:nsid w:val="61B94ED0"/>
     <w:multiLevelType w:val="hybridMultilevel"/>
     <w:tmpl w:val="77A21F80"/>
@@ -12212,7 +15294,7 @@
       </w:rPr>
     </w:lvl>
   </w:abstractNum>
-  <w:abstractNum w:abstractNumId="13">
+  <w:abstractNum w:abstractNumId="16">
     <w:nsid w:val="7ADD30A3"/>
     <w:multiLevelType w:val="hybridMultilevel"/>
     <w:tmpl w:val="3830DA20"/>
@@ -12326,46 +15408,55 @@
     </w:lvl>
   </w:abstractNum>
   <w:num w:numId="1">
+    <w:abstractNumId w:val="2"/>
+  </w:num>
+  <w:num w:numId="2">
+    <w:abstractNumId w:val="13"/>
+  </w:num>
+  <w:num w:numId="3">
+    <w:abstractNumId w:val="6"/>
+  </w:num>
+  <w:num w:numId="4">
+    <w:abstractNumId w:val="12"/>
+  </w:num>
+  <w:num w:numId="5">
+    <w:abstractNumId w:val="4"/>
+  </w:num>
+  <w:num w:numId="6">
+    <w:abstractNumId w:val="16"/>
+  </w:num>
+  <w:num w:numId="7">
+    <w:abstractNumId w:val="7"/>
+  </w:num>
+  <w:num w:numId="8">
+    <w:abstractNumId w:val="5"/>
+  </w:num>
+  <w:num w:numId="9">
+    <w:abstractNumId w:val="3"/>
+  </w:num>
+  <w:num w:numId="10">
+    <w:abstractNumId w:val="9"/>
+  </w:num>
+  <w:num w:numId="11">
+    <w:abstractNumId w:val="11"/>
+  </w:num>
+  <w:num w:numId="12">
+    <w:abstractNumId w:val="15"/>
+  </w:num>
+  <w:num w:numId="13">
+    <w:abstractNumId w:val="14"/>
+  </w:num>
+  <w:num w:numId="14">
     <w:abstractNumId w:val="1"/>
   </w:num>
-  <w:num w:numId="2">
-    <w:abstractNumId w:val="10"/>
+  <w:num w:numId="15">
+    <w:abstractNumId w:val="0"/>
   </w:num>
-  <w:num w:numId="3">
-    <w:abstractNumId w:val="5"/>
-  </w:num>
-  <w:num w:numId="4">
-    <w:abstractNumId w:val="9"/>
-  </w:num>
-  <w:num w:numId="5">
-    <w:abstractNumId w:val="3"/>
-  </w:num>
-  <w:num w:numId="6">
-    <w:abstractNumId w:val="13"/>
-  </w:num>
-  <w:num w:numId="7">
-    <w:abstractNumId w:val="6"/>
-  </w:num>
-  <w:num w:numId="8">
-    <w:abstractNumId w:val="4"/>
-  </w:num>
-  <w:num w:numId="9">
-    <w:abstractNumId w:val="2"/>
-  </w:num>
-  <w:num w:numId="10">
-    <w:abstractNumId w:val="7"/>
-  </w:num>
-  <w:num w:numId="11">
+  <w:num w:numId="16">
     <w:abstractNumId w:val="8"/>
   </w:num>
-  <w:num w:numId="12">
-    <w:abstractNumId w:val="12"/>
-  </w:num>
-  <w:num w:numId="13">
-    <w:abstractNumId w:val="11"/>
-  </w:num>
-  <w:num w:numId="14">
-    <w:abstractNumId w:val="0"/>
+  <w:num w:numId="17">
+    <w:abstractNumId w:val="10"/>
   </w:num>
 </w:numbering>
 </file>
@@ -12531,9 +15622,52 @@
     <w:qFormat/>
     <w:rsid w:val="007B304B"/>
   </w:style>
+  <w:style w:type="paragraph" w:styleId="Ttulo1">
+    <w:name w:val="heading 1"/>
+    <w:basedOn w:val="Normal"/>
+    <w:next w:val="Normal"/>
+    <w:link w:val="Ttulo1Car"/>
+    <w:uiPriority w:val="9"/>
+    <w:qFormat/>
+    <w:rsid w:val="00E04D56"/>
+    <w:pPr>
+      <w:keepNext/>
+      <w:keepLines/>
+      <w:spacing w:before="480" w:after="0"/>
+      <w:outlineLvl w:val="0"/>
+    </w:pPr>
+    <w:rPr>
+      <w:rFonts w:asciiTheme="majorHAnsi" w:eastAsiaTheme="majorEastAsia" w:hAnsiTheme="majorHAnsi" w:cstheme="majorBidi"/>
+      <w:b/>
+      <w:bCs/>
+      <w:color w:val="365F91" w:themeColor="accent1" w:themeShade="BF"/>
+      <w:sz w:val="28"/>
+      <w:szCs w:val="28"/>
+    </w:rPr>
+  </w:style>
+  <w:style w:type="paragraph" w:styleId="Ttulo3">
+    <w:name w:val="heading 3"/>
+    <w:basedOn w:val="Normal"/>
+    <w:link w:val="Ttulo3Car"/>
+    <w:uiPriority w:val="9"/>
+    <w:qFormat/>
+    <w:rsid w:val="00E04D56"/>
+    <w:pPr>
+      <w:spacing w:before="100" w:beforeAutospacing="1" w:after="100" w:afterAutospacing="1" w:line="240" w:lineRule="auto"/>
+      <w:outlineLvl w:val="2"/>
+    </w:pPr>
+    <w:rPr>
+      <w:rFonts w:ascii="Times New Roman" w:eastAsia="Times New Roman" w:hAnsi="Times New Roman" w:cs="Times New Roman"/>
+      <w:b/>
+      <w:bCs/>
+      <w:sz w:val="27"/>
+      <w:szCs w:val="27"/>
+    </w:rPr>
+  </w:style>
   <w:style w:type="character" w:default="1" w:styleId="Fuentedeprrafopredeter">
     <w:name w:val="Default Paragraph Font"/>
     <w:uiPriority w:val="1"/>
+    <w:semiHidden/>
     <w:unhideWhenUsed/>
   </w:style>
   <w:style w:type="table" w:default="1" w:styleId="Tablanormal">
@@ -12682,6 +15816,51 @@
     <w:name w:val="notranslate"/>
     <w:basedOn w:val="Fuentedeprrafopredeter"/>
     <w:rsid w:val="00F77B74"/>
+  </w:style>
+  <w:style w:type="character" w:customStyle="1" w:styleId="Ttulo3Car">
+    <w:name w:val="Título 3 Car"/>
+    <w:basedOn w:val="Fuentedeprrafopredeter"/>
+    <w:link w:val="Ttulo3"/>
+    <w:uiPriority w:val="9"/>
+    <w:rsid w:val="00E04D56"/>
+    <w:rPr>
+      <w:rFonts w:ascii="Times New Roman" w:eastAsia="Times New Roman" w:hAnsi="Times New Roman" w:cs="Times New Roman"/>
+      <w:b/>
+      <w:bCs/>
+      <w:sz w:val="27"/>
+      <w:szCs w:val="27"/>
+    </w:rPr>
+  </w:style>
+  <w:style w:type="character" w:styleId="nfasis">
+    <w:name w:val="Emphasis"/>
+    <w:basedOn w:val="Fuentedeprrafopredeter"/>
+    <w:uiPriority w:val="20"/>
+    <w:qFormat/>
+    <w:rsid w:val="00E04D56"/>
+    <w:rPr>
+      <w:i/>
+      <w:iCs/>
+    </w:rPr>
+  </w:style>
+  <w:style w:type="character" w:customStyle="1" w:styleId="Ttulo1Car">
+    <w:name w:val="Título 1 Car"/>
+    <w:basedOn w:val="Fuentedeprrafopredeter"/>
+    <w:link w:val="Ttulo1"/>
+    <w:uiPriority w:val="9"/>
+    <w:rsid w:val="00E04D56"/>
+    <w:rPr>
+      <w:rFonts w:asciiTheme="majorHAnsi" w:eastAsiaTheme="majorEastAsia" w:hAnsiTheme="majorHAnsi" w:cstheme="majorBidi"/>
+      <w:b/>
+      <w:bCs/>
+      <w:color w:val="365F91" w:themeColor="accent1" w:themeShade="BF"/>
+      <w:sz w:val="28"/>
+      <w:szCs w:val="28"/>
+    </w:rPr>
+  </w:style>
+  <w:style w:type="character" w:customStyle="1" w:styleId="a-size-medium">
+    <w:name w:val="a-size-medium"/>
+    <w:basedOn w:val="Fuentedeprrafopredeter"/>
+    <w:rsid w:val="00E04D56"/>
   </w:style>
 </w:styles>
 </file>
@@ -12974,7 +16153,7 @@
 </file>
 
 <file path=customXml/itemProps1.xml><?xml version="1.0" encoding="utf-8"?>
-<ds:datastoreItem xmlns:ds="http://schemas.openxmlformats.org/officeDocument/2006/customXml" ds:itemID="{D6593A47-3577-4F16-B722-F0B260A0F88F}">
+<ds:datastoreItem xmlns:ds="http://schemas.openxmlformats.org/officeDocument/2006/customXml" ds:itemID="{D6E4632D-6790-40AA-9AA6-7F1C2A575848}">
   <ds:schemaRefs>
     <ds:schemaRef ds:uri="http://schemas.openxmlformats.org/officeDocument/2006/bibliography"/>
   </ds:schemaRefs>

</xml_diff>

<commit_message>
quitada la bibliografia del cap2
</commit_message>
<xml_diff>
--- a/Documentacion/CAPITULO 2-MARCO TEORICO..docx
+++ b/Documentacion/CAPITULO 2-MARCO TEORICO..docx
@@ -14186,6 +14186,14 @@
         </w:rPr>
         <w:t>La experiencia ha demostrado que esta distinción es arbitraria y va en contra de la realidad ya que la mayor parte del costo del software ocurre después de que el producto se ha entregado</w:t>
       </w:r>
+      <w:r>
+        <w:rPr>
+          <w:rFonts w:ascii="Arial" w:eastAsia="Times New Roman" w:hAnsi="Arial" w:cs="Arial"/>
+          <w:sz w:val="24"/>
+          <w:szCs w:val="24"/>
+        </w:rPr>
+        <w:t>.</w:t>
+      </w:r>
     </w:p>
     <w:p>
       <w:pPr>
@@ -14559,2162 +14567,6 @@
     <w:p>
       <w:pPr>
         <w:spacing w:after="0"/>
-        <w:rPr>
-          <w:rFonts w:ascii="Arial" w:hAnsi="Arial" w:cs="Arial"/>
-          <w:sz w:val="24"/>
-          <w:szCs w:val="24"/>
-        </w:rPr>
-      </w:pPr>
-    </w:p>
-    <w:p>
-      <w:pPr>
-        <w:spacing w:after="0"/>
-        <w:rPr>
-          <w:rFonts w:ascii="Arial" w:hAnsi="Arial" w:cs="Arial"/>
-          <w:sz w:val="24"/>
-          <w:szCs w:val="24"/>
-        </w:rPr>
-      </w:pPr>
-      <w:r>
-        <w:rPr>
-          <w:rFonts w:ascii="Arial" w:hAnsi="Arial" w:cs="Arial"/>
-          <w:sz w:val="24"/>
-          <w:szCs w:val="24"/>
-        </w:rPr>
-        <w:t>///////////////////////////////////////////////////////</w:t>
-      </w:r>
-    </w:p>
-    <w:p>
-      <w:pPr>
-        <w:spacing w:after="0"/>
-        <w:rPr>
-          <w:rFonts w:ascii="Arial" w:hAnsi="Arial" w:cs="Arial"/>
-          <w:sz w:val="24"/>
-          <w:szCs w:val="24"/>
-        </w:rPr>
-      </w:pPr>
-      <w:r>
-        <w:rPr>
-          <w:rFonts w:ascii="Arial" w:hAnsi="Arial" w:cs="Arial"/>
-          <w:sz w:val="24"/>
-          <w:szCs w:val="24"/>
-        </w:rPr>
-        <w:t>Referencias</w:t>
-      </w:r>
-    </w:p>
-    <w:p>
-      <w:pPr>
-        <w:spacing w:after="0"/>
-        <w:rPr>
-          <w:rFonts w:ascii="Arial" w:hAnsi="Arial" w:cs="Arial"/>
-          <w:sz w:val="24"/>
-          <w:szCs w:val="24"/>
-        </w:rPr>
-      </w:pPr>
-    </w:p>
-    <w:p>
-      <w:pPr>
-        <w:spacing w:after="0"/>
-        <w:rPr>
-          <w:rFonts w:ascii="Arial" w:hAnsi="Arial" w:cs="Arial"/>
-          <w:color w:val="FF0000"/>
-          <w:sz w:val="24"/>
-          <w:szCs w:val="24"/>
-        </w:rPr>
-      </w:pPr>
-      <w:r>
-        <w:rPr>
-          <w:rFonts w:ascii="Arial" w:hAnsi="Arial" w:cs="Arial"/>
-          <w:color w:val="FF0000"/>
-          <w:sz w:val="24"/>
-          <w:szCs w:val="24"/>
-        </w:rPr>
-        <w:t>http://www.formaciononlinegratis.net/como-crear-image-target-en-vuforia</w:t>
-      </w:r>
-    </w:p>
-    <w:p>
-      <w:pPr>
-        <w:autoSpaceDE w:val="0"/>
-        <w:autoSpaceDN w:val="0"/>
-        <w:adjustRightInd w:val="0"/>
-        <w:spacing w:after="0" w:line="240" w:lineRule="auto"/>
-        <w:rPr>
-          <w:rFonts w:ascii="Arial" w:hAnsi="Arial" w:cs="Arial"/>
-          <w:color w:val="FF0000"/>
-          <w:sz w:val="24"/>
-          <w:szCs w:val="24"/>
-        </w:rPr>
-      </w:pPr>
-      <w:r>
-        <w:rPr>
-          <w:rFonts w:ascii="Arial" w:hAnsi="Arial" w:cs="Arial"/>
-          <w:color w:val="FF0000"/>
-          <w:sz w:val="24"/>
-          <w:szCs w:val="24"/>
-        </w:rPr>
-        <w:t xml:space="preserve">Visión por computador en dispositivos móviles para realidad aumentada- Alfonso </w:t>
-      </w:r>
-      <w:proofErr w:type="spellStart"/>
-      <w:r>
-        <w:rPr>
-          <w:rFonts w:ascii="Arial" w:hAnsi="Arial" w:cs="Arial"/>
-          <w:color w:val="FF0000"/>
-          <w:sz w:val="24"/>
-          <w:szCs w:val="24"/>
-        </w:rPr>
-        <w:t>Escriche</w:t>
-      </w:r>
-      <w:proofErr w:type="spellEnd"/>
-      <w:r>
-        <w:rPr>
-          <w:rFonts w:ascii="Arial" w:hAnsi="Arial" w:cs="Arial"/>
-          <w:color w:val="FF0000"/>
-          <w:sz w:val="24"/>
-          <w:szCs w:val="24"/>
-        </w:rPr>
-        <w:t xml:space="preserve"> Martínez - Septiembre de 2013- Universidad de Zaragoza</w:t>
-      </w:r>
-    </w:p>
-    <w:p>
-      <w:pPr>
-        <w:spacing w:after="0"/>
-        <w:rPr>
-          <w:rFonts w:ascii="Arial" w:hAnsi="Arial" w:cs="Arial"/>
-          <w:color w:val="FF0000"/>
-          <w:sz w:val="24"/>
-          <w:szCs w:val="24"/>
-        </w:rPr>
-      </w:pPr>
-      <w:r>
-        <w:rPr>
-          <w:rFonts w:ascii="Arial" w:hAnsi="Arial" w:cs="Arial"/>
-          <w:color w:val="FF0000"/>
-          <w:sz w:val="24"/>
-          <w:szCs w:val="24"/>
-        </w:rPr>
-        <w:t>Consultada el:23-ene-2014</w:t>
-      </w:r>
-    </w:p>
-    <w:p>
-      <w:pPr>
-        <w:spacing w:after="0"/>
-        <w:jc w:val="both"/>
-        <w:rPr>
-          <w:rFonts w:ascii="Arial" w:hAnsi="Arial" w:cs="Arial"/>
-          <w:sz w:val="24"/>
-          <w:szCs w:val="24"/>
-        </w:rPr>
-      </w:pPr>
-    </w:p>
-    <w:p>
-      <w:pPr>
-        <w:spacing w:after="0"/>
-        <w:jc w:val="both"/>
-        <w:rPr>
-          <w:rFonts w:ascii="Arial" w:hAnsi="Arial" w:cs="Arial"/>
-          <w:sz w:val="24"/>
-          <w:szCs w:val="24"/>
-        </w:rPr>
-      </w:pPr>
-      <w:r>
-        <w:rPr>
-          <w:rFonts w:ascii="Arial" w:hAnsi="Arial" w:cs="Arial"/>
-          <w:sz w:val="24"/>
-          <w:szCs w:val="24"/>
-        </w:rPr>
-        <w:t>[García,</w:t>
-      </w:r>
-      <w:r>
-        <w:rPr>
-          <w:rFonts w:ascii="Arial" w:hAnsi="Arial" w:cs="Arial"/>
-          <w:sz w:val="24"/>
-          <w:szCs w:val="24"/>
-        </w:rPr>
-        <w:t xml:space="preserve"> 2003 </w:t>
-      </w:r>
-      <w:r>
-        <w:rPr>
-          <w:rFonts w:ascii="Arial" w:hAnsi="Arial" w:cs="Arial"/>
-          <w:sz w:val="24"/>
-          <w:szCs w:val="24"/>
-        </w:rPr>
-        <w:t>]Garc</w:t>
-      </w:r>
-      <w:r>
-        <w:rPr>
-          <w:rFonts w:ascii="Arial" w:hAnsi="Arial" w:cs="Arial"/>
-          <w:sz w:val="24"/>
-          <w:szCs w:val="24"/>
-        </w:rPr>
-        <w:t xml:space="preserve">ía Jorge, "Curso de introducción a </w:t>
-      </w:r>
-      <w:proofErr w:type="spellStart"/>
-      <w:r>
-        <w:rPr>
-          <w:rFonts w:ascii="Arial" w:hAnsi="Arial" w:cs="Arial"/>
-          <w:sz w:val="24"/>
-          <w:szCs w:val="24"/>
-        </w:rPr>
-        <w:t>OpenGL</w:t>
-      </w:r>
-      <w:proofErr w:type="spellEnd"/>
-      <w:r>
-        <w:rPr>
-          <w:rFonts w:ascii="Arial" w:hAnsi="Arial" w:cs="Arial"/>
-          <w:sz w:val="24"/>
-          <w:szCs w:val="24"/>
-        </w:rPr>
-        <w:t>", Universidad Politécnica de Madrid, 2003, Madrid.</w:t>
-      </w:r>
-    </w:p>
-    <w:p>
-      <w:pPr>
-        <w:spacing w:after="0"/>
-        <w:jc w:val="both"/>
-        <w:rPr>
-          <w:rFonts w:ascii="Arial" w:hAnsi="Arial" w:cs="Arial"/>
-          <w:sz w:val="24"/>
-          <w:szCs w:val="24"/>
-        </w:rPr>
-      </w:pPr>
-      <w:r>
-        <w:rPr>
-          <w:rFonts w:ascii="Arial" w:hAnsi="Arial" w:cs="Arial"/>
-          <w:sz w:val="24"/>
-          <w:szCs w:val="24"/>
-        </w:rPr>
-        <w:t>http://www.elai.upm.es/webantigua</w:t>
-      </w:r>
-      <w:r>
-        <w:rPr>
-          <w:rFonts w:ascii="Arial" w:hAnsi="Arial" w:cs="Arial"/>
-          <w:sz w:val="24"/>
-          <w:szCs w:val="24"/>
-        </w:rPr>
-        <w:t>/spain/Asignaturas/InfoInd/teoria/Manual-opengl.pdf</w:t>
-      </w:r>
-      <w:r>
-        <w:rPr>
-          <w:rFonts w:ascii="Arial" w:hAnsi="Arial" w:cs="Arial"/>
-          <w:sz w:val="24"/>
-          <w:szCs w:val="24"/>
-        </w:rPr>
-        <w:t xml:space="preserve"> Consultada el: 17-08-2014</w:t>
-      </w:r>
-    </w:p>
-    <w:p>
-      <w:pPr>
-        <w:spacing w:after="0"/>
-        <w:rPr>
-          <w:rFonts w:ascii="Arial" w:hAnsi="Arial" w:cs="Arial"/>
-          <w:sz w:val="24"/>
-          <w:szCs w:val="24"/>
-        </w:rPr>
-      </w:pPr>
-    </w:p>
-    <w:p>
-      <w:pPr>
-        <w:spacing w:after="0"/>
-        <w:jc w:val="both"/>
-        <w:rPr>
-          <w:rFonts w:ascii="Arial" w:hAnsi="Arial" w:cs="Arial"/>
-          <w:sz w:val="24"/>
-          <w:szCs w:val="24"/>
-        </w:rPr>
-      </w:pPr>
-      <w:r>
-        <w:rPr>
-          <w:rFonts w:ascii="Arial" w:hAnsi="Arial" w:cs="Arial"/>
-          <w:sz w:val="24"/>
-          <w:szCs w:val="24"/>
-        </w:rPr>
-        <w:lastRenderedPageBreak/>
-        <w:t>[</w:t>
-      </w:r>
-      <w:proofErr w:type="spellStart"/>
-      <w:r>
-        <w:rPr>
-          <w:rFonts w:ascii="Arial" w:hAnsi="Arial" w:cs="Arial"/>
-          <w:sz w:val="24"/>
-          <w:szCs w:val="24"/>
-        </w:rPr>
-        <w:t>Garcia</w:t>
-      </w:r>
-      <w:proofErr w:type="spellEnd"/>
-      <w:r>
-        <w:rPr>
-          <w:rFonts w:ascii="Arial" w:hAnsi="Arial" w:cs="Arial"/>
-          <w:sz w:val="24"/>
-          <w:szCs w:val="24"/>
-        </w:rPr>
-        <w:t xml:space="preserve"> Guevara, 2004 ] </w:t>
-      </w:r>
-      <w:proofErr w:type="spellStart"/>
-      <w:r>
-        <w:rPr>
-          <w:rFonts w:ascii="Arial" w:hAnsi="Arial" w:cs="Arial"/>
-          <w:sz w:val="24"/>
-          <w:szCs w:val="24"/>
-        </w:rPr>
-        <w:t>Garcia</w:t>
-      </w:r>
-      <w:proofErr w:type="spellEnd"/>
-      <w:r>
-        <w:rPr>
-          <w:rFonts w:ascii="Arial" w:hAnsi="Arial" w:cs="Arial"/>
-          <w:sz w:val="24"/>
-          <w:szCs w:val="24"/>
-        </w:rPr>
-        <w:t xml:space="preserve"> Oscar - Guevara Alex, "Introducción a la programación grafica con </w:t>
-      </w:r>
-      <w:proofErr w:type="spellStart"/>
-      <w:r>
-        <w:rPr>
-          <w:rFonts w:ascii="Arial" w:hAnsi="Arial" w:cs="Arial"/>
-          <w:sz w:val="24"/>
-          <w:szCs w:val="24"/>
-        </w:rPr>
-        <w:t>OpenGL</w:t>
-      </w:r>
-      <w:proofErr w:type="spellEnd"/>
-      <w:r>
-        <w:rPr>
-          <w:rFonts w:ascii="Arial" w:hAnsi="Arial" w:cs="Arial"/>
-          <w:sz w:val="24"/>
-          <w:szCs w:val="24"/>
-        </w:rPr>
-        <w:t>", U</w:t>
-      </w:r>
-      <w:r>
-        <w:t xml:space="preserve">niversidad </w:t>
-      </w:r>
-      <w:proofErr w:type="spellStart"/>
-      <w:r>
-        <w:t>Ramon</w:t>
-      </w:r>
-      <w:proofErr w:type="spellEnd"/>
-      <w:r>
-        <w:t xml:space="preserve"> </w:t>
-      </w:r>
-      <w:proofErr w:type="spellStart"/>
-      <w:r>
-        <w:t>Llull</w:t>
-      </w:r>
-      <w:proofErr w:type="spellEnd"/>
-      <w:r>
-        <w:t xml:space="preserve"> ,</w:t>
-      </w:r>
-      <w:r>
-        <w:rPr>
-          <w:rFonts w:ascii="Arial" w:hAnsi="Arial" w:cs="Arial"/>
-          <w:sz w:val="24"/>
-          <w:szCs w:val="24"/>
-        </w:rPr>
-        <w:t xml:space="preserve">La </w:t>
-      </w:r>
-      <w:proofErr w:type="spellStart"/>
-      <w:r>
-        <w:rPr>
-          <w:rFonts w:ascii="Arial" w:hAnsi="Arial" w:cs="Arial"/>
-          <w:sz w:val="24"/>
-          <w:szCs w:val="24"/>
-        </w:rPr>
-        <w:t>salle</w:t>
-      </w:r>
-      <w:proofErr w:type="spellEnd"/>
-      <w:r>
-        <w:rPr>
-          <w:rFonts w:ascii="Arial" w:hAnsi="Arial" w:cs="Arial"/>
-          <w:sz w:val="24"/>
-          <w:szCs w:val="24"/>
-        </w:rPr>
-        <w:t>, Enero 2004, España</w:t>
-      </w:r>
-    </w:p>
-    <w:p>
-      <w:pPr>
-        <w:spacing w:after="0"/>
-        <w:jc w:val="both"/>
-        <w:rPr>
-          <w:rFonts w:ascii="Arial" w:hAnsi="Arial" w:cs="Arial"/>
-          <w:sz w:val="24"/>
-          <w:szCs w:val="24"/>
-        </w:rPr>
-      </w:pPr>
-      <w:r>
-        <w:rPr>
-          <w:rFonts w:ascii="Arial" w:hAnsi="Arial" w:cs="Arial"/>
-          <w:sz w:val="24"/>
-          <w:szCs w:val="24"/>
-        </w:rPr>
-        <w:t>http://web.salleurl.edu/~oscarg/resources/openGLTutorialSpanish.pdf</w:t>
-      </w:r>
-    </w:p>
-    <w:p>
-      <w:pPr>
-        <w:spacing w:after="0"/>
-        <w:jc w:val="both"/>
-        <w:rPr>
-          <w:rFonts w:ascii="Arial" w:hAnsi="Arial" w:cs="Arial"/>
-          <w:sz w:val="24"/>
-          <w:szCs w:val="24"/>
-        </w:rPr>
-      </w:pPr>
-      <w:proofErr w:type="spellStart"/>
-      <w:r>
-        <w:rPr>
-          <w:rFonts w:ascii="Arial" w:hAnsi="Arial" w:cs="Arial"/>
-          <w:sz w:val="24"/>
-          <w:szCs w:val="24"/>
-        </w:rPr>
-        <w:t>Consutada</w:t>
-      </w:r>
-      <w:proofErr w:type="spellEnd"/>
-      <w:r>
-        <w:rPr>
-          <w:rFonts w:ascii="Arial" w:hAnsi="Arial" w:cs="Arial"/>
-          <w:sz w:val="24"/>
-          <w:szCs w:val="24"/>
-        </w:rPr>
-        <w:t xml:space="preserve"> el: 17-08-2014</w:t>
-      </w:r>
-    </w:p>
-    <w:p>
-      <w:pPr>
-        <w:spacing w:after="0"/>
-        <w:rPr>
-          <w:rFonts w:ascii="Arial" w:hAnsi="Arial" w:cs="Arial"/>
-          <w:sz w:val="24"/>
-          <w:szCs w:val="24"/>
-        </w:rPr>
-      </w:pPr>
-    </w:p>
-    <w:p>
-      <w:pPr>
-        <w:spacing w:after="0"/>
-        <w:rPr>
-          <w:rFonts w:ascii="Arial" w:hAnsi="Arial" w:cs="Arial"/>
-          <w:sz w:val="24"/>
-          <w:szCs w:val="24"/>
-        </w:rPr>
-      </w:pPr>
-      <w:r>
-        <w:rPr>
-          <w:rFonts w:ascii="Arial" w:hAnsi="Arial" w:cs="Arial"/>
-          <w:sz w:val="24"/>
-          <w:szCs w:val="24"/>
-        </w:rPr>
-        <w:t xml:space="preserve">Imagen de reconocimiento de marcador </w:t>
-      </w:r>
-    </w:p>
-    <w:p>
-      <w:pPr>
-        <w:spacing w:after="0"/>
-        <w:jc w:val="both"/>
-        <w:rPr>
-          <w:rFonts w:ascii="Arial" w:hAnsi="Arial" w:cs="Arial"/>
-          <w:sz w:val="24"/>
-          <w:szCs w:val="24"/>
-        </w:rPr>
-      </w:pPr>
-      <w:r>
-        <w:rPr>
-          <w:rFonts w:ascii="Verdana" w:hAnsi="Verdana"/>
-          <w:i/>
-          <w:iCs/>
-          <w:sz w:val="20"/>
-          <w:szCs w:val="20"/>
-        </w:rPr>
-        <w:t>[</w:t>
-      </w:r>
-      <w:r>
-        <w:rPr>
-          <w:rFonts w:ascii="Arial" w:hAnsi="Arial" w:cs="Arial"/>
-          <w:i/>
-          <w:iCs/>
-          <w:sz w:val="24"/>
-          <w:szCs w:val="24"/>
-        </w:rPr>
-        <w:t xml:space="preserve">Sag,2013] </w:t>
-      </w:r>
-      <w:proofErr w:type="spellStart"/>
-      <w:r>
-        <w:rPr>
-          <w:rFonts w:ascii="Arial" w:hAnsi="Arial" w:cs="Arial"/>
-          <w:i/>
-          <w:iCs/>
-          <w:sz w:val="24"/>
-          <w:szCs w:val="24"/>
-        </w:rPr>
-        <w:t>Angel</w:t>
-      </w:r>
-      <w:proofErr w:type="spellEnd"/>
-      <w:r>
-        <w:rPr>
-          <w:rFonts w:ascii="Arial" w:hAnsi="Arial" w:cs="Arial"/>
-          <w:i/>
-          <w:iCs/>
-          <w:sz w:val="24"/>
-          <w:szCs w:val="24"/>
-        </w:rPr>
-        <w:t xml:space="preserve"> </w:t>
-      </w:r>
-      <w:proofErr w:type="spellStart"/>
-      <w:r>
-        <w:rPr>
-          <w:rFonts w:ascii="Arial" w:hAnsi="Arial" w:cs="Arial"/>
-          <w:i/>
-          <w:iCs/>
-          <w:sz w:val="24"/>
-          <w:szCs w:val="24"/>
-        </w:rPr>
-        <w:t>Sag</w:t>
-      </w:r>
-      <w:proofErr w:type="spellEnd"/>
-      <w:r>
-        <w:rPr>
-          <w:rFonts w:ascii="Arial" w:hAnsi="Arial" w:cs="Arial"/>
-          <w:i/>
-          <w:iCs/>
-          <w:sz w:val="24"/>
-          <w:szCs w:val="24"/>
-        </w:rPr>
-        <w:t>, "</w:t>
-      </w:r>
-      <w:r>
-        <w:rPr>
-          <w:rFonts w:ascii="Arial" w:hAnsi="Arial" w:cs="Arial"/>
-          <w:sz w:val="24"/>
-          <w:szCs w:val="24"/>
-        </w:rPr>
-        <w:t xml:space="preserve"> Realidad aumentada basada en el reconocimiento de marcadores</w:t>
-      </w:r>
-      <w:r>
-        <w:rPr>
-          <w:rFonts w:ascii="Arial" w:hAnsi="Arial" w:cs="Arial"/>
-          <w:i/>
-          <w:iCs/>
-          <w:sz w:val="24"/>
-          <w:szCs w:val="24"/>
-        </w:rPr>
-        <w:t>"</w:t>
-      </w:r>
-    </w:p>
-    <w:p>
-      <w:pPr>
-        <w:spacing w:after="0"/>
-        <w:jc w:val="both"/>
-        <w:rPr>
-          <w:rFonts w:ascii="Arial" w:hAnsi="Arial" w:cs="Arial"/>
-          <w:sz w:val="24"/>
-          <w:szCs w:val="24"/>
-        </w:rPr>
-      </w:pPr>
-      <w:r>
-        <w:rPr>
-          <w:rFonts w:ascii="Arial" w:hAnsi="Arial" w:cs="Arial"/>
-          <w:sz w:val="24"/>
-          <w:szCs w:val="24"/>
-        </w:rPr>
-        <w:t>https://sites.google.com/a/xtec.cat/qr-ar-semtac/modul-3-1/1-la-realidad-aumentada-basada-en-el-</w:t>
-      </w:r>
-      <w:r>
-        <w:rPr>
-          <w:rFonts w:ascii="Arial" w:hAnsi="Arial" w:cs="Arial"/>
-          <w:sz w:val="24"/>
-          <w:szCs w:val="24"/>
-        </w:rPr>
-        <w:t>reconocimiento-de-marcadores</w:t>
-      </w:r>
-      <w:r>
-        <w:rPr>
-          <w:rFonts w:ascii="Arial" w:hAnsi="Arial" w:cs="Arial"/>
-          <w:sz w:val="24"/>
-          <w:szCs w:val="24"/>
-        </w:rPr>
-        <w:t xml:space="preserve"> consultada</w:t>
-      </w:r>
-      <w:r>
-        <w:rPr>
-          <w:rFonts w:ascii="Arial" w:hAnsi="Arial" w:cs="Arial"/>
-          <w:sz w:val="24"/>
-          <w:szCs w:val="24"/>
-        </w:rPr>
-        <w:t xml:space="preserve">: </w:t>
-      </w:r>
-      <w:r>
-        <w:rPr>
-          <w:rFonts w:ascii="Arial" w:hAnsi="Arial" w:cs="Arial"/>
-          <w:sz w:val="24"/>
-          <w:szCs w:val="24"/>
-        </w:rPr>
-        <w:t>28</w:t>
-      </w:r>
-      <w:r>
-        <w:rPr>
-          <w:rFonts w:ascii="Arial" w:hAnsi="Arial" w:cs="Arial"/>
-          <w:sz w:val="24"/>
-          <w:szCs w:val="24"/>
-        </w:rPr>
-        <w:t>-08</w:t>
-      </w:r>
-      <w:r>
-        <w:rPr>
-          <w:rFonts w:ascii="Arial" w:hAnsi="Arial" w:cs="Arial"/>
-          <w:sz w:val="24"/>
-          <w:szCs w:val="24"/>
-        </w:rPr>
-        <w:t>-</w:t>
-      </w:r>
-      <w:r>
-        <w:rPr>
-          <w:rFonts w:ascii="Arial" w:hAnsi="Arial" w:cs="Arial"/>
-          <w:sz w:val="24"/>
-          <w:szCs w:val="24"/>
-        </w:rPr>
-        <w:t xml:space="preserve"> </w:t>
-      </w:r>
-      <w:r>
-        <w:rPr>
-          <w:rFonts w:ascii="Arial" w:hAnsi="Arial" w:cs="Arial"/>
-          <w:sz w:val="24"/>
-          <w:szCs w:val="24"/>
-        </w:rPr>
-        <w:t>2014</w:t>
-      </w:r>
-    </w:p>
-    <w:p>
-      <w:pPr>
-        <w:spacing w:after="0"/>
-        <w:rPr>
-          <w:rFonts w:ascii="Arial" w:hAnsi="Arial" w:cs="Arial"/>
-          <w:sz w:val="24"/>
-          <w:szCs w:val="24"/>
-        </w:rPr>
-      </w:pPr>
-    </w:p>
-    <w:p>
-      <w:pPr>
-        <w:spacing w:after="0"/>
-        <w:rPr>
-          <w:rFonts w:ascii="Arial" w:eastAsia="Times New Roman" w:hAnsi="Arial" w:cs="Arial"/>
-          <w:sz w:val="24"/>
-          <w:szCs w:val="24"/>
-        </w:rPr>
-      </w:pPr>
-      <w:r>
-        <w:rPr>
-          <w:rFonts w:ascii="Arial" w:eastAsia="Times New Roman" w:hAnsi="Arial" w:cs="Arial"/>
-          <w:sz w:val="24"/>
-          <w:szCs w:val="24"/>
-        </w:rPr>
-        <w:t xml:space="preserve"> </w:t>
-      </w:r>
-      <w:r>
-        <w:rPr>
-          <w:rFonts w:ascii="Arial" w:eastAsia="Times New Roman" w:hAnsi="Arial" w:cs="Arial"/>
-          <w:sz w:val="24"/>
-          <w:szCs w:val="24"/>
-        </w:rPr>
-        <w:t>[</w:t>
-      </w:r>
-      <w:r>
-        <w:rPr>
-          <w:rFonts w:ascii="Arial" w:eastAsia="Times New Roman" w:hAnsi="Arial" w:cs="Arial"/>
-          <w:sz w:val="24"/>
-          <w:szCs w:val="24"/>
-        </w:rPr>
-        <w:t xml:space="preserve">Total </w:t>
-      </w:r>
-      <w:proofErr w:type="spellStart"/>
-      <w:r>
-        <w:rPr>
-          <w:rFonts w:ascii="Arial" w:eastAsia="Times New Roman" w:hAnsi="Arial" w:cs="Arial"/>
-          <w:sz w:val="24"/>
-          <w:szCs w:val="24"/>
-        </w:rPr>
-        <w:t>I</w:t>
-      </w:r>
-      <w:r>
-        <w:rPr>
-          <w:rFonts w:ascii="Arial" w:eastAsia="Times New Roman" w:hAnsi="Arial" w:cs="Arial"/>
-          <w:sz w:val="24"/>
-          <w:szCs w:val="24"/>
-        </w:rPr>
-        <w:t>nmersion</w:t>
-      </w:r>
-      <w:proofErr w:type="spellEnd"/>
-      <w:r>
-        <w:rPr>
-          <w:rFonts w:ascii="Arial" w:eastAsia="Times New Roman" w:hAnsi="Arial" w:cs="Arial"/>
-          <w:sz w:val="24"/>
-          <w:szCs w:val="24"/>
-        </w:rPr>
-        <w:t>, 2011]</w:t>
-      </w:r>
-      <w:r>
-        <w:rPr>
-          <w:rFonts w:ascii="Arial" w:eastAsia="Times New Roman" w:hAnsi="Arial" w:cs="Arial"/>
-          <w:sz w:val="24"/>
-          <w:szCs w:val="24"/>
-        </w:rPr>
-        <w:t xml:space="preserve"> Total </w:t>
-      </w:r>
-      <w:proofErr w:type="spellStart"/>
-      <w:r>
-        <w:rPr>
-          <w:rFonts w:ascii="Arial" w:eastAsia="Times New Roman" w:hAnsi="Arial" w:cs="Arial"/>
-          <w:sz w:val="24"/>
-          <w:szCs w:val="24"/>
-        </w:rPr>
-        <w:t>inmesion</w:t>
-      </w:r>
-      <w:proofErr w:type="spellEnd"/>
-      <w:r>
-        <w:rPr>
-          <w:rFonts w:ascii="Arial" w:eastAsia="Times New Roman" w:hAnsi="Arial" w:cs="Arial"/>
-          <w:sz w:val="24"/>
-          <w:szCs w:val="24"/>
-        </w:rPr>
-        <w:t>,</w:t>
-      </w:r>
-      <w:r>
-        <w:rPr>
-          <w:rFonts w:ascii="Arial" w:eastAsia="Times New Roman" w:hAnsi="Arial" w:cs="Arial"/>
-          <w:sz w:val="24"/>
-          <w:szCs w:val="24"/>
-        </w:rPr>
-        <w:t xml:space="preserve"> </w:t>
-      </w:r>
-      <w:r>
-        <w:rPr>
-          <w:rFonts w:ascii="Arial" w:eastAsia="Times New Roman" w:hAnsi="Arial" w:cs="Arial"/>
-          <w:sz w:val="24"/>
-          <w:szCs w:val="24"/>
-        </w:rPr>
-        <w:t>"</w:t>
-      </w:r>
-      <w:r>
-        <w:rPr>
-          <w:rFonts w:ascii="Arial" w:eastAsia="Times New Roman" w:hAnsi="Arial" w:cs="Arial"/>
-          <w:sz w:val="24"/>
-          <w:szCs w:val="24"/>
-        </w:rPr>
-        <w:t>Logo oficial de Realidad Aumentada</w:t>
-      </w:r>
-      <w:r>
-        <w:rPr>
-          <w:rFonts w:ascii="Arial" w:eastAsia="Times New Roman" w:hAnsi="Arial" w:cs="Arial"/>
-          <w:sz w:val="24"/>
-          <w:szCs w:val="24"/>
-        </w:rPr>
-        <w:t>"</w:t>
-      </w:r>
-      <w:r>
-        <w:rPr>
-          <w:rFonts w:ascii="Arial" w:eastAsia="Times New Roman" w:hAnsi="Arial" w:cs="Arial"/>
-          <w:sz w:val="24"/>
-          <w:szCs w:val="24"/>
-        </w:rPr>
-        <w:t xml:space="preserve"> </w:t>
-      </w:r>
-    </w:p>
-    <w:p>
-      <w:pPr>
-        <w:spacing w:after="0"/>
-        <w:jc w:val="both"/>
-        <w:rPr>
-          <w:rFonts w:ascii="Arial" w:hAnsi="Arial" w:cs="Arial"/>
-          <w:sz w:val="24"/>
-          <w:szCs w:val="24"/>
-        </w:rPr>
-      </w:pPr>
-      <w:r>
-        <w:rPr>
-          <w:rFonts w:ascii="Arial" w:hAnsi="Arial" w:cs="Arial"/>
-          <w:sz w:val="24"/>
-          <w:szCs w:val="24"/>
-        </w:rPr>
-        <w:t>http://aumentada.net/2011/02/ar-plus-el-logo-de-la-realidad-aumentada/</w:t>
-      </w:r>
-    </w:p>
-    <w:p>
-      <w:pPr>
-        <w:spacing w:after="0"/>
-        <w:jc w:val="both"/>
-        <w:rPr>
-          <w:rFonts w:ascii="Arial" w:hAnsi="Arial" w:cs="Arial"/>
-          <w:sz w:val="24"/>
-          <w:szCs w:val="24"/>
-        </w:rPr>
-      </w:pPr>
-      <w:r>
-        <w:rPr>
-          <w:rFonts w:ascii="Arial" w:hAnsi="Arial" w:cs="Arial"/>
-          <w:sz w:val="24"/>
-          <w:szCs w:val="24"/>
-        </w:rPr>
-        <w:t>consultada: 28-08</w:t>
-      </w:r>
-      <w:r>
-        <w:rPr>
-          <w:rFonts w:ascii="Arial" w:hAnsi="Arial" w:cs="Arial"/>
-          <w:sz w:val="24"/>
-          <w:szCs w:val="24"/>
-        </w:rPr>
-        <w:t>-2014</w:t>
-      </w:r>
-    </w:p>
-    <w:p>
-      <w:pPr>
-        <w:spacing w:after="0"/>
-        <w:jc w:val="both"/>
-        <w:rPr>
-          <w:rFonts w:ascii="Arial" w:hAnsi="Arial" w:cs="Arial"/>
-          <w:sz w:val="24"/>
-          <w:szCs w:val="24"/>
-        </w:rPr>
-      </w:pPr>
-    </w:p>
-    <w:p>
-      <w:pPr>
-        <w:spacing w:after="0"/>
-        <w:jc w:val="both"/>
-        <w:rPr>
-          <w:rFonts w:ascii="Arial" w:hAnsi="Arial" w:cs="Arial"/>
-          <w:sz w:val="24"/>
-          <w:szCs w:val="24"/>
-        </w:rPr>
-      </w:pPr>
-      <w:r>
-        <w:rPr>
-          <w:rFonts w:ascii="Arial" w:hAnsi="Arial" w:cs="Arial"/>
-          <w:sz w:val="24"/>
-          <w:szCs w:val="24"/>
-        </w:rPr>
-        <w:t>[</w:t>
-      </w:r>
-      <w:hyperlink r:id="rId34" w:history="1">
-        <w:r>
-          <w:rPr>
-            <w:rStyle w:val="Hipervnculo"/>
-            <w:rFonts w:ascii="Arial" w:hAnsi="Arial" w:cs="Arial"/>
-            <w:color w:val="auto"/>
-            <w:sz w:val="24"/>
-            <w:szCs w:val="24"/>
-            <w:u w:val="none"/>
-          </w:rPr>
-          <w:t>Rodríguez González</w:t>
-        </w:r>
-      </w:hyperlink>
-      <w:r>
-        <w:rPr>
-          <w:rFonts w:ascii="Arial" w:hAnsi="Arial" w:cs="Arial"/>
-          <w:sz w:val="24"/>
-          <w:szCs w:val="24"/>
-        </w:rPr>
-        <w:t xml:space="preserve">, 2003] </w:t>
-      </w:r>
-      <w:hyperlink r:id="rId35" w:history="1">
-        <w:r>
-          <w:rPr>
-            <w:rStyle w:val="Hipervnculo"/>
-            <w:rFonts w:ascii="Arial" w:hAnsi="Arial" w:cs="Arial"/>
-            <w:color w:val="auto"/>
-            <w:sz w:val="24"/>
-            <w:szCs w:val="24"/>
-            <w:u w:val="none"/>
-          </w:rPr>
-          <w:t xml:space="preserve">Rodríguez González, M. </w:t>
-        </w:r>
-      </w:hyperlink>
-      <w:r>
-        <w:rPr>
-          <w:rFonts w:ascii="Arial" w:hAnsi="Arial" w:cs="Arial"/>
-          <w:sz w:val="24"/>
-          <w:szCs w:val="24"/>
-        </w:rPr>
-        <w:t>"Lenguaje de signos"</w:t>
-      </w:r>
-      <w:r>
-        <w:rPr>
-          <w:rFonts w:ascii="Arial" w:hAnsi="Arial" w:cs="Arial"/>
-          <w:sz w:val="24"/>
-          <w:szCs w:val="24"/>
-        </w:rPr>
-        <w:t>, Barcelona 2003, España.</w:t>
-      </w:r>
-      <w:r>
-        <w:rPr>
-          <w:rFonts w:ascii="Arial" w:hAnsi="Arial" w:cs="Arial"/>
-          <w:sz w:val="24"/>
-          <w:szCs w:val="24"/>
-        </w:rPr>
-        <w:t xml:space="preserve"> consultada: 29-08-2014</w:t>
-      </w:r>
-    </w:p>
-    <w:p>
-      <w:pPr>
-        <w:spacing w:after="0"/>
-        <w:jc w:val="both"/>
-        <w:rPr>
-          <w:rFonts w:ascii="Arial" w:hAnsi="Arial" w:cs="Arial"/>
-          <w:sz w:val="24"/>
-          <w:szCs w:val="24"/>
-        </w:rPr>
-      </w:pPr>
-    </w:p>
-    <w:p>
-      <w:pPr>
-        <w:spacing w:after="0"/>
-        <w:jc w:val="both"/>
-        <w:rPr>
-          <w:rFonts w:ascii="Arial" w:hAnsi="Arial" w:cs="Arial"/>
-          <w:sz w:val="24"/>
-          <w:szCs w:val="24"/>
-        </w:rPr>
-      </w:pPr>
-      <w:r>
-        <w:rPr>
-          <w:rFonts w:ascii="Arial" w:hAnsi="Arial" w:cs="Arial"/>
-          <w:sz w:val="24"/>
-          <w:szCs w:val="24"/>
-        </w:rPr>
-        <w:t>[López, 2009 ]López E. A. "Reconocimiento automático de lenguaje de signos: Lenguaje ASL" ,</w:t>
-      </w:r>
-      <w:r>
-        <w:rPr>
-          <w:rFonts w:ascii="Arial" w:hAnsi="Arial" w:cs="Arial"/>
-          <w:sz w:val="24"/>
-          <w:szCs w:val="24"/>
-        </w:rPr>
-        <w:t xml:space="preserve"> </w:t>
-      </w:r>
-      <w:r>
-        <w:rPr>
-          <w:rFonts w:ascii="Arial" w:hAnsi="Arial" w:cs="Arial"/>
-          <w:sz w:val="24"/>
-          <w:szCs w:val="24"/>
-        </w:rPr>
-        <w:t>Barcelona 2009, España.</w:t>
-      </w:r>
-      <w:r>
-        <w:rPr>
-          <w:rFonts w:ascii="Arial" w:hAnsi="Arial" w:cs="Arial"/>
-          <w:sz w:val="24"/>
-          <w:szCs w:val="24"/>
-        </w:rPr>
-        <w:t xml:space="preserve"> consultada: 29-08-2014</w:t>
-      </w:r>
-    </w:p>
-    <w:p>
-      <w:pPr>
-        <w:jc w:val="both"/>
-        <w:rPr>
-          <w:rFonts w:ascii="Arial" w:hAnsi="Arial" w:cs="Arial"/>
-          <w:sz w:val="24"/>
-          <w:szCs w:val="24"/>
-        </w:rPr>
-      </w:pPr>
-    </w:p>
-    <w:p>
-      <w:pPr>
-        <w:jc w:val="both"/>
-        <w:rPr>
-          <w:rFonts w:ascii="Arial" w:hAnsi="Arial" w:cs="Arial"/>
-          <w:sz w:val="24"/>
-          <w:szCs w:val="24"/>
-          <w:lang w:val="en-US"/>
-        </w:rPr>
-      </w:pPr>
-      <w:r>
-        <w:rPr>
-          <w:rFonts w:ascii="Arial" w:hAnsi="Arial" w:cs="Arial"/>
-          <w:sz w:val="24"/>
-          <w:szCs w:val="24"/>
-        </w:rPr>
-        <w:t>[</w:t>
-      </w:r>
-      <w:r>
-        <w:rPr>
-          <w:rFonts w:ascii="Arial" w:hAnsi="Arial" w:cs="Arial"/>
-          <w:sz w:val="24"/>
-          <w:szCs w:val="24"/>
-        </w:rPr>
-        <w:t>Rolando, 2012 ] Rolando F. "De la realidad v</w:t>
-      </w:r>
-      <w:r>
-        <w:rPr>
-          <w:rFonts w:ascii="Arial" w:hAnsi="Arial" w:cs="Arial"/>
-          <w:sz w:val="24"/>
-          <w:szCs w:val="24"/>
-        </w:rPr>
-        <w:t>irtual a la realidad aumentada"</w:t>
-      </w:r>
-      <w:r>
-        <w:rPr>
-          <w:rFonts w:ascii="Arial" w:hAnsi="Arial" w:cs="Arial"/>
-          <w:sz w:val="24"/>
-          <w:szCs w:val="24"/>
-        </w:rPr>
-        <w:t>, Palermo Octubre 2012, España</w:t>
-      </w:r>
-      <w:r>
-        <w:rPr>
-          <w:rFonts w:ascii="Arial" w:hAnsi="Arial" w:cs="Arial"/>
-          <w:sz w:val="24"/>
-          <w:szCs w:val="24"/>
-        </w:rPr>
-        <w:t>.</w:t>
-      </w:r>
-      <w:r>
-        <w:rPr>
-          <w:rFonts w:ascii="Arial" w:hAnsi="Arial" w:cs="Arial"/>
-          <w:sz w:val="24"/>
-          <w:szCs w:val="24"/>
-        </w:rPr>
-        <w:t xml:space="preserve"> </w:t>
-      </w:r>
-      <w:proofErr w:type="spellStart"/>
-      <w:r>
-        <w:rPr>
-          <w:rFonts w:ascii="Arial" w:hAnsi="Arial" w:cs="Arial"/>
-          <w:sz w:val="24"/>
-          <w:szCs w:val="24"/>
-          <w:lang w:val="en-US"/>
-        </w:rPr>
-        <w:t>Consultada</w:t>
-      </w:r>
-      <w:proofErr w:type="spellEnd"/>
-      <w:r>
-        <w:rPr>
-          <w:rFonts w:ascii="Arial" w:hAnsi="Arial" w:cs="Arial"/>
-          <w:sz w:val="24"/>
-          <w:szCs w:val="24"/>
-          <w:lang w:val="en-US"/>
-        </w:rPr>
-        <w:t xml:space="preserve"> el: 04-09-2014</w:t>
-      </w:r>
-    </w:p>
-    <w:p>
-      <w:pPr>
-        <w:jc w:val="both"/>
-        <w:rPr>
-          <w:rFonts w:ascii="Arial" w:hAnsi="Arial" w:cs="Arial"/>
-          <w:sz w:val="24"/>
-          <w:szCs w:val="24"/>
-        </w:rPr>
-      </w:pPr>
-      <w:r>
-        <w:rPr>
-          <w:rFonts w:ascii="Arial" w:hAnsi="Arial" w:cs="Arial"/>
-          <w:sz w:val="24"/>
-          <w:szCs w:val="24"/>
-          <w:lang w:val="en-US"/>
-        </w:rPr>
-        <w:t>[C</w:t>
-      </w:r>
-      <w:r>
-        <w:rPr>
-          <w:rFonts w:ascii="Arial" w:hAnsi="Arial" w:cs="Arial"/>
-          <w:sz w:val="24"/>
-          <w:szCs w:val="24"/>
-          <w:lang w:val="en-US"/>
-        </w:rPr>
-        <w:t>lemens</w:t>
-      </w:r>
-      <w:r>
-        <w:rPr>
-          <w:rFonts w:ascii="Arial" w:hAnsi="Arial" w:cs="Arial"/>
-          <w:sz w:val="24"/>
-          <w:szCs w:val="24"/>
-          <w:lang w:val="en-US"/>
-        </w:rPr>
-        <w:t>,</w:t>
-      </w:r>
-      <w:r>
-        <w:rPr>
-          <w:rFonts w:ascii="Arial" w:hAnsi="Arial" w:cs="Arial"/>
-          <w:sz w:val="24"/>
-          <w:szCs w:val="24"/>
-          <w:lang w:val="en-US"/>
-        </w:rPr>
-        <w:t xml:space="preserve"> </w:t>
-      </w:r>
-      <w:r>
-        <w:rPr>
-          <w:rFonts w:ascii="Arial" w:hAnsi="Arial" w:cs="Arial"/>
-          <w:sz w:val="24"/>
-          <w:szCs w:val="24"/>
-          <w:lang w:val="en-US"/>
-        </w:rPr>
-        <w:t>2011] Clemens A. "</w:t>
-      </w:r>
-      <w:r>
-        <w:rPr>
-          <w:rFonts w:ascii="Arial" w:hAnsi="Arial" w:cs="Arial"/>
-          <w:sz w:val="24"/>
-          <w:szCs w:val="24"/>
-          <w:lang w:val="en-US"/>
-        </w:rPr>
-        <w:t>Challenges of Large-Scale Augmented Reality on Smartphones</w:t>
-      </w:r>
-      <w:r>
-        <w:rPr>
-          <w:rFonts w:ascii="Arial" w:hAnsi="Arial" w:cs="Arial"/>
-          <w:sz w:val="24"/>
-          <w:szCs w:val="24"/>
-          <w:lang w:val="en-US"/>
-        </w:rPr>
-        <w:t>"</w:t>
-      </w:r>
-      <w:r>
-        <w:rPr>
-          <w:rFonts w:ascii="Arial" w:hAnsi="Arial" w:cs="Arial"/>
-          <w:sz w:val="24"/>
-          <w:szCs w:val="24"/>
-          <w:lang w:val="en-US"/>
-        </w:rPr>
-        <w:t>,</w:t>
-      </w:r>
-      <w:r>
-        <w:rPr>
-          <w:rFonts w:ascii="Arial" w:hAnsi="Arial" w:cs="Arial"/>
-          <w:sz w:val="24"/>
-          <w:szCs w:val="24"/>
-          <w:lang w:val="en-US"/>
-        </w:rPr>
-        <w:t xml:space="preserve"> International Symposium on Mixed </w:t>
-      </w:r>
-      <w:r>
-        <w:rPr>
-          <w:rFonts w:ascii="Arial" w:hAnsi="Arial" w:cs="Arial"/>
-          <w:sz w:val="24"/>
-          <w:szCs w:val="24"/>
-          <w:lang w:val="en-US"/>
-        </w:rPr>
-        <w:t>and Augmented Rea</w:t>
-      </w:r>
-      <w:r>
-        <w:rPr>
-          <w:rFonts w:ascii="Arial" w:hAnsi="Arial" w:cs="Arial"/>
-          <w:sz w:val="24"/>
-          <w:szCs w:val="24"/>
-          <w:lang w:val="en-US"/>
-        </w:rPr>
-        <w:t xml:space="preserve">lity, </w:t>
-      </w:r>
-      <w:r>
-        <w:rPr>
-          <w:rFonts w:ascii="Arial" w:hAnsi="Arial" w:cs="Arial"/>
-          <w:sz w:val="24"/>
-          <w:szCs w:val="24"/>
-          <w:lang w:val="en-US"/>
-        </w:rPr>
-        <w:t>Graz University of Technology, 2011, Austria</w:t>
-      </w:r>
-      <w:r>
-        <w:rPr>
-          <w:rFonts w:ascii="Arial" w:hAnsi="Arial" w:cs="Arial"/>
-          <w:sz w:val="24"/>
-          <w:szCs w:val="24"/>
-          <w:lang w:val="en-US"/>
-        </w:rPr>
-        <w:t>.</w:t>
-      </w:r>
-      <w:r>
-        <w:rPr>
-          <w:rFonts w:ascii="Arial" w:hAnsi="Arial" w:cs="Arial"/>
-          <w:sz w:val="24"/>
-          <w:szCs w:val="24"/>
-          <w:lang w:val="en-US"/>
-        </w:rPr>
-        <w:t xml:space="preserve"> </w:t>
-      </w:r>
-      <w:r>
-        <w:rPr>
-          <w:rFonts w:ascii="Arial" w:hAnsi="Arial" w:cs="Arial"/>
-          <w:sz w:val="24"/>
-          <w:szCs w:val="24"/>
-        </w:rPr>
-        <w:t>C</w:t>
-      </w:r>
-      <w:r>
-        <w:rPr>
-          <w:rFonts w:ascii="Arial" w:hAnsi="Arial" w:cs="Arial"/>
-          <w:sz w:val="24"/>
-          <w:szCs w:val="24"/>
-        </w:rPr>
-        <w:t>onsultada el:</w:t>
-      </w:r>
-      <w:r>
-        <w:rPr>
-          <w:rFonts w:ascii="Arial" w:hAnsi="Arial" w:cs="Arial"/>
-          <w:sz w:val="24"/>
-          <w:szCs w:val="24"/>
-        </w:rPr>
-        <w:t xml:space="preserve"> 04-09-2014</w:t>
-      </w:r>
-    </w:p>
-    <w:p>
-      <w:pPr>
-        <w:jc w:val="both"/>
-        <w:rPr>
-          <w:rFonts w:ascii="Arial" w:hAnsi="Arial" w:cs="Arial"/>
-          <w:sz w:val="24"/>
-          <w:szCs w:val="24"/>
-        </w:rPr>
-      </w:pPr>
-      <w:r>
-        <w:rPr>
-          <w:rFonts w:ascii="Arial" w:hAnsi="Arial" w:cs="Arial"/>
-          <w:sz w:val="24"/>
-          <w:szCs w:val="24"/>
-        </w:rPr>
-        <w:t>[</w:t>
-      </w:r>
-      <w:proofErr w:type="spellStart"/>
-      <w:r>
-        <w:rPr>
-          <w:rFonts w:ascii="Arial" w:hAnsi="Arial" w:cs="Arial"/>
-          <w:sz w:val="24"/>
-          <w:szCs w:val="24"/>
-        </w:rPr>
-        <w:t>IñarreaSagüés</w:t>
-      </w:r>
-      <w:proofErr w:type="spellEnd"/>
-      <w:r>
-        <w:rPr>
-          <w:rFonts w:ascii="Arial" w:hAnsi="Arial" w:cs="Arial"/>
-          <w:sz w:val="24"/>
-          <w:szCs w:val="24"/>
-        </w:rPr>
-        <w:t xml:space="preserve">, 2012] </w:t>
-      </w:r>
-      <w:proofErr w:type="spellStart"/>
-      <w:r>
-        <w:rPr>
-          <w:rFonts w:ascii="Arial" w:hAnsi="Arial" w:cs="Arial"/>
-          <w:sz w:val="24"/>
-          <w:szCs w:val="24"/>
-        </w:rPr>
-        <w:t>IñarreaSagüés</w:t>
-      </w:r>
-      <w:proofErr w:type="spellEnd"/>
-      <w:r>
-        <w:rPr>
-          <w:rFonts w:ascii="Arial" w:hAnsi="Arial" w:cs="Arial"/>
-          <w:sz w:val="24"/>
-          <w:szCs w:val="24"/>
-        </w:rPr>
-        <w:t xml:space="preserve"> César, "</w:t>
-      </w:r>
-      <w:r>
-        <w:t xml:space="preserve"> </w:t>
-      </w:r>
-      <w:r>
-        <w:rPr>
-          <w:rFonts w:ascii="Arial" w:hAnsi="Arial" w:cs="Arial"/>
-          <w:sz w:val="24"/>
-          <w:szCs w:val="24"/>
-        </w:rPr>
-        <w:t xml:space="preserve">Desarrollo de una aplicación de Realidad Aumentada mediante la arquitectura </w:t>
-      </w:r>
-      <w:proofErr w:type="spellStart"/>
-      <w:r>
-        <w:rPr>
-          <w:rFonts w:ascii="Arial" w:hAnsi="Arial" w:cs="Arial"/>
-          <w:sz w:val="24"/>
-          <w:szCs w:val="24"/>
-        </w:rPr>
-        <w:t>Vuforia</w:t>
-      </w:r>
-      <w:proofErr w:type="spellEnd"/>
-      <w:r>
-        <w:rPr>
-          <w:rFonts w:ascii="Arial" w:hAnsi="Arial" w:cs="Arial"/>
-          <w:sz w:val="24"/>
-          <w:szCs w:val="24"/>
-        </w:rPr>
-        <w:t xml:space="preserve"> para </w:t>
-      </w:r>
-      <w:r>
-        <w:rPr>
-          <w:rFonts w:ascii="Arial" w:hAnsi="Arial" w:cs="Arial"/>
-          <w:sz w:val="24"/>
-          <w:szCs w:val="24"/>
-        </w:rPr>
-        <w:t xml:space="preserve">la obtención de información de </w:t>
-      </w:r>
-      <w:r>
-        <w:rPr>
-          <w:rFonts w:ascii="Arial" w:hAnsi="Arial" w:cs="Arial"/>
-          <w:sz w:val="24"/>
-          <w:szCs w:val="24"/>
-        </w:rPr>
-        <w:t>cuadros "</w:t>
-      </w:r>
-      <w:r>
-        <w:rPr>
-          <w:rFonts w:ascii="Arial" w:hAnsi="Arial" w:cs="Arial"/>
-          <w:sz w:val="24"/>
-          <w:szCs w:val="24"/>
-        </w:rPr>
-        <w:t xml:space="preserve">  Universidad pública de Navarra, </w:t>
-      </w:r>
-      <w:r>
-        <w:rPr>
-          <w:rFonts w:ascii="Arial" w:hAnsi="Arial" w:cs="Arial"/>
-          <w:sz w:val="24"/>
-          <w:szCs w:val="24"/>
-        </w:rPr>
-        <w:t>15 de Noviembre de 2012</w:t>
-      </w:r>
-      <w:r>
-        <w:rPr>
-          <w:rFonts w:ascii="Arial" w:hAnsi="Arial" w:cs="Arial"/>
-          <w:sz w:val="24"/>
-          <w:szCs w:val="24"/>
-        </w:rPr>
-        <w:t>, Pamplona, España.</w:t>
-      </w:r>
-      <w:r>
-        <w:rPr>
-          <w:rFonts w:ascii="Arial" w:hAnsi="Arial" w:cs="Arial"/>
-          <w:sz w:val="24"/>
-          <w:szCs w:val="24"/>
-        </w:rPr>
-        <w:t xml:space="preserve"> C</w:t>
-      </w:r>
-      <w:r>
-        <w:rPr>
-          <w:rFonts w:ascii="Arial" w:hAnsi="Arial" w:cs="Arial"/>
-          <w:sz w:val="24"/>
-          <w:szCs w:val="24"/>
-        </w:rPr>
-        <w:t>onsultada el:</w:t>
-      </w:r>
-      <w:r>
-        <w:rPr>
-          <w:rFonts w:ascii="Arial" w:hAnsi="Arial" w:cs="Arial"/>
-          <w:sz w:val="24"/>
-          <w:szCs w:val="24"/>
-        </w:rPr>
-        <w:t xml:space="preserve"> 05-09-2014</w:t>
-      </w:r>
-    </w:p>
-    <w:p>
-      <w:pPr>
-        <w:spacing w:after="0"/>
-        <w:jc w:val="both"/>
-        <w:rPr>
-          <w:rFonts w:ascii="Arial" w:hAnsi="Arial" w:cs="Arial"/>
-          <w:sz w:val="24"/>
-          <w:szCs w:val="24"/>
-        </w:rPr>
-      </w:pPr>
-    </w:p>
-    <w:p>
-      <w:pPr>
-        <w:spacing w:after="0" w:line="240" w:lineRule="auto"/>
-        <w:jc w:val="both"/>
-        <w:rPr>
-          <w:rFonts w:ascii="Arial" w:eastAsia="Times New Roman" w:hAnsi="Arial" w:cs="Arial"/>
-          <w:sz w:val="24"/>
-          <w:szCs w:val="24"/>
-        </w:rPr>
-      </w:pPr>
-      <w:r>
-        <w:rPr>
-          <w:rFonts w:ascii="Arial" w:eastAsia="Times New Roman" w:hAnsi="Arial" w:cs="Arial"/>
-          <w:sz w:val="24"/>
-          <w:szCs w:val="24"/>
-        </w:rPr>
-        <w:t>[</w:t>
-      </w:r>
-      <w:proofErr w:type="spellStart"/>
-      <w:r>
-        <w:rPr>
-          <w:rFonts w:ascii="Arial" w:eastAsia="Times New Roman" w:hAnsi="Arial" w:cs="Arial"/>
-          <w:sz w:val="24"/>
-          <w:szCs w:val="24"/>
-        </w:rPr>
-        <w:t>Ouazzani</w:t>
-      </w:r>
-      <w:proofErr w:type="spellEnd"/>
-      <w:r>
-        <w:rPr>
-          <w:rFonts w:ascii="Arial" w:eastAsia="Times New Roman" w:hAnsi="Arial" w:cs="Arial"/>
-          <w:sz w:val="24"/>
-          <w:szCs w:val="24"/>
-        </w:rPr>
-        <w:t xml:space="preserve">, </w:t>
-      </w:r>
-      <w:r>
-        <w:rPr>
-          <w:rFonts w:ascii="Arial" w:eastAsia="Times New Roman" w:hAnsi="Arial" w:cs="Arial"/>
-          <w:sz w:val="24"/>
-          <w:szCs w:val="24"/>
-        </w:rPr>
-        <w:t>2012</w:t>
-      </w:r>
-      <w:r>
-        <w:rPr>
-          <w:rFonts w:ascii="Arial" w:eastAsia="Times New Roman" w:hAnsi="Arial" w:cs="Arial"/>
-          <w:sz w:val="24"/>
-          <w:szCs w:val="24"/>
-        </w:rPr>
-        <w:t xml:space="preserve">] </w:t>
-      </w:r>
-      <w:proofErr w:type="spellStart"/>
-      <w:r>
-        <w:rPr>
-          <w:rFonts w:ascii="Arial" w:eastAsia="Times New Roman" w:hAnsi="Arial" w:cs="Arial"/>
-          <w:sz w:val="24"/>
-          <w:szCs w:val="24"/>
-        </w:rPr>
-        <w:t>Ouazzani</w:t>
-      </w:r>
-      <w:proofErr w:type="spellEnd"/>
-      <w:r>
-        <w:rPr>
-          <w:rFonts w:ascii="Arial" w:eastAsia="Times New Roman" w:hAnsi="Arial" w:cs="Arial"/>
-          <w:sz w:val="24"/>
-          <w:szCs w:val="24"/>
-        </w:rPr>
-        <w:t xml:space="preserve"> </w:t>
-      </w:r>
-      <w:proofErr w:type="spellStart"/>
-      <w:r>
-        <w:rPr>
-          <w:rFonts w:ascii="Arial" w:eastAsia="Times New Roman" w:hAnsi="Arial" w:cs="Arial"/>
-          <w:sz w:val="24"/>
-          <w:szCs w:val="24"/>
-        </w:rPr>
-        <w:t>Iman</w:t>
-      </w:r>
-      <w:proofErr w:type="spellEnd"/>
-      <w:r>
-        <w:rPr>
-          <w:rFonts w:ascii="Arial" w:eastAsia="Times New Roman" w:hAnsi="Arial" w:cs="Arial"/>
-          <w:sz w:val="24"/>
-          <w:szCs w:val="24"/>
-        </w:rPr>
-        <w:t xml:space="preserve">, " Manual de creación de Videojuego con </w:t>
-      </w:r>
-      <w:proofErr w:type="spellStart"/>
-      <w:r>
-        <w:rPr>
-          <w:rFonts w:ascii="Arial" w:eastAsia="Times New Roman" w:hAnsi="Arial" w:cs="Arial"/>
-          <w:sz w:val="24"/>
-          <w:szCs w:val="24"/>
-        </w:rPr>
-        <w:t>unity</w:t>
-      </w:r>
-      <w:proofErr w:type="spellEnd"/>
-      <w:r>
-        <w:rPr>
-          <w:rFonts w:ascii="Arial" w:eastAsia="Times New Roman" w:hAnsi="Arial" w:cs="Arial"/>
-          <w:sz w:val="24"/>
-          <w:szCs w:val="24"/>
-        </w:rPr>
-        <w:t xml:space="preserve">", Universidad Carlos III, 29  de septiembre de </w:t>
-      </w:r>
-      <w:r>
-        <w:rPr>
-          <w:rFonts w:ascii="Arial" w:eastAsia="Times New Roman" w:hAnsi="Arial" w:cs="Arial"/>
-          <w:sz w:val="24"/>
-          <w:szCs w:val="24"/>
-        </w:rPr>
-        <w:t xml:space="preserve">2012 </w:t>
-      </w:r>
-      <w:r>
-        <w:rPr>
-          <w:rFonts w:ascii="Arial" w:eastAsia="Times New Roman" w:hAnsi="Arial" w:cs="Arial"/>
-          <w:sz w:val="24"/>
-          <w:szCs w:val="24"/>
-        </w:rPr>
-        <w:t>,España</w:t>
-      </w:r>
-    </w:p>
-    <w:p>
-      <w:pPr>
-        <w:jc w:val="both"/>
-        <w:rPr>
-          <w:rFonts w:ascii="Arial" w:hAnsi="Arial" w:cs="Arial"/>
-          <w:sz w:val="24"/>
-          <w:szCs w:val="24"/>
-        </w:rPr>
-      </w:pPr>
-      <w:r>
-        <w:rPr>
-          <w:rFonts w:ascii="Arial" w:hAnsi="Arial" w:cs="Arial"/>
-          <w:sz w:val="24"/>
-          <w:szCs w:val="24"/>
-        </w:rPr>
-        <w:t>http://e-archivo.uc3m.es/bitstream/handle/10016/16345/</w:t>
-      </w:r>
-      <w:r>
-        <w:rPr>
-          <w:rFonts w:ascii="Arial" w:hAnsi="Arial" w:cs="Arial"/>
-          <w:sz w:val="24"/>
-          <w:szCs w:val="24"/>
-        </w:rPr>
-        <w:t xml:space="preserve"> </w:t>
-      </w:r>
-      <w:proofErr w:type="spellStart"/>
-      <w:r>
-        <w:rPr>
-          <w:rFonts w:ascii="Arial" w:hAnsi="Arial" w:cs="Arial"/>
-          <w:sz w:val="24"/>
-          <w:szCs w:val="24"/>
-        </w:rPr>
-        <w:t>PFC_Iman_Ouazzani.pdf?sequence</w:t>
-      </w:r>
-      <w:proofErr w:type="spellEnd"/>
-      <w:r>
-        <w:rPr>
-          <w:rFonts w:ascii="Arial" w:hAnsi="Arial" w:cs="Arial"/>
-          <w:sz w:val="24"/>
-          <w:szCs w:val="24"/>
-        </w:rPr>
-        <w:t>=1</w:t>
-      </w:r>
-      <w:r>
-        <w:rPr>
-          <w:rFonts w:ascii="Arial" w:hAnsi="Arial" w:cs="Arial"/>
-          <w:sz w:val="24"/>
-          <w:szCs w:val="24"/>
-        </w:rPr>
-        <w:t xml:space="preserve"> C</w:t>
-      </w:r>
-      <w:r>
-        <w:rPr>
-          <w:rFonts w:ascii="Arial" w:hAnsi="Arial" w:cs="Arial"/>
-          <w:sz w:val="24"/>
-          <w:szCs w:val="24"/>
-        </w:rPr>
-        <w:t>onsultada el:</w:t>
-      </w:r>
-      <w:r>
-        <w:rPr>
-          <w:rFonts w:ascii="Arial" w:hAnsi="Arial" w:cs="Arial"/>
-          <w:sz w:val="24"/>
-          <w:szCs w:val="24"/>
-        </w:rPr>
-        <w:t xml:space="preserve"> 12-09-2014</w:t>
-      </w:r>
-    </w:p>
-    <w:p>
-      <w:pPr>
-        <w:spacing w:after="0"/>
-        <w:rPr>
-          <w:rFonts w:ascii="Arial" w:hAnsi="Arial" w:cs="Arial"/>
-          <w:sz w:val="20"/>
-          <w:szCs w:val="20"/>
-        </w:rPr>
-      </w:pPr>
-    </w:p>
-    <w:p>
-      <w:pPr>
-        <w:pStyle w:val="Ttulo1"/>
-        <w:spacing w:before="0"/>
-        <w:jc w:val="both"/>
-        <w:rPr>
-          <w:rStyle w:val="a-size-medium"/>
-          <w:rFonts w:ascii="Arial" w:hAnsi="Arial" w:cs="Arial"/>
-          <w:b w:val="0"/>
-          <w:color w:val="000000" w:themeColor="text1"/>
-          <w:sz w:val="24"/>
-          <w:szCs w:val="24"/>
-          <w:lang w:val="en-US"/>
-        </w:rPr>
-      </w:pPr>
-      <w:r>
-        <w:rPr>
-          <w:rFonts w:ascii="Arial" w:eastAsia="Times New Roman" w:hAnsi="Arial" w:cs="Arial"/>
-          <w:b w:val="0"/>
-          <w:color w:val="000000" w:themeColor="text1"/>
-          <w:sz w:val="22"/>
-          <w:szCs w:val="22"/>
-          <w:lang w:val="en-US"/>
-        </w:rPr>
-        <w:lastRenderedPageBreak/>
-        <w:t>[</w:t>
-      </w:r>
-      <w:r>
-        <w:rPr>
-          <w:rFonts w:ascii="Arial" w:eastAsia="Times New Roman" w:hAnsi="Arial" w:cs="Arial"/>
-          <w:b w:val="0"/>
-          <w:color w:val="000000" w:themeColor="text1"/>
-          <w:sz w:val="24"/>
-          <w:szCs w:val="24"/>
-          <w:lang w:val="en-US"/>
-        </w:rPr>
-        <w:t>Roosendaal, 2004] Roosendaal Ton</w:t>
-      </w:r>
-      <w:r>
-        <w:rPr>
-          <w:rFonts w:ascii="Arial" w:eastAsia="Times New Roman" w:hAnsi="Arial" w:cs="Arial"/>
-          <w:color w:val="000000" w:themeColor="text1"/>
-          <w:sz w:val="24"/>
-          <w:szCs w:val="24"/>
-          <w:lang w:val="en-US"/>
-        </w:rPr>
-        <w:t>, "</w:t>
-      </w:r>
-      <w:hyperlink r:id="rId36" w:history="1">
-        <w:r>
-          <w:rPr>
-            <w:rStyle w:val="Hipervnculo"/>
-            <w:rFonts w:ascii="Arial" w:hAnsi="Arial" w:cs="Arial"/>
-            <w:b w:val="0"/>
-            <w:color w:val="000000" w:themeColor="text1"/>
-            <w:sz w:val="24"/>
-            <w:szCs w:val="24"/>
-            <w:u w:val="none"/>
-            <w:lang w:val="en-US"/>
-          </w:rPr>
-          <w:t xml:space="preserve">The official </w:t>
-        </w:r>
-        <w:r>
-          <w:rPr>
-            <w:rStyle w:val="nfasis"/>
-            <w:rFonts w:ascii="Arial" w:hAnsi="Arial" w:cs="Arial"/>
-            <w:b w:val="0"/>
-            <w:color w:val="000000" w:themeColor="text1"/>
-            <w:sz w:val="24"/>
-            <w:szCs w:val="24"/>
-            <w:lang w:val="en-US"/>
-          </w:rPr>
-          <w:t>Blender 2.3</w:t>
-        </w:r>
-        <w:r>
-          <w:rPr>
-            <w:rStyle w:val="Hipervnculo"/>
-            <w:rFonts w:ascii="Arial" w:hAnsi="Arial" w:cs="Arial"/>
-            <w:b w:val="0"/>
-            <w:color w:val="000000" w:themeColor="text1"/>
-            <w:sz w:val="24"/>
-            <w:szCs w:val="24"/>
-            <w:u w:val="none"/>
-            <w:lang w:val="en-US"/>
-          </w:rPr>
-          <w:t xml:space="preserve"> Guide</w:t>
-        </w:r>
-      </w:hyperlink>
-      <w:r>
-        <w:rPr>
-          <w:rFonts w:ascii="Arial" w:eastAsia="Times New Roman" w:hAnsi="Arial" w:cs="Arial"/>
-          <w:color w:val="000000" w:themeColor="text1"/>
-          <w:sz w:val="24"/>
-          <w:szCs w:val="24"/>
-          <w:lang w:val="en-US"/>
-        </w:rPr>
-        <w:t xml:space="preserve"> "</w:t>
-      </w:r>
-      <w:r>
-        <w:rPr>
-          <w:rFonts w:ascii="Arial" w:hAnsi="Arial" w:cs="Arial"/>
-          <w:color w:val="000000" w:themeColor="text1"/>
-          <w:sz w:val="24"/>
-          <w:szCs w:val="24"/>
-          <w:lang w:val="en-US"/>
-        </w:rPr>
-        <w:t xml:space="preserve">, </w:t>
-      </w:r>
-      <w:r>
-        <w:rPr>
-          <w:rStyle w:val="a-size-medium"/>
-          <w:rFonts w:ascii="Arial" w:hAnsi="Arial" w:cs="Arial"/>
-          <w:b w:val="0"/>
-          <w:color w:val="000000" w:themeColor="text1"/>
-          <w:sz w:val="24"/>
-          <w:szCs w:val="24"/>
-          <w:lang w:val="en-US"/>
-        </w:rPr>
-        <w:t xml:space="preserve">1 </w:t>
-      </w:r>
-      <w:proofErr w:type="spellStart"/>
-      <w:r>
-        <w:rPr>
-          <w:rStyle w:val="a-size-medium"/>
-          <w:rFonts w:ascii="Arial" w:hAnsi="Arial" w:cs="Arial"/>
-          <w:b w:val="0"/>
-          <w:color w:val="000000" w:themeColor="text1"/>
-          <w:sz w:val="24"/>
-          <w:szCs w:val="24"/>
-          <w:lang w:val="en-US"/>
-        </w:rPr>
-        <w:t>enero</w:t>
-      </w:r>
-      <w:proofErr w:type="spellEnd"/>
-      <w:r>
-        <w:rPr>
-          <w:rStyle w:val="a-size-medium"/>
-          <w:rFonts w:ascii="Arial" w:hAnsi="Arial" w:cs="Arial"/>
-          <w:b w:val="0"/>
-          <w:color w:val="000000" w:themeColor="text1"/>
-          <w:sz w:val="24"/>
-          <w:szCs w:val="24"/>
-          <w:lang w:val="en-US"/>
-        </w:rPr>
-        <w:t xml:space="preserve"> 2004</w:t>
-      </w:r>
-    </w:p>
-    <w:p>
-      <w:pPr>
-        <w:spacing w:after="0"/>
-        <w:jc w:val="both"/>
-        <w:rPr>
-          <w:rFonts w:ascii="Arial" w:hAnsi="Arial" w:cs="Arial"/>
-          <w:sz w:val="24"/>
-          <w:szCs w:val="24"/>
-        </w:rPr>
-      </w:pPr>
-      <w:r>
-        <w:rPr>
-          <w:rFonts w:ascii="Arial" w:hAnsi="Arial" w:cs="Arial"/>
-          <w:sz w:val="24"/>
-          <w:szCs w:val="24"/>
-        </w:rPr>
-        <w:t>http://www.futureworkss.com/tecnologicos/informatica/tutoriales/Manual_de_Blender.pdf</w:t>
-      </w:r>
-      <w:r>
-        <w:rPr>
-          <w:rFonts w:ascii="Arial" w:hAnsi="Arial" w:cs="Arial"/>
-          <w:sz w:val="24"/>
-          <w:szCs w:val="24"/>
-        </w:rPr>
-        <w:t xml:space="preserve">  </w:t>
-      </w:r>
-      <w:r>
-        <w:rPr>
-          <w:rFonts w:ascii="Arial" w:hAnsi="Arial" w:cs="Arial"/>
-          <w:sz w:val="24"/>
-          <w:szCs w:val="24"/>
-        </w:rPr>
-        <w:t>Consultada el: 12-09-201</w:t>
-      </w:r>
-      <w:r>
-        <w:rPr>
-          <w:rFonts w:ascii="Arial" w:hAnsi="Arial" w:cs="Arial"/>
-          <w:sz w:val="24"/>
-          <w:szCs w:val="24"/>
-        </w:rPr>
-        <w:t>4</w:t>
-      </w:r>
-    </w:p>
-    <w:p>
-      <w:pPr>
-        <w:spacing w:after="0"/>
-        <w:jc w:val="both"/>
-      </w:pPr>
-    </w:p>
-    <w:p>
-      <w:pPr>
-        <w:jc w:val="both"/>
-        <w:rPr>
-          <w:rFonts w:ascii="Arial" w:hAnsi="Arial" w:cs="Arial"/>
-          <w:sz w:val="24"/>
-          <w:szCs w:val="24"/>
-        </w:rPr>
-      </w:pPr>
-      <w:r>
-        <w:rPr>
-          <w:rFonts w:ascii="Arial" w:hAnsi="Arial" w:cs="Arial"/>
-          <w:sz w:val="24"/>
-          <w:szCs w:val="24"/>
-        </w:rPr>
-        <w:t>[</w:t>
-      </w:r>
-      <w:proofErr w:type="spellStart"/>
-      <w:r>
-        <w:rPr>
-          <w:rFonts w:ascii="Arial" w:hAnsi="Arial" w:cs="Arial"/>
-          <w:sz w:val="24"/>
-          <w:szCs w:val="24"/>
-        </w:rPr>
-        <w:t>Martinez</w:t>
-      </w:r>
-      <w:proofErr w:type="spellEnd"/>
-      <w:r>
-        <w:rPr>
-          <w:rFonts w:ascii="Arial" w:hAnsi="Arial" w:cs="Arial"/>
-          <w:sz w:val="24"/>
-          <w:szCs w:val="24"/>
-        </w:rPr>
-        <w:t xml:space="preserve">, 2006] </w:t>
-      </w:r>
-      <w:r>
-        <w:rPr>
-          <w:rFonts w:ascii="Arial" w:hAnsi="Arial" w:cs="Arial"/>
-          <w:sz w:val="24"/>
-          <w:szCs w:val="24"/>
-        </w:rPr>
-        <w:t xml:space="preserve">Antonio Becerro </w:t>
-      </w:r>
-      <w:proofErr w:type="spellStart"/>
-      <w:r>
-        <w:rPr>
-          <w:rFonts w:ascii="Arial" w:hAnsi="Arial" w:cs="Arial"/>
-          <w:sz w:val="24"/>
-          <w:szCs w:val="24"/>
-        </w:rPr>
-        <w:t>Martinez</w:t>
-      </w:r>
-      <w:proofErr w:type="spellEnd"/>
-      <w:r>
-        <w:rPr>
-          <w:rFonts w:ascii="Arial" w:hAnsi="Arial" w:cs="Arial"/>
-          <w:sz w:val="24"/>
-          <w:szCs w:val="24"/>
-        </w:rPr>
-        <w:t>, "</w:t>
-      </w:r>
-      <w:r>
-        <w:rPr>
-          <w:rFonts w:ascii="Arial" w:hAnsi="Arial" w:cs="Arial"/>
-          <w:sz w:val="24"/>
-          <w:szCs w:val="24"/>
-        </w:rPr>
-        <w:t>Taller de  BLENDER 3D</w:t>
-      </w:r>
-      <w:r>
-        <w:rPr>
-          <w:rFonts w:ascii="Arial" w:hAnsi="Arial" w:cs="Arial"/>
-          <w:sz w:val="24"/>
-          <w:szCs w:val="24"/>
-        </w:rPr>
-        <w:t xml:space="preserve">", </w:t>
-      </w:r>
-      <w:r>
-        <w:rPr>
-          <w:rFonts w:ascii="Arial" w:hAnsi="Arial" w:cs="Arial"/>
-          <w:sz w:val="24"/>
-          <w:szCs w:val="24"/>
-        </w:rPr>
-        <w:t xml:space="preserve">Madrid </w:t>
-      </w:r>
-      <w:r>
-        <w:rPr>
-          <w:rFonts w:ascii="Arial" w:hAnsi="Arial" w:cs="Arial"/>
-          <w:sz w:val="24"/>
-          <w:szCs w:val="24"/>
-        </w:rPr>
-        <w:t xml:space="preserve">, </w:t>
-      </w:r>
-      <w:r>
-        <w:rPr>
-          <w:rFonts w:ascii="Arial" w:hAnsi="Arial" w:cs="Arial"/>
-          <w:sz w:val="24"/>
-          <w:szCs w:val="24"/>
-        </w:rPr>
-        <w:t xml:space="preserve">2006  </w:t>
-      </w:r>
-      <w:r>
-        <w:rPr>
-          <w:rFonts w:ascii="Arial" w:hAnsi="Arial" w:cs="Arial"/>
-          <w:sz w:val="24"/>
-          <w:szCs w:val="24"/>
-        </w:rPr>
-        <w:t>http://www.elviajero.org/antoniux/tutos/3D_curso%20de%20blender.pdf</w:t>
-      </w:r>
-      <w:r>
-        <w:rPr>
-          <w:rFonts w:ascii="Arial" w:hAnsi="Arial" w:cs="Arial"/>
-          <w:sz w:val="24"/>
-          <w:szCs w:val="24"/>
-        </w:rPr>
-        <w:t xml:space="preserve"> </w:t>
-      </w:r>
-      <w:r>
-        <w:rPr>
-          <w:rFonts w:ascii="Arial" w:hAnsi="Arial" w:cs="Arial"/>
-          <w:sz w:val="24"/>
-          <w:szCs w:val="24"/>
-        </w:rPr>
-        <w:t>Consultada</w:t>
-      </w:r>
-      <w:r>
-        <w:rPr>
-          <w:rFonts w:ascii="Arial" w:hAnsi="Arial" w:cs="Arial"/>
-          <w:sz w:val="24"/>
-          <w:szCs w:val="24"/>
-        </w:rPr>
-        <w:t xml:space="preserve"> el: 09-10</w:t>
-      </w:r>
-      <w:r>
-        <w:rPr>
-          <w:rFonts w:ascii="Arial" w:hAnsi="Arial" w:cs="Arial"/>
-          <w:sz w:val="24"/>
-          <w:szCs w:val="24"/>
-        </w:rPr>
-        <w:t>-2014</w:t>
-      </w:r>
-    </w:p>
-    <w:p>
-      <w:pPr>
-        <w:jc w:val="both"/>
-        <w:rPr>
-          <w:rFonts w:ascii="Arial" w:hAnsi="Arial" w:cs="Arial"/>
-          <w:sz w:val="24"/>
-          <w:szCs w:val="24"/>
-        </w:rPr>
-      </w:pPr>
-      <w:r>
-        <w:rPr>
-          <w:rFonts w:ascii="Arial" w:eastAsia="Times New Roman" w:hAnsi="Arial" w:cs="Arial"/>
-          <w:sz w:val="26"/>
-          <w:szCs w:val="26"/>
-        </w:rPr>
-        <w:t>[</w:t>
-      </w:r>
-      <w:r>
-        <w:rPr>
-          <w:rFonts w:ascii="Arial" w:eastAsia="Times New Roman" w:hAnsi="Arial" w:cs="Arial"/>
-          <w:sz w:val="26"/>
-          <w:szCs w:val="26"/>
-        </w:rPr>
-        <w:t xml:space="preserve">Pérez </w:t>
-      </w:r>
-      <w:proofErr w:type="spellStart"/>
-      <w:r>
-        <w:rPr>
-          <w:rFonts w:ascii="Arial" w:eastAsia="Times New Roman" w:hAnsi="Arial" w:cs="Arial"/>
-          <w:sz w:val="26"/>
-          <w:szCs w:val="26"/>
-        </w:rPr>
-        <w:t>Huebe</w:t>
-      </w:r>
-      <w:proofErr w:type="spellEnd"/>
-      <w:r>
-        <w:rPr>
-          <w:rFonts w:ascii="Arial" w:eastAsia="Times New Roman" w:hAnsi="Arial" w:cs="Arial"/>
-          <w:sz w:val="26"/>
-          <w:szCs w:val="26"/>
-        </w:rPr>
-        <w:t xml:space="preserve">, </w:t>
-      </w:r>
-      <w:r>
-        <w:rPr>
-          <w:rFonts w:ascii="Arial" w:eastAsia="Times New Roman" w:hAnsi="Arial" w:cs="Arial"/>
-          <w:sz w:val="26"/>
-          <w:szCs w:val="26"/>
-        </w:rPr>
-        <w:t>2005</w:t>
-      </w:r>
-      <w:r>
-        <w:rPr>
-          <w:rFonts w:ascii="Arial" w:eastAsia="Times New Roman" w:hAnsi="Arial" w:cs="Arial"/>
-          <w:sz w:val="26"/>
-          <w:szCs w:val="26"/>
-        </w:rPr>
-        <w:t>]</w:t>
-      </w:r>
-      <w:r>
-        <w:rPr>
-          <w:rFonts w:ascii="Arial" w:eastAsia="Times New Roman" w:hAnsi="Arial" w:cs="Arial"/>
-          <w:sz w:val="26"/>
-          <w:szCs w:val="26"/>
-        </w:rPr>
-        <w:t xml:space="preserve">Ma. de Lourdes Pérez </w:t>
-      </w:r>
-      <w:proofErr w:type="spellStart"/>
-      <w:r>
-        <w:rPr>
-          <w:rFonts w:ascii="Arial" w:eastAsia="Times New Roman" w:hAnsi="Arial" w:cs="Arial"/>
-          <w:sz w:val="26"/>
-          <w:szCs w:val="26"/>
-        </w:rPr>
-        <w:t>Huebe</w:t>
-      </w:r>
-      <w:proofErr w:type="spellEnd"/>
-      <w:r>
-        <w:rPr>
-          <w:rFonts w:ascii="Arial" w:hAnsi="Arial" w:cs="Arial"/>
-          <w:sz w:val="24"/>
-          <w:szCs w:val="24"/>
-        </w:rPr>
-        <w:t>, "</w:t>
-      </w:r>
-      <w:r>
-        <w:rPr>
-          <w:rFonts w:ascii="Arial" w:hAnsi="Arial" w:cs="Arial"/>
-          <w:sz w:val="24"/>
-          <w:szCs w:val="24"/>
-        </w:rPr>
-        <w:t>Ingeniería de Requerimientos</w:t>
-      </w:r>
-      <w:r>
-        <w:rPr>
-          <w:rFonts w:ascii="Arial" w:hAnsi="Arial" w:cs="Arial"/>
-          <w:sz w:val="24"/>
-          <w:szCs w:val="24"/>
-        </w:rPr>
-        <w:t xml:space="preserve">", </w:t>
-      </w:r>
-      <w:r>
-        <w:rPr>
-          <w:rFonts w:ascii="Arial" w:eastAsia="Times New Roman" w:hAnsi="Arial" w:cs="Arial"/>
-          <w:sz w:val="25"/>
-          <w:szCs w:val="25"/>
-        </w:rPr>
-        <w:t>Universidad Autónoma del Estado de</w:t>
-      </w:r>
-      <w:r>
-        <w:rPr>
-          <w:rFonts w:ascii="Arial" w:eastAsia="Times New Roman" w:hAnsi="Arial" w:cs="Arial"/>
-          <w:sz w:val="25"/>
-          <w:szCs w:val="25"/>
-        </w:rPr>
-        <w:t xml:space="preserve"> </w:t>
-      </w:r>
-      <w:r>
-        <w:rPr>
-          <w:rFonts w:ascii="Arial" w:eastAsia="Times New Roman" w:hAnsi="Arial" w:cs="Arial"/>
-          <w:sz w:val="26"/>
-          <w:szCs w:val="26"/>
-        </w:rPr>
-        <w:t>Hidalgo</w:t>
-      </w:r>
-      <w:r>
-        <w:rPr>
-          <w:rFonts w:ascii="Arial" w:eastAsia="Times New Roman" w:hAnsi="Arial" w:cs="Arial"/>
-          <w:sz w:val="26"/>
-          <w:szCs w:val="26"/>
-        </w:rPr>
-        <w:t xml:space="preserve">, </w:t>
-      </w:r>
-      <w:r>
-        <w:rPr>
-          <w:rFonts w:ascii="Arial" w:eastAsia="Times New Roman" w:hAnsi="Arial" w:cs="Arial"/>
-          <w:sz w:val="26"/>
-          <w:szCs w:val="26"/>
-        </w:rPr>
-        <w:t>Pachuc</w:t>
-      </w:r>
-      <w:r>
-        <w:rPr>
-          <w:rFonts w:ascii="Arial" w:eastAsia="Times New Roman" w:hAnsi="Arial" w:cs="Arial"/>
-          <w:sz w:val="26"/>
-          <w:szCs w:val="26"/>
-        </w:rPr>
-        <w:t xml:space="preserve">a, 2005. </w:t>
-      </w:r>
-      <w:r>
-        <w:rPr>
-          <w:rFonts w:ascii="Arial" w:eastAsia="Times New Roman" w:hAnsi="Arial" w:cs="Arial"/>
-          <w:sz w:val="26"/>
-          <w:szCs w:val="26"/>
-        </w:rPr>
-        <w:t>http://dgsa.uaeh.edu.mx:8080/bibliotecadigital/bitstream/231104/415/1/Ingenieria%20de%20requerimientos.pdf</w:t>
-      </w:r>
-      <w:r>
-        <w:rPr>
-          <w:rFonts w:ascii="Arial" w:eastAsia="Times New Roman" w:hAnsi="Arial" w:cs="Arial"/>
-          <w:sz w:val="26"/>
-          <w:szCs w:val="26"/>
-        </w:rPr>
-        <w:t xml:space="preserve"> </w:t>
-      </w:r>
-      <w:r>
-        <w:rPr>
-          <w:rFonts w:ascii="Arial" w:hAnsi="Arial" w:cs="Arial"/>
-          <w:sz w:val="24"/>
-          <w:szCs w:val="24"/>
-        </w:rPr>
-        <w:t>Consultada</w:t>
-      </w:r>
-      <w:r>
-        <w:rPr>
-          <w:rFonts w:ascii="Arial" w:hAnsi="Arial" w:cs="Arial"/>
-          <w:sz w:val="24"/>
-          <w:szCs w:val="24"/>
-        </w:rPr>
-        <w:t xml:space="preserve"> el: 09-10-2014</w:t>
-      </w:r>
-    </w:p>
-    <w:p>
-      <w:pPr>
-        <w:pStyle w:val="Sinespaciado"/>
-        <w:jc w:val="both"/>
-      </w:pPr>
-      <w:r>
-        <w:t>[Gil</w:t>
-      </w:r>
-      <w:r>
-        <w:rPr>
-          <w:bCs/>
-        </w:rPr>
-        <w:t>,</w:t>
-      </w:r>
-      <w:r>
-        <w:rPr>
-          <w:bCs/>
-        </w:rPr>
-        <w:t xml:space="preserve"> 2002</w:t>
-      </w:r>
-      <w:r>
-        <w:t>] Gustavo Daniel Gil</w:t>
-      </w:r>
-      <w:r>
-        <w:rPr>
-          <w:bCs/>
-        </w:rPr>
-        <w:t>, “Herramientas para imp</w:t>
-      </w:r>
-      <w:r>
-        <w:rPr>
-          <w:bCs/>
-        </w:rPr>
-        <w:t xml:space="preserve">lementar </w:t>
-      </w:r>
-      <w:proofErr w:type="spellStart"/>
-      <w:r>
-        <w:rPr>
-          <w:bCs/>
-        </w:rPr>
-        <w:t>lel</w:t>
-      </w:r>
-      <w:proofErr w:type="spellEnd"/>
-      <w:r>
-        <w:rPr>
-          <w:bCs/>
-        </w:rPr>
-        <w:t xml:space="preserve"> y escenarios </w:t>
-      </w:r>
-      <w:r>
-        <w:rPr>
-          <w:bCs/>
-        </w:rPr>
-        <w:t xml:space="preserve">”, </w:t>
-      </w:r>
-      <w:r>
-        <w:t>Facultad de Informática Universidad Nacional de La Plata,</w:t>
-      </w:r>
-      <w:r>
-        <w:t xml:space="preserve"> Argentina, </w:t>
-      </w:r>
-      <w:r>
-        <w:t xml:space="preserve"> 2002.</w:t>
-      </w:r>
-      <w:r>
-        <w:t xml:space="preserve"> </w:t>
-      </w:r>
-      <w:r>
-        <w:t>http://postgrado.info.unlp.edu.ar/Carreras/Magisters/Ingenieria_de_Software/Tesis/Gil_Gustavo.pdf</w:t>
-      </w:r>
-      <w:r>
-        <w:t xml:space="preserve"> Consultada</w:t>
-      </w:r>
-      <w:r>
-        <w:t xml:space="preserve"> el: 09-10-2014</w:t>
-      </w:r>
-    </w:p>
-    <w:p>
-      <w:pPr>
-        <w:jc w:val="both"/>
         <w:rPr>
           <w:rFonts w:ascii="Arial" w:hAnsi="Arial" w:cs="Arial"/>
           <w:sz w:val="24"/>

</xml_diff>

<commit_message>
agregado palabras al glosario
</commit_message>
<xml_diff>
--- a/Documentacion/CAPITULO 2-MARCO TEORICO..docx
+++ b/Documentacion/CAPITULO 2-MARCO TEORICO..docx
@@ -273,23 +273,13 @@
           <w:szCs w:val="24"/>
         </w:rPr>
       </w:pPr>
-      <w:proofErr w:type="spellStart"/>
       <w:r>
         <w:rPr>
           <w:rFonts w:cs="Arial"/>
           <w:szCs w:val="24"/>
           <w:u w:val="single"/>
         </w:rPr>
-        <w:t>Tablet</w:t>
-      </w:r>
-      <w:proofErr w:type="spellEnd"/>
-      <w:r>
-        <w:rPr>
-          <w:rFonts w:cs="Arial"/>
-          <w:szCs w:val="24"/>
-          <w:u w:val="single"/>
-        </w:rPr>
-        <w:t>:</w:t>
+        <w:t>Tablet:</w:t>
       </w:r>
       <w:r>
         <w:rPr>
@@ -1675,8 +1665,17 @@
           <w:bCs/>
           <w:u w:val="single"/>
         </w:rPr>
-        <w:t xml:space="preserve"> Renderizado</w:t>
-      </w:r>
+        <w:t xml:space="preserve"> </w:t>
+      </w:r>
+      <w:proofErr w:type="spellStart"/>
+      <w:r>
+        <w:rPr>
+          <w:bCs/>
+          <w:u w:val="single"/>
+        </w:rPr>
+        <w:t>Renderizado</w:t>
+      </w:r>
+      <w:proofErr w:type="spellEnd"/>
       <w:r>
         <w:rPr>
           <w:bCs/>
@@ -1700,6 +1699,1149 @@
     </w:p>
     <w:p>
       <w:pPr>
+        <w:pStyle w:val="NormalWeb"/>
+        <w:spacing w:before="0" w:beforeAutospacing="0" w:after="0" w:afterAutospacing="0"/>
+        <w:contextualSpacing/>
+        <w:jc w:val="both"/>
+        <w:rPr>
+          <w:rFonts w:ascii="Arial" w:hAnsi="Arial" w:cs="Arial"/>
+        </w:rPr>
+      </w:pPr>
+      <w:r>
+        <w:rPr>
+          <w:rFonts w:ascii="Arial" w:hAnsi="Arial" w:cs="Arial"/>
+          <w:bCs/>
+          <w:u w:val="single"/>
+        </w:rPr>
+        <w:t>Patrones de diseño:</w:t>
+      </w:r>
+      <w:r>
+        <w:rPr>
+          <w:rFonts w:ascii="Arial" w:hAnsi="Arial" w:cs="Arial"/>
+        </w:rPr>
+        <w:t xml:space="preserve"> Un </w:t>
+      </w:r>
+      <w:r>
+        <w:rPr>
+          <w:rFonts w:ascii="Arial" w:hAnsi="Arial" w:cs="Arial"/>
+        </w:rPr>
+        <w:t xml:space="preserve">patrón de diseño resulta </w:t>
+      </w:r>
+      <w:r>
+        <w:rPr>
+          <w:rFonts w:ascii="Arial" w:hAnsi="Arial" w:cs="Arial"/>
+        </w:rPr>
+        <w:t xml:space="preserve">ser una solución a un problema </w:t>
+      </w:r>
+      <w:r>
+        <w:rPr>
+          <w:rFonts w:ascii="Arial" w:hAnsi="Arial" w:cs="Arial"/>
+        </w:rPr>
+        <w:t>en el desarrollo de software y otros ámbitos referentes al diseño de interacción o interfaces e diseño. Para que una solución sea considerada un patrón debe poseer ci</w:t>
+      </w:r>
+      <w:r>
+        <w:rPr>
+          <w:rFonts w:ascii="Arial" w:hAnsi="Arial" w:cs="Arial"/>
+        </w:rPr>
+        <w:t>ertas características como</w:t>
+      </w:r>
+      <w:r>
+        <w:rPr>
+          <w:rFonts w:ascii="Arial" w:hAnsi="Arial" w:cs="Arial"/>
+        </w:rPr>
+        <w:t xml:space="preserve"> su </w:t>
+      </w:r>
+      <w:r>
+        <w:rPr>
+          <w:rFonts w:ascii="Arial" w:hAnsi="Arial" w:cs="Arial"/>
+          <w:bCs/>
+        </w:rPr>
+        <w:t>efectividad</w:t>
+      </w:r>
+      <w:r>
+        <w:rPr>
+          <w:rFonts w:ascii="Arial" w:hAnsi="Arial" w:cs="Arial"/>
+        </w:rPr>
+        <w:t xml:space="preserve"> resolviendo problemas similares en ocasiones anteriores. </w:t>
+      </w:r>
+      <w:r>
+        <w:rPr>
+          <w:rFonts w:ascii="Arial" w:hAnsi="Arial" w:cs="Arial"/>
+        </w:rPr>
+        <w:t>También</w:t>
+      </w:r>
+      <w:r>
+        <w:rPr>
+          <w:rFonts w:ascii="Arial" w:hAnsi="Arial" w:cs="Arial"/>
+        </w:rPr>
+        <w:t xml:space="preserve"> debe ser </w:t>
+      </w:r>
+      <w:r>
+        <w:rPr>
+          <w:rFonts w:ascii="Arial" w:hAnsi="Arial" w:cs="Arial"/>
+          <w:bCs/>
+        </w:rPr>
+        <w:t>reutilizable</w:t>
+      </w:r>
+      <w:r>
+        <w:rPr>
+          <w:rFonts w:ascii="Arial" w:hAnsi="Arial" w:cs="Arial"/>
+        </w:rPr>
+        <w:t>,</w:t>
+      </w:r>
+      <w:r>
+        <w:rPr>
+          <w:rFonts w:ascii="Arial" w:hAnsi="Arial" w:cs="Arial"/>
+        </w:rPr>
+        <w:t xml:space="preserve"> lo que significa que es aplicable a diferentes problemas de diseño en distintas circunstancias.</w:t>
+      </w:r>
+    </w:p>
+    <w:p>
+      <w:pPr>
+        <w:pStyle w:val="NormalWeb"/>
+        <w:spacing w:before="0" w:beforeAutospacing="0" w:after="0" w:afterAutospacing="0"/>
+        <w:contextualSpacing/>
+        <w:jc w:val="both"/>
+      </w:pPr>
+    </w:p>
+    <w:p>
+      <w:pPr>
+        <w:pStyle w:val="NormalWeb"/>
+        <w:spacing w:before="0" w:beforeAutospacing="0" w:after="0" w:afterAutospacing="0"/>
+        <w:contextualSpacing/>
+        <w:jc w:val="both"/>
+        <w:rPr>
+          <w:rFonts w:ascii="Arial" w:hAnsi="Arial" w:cs="Arial"/>
+        </w:rPr>
+      </w:pPr>
+      <w:r>
+        <w:rPr>
+          <w:rFonts w:ascii="Arial" w:hAnsi="Arial" w:cs="Arial"/>
+          <w:bCs/>
+          <w:u w:val="single"/>
+        </w:rPr>
+        <w:t>P</w:t>
+      </w:r>
+      <w:r>
+        <w:rPr>
+          <w:rFonts w:ascii="Arial" w:hAnsi="Arial" w:cs="Arial"/>
+          <w:bCs/>
+          <w:u w:val="single"/>
+        </w:rPr>
+        <w:t>atrones arquitectónicos</w:t>
+      </w:r>
+      <w:r>
+        <w:rPr>
+          <w:rFonts w:ascii="Arial" w:hAnsi="Arial" w:cs="Arial"/>
+        </w:rPr>
+        <w:t>:</w:t>
+      </w:r>
+      <w:r>
+        <w:rPr>
+          <w:rFonts w:ascii="Arial" w:hAnsi="Arial" w:cs="Arial"/>
+        </w:rPr>
+        <w:t xml:space="preserve"> también llamados arquetipos ofrecen soluciones a problemas de arquitectura de software en ingeniería de software. Dan una descripción de los elementos y el tipo de relación que tienen junto con un conjunto de restricciones sobre cómo pueden ser usados. En comparación con los patrones de diseño, los patrones arquitectónicos tienen un nivel de abstracción mayor.</w:t>
+      </w:r>
+    </w:p>
+    <w:p>
+      <w:pPr>
+        <w:pStyle w:val="NormalWeb"/>
+        <w:spacing w:before="0" w:beforeAutospacing="0" w:after="0" w:afterAutospacing="0"/>
+        <w:contextualSpacing/>
+        <w:jc w:val="both"/>
+      </w:pPr>
+    </w:p>
+    <w:p>
+      <w:pPr>
+        <w:pStyle w:val="NormalWeb"/>
+        <w:spacing w:before="0" w:beforeAutospacing="0" w:after="0" w:afterAutospacing="0"/>
+        <w:contextualSpacing/>
+        <w:jc w:val="both"/>
+        <w:rPr>
+          <w:rFonts w:ascii="Arial" w:hAnsi="Arial" w:cs="Arial"/>
+        </w:rPr>
+      </w:pPr>
+      <w:r>
+        <w:rPr>
+          <w:rFonts w:ascii="Arial" w:hAnsi="Arial" w:cs="Arial"/>
+          <w:bCs/>
+          <w:u w:val="single"/>
+        </w:rPr>
+        <w:t>F</w:t>
+      </w:r>
+      <w:r>
+        <w:rPr>
+          <w:rFonts w:ascii="Arial" w:hAnsi="Arial" w:cs="Arial"/>
+          <w:bCs/>
+          <w:u w:val="single"/>
+        </w:rPr>
+        <w:t>ramework</w:t>
+      </w:r>
+      <w:r>
+        <w:rPr>
+          <w:rFonts w:ascii="Arial" w:hAnsi="Arial" w:cs="Arial"/>
+        </w:rPr>
+        <w:t xml:space="preserve"> (marco de trabajo)</w:t>
+      </w:r>
+      <w:r>
+        <w:rPr>
+          <w:rFonts w:ascii="Arial" w:hAnsi="Arial" w:cs="Arial"/>
+        </w:rPr>
+        <w:t>: se</w:t>
+      </w:r>
+      <w:r>
+        <w:rPr>
+          <w:rFonts w:ascii="Arial" w:hAnsi="Arial" w:cs="Arial"/>
+        </w:rPr>
+        <w:t xml:space="preserve"> define, en términos generales, </w:t>
+      </w:r>
+      <w:r>
+        <w:rPr>
+          <w:rFonts w:ascii="Arial" w:hAnsi="Arial" w:cs="Arial"/>
+        </w:rPr>
+        <w:t xml:space="preserve">como </w:t>
+      </w:r>
+      <w:r>
+        <w:rPr>
+          <w:rFonts w:ascii="Arial" w:hAnsi="Arial" w:cs="Arial"/>
+        </w:rPr>
+        <w:t>un conjunto estandarizado de conceptos, prácticas y criterios para enfocar un tipo de problemática particular que sirve como referencia, para enfrentar y resolver nuevos problemas de índole similar.</w:t>
+      </w:r>
+    </w:p>
+    <w:p>
+      <w:pPr>
+        <w:pStyle w:val="NormalWeb"/>
+        <w:spacing w:before="0" w:beforeAutospacing="0" w:after="0" w:afterAutospacing="0"/>
+        <w:contextualSpacing/>
+        <w:jc w:val="both"/>
+      </w:pPr>
+    </w:p>
+    <w:p>
+      <w:pPr>
+        <w:pStyle w:val="NormalWeb"/>
+        <w:spacing w:before="0" w:beforeAutospacing="0" w:after="0" w:afterAutospacing="0"/>
+        <w:contextualSpacing/>
+        <w:jc w:val="both"/>
+        <w:rPr>
+          <w:rFonts w:ascii="Arial" w:hAnsi="Arial" w:cs="Arial"/>
+        </w:rPr>
+      </w:pPr>
+      <w:r>
+        <w:rPr>
+          <w:rFonts w:ascii="Arial" w:hAnsi="Arial" w:cs="Arial"/>
+          <w:bCs/>
+          <w:u w:val="single"/>
+        </w:rPr>
+        <w:t>M</w:t>
+      </w:r>
+      <w:r>
+        <w:rPr>
+          <w:rFonts w:ascii="Arial" w:hAnsi="Arial" w:cs="Arial"/>
+          <w:bCs/>
+          <w:u w:val="single"/>
+        </w:rPr>
+        <w:t>odelo–vista–controlador (MVC)</w:t>
+      </w:r>
+      <w:r>
+        <w:rPr>
+          <w:rFonts w:ascii="Arial" w:hAnsi="Arial" w:cs="Arial"/>
+          <w:bCs/>
+          <w:u w:val="single"/>
+        </w:rPr>
+        <w:t>:</w:t>
+      </w:r>
+      <w:r>
+        <w:rPr>
+          <w:rFonts w:ascii="Arial" w:hAnsi="Arial" w:cs="Arial"/>
+        </w:rPr>
+        <w:t xml:space="preserve"> es un patrón de arquitectura de software que separa los datos y la lógica de negocio de una aplicación de la interfaz de usuario y el módulo encargado de gestionar los eventos y las comunicaciones..</w:t>
+      </w:r>
+    </w:p>
+    <w:p>
+      <w:pPr>
+        <w:pStyle w:val="NormalWeb"/>
+        <w:spacing w:before="0" w:beforeAutospacing="0" w:after="0" w:afterAutospacing="0"/>
+        <w:contextualSpacing/>
+        <w:jc w:val="both"/>
+      </w:pPr>
+    </w:p>
+    <w:p>
+      <w:pPr>
+        <w:pStyle w:val="NormalWeb"/>
+        <w:spacing w:before="0" w:beforeAutospacing="0" w:after="0" w:afterAutospacing="0"/>
+        <w:contextualSpacing/>
+        <w:jc w:val="both"/>
+        <w:rPr>
+          <w:rFonts w:ascii="Arial" w:hAnsi="Arial" w:cs="Arial"/>
+        </w:rPr>
+      </w:pPr>
+      <w:r>
+        <w:rPr>
+          <w:rFonts w:ascii="Arial" w:hAnsi="Arial" w:cs="Arial"/>
+          <w:u w:val="single"/>
+        </w:rPr>
+        <w:t>DAO (Objeto de Acceso a Datos):</w:t>
+      </w:r>
+      <w:r>
+        <w:rPr>
+          <w:rFonts w:ascii="Arial" w:hAnsi="Arial" w:cs="Arial"/>
+        </w:rPr>
+        <w:t xml:space="preserve"> </w:t>
+      </w:r>
+      <w:r>
+        <w:rPr>
+          <w:rFonts w:ascii="Arial" w:hAnsi="Arial" w:cs="Arial"/>
+        </w:rPr>
+        <w:t xml:space="preserve">es un componente de software que suministra una interfaz común entre la aplicación y uno o más dispositivos de almacenamiento de datos, tales como una Base de datos o un archivo. </w:t>
+      </w:r>
+    </w:p>
+    <w:p>
+      <w:pPr>
+        <w:pStyle w:val="NormalWeb"/>
+        <w:spacing w:before="0" w:beforeAutospacing="0" w:after="0" w:afterAutospacing="0"/>
+        <w:contextualSpacing/>
+        <w:jc w:val="both"/>
+      </w:pPr>
+    </w:p>
+    <w:p>
+      <w:pPr>
+        <w:pStyle w:val="NormalWeb"/>
+        <w:spacing w:before="0" w:beforeAutospacing="0" w:after="0" w:afterAutospacing="0"/>
+        <w:contextualSpacing/>
+        <w:jc w:val="both"/>
+        <w:rPr>
+          <w:rFonts w:ascii="Arial" w:hAnsi="Arial" w:cs="Arial"/>
+        </w:rPr>
+      </w:pPr>
+      <w:proofErr w:type="spellStart"/>
+      <w:r>
+        <w:rPr>
+          <w:rFonts w:ascii="Arial" w:hAnsi="Arial" w:cs="Arial"/>
+          <w:bCs/>
+          <w:u w:val="single"/>
+        </w:rPr>
+        <w:t>Fa</w:t>
+      </w:r>
+      <w:r>
+        <w:rPr>
+          <w:rFonts w:ascii="Arial" w:hAnsi="Arial" w:cs="Arial"/>
+          <w:bCs/>
+          <w:u w:val="single"/>
+        </w:rPr>
+        <w:t>cade</w:t>
+      </w:r>
+      <w:proofErr w:type="spellEnd"/>
+      <w:r>
+        <w:rPr>
+          <w:rFonts w:ascii="Arial" w:hAnsi="Arial" w:cs="Arial"/>
+          <w:u w:val="single"/>
+        </w:rPr>
+        <w:t xml:space="preserve"> (</w:t>
+      </w:r>
+      <w:r>
+        <w:rPr>
+          <w:rFonts w:ascii="Arial" w:hAnsi="Arial" w:cs="Arial"/>
+          <w:i/>
+          <w:iCs/>
+          <w:u w:val="single"/>
+        </w:rPr>
+        <w:t>Fac</w:t>
+      </w:r>
+      <w:r>
+        <w:rPr>
+          <w:rFonts w:ascii="Arial" w:hAnsi="Arial" w:cs="Arial"/>
+          <w:i/>
+          <w:iCs/>
+          <w:u w:val="single"/>
+        </w:rPr>
+        <w:t>hada</w:t>
+      </w:r>
+      <w:r>
+        <w:rPr>
+          <w:rFonts w:ascii="Arial" w:hAnsi="Arial" w:cs="Arial"/>
+          <w:u w:val="single"/>
+        </w:rPr>
+        <w:t>):</w:t>
+      </w:r>
+      <w:r>
+        <w:rPr>
+          <w:rFonts w:ascii="Arial" w:hAnsi="Arial" w:cs="Arial"/>
+        </w:rPr>
+        <w:t xml:space="preserve"> </w:t>
+      </w:r>
+      <w:r>
+        <w:rPr>
+          <w:rFonts w:ascii="Arial" w:hAnsi="Arial" w:cs="Arial"/>
+        </w:rPr>
+        <w:t xml:space="preserve">es un tipo de patrón estructural que </w:t>
+      </w:r>
+      <w:r>
+        <w:rPr>
+          <w:rFonts w:ascii="Arial" w:hAnsi="Arial" w:cs="Arial"/>
+        </w:rPr>
+        <w:t>conoce qué clases del subsistema son responsables de una determinada petición, y delega esas peticiones de los clientes a los objetos apropiados del subsistema.</w:t>
+      </w:r>
+    </w:p>
+    <w:p>
+      <w:pPr>
+        <w:pStyle w:val="NormalWeb"/>
+        <w:spacing w:before="0" w:beforeAutospacing="0" w:after="0" w:afterAutospacing="0"/>
+        <w:contextualSpacing/>
+        <w:jc w:val="both"/>
+      </w:pPr>
+    </w:p>
+    <w:p>
+      <w:pPr>
+        <w:pStyle w:val="NormalWeb"/>
+        <w:spacing w:before="0" w:beforeAutospacing="0" w:after="0" w:afterAutospacing="0"/>
+        <w:contextualSpacing/>
+        <w:jc w:val="both"/>
+        <w:rPr>
+          <w:rFonts w:ascii="Arial" w:hAnsi="Arial" w:cs="Arial"/>
+        </w:rPr>
+      </w:pPr>
+      <w:proofErr w:type="spellStart"/>
+      <w:r>
+        <w:rPr>
+          <w:rFonts w:ascii="Arial" w:hAnsi="Arial" w:cs="Arial"/>
+          <w:bCs/>
+          <w:u w:val="single"/>
+        </w:rPr>
+        <w:t>Hibernate</w:t>
+      </w:r>
+      <w:proofErr w:type="spellEnd"/>
+      <w:r>
+        <w:rPr>
+          <w:rFonts w:ascii="Arial" w:hAnsi="Arial" w:cs="Arial"/>
+        </w:rPr>
+        <w:t>:</w:t>
+      </w:r>
+      <w:r>
+        <w:rPr>
+          <w:rFonts w:ascii="Arial" w:hAnsi="Arial" w:cs="Arial"/>
+        </w:rPr>
+        <w:t xml:space="preserve"> es una herramienta de Mapeo objeto-relacional para la plataforma Java (y disponible también para .Net con el nombre de </w:t>
+      </w:r>
+      <w:hyperlink r:id="rId26" w:tooltip="NHibernate" w:history="1">
+        <w:proofErr w:type="spellStart"/>
+        <w:r>
+          <w:rPr>
+            <w:rStyle w:val="Hipervnculo"/>
+            <w:rFonts w:ascii="Arial" w:hAnsi="Arial" w:cs="Arial"/>
+            <w:color w:val="auto"/>
+            <w:u w:val="none"/>
+          </w:rPr>
+          <w:t>NHibernate</w:t>
+        </w:r>
+        <w:proofErr w:type="spellEnd"/>
+      </w:hyperlink>
+      <w:r>
+        <w:rPr>
+          <w:rFonts w:ascii="Arial" w:hAnsi="Arial" w:cs="Arial"/>
+        </w:rPr>
+        <w:t xml:space="preserve">) que facilita el mapeo de atributos entre una base de datos relacional tradicional y el modelo de objetos de una aplicación, mediante archivos declarativos (XML) o anotaciones en los </w:t>
+      </w:r>
+      <w:hyperlink r:id="rId27" w:tooltip="JavaBean" w:history="1">
+        <w:proofErr w:type="spellStart"/>
+        <w:r>
+          <w:rPr>
+            <w:rStyle w:val="Hipervnculo"/>
+            <w:rFonts w:ascii="Arial" w:hAnsi="Arial" w:cs="Arial"/>
+            <w:color w:val="auto"/>
+          </w:rPr>
+          <w:t>beans</w:t>
+        </w:r>
+        <w:proofErr w:type="spellEnd"/>
+      </w:hyperlink>
+      <w:r>
+        <w:rPr>
+          <w:rFonts w:ascii="Arial" w:hAnsi="Arial" w:cs="Arial"/>
+        </w:rPr>
+        <w:t xml:space="preserve"> de las entidades que permiten establecer estas relaciones.</w:t>
+      </w:r>
+    </w:p>
+    <w:p>
+      <w:pPr>
+        <w:pStyle w:val="NormalWeb"/>
+        <w:spacing w:before="0" w:beforeAutospacing="0" w:after="0" w:afterAutospacing="0"/>
+        <w:contextualSpacing/>
+        <w:jc w:val="both"/>
+      </w:pPr>
+    </w:p>
+    <w:p>
+      <w:pPr>
+        <w:pStyle w:val="NormalWeb"/>
+        <w:spacing w:before="0" w:beforeAutospacing="0" w:after="0" w:afterAutospacing="0"/>
+        <w:contextualSpacing/>
+        <w:jc w:val="both"/>
+        <w:rPr>
+          <w:rFonts w:ascii="Arial" w:hAnsi="Arial" w:cs="Arial"/>
+        </w:rPr>
+      </w:pPr>
+      <w:r>
+        <w:rPr>
+          <w:rFonts w:ascii="Arial" w:hAnsi="Arial" w:cs="Arial"/>
+          <w:u w:val="single"/>
+        </w:rPr>
+        <w:t>B</w:t>
+      </w:r>
+      <w:r>
+        <w:rPr>
+          <w:rFonts w:ascii="Arial" w:hAnsi="Arial" w:cs="Arial"/>
+          <w:bCs/>
+          <w:u w:val="single"/>
+        </w:rPr>
+        <w:t>ase de datos</w:t>
+      </w:r>
+      <w:r>
+        <w:rPr>
+          <w:rFonts w:ascii="Arial" w:hAnsi="Arial" w:cs="Arial"/>
+          <w:u w:val="single"/>
+        </w:rPr>
+        <w:t xml:space="preserve"> (DB o DDBB)</w:t>
+      </w:r>
+      <w:r>
+        <w:rPr>
+          <w:rFonts w:ascii="Arial" w:hAnsi="Arial" w:cs="Arial"/>
+          <w:bCs/>
+          <w:u w:val="single"/>
+        </w:rPr>
+        <w:t>:</w:t>
+      </w:r>
+      <w:r>
+        <w:rPr>
+          <w:rFonts w:ascii="Arial" w:hAnsi="Arial" w:cs="Arial"/>
+        </w:rPr>
+        <w:t xml:space="preserve"> es un conjunto de datos pertenecientes a un mismo contexto y almacenados sistemáticamente para su posterior uso.</w:t>
+      </w:r>
+      <w:r>
+        <w:rPr>
+          <w:rFonts w:ascii="Arial" w:hAnsi="Arial" w:cs="Arial"/>
+        </w:rPr>
+        <w:t xml:space="preserve"> </w:t>
+      </w:r>
+      <w:r>
+        <w:rPr>
+          <w:rFonts w:ascii="Arial" w:hAnsi="Arial" w:cs="Arial"/>
+        </w:rPr>
+        <w:t xml:space="preserve">Ejemplos: </w:t>
+      </w:r>
+      <w:proofErr w:type="spellStart"/>
+      <w:r>
+        <w:rPr>
+          <w:rFonts w:ascii="Arial" w:hAnsi="Arial" w:cs="Arial"/>
+        </w:rPr>
+        <w:t>MySql</w:t>
+      </w:r>
+      <w:proofErr w:type="spellEnd"/>
+      <w:r>
+        <w:rPr>
+          <w:rFonts w:ascii="Arial" w:hAnsi="Arial" w:cs="Arial"/>
+        </w:rPr>
+        <w:t xml:space="preserve">, </w:t>
+      </w:r>
+      <w:proofErr w:type="spellStart"/>
+      <w:r>
+        <w:rPr>
+          <w:rFonts w:ascii="Arial" w:hAnsi="Arial" w:cs="Arial"/>
+        </w:rPr>
+        <w:t>Oracle,ect</w:t>
+      </w:r>
+      <w:proofErr w:type="spellEnd"/>
+      <w:r>
+        <w:rPr>
+          <w:rFonts w:ascii="Arial" w:hAnsi="Arial" w:cs="Arial"/>
+        </w:rPr>
+        <w:t>.</w:t>
+      </w:r>
+    </w:p>
+    <w:p>
+      <w:pPr>
+        <w:pStyle w:val="NormalWeb"/>
+        <w:spacing w:before="0" w:beforeAutospacing="0" w:after="0" w:afterAutospacing="0"/>
+        <w:contextualSpacing/>
+        <w:jc w:val="both"/>
+      </w:pPr>
+    </w:p>
+    <w:p>
+      <w:pPr>
+        <w:pStyle w:val="NormalWeb"/>
+        <w:spacing w:before="0" w:beforeAutospacing="0" w:after="0" w:afterAutospacing="0"/>
+        <w:contextualSpacing/>
+        <w:jc w:val="both"/>
+        <w:rPr>
+          <w:rFonts w:ascii="Arial" w:hAnsi="Arial" w:cs="Arial"/>
+        </w:rPr>
+      </w:pPr>
+      <w:r>
+        <w:rPr>
+          <w:rFonts w:ascii="Arial" w:hAnsi="Arial" w:cs="Arial"/>
+          <w:u w:val="single"/>
+        </w:rPr>
+        <w:t>API</w:t>
+      </w:r>
+      <w:r>
+        <w:rPr>
+          <w:rFonts w:ascii="Arial" w:hAnsi="Arial" w:cs="Arial"/>
+          <w:bCs/>
+          <w:u w:val="single"/>
+        </w:rPr>
+        <w:t xml:space="preserve"> (</w:t>
+      </w:r>
+      <w:r>
+        <w:rPr>
+          <w:rFonts w:ascii="Arial" w:hAnsi="Arial" w:cs="Arial"/>
+          <w:bCs/>
+          <w:u w:val="single"/>
+        </w:rPr>
+        <w:t>Interfaz de programación de aplicaciones</w:t>
+      </w:r>
+      <w:r>
+        <w:rPr>
+          <w:rFonts w:ascii="Arial" w:hAnsi="Arial" w:cs="Arial"/>
+          <w:bCs/>
+          <w:u w:val="single"/>
+        </w:rPr>
+        <w:t>)</w:t>
+      </w:r>
+      <w:r>
+        <w:rPr>
+          <w:rFonts w:ascii="Arial" w:hAnsi="Arial" w:cs="Arial"/>
+          <w:u w:val="single"/>
+        </w:rPr>
+        <w:t>:</w:t>
+      </w:r>
+      <w:r>
+        <w:rPr>
+          <w:rFonts w:ascii="Arial" w:hAnsi="Arial" w:cs="Arial"/>
+        </w:rPr>
+        <w:t xml:space="preserve"> es el conjunto de funciones y procedimientos (o métodos, en la programación orientada a objetos) que ofrece cierta biblioteca para ser utilizado por otro software como una </w:t>
+      </w:r>
+      <w:r>
+        <w:rPr>
+          <w:rFonts w:ascii="Arial" w:hAnsi="Arial" w:cs="Arial"/>
+        </w:rPr>
+        <w:t xml:space="preserve">capa de abstracción. </w:t>
+      </w:r>
+    </w:p>
+    <w:p>
+      <w:pPr>
+        <w:pStyle w:val="NormalWeb"/>
+        <w:spacing w:before="0" w:beforeAutospacing="0" w:after="0" w:afterAutospacing="0"/>
+        <w:contextualSpacing/>
+        <w:jc w:val="both"/>
+      </w:pPr>
+    </w:p>
+    <w:p>
+      <w:pPr>
+        <w:pStyle w:val="NormalWeb"/>
+        <w:spacing w:before="0" w:beforeAutospacing="0" w:after="0" w:afterAutospacing="0"/>
+        <w:contextualSpacing/>
+        <w:jc w:val="both"/>
+        <w:rPr>
+          <w:rFonts w:ascii="Arial" w:hAnsi="Arial" w:cs="Arial"/>
+        </w:rPr>
+      </w:pPr>
+      <w:r>
+        <w:rPr>
+          <w:rFonts w:ascii="Arial" w:hAnsi="Arial" w:cs="Arial"/>
+          <w:bCs/>
+          <w:u w:val="single"/>
+        </w:rPr>
+        <w:t>JDBC</w:t>
+      </w:r>
+      <w:r>
+        <w:rPr>
+          <w:rFonts w:ascii="Arial" w:hAnsi="Arial" w:cs="Arial"/>
+          <w:bCs/>
+          <w:i/>
+          <w:iCs/>
+          <w:u w:val="single"/>
+        </w:rPr>
+        <w:t xml:space="preserve"> (</w:t>
+      </w:r>
+      <w:r>
+        <w:rPr>
+          <w:rFonts w:ascii="Arial" w:hAnsi="Arial" w:cs="Arial"/>
+          <w:bCs/>
+          <w:i/>
+          <w:iCs/>
+          <w:u w:val="single"/>
+        </w:rPr>
+        <w:t xml:space="preserve">Java </w:t>
+      </w:r>
+      <w:proofErr w:type="spellStart"/>
+      <w:r>
+        <w:rPr>
+          <w:rFonts w:ascii="Arial" w:hAnsi="Arial" w:cs="Arial"/>
+          <w:bCs/>
+          <w:i/>
+          <w:iCs/>
+          <w:u w:val="single"/>
+        </w:rPr>
+        <w:t>Database</w:t>
+      </w:r>
+      <w:proofErr w:type="spellEnd"/>
+      <w:r>
+        <w:rPr>
+          <w:rFonts w:ascii="Arial" w:hAnsi="Arial" w:cs="Arial"/>
+          <w:bCs/>
+          <w:i/>
+          <w:iCs/>
+          <w:u w:val="single"/>
+        </w:rPr>
+        <w:t xml:space="preserve"> </w:t>
+      </w:r>
+      <w:proofErr w:type="spellStart"/>
+      <w:r>
+        <w:rPr>
+          <w:rFonts w:ascii="Arial" w:hAnsi="Arial" w:cs="Arial"/>
+          <w:bCs/>
+          <w:i/>
+          <w:iCs/>
+          <w:u w:val="single"/>
+        </w:rPr>
+        <w:t>Connectivity</w:t>
+      </w:r>
+      <w:proofErr w:type="spellEnd"/>
+      <w:r>
+        <w:rPr>
+          <w:rFonts w:ascii="Arial" w:hAnsi="Arial" w:cs="Arial"/>
+          <w:bCs/>
+          <w:i/>
+          <w:iCs/>
+          <w:u w:val="single"/>
+        </w:rPr>
+        <w:t>)</w:t>
+      </w:r>
+      <w:r>
+        <w:rPr>
+          <w:rFonts w:ascii="Arial" w:hAnsi="Arial" w:cs="Arial"/>
+          <w:u w:val="single"/>
+        </w:rPr>
+        <w:t>:</w:t>
+      </w:r>
+      <w:r>
+        <w:rPr>
+          <w:rFonts w:ascii="Arial" w:hAnsi="Arial" w:cs="Arial"/>
+        </w:rPr>
+        <w:t xml:space="preserve"> </w:t>
+      </w:r>
+      <w:r>
+        <w:rPr>
+          <w:rFonts w:ascii="Arial" w:hAnsi="Arial" w:cs="Arial"/>
+        </w:rPr>
+        <w:t>es una API que permite la ejecución de operaciones sobre bases de datos desde el lenguaje de programación Java, independientemente del sistema operativo donde se ejecute o de la base de datos a la cual se accede, utilizando el dialecto SQL del modelo de base de datos que se utilice.</w:t>
+      </w:r>
+    </w:p>
+    <w:p>
+      <w:pPr>
+        <w:pStyle w:val="NormalWeb"/>
+        <w:spacing w:before="0" w:beforeAutospacing="0" w:after="0" w:afterAutospacing="0"/>
+        <w:contextualSpacing/>
+        <w:jc w:val="both"/>
+      </w:pPr>
+    </w:p>
+    <w:p>
+      <w:pPr>
+        <w:pStyle w:val="NormalWeb"/>
+        <w:spacing w:before="0" w:beforeAutospacing="0" w:after="0" w:afterAutospacing="0"/>
+        <w:contextualSpacing/>
+        <w:jc w:val="both"/>
+        <w:rPr>
+          <w:rFonts w:ascii="Arial" w:hAnsi="Arial" w:cs="Arial"/>
+        </w:rPr>
+      </w:pPr>
+      <w:r>
+        <w:rPr>
+          <w:rFonts w:ascii="Arial" w:hAnsi="Arial" w:cs="Arial"/>
+          <w:bCs/>
+          <w:u w:val="single"/>
+        </w:rPr>
+        <w:t>SQL</w:t>
+      </w:r>
+      <w:r>
+        <w:rPr>
+          <w:rFonts w:ascii="Arial" w:hAnsi="Arial" w:cs="Arial"/>
+          <w:u w:val="single"/>
+        </w:rPr>
+        <w:t xml:space="preserve"> (</w:t>
+      </w:r>
+      <w:r>
+        <w:rPr>
+          <w:rFonts w:ascii="Arial" w:hAnsi="Arial" w:cs="Arial"/>
+          <w:u w:val="single"/>
+        </w:rPr>
+        <w:t xml:space="preserve"> </w:t>
+      </w:r>
+      <w:r>
+        <w:rPr>
+          <w:rFonts w:ascii="Arial" w:hAnsi="Arial" w:cs="Arial"/>
+          <w:bCs/>
+          <w:u w:val="single"/>
+        </w:rPr>
+        <w:t>lenguaje de consulta estructurado</w:t>
+      </w:r>
+      <w:r>
+        <w:rPr>
+          <w:rFonts w:ascii="Arial" w:hAnsi="Arial" w:cs="Arial"/>
+          <w:bCs/>
+          <w:u w:val="single"/>
+        </w:rPr>
+        <w:t>)</w:t>
+      </w:r>
+      <w:r>
+        <w:rPr>
+          <w:rFonts w:ascii="Arial" w:hAnsi="Arial" w:cs="Arial"/>
+          <w:u w:val="single"/>
+        </w:rPr>
+        <w:t>:</w:t>
+      </w:r>
+      <w:r>
+        <w:rPr>
+          <w:rFonts w:ascii="Arial" w:hAnsi="Arial" w:cs="Arial"/>
+        </w:rPr>
+        <w:t xml:space="preserve"> </w:t>
+      </w:r>
+      <w:r>
+        <w:rPr>
+          <w:rFonts w:ascii="Arial" w:hAnsi="Arial" w:cs="Arial"/>
+        </w:rPr>
+        <w:t>es un lenguaje declarativo de acceso a bases de datos relacionales que permite especificar diversos tipos de operaciones en ellas</w:t>
+      </w:r>
+    </w:p>
+    <w:p>
+      <w:pPr>
+        <w:pStyle w:val="NormalWeb"/>
+        <w:spacing w:before="0" w:beforeAutospacing="0" w:after="0" w:afterAutospacing="0"/>
+        <w:contextualSpacing/>
+        <w:jc w:val="both"/>
+      </w:pPr>
+    </w:p>
+    <w:p>
+      <w:pPr>
+        <w:jc w:val="both"/>
+        <w:rPr>
+          <w:rFonts w:ascii="Arial" w:hAnsi="Arial" w:cs="Arial"/>
+          <w:sz w:val="24"/>
+          <w:szCs w:val="24"/>
+        </w:rPr>
+      </w:pPr>
+      <w:hyperlink r:id="rId28" w:tooltip="Open source" w:history="1">
+        <w:r>
+          <w:rPr>
+            <w:rStyle w:val="Hipervnculo"/>
+            <w:rFonts w:ascii="Arial" w:hAnsi="Arial" w:cs="Arial"/>
+            <w:color w:val="auto"/>
+            <w:sz w:val="24"/>
+            <w:szCs w:val="24"/>
+          </w:rPr>
+          <w:t xml:space="preserve">Open </w:t>
+        </w:r>
+        <w:proofErr w:type="spellStart"/>
+        <w:r>
+          <w:rPr>
+            <w:rStyle w:val="Hipervnculo"/>
+            <w:rFonts w:ascii="Arial" w:hAnsi="Arial" w:cs="Arial"/>
+            <w:color w:val="auto"/>
+            <w:sz w:val="24"/>
+            <w:szCs w:val="24"/>
+          </w:rPr>
+          <w:t>source</w:t>
+        </w:r>
+        <w:proofErr w:type="spellEnd"/>
+      </w:hyperlink>
+      <w:r>
+        <w:rPr>
+          <w:rFonts w:ascii="Arial" w:hAnsi="Arial" w:cs="Arial"/>
+          <w:sz w:val="24"/>
+          <w:szCs w:val="24"/>
+          <w:u w:val="single"/>
+        </w:rPr>
+        <w:t xml:space="preserve"> </w:t>
+      </w:r>
+      <w:r>
+        <w:rPr>
+          <w:rFonts w:ascii="Arial" w:hAnsi="Arial" w:cs="Arial"/>
+          <w:bCs/>
+          <w:i/>
+          <w:iCs/>
+          <w:sz w:val="24"/>
+          <w:szCs w:val="24"/>
+          <w:u w:val="single"/>
+        </w:rPr>
+        <w:t>(</w:t>
+      </w:r>
+      <w:r>
+        <w:rPr>
+          <w:rFonts w:ascii="Arial" w:hAnsi="Arial" w:cs="Arial"/>
+          <w:bCs/>
+          <w:i/>
+          <w:iCs/>
+          <w:sz w:val="24"/>
+          <w:szCs w:val="24"/>
+          <w:u w:val="single"/>
+        </w:rPr>
+        <w:t>Código abierto</w:t>
+      </w:r>
+      <w:r>
+        <w:rPr>
+          <w:rFonts w:ascii="Arial" w:hAnsi="Arial" w:cs="Arial"/>
+          <w:bCs/>
+          <w:i/>
+          <w:iCs/>
+          <w:sz w:val="24"/>
+          <w:szCs w:val="24"/>
+          <w:u w:val="single"/>
+        </w:rPr>
+        <w:t>):</w:t>
+      </w:r>
+      <w:r>
+        <w:rPr>
+          <w:rFonts w:ascii="Arial" w:hAnsi="Arial" w:cs="Arial"/>
+          <w:sz w:val="24"/>
+          <w:szCs w:val="24"/>
+        </w:rPr>
+        <w:t xml:space="preserve"> es la expresión con la que se conoce al software distribuido y desarrollado libremente. Se focaliza más en los beneficios prácticos (acceso al código fuente) que en cuestiones éticas o de libertad que tanto se destacan en el software libre.</w:t>
+      </w:r>
+    </w:p>
+    <w:p>
+      <w:pPr>
+        <w:jc w:val="both"/>
+        <w:rPr>
+          <w:rFonts w:ascii="Arial" w:hAnsi="Arial" w:cs="Arial"/>
+          <w:sz w:val="24"/>
+          <w:szCs w:val="24"/>
+        </w:rPr>
+      </w:pPr>
+      <w:r>
+        <w:rPr>
+          <w:rFonts w:ascii="Arial" w:hAnsi="Arial" w:cs="Arial"/>
+          <w:sz w:val="24"/>
+          <w:szCs w:val="24"/>
+          <w:u w:val="single"/>
+        </w:rPr>
+        <w:lastRenderedPageBreak/>
+        <w:t>DTD (</w:t>
+      </w:r>
+      <w:r>
+        <w:rPr>
+          <w:rFonts w:ascii="Arial" w:hAnsi="Arial" w:cs="Arial"/>
+          <w:sz w:val="24"/>
+          <w:szCs w:val="24"/>
+          <w:u w:val="single"/>
+        </w:rPr>
+        <w:t>Definición de Tipo de Documento</w:t>
+      </w:r>
+      <w:r>
+        <w:rPr>
+          <w:rFonts w:ascii="Arial" w:hAnsi="Arial" w:cs="Arial"/>
+          <w:sz w:val="24"/>
+          <w:szCs w:val="24"/>
+          <w:u w:val="single"/>
+        </w:rPr>
+        <w:t>):</w:t>
+      </w:r>
+      <w:r>
+        <w:rPr>
+          <w:rFonts w:ascii="Arial" w:hAnsi="Arial" w:cs="Arial"/>
+          <w:sz w:val="24"/>
+          <w:szCs w:val="24"/>
+        </w:rPr>
+        <w:t xml:space="preserve"> Descripción en donde etiquetas y atributos son usados para describir contenido (estructura y sintaxis) de documentos SGML, XML o HTML. Su función básica es describir el formato de los datos. De esta manera se mantiene un formato común y consistente en todos los documentos que utilicen la misma DTD.</w:t>
+      </w:r>
+    </w:p>
+    <w:p>
+      <w:pPr>
+        <w:jc w:val="both"/>
+        <w:rPr>
+          <w:rFonts w:ascii="Arial" w:hAnsi="Arial" w:cs="Arial"/>
+          <w:sz w:val="24"/>
+          <w:szCs w:val="24"/>
+        </w:rPr>
+      </w:pPr>
+      <w:r>
+        <w:rPr>
+          <w:rFonts w:ascii="Arial" w:hAnsi="Arial" w:cs="Arial"/>
+          <w:bCs/>
+          <w:sz w:val="24"/>
+          <w:szCs w:val="24"/>
+          <w:u w:val="single"/>
+        </w:rPr>
+        <w:t>P</w:t>
+      </w:r>
+      <w:r>
+        <w:rPr>
+          <w:rFonts w:ascii="Arial" w:hAnsi="Arial" w:cs="Arial"/>
+          <w:bCs/>
+          <w:sz w:val="24"/>
+          <w:szCs w:val="24"/>
+          <w:u w:val="single"/>
+        </w:rPr>
+        <w:t>olimorfismo</w:t>
+      </w:r>
+      <w:r>
+        <w:rPr>
+          <w:rFonts w:ascii="Arial" w:hAnsi="Arial" w:cs="Arial"/>
+          <w:bCs/>
+          <w:sz w:val="24"/>
+          <w:szCs w:val="24"/>
+          <w:u w:val="single"/>
+        </w:rPr>
+        <w:t>:</w:t>
+      </w:r>
+      <w:r>
+        <w:rPr>
+          <w:rFonts w:ascii="Arial" w:hAnsi="Arial" w:cs="Arial"/>
+          <w:sz w:val="24"/>
+          <w:szCs w:val="24"/>
+        </w:rPr>
+        <w:t xml:space="preserve"> se refiere a la propiedad por la que es posible enviar mensajes sintácticamente iguales a objetos de tipos distintos. El único requisito que deben cumplir los objetos que se utilizan de manera polimórfica es saber responder al mensaje que se les envía.</w:t>
+      </w:r>
+    </w:p>
+    <w:p>
+      <w:pPr>
+        <w:pStyle w:val="NormalWeb"/>
+        <w:jc w:val="both"/>
+        <w:rPr>
+          <w:rFonts w:ascii="Arial" w:hAnsi="Arial" w:cs="Arial"/>
+        </w:rPr>
+      </w:pPr>
+      <w:r>
+        <w:rPr>
+          <w:rFonts w:ascii="Arial" w:hAnsi="Arial" w:cs="Arial"/>
+          <w:bCs/>
+          <w:u w:val="single"/>
+        </w:rPr>
+        <w:t>Persistencia</w:t>
+      </w:r>
+      <w:r>
+        <w:rPr>
+          <w:rFonts w:ascii="Arial" w:hAnsi="Arial" w:cs="Arial"/>
+        </w:rPr>
+        <w:t>:</w:t>
+      </w:r>
+      <w:r>
+        <w:rPr>
+          <w:rFonts w:ascii="Arial" w:hAnsi="Arial" w:cs="Arial"/>
+        </w:rPr>
+        <w:t xml:space="preserve"> se refiere a la propiedad de los datos para que estos sobrevivan de alguna manera. De forma sencilla puede entenderse que los datos tienen una duración efímera; desde el momento en que estos cambian de valor se considera que no hay persistencia de los mismos. Sin embargo en informática hay varios ámbitos donde se aplica y se entiende la persistencia.</w:t>
+      </w:r>
+    </w:p>
+    <w:p>
+      <w:pPr>
+        <w:pStyle w:val="NormalWeb"/>
+        <w:jc w:val="both"/>
+        <w:rPr>
+          <w:rFonts w:ascii="Arial" w:hAnsi="Arial" w:cs="Arial"/>
+        </w:rPr>
+      </w:pPr>
+      <w:r>
+        <w:rPr>
+          <w:rFonts w:ascii="Arial" w:hAnsi="Arial" w:cs="Arial"/>
+          <w:u w:val="single"/>
+        </w:rPr>
+        <w:t>M</w:t>
+      </w:r>
+      <w:r>
+        <w:rPr>
+          <w:rFonts w:ascii="Arial" w:hAnsi="Arial" w:cs="Arial"/>
+          <w:bCs/>
+          <w:u w:val="single"/>
+        </w:rPr>
+        <w:t>apeo objeto-relacional</w:t>
+      </w:r>
+      <w:r>
+        <w:rPr>
+          <w:rFonts w:ascii="Arial" w:hAnsi="Arial" w:cs="Arial"/>
+          <w:u w:val="single"/>
+        </w:rPr>
+        <w:t xml:space="preserve"> (</w:t>
+      </w:r>
+      <w:r>
+        <w:rPr>
+          <w:rFonts w:ascii="Arial" w:hAnsi="Arial" w:cs="Arial"/>
+          <w:u w:val="single"/>
+        </w:rPr>
+        <w:t xml:space="preserve"> </w:t>
+      </w:r>
+      <w:proofErr w:type="spellStart"/>
+      <w:r>
+        <w:rPr>
+          <w:rFonts w:ascii="Arial" w:hAnsi="Arial" w:cs="Arial"/>
+          <w:u w:val="single"/>
+        </w:rPr>
+        <w:t>Object-Relational</w:t>
+      </w:r>
+      <w:proofErr w:type="spellEnd"/>
+      <w:r>
+        <w:rPr>
+          <w:rFonts w:ascii="Arial" w:hAnsi="Arial" w:cs="Arial"/>
+          <w:u w:val="single"/>
+        </w:rPr>
+        <w:t xml:space="preserve"> </w:t>
+      </w:r>
+      <w:proofErr w:type="spellStart"/>
+      <w:r>
+        <w:rPr>
+          <w:rFonts w:ascii="Arial" w:hAnsi="Arial" w:cs="Arial"/>
+          <w:u w:val="single"/>
+        </w:rPr>
+        <w:t>ma</w:t>
+      </w:r>
+      <w:r>
+        <w:rPr>
+          <w:rFonts w:ascii="Arial" w:hAnsi="Arial" w:cs="Arial"/>
+          <w:u w:val="single"/>
+        </w:rPr>
+        <w:t>pping</w:t>
+      </w:r>
+      <w:proofErr w:type="spellEnd"/>
+      <w:r>
+        <w:rPr>
+          <w:rFonts w:ascii="Arial" w:hAnsi="Arial" w:cs="Arial"/>
+          <w:u w:val="single"/>
+        </w:rPr>
+        <w:t>)</w:t>
+      </w:r>
+      <w:r>
+        <w:rPr>
+          <w:rFonts w:ascii="Arial" w:hAnsi="Arial" w:cs="Arial"/>
+          <w:u w:val="single"/>
+        </w:rPr>
+        <w:t>:</w:t>
+      </w:r>
+      <w:r>
+        <w:rPr>
+          <w:rFonts w:ascii="Arial" w:hAnsi="Arial" w:cs="Arial"/>
+        </w:rPr>
+        <w:t xml:space="preserve"> es una técnica de programación para convertir datos entre el sistema de tipos utilizado en un lenguaje de programación orientado a objetos y la utilización de una base de datos relacional como motor de persistencia</w:t>
+      </w:r>
+    </w:p>
+    <w:p>
+      <w:pPr>
+        <w:pStyle w:val="NormalWeb"/>
+        <w:spacing w:before="0" w:beforeAutospacing="0" w:after="0" w:afterAutospacing="0"/>
+        <w:contextualSpacing/>
+        <w:jc w:val="both"/>
+        <w:rPr>
+          <w:rFonts w:ascii="Arial" w:hAnsi="Arial" w:cs="Arial"/>
+        </w:rPr>
+      </w:pPr>
+    </w:p>
+    <w:p>
+      <w:pPr>
+        <w:pStyle w:val="NormalWeb"/>
+        <w:spacing w:before="0" w:beforeAutospacing="0" w:after="0" w:afterAutospacing="0"/>
+        <w:contextualSpacing/>
+        <w:jc w:val="both"/>
+        <w:rPr>
+          <w:rFonts w:ascii="Arial" w:hAnsi="Arial" w:cs="Arial"/>
+        </w:rPr>
+      </w:pPr>
+    </w:p>
+    <w:p>
+      <w:pPr>
         <w:rPr>
           <w:rFonts w:ascii="Arial" w:hAnsi="Arial" w:cs="Arial"/>
           <w:b/>
@@ -1939,16 +3081,7 @@
           <w:sz w:val="24"/>
           <w:szCs w:val="24"/>
         </w:rPr>
-        <w:t xml:space="preserve"> abrió una escuela de sordos en Connecticut (Estados Unidos) donde sentó las bases para la ASL, tomando como referencia la lengua de signos francesa y algunos signos utilizados por las tribus indias de </w:t>
-      </w:r>
-      <w:r>
-        <w:rPr>
-          <w:rFonts w:ascii="Arial" w:hAnsi="Arial" w:cs="Arial"/>
-          <w:sz w:val="24"/>
-          <w:szCs w:val="24"/>
-        </w:rPr>
-        <w:lastRenderedPageBreak/>
-        <w:t xml:space="preserve">Norteamérica. En 1965 William </w:t>
+        <w:t xml:space="preserve"> abrió una escuela de sordos en Connecticut (Estados Unidos) donde sentó las bases para la ASL, tomando como referencia la lengua de signos francesa y algunos signos utilizados por las tribus indias de Norteamérica. En 1965 William </w:t>
       </w:r>
       <w:proofErr w:type="spellStart"/>
       <w:r>
@@ -2191,7 +3324,7 @@
         </w:rPr>
         <w:t xml:space="preserve"> [</w:t>
       </w:r>
-      <w:hyperlink r:id="rId26" w:history="1">
+      <w:hyperlink r:id="rId29" w:history="1">
         <w:r>
           <w:rPr>
             <w:rStyle w:val="Hipervnculo"/>
@@ -2317,7 +3450,16 @@
           <w:sz w:val="24"/>
           <w:szCs w:val="24"/>
         </w:rPr>
-        <w:t>además existen trabajos sobre los lenguajes de signos gestuales utilizados en otros países de Europa como Gran Bretaña, Francia, Suecia, Dinamarca y Holanda</w:t>
+        <w:t xml:space="preserve">además existen trabajos </w:t>
+      </w:r>
+      <w:r>
+        <w:rPr>
+          <w:rFonts w:ascii="Arial" w:hAnsi="Arial" w:cs="Arial"/>
+          <w:sz w:val="24"/>
+          <w:szCs w:val="24"/>
+        </w:rPr>
+        <w:lastRenderedPageBreak/>
+        <w:t>sobre los lenguajes de signos gestuales utilizados en otros países de Europa como Gran Bretaña, Francia, Suecia, Dinamarca y Holanda</w:t>
       </w:r>
       <w:r>
         <w:rPr>
@@ -3381,7 +4523,16 @@
           <w:sz w:val="24"/>
           <w:szCs w:val="24"/>
         </w:rPr>
-        <w:t>, el primer juego al aire libre con dispositivos móviles de Realidad Aume</w:t>
+        <w:t xml:space="preserve">, el primer juego al aire libre con dispositivos móviles de </w:t>
+      </w:r>
+      <w:r>
+        <w:rPr>
+          <w:rFonts w:ascii="Arial" w:eastAsia="Times New Roman" w:hAnsi="Arial" w:cs="Arial"/>
+          <w:sz w:val="24"/>
+          <w:szCs w:val="24"/>
+        </w:rPr>
+        <w:lastRenderedPageBreak/>
+        <w:t>Realidad Aume</w:t>
       </w:r>
       <w:r>
         <w:rPr>
@@ -3522,7 +4673,7 @@
                     </pic:cNvPicPr>
                   </pic:nvPicPr>
                   <pic:blipFill>
-                    <a:blip r:embed="rId27" cstate="print"/>
+                    <a:blip r:embed="rId30" cstate="print"/>
                     <a:srcRect/>
                     <a:stretch>
                       <a:fillRect/>
@@ -3732,76 +4883,28 @@
           <w:rStyle w:val="Textoennegrita"/>
           <w:rFonts w:ascii="Arial" w:hAnsi="Arial" w:cs="Arial"/>
         </w:rPr>
-        <w:t>“</w:t>
-      </w:r>
-      <w:proofErr w:type="spellStart"/>
+        <w:t xml:space="preserve">“accentac” </w:t>
+      </w:r>
       <w:r>
         <w:rPr>
           <w:rStyle w:val="Textoennegrita"/>
           <w:rFonts w:ascii="Arial" w:hAnsi="Arial" w:cs="Arial"/>
-        </w:rPr>
-        <w:t>accentac</w:t>
-      </w:r>
-      <w:proofErr w:type="spellEnd"/>
+          <w:b w:val="0"/>
+        </w:rPr>
+        <w:t>es una nueva aplicación móvil creada por Pixtorm para mejorar la movilidad en Madrid</w:t>
+      </w:r>
       <w:r>
         <w:rPr>
           <w:rStyle w:val="Textoennegrita"/>
           <w:rFonts w:ascii="Arial" w:hAnsi="Arial" w:cs="Arial"/>
         </w:rPr>
-        <w:t xml:space="preserve">” </w:t>
-      </w:r>
-      <w:r>
-        <w:rPr>
-          <w:rStyle w:val="Textoennegrita"/>
-          <w:rFonts w:ascii="Arial" w:hAnsi="Arial" w:cs="Arial"/>
-          <w:b w:val="0"/>
-        </w:rPr>
-        <w:t xml:space="preserve">es una nueva aplicación móvil creada por </w:t>
-      </w:r>
-      <w:proofErr w:type="spellStart"/>
-      <w:r>
-        <w:rPr>
-          <w:rStyle w:val="Textoennegrita"/>
-          <w:rFonts w:ascii="Arial" w:hAnsi="Arial" w:cs="Arial"/>
-          <w:b w:val="0"/>
-        </w:rPr>
-        <w:t>Pixtorm</w:t>
-      </w:r>
-      <w:proofErr w:type="spellEnd"/>
-      <w:r>
-        <w:rPr>
-          <w:rStyle w:val="Textoennegrita"/>
-          <w:rFonts w:ascii="Arial" w:hAnsi="Arial" w:cs="Arial"/>
-          <w:b w:val="0"/>
-        </w:rPr>
-        <w:t xml:space="preserve"> para mejorar la movilidad en Madrid</w:t>
-      </w:r>
-      <w:r>
-        <w:rPr>
-          <w:rStyle w:val="Textoennegrita"/>
-          <w:rFonts w:ascii="Arial" w:hAnsi="Arial" w:cs="Arial"/>
-        </w:rPr>
         <w:t>.</w:t>
       </w:r>
       <w:r>
         <w:rPr>
           <w:rFonts w:ascii="Arial" w:hAnsi="Arial" w:cs="Arial"/>
         </w:rPr>
-        <w:t xml:space="preserve"> La aplicación </w:t>
-      </w:r>
-      <w:proofErr w:type="spellStart"/>
-      <w:r>
-        <w:rPr>
-          <w:rFonts w:ascii="Arial" w:hAnsi="Arial" w:cs="Arial"/>
-        </w:rPr>
-        <w:t>accentac</w:t>
-      </w:r>
-      <w:proofErr w:type="spellEnd"/>
-      <w:r>
-        <w:rPr>
-          <w:rFonts w:ascii="Arial" w:hAnsi="Arial" w:cs="Arial"/>
-        </w:rPr>
-        <w:t>, de carácter gratuito, describe y sitúa los servicios necesarios para facilitar la accesibilidad y movilidad de los mismos en rampas, ascensores, baños, accesos, salidas de emergencia, puntos de información. Esta aplicación es muy útil para los ciudadanos con discapacidad visual, auditiva o con dificultades de movilidad que necesiten un apoyo al estar en un nuevo entorno</w:t>
+        <w:t xml:space="preserve"> La aplicación accentac, de carácter gratuito, describe y sitúa los servicios necesarios para facilitar la accesibilidad y movilidad de los mismos en rampas, ascensores, baños, accesos, salidas de emergencia, puntos de información. Esta aplicación es muy útil para los ciudadanos con discapacidad visual, auditiva o con dificultades de movilidad que necesiten un apoyo al estar en un nuevo entorno</w:t>
       </w:r>
       <w:r>
         <w:rPr>
@@ -3815,23 +4918,7 @@
           <w:rFonts w:ascii="Arial" w:hAnsi="Arial" w:cs="Arial"/>
           <w:color w:val="000000" w:themeColor="text1"/>
         </w:rPr>
-        <w:t>[</w:t>
-      </w:r>
-      <w:proofErr w:type="spellStart"/>
-      <w:r>
-        <w:rPr>
-          <w:rFonts w:ascii="Arial" w:hAnsi="Arial" w:cs="Arial"/>
-          <w:color w:val="000000" w:themeColor="text1"/>
-        </w:rPr>
-        <w:t>TICbeat</w:t>
-      </w:r>
-      <w:proofErr w:type="spellEnd"/>
-      <w:r>
-        <w:rPr>
-          <w:rFonts w:ascii="Arial" w:hAnsi="Arial" w:cs="Arial"/>
-          <w:color w:val="000000" w:themeColor="text1"/>
-        </w:rPr>
-        <w:t xml:space="preserve">, </w:t>
+        <w:t xml:space="preserve">[TICbeat, </w:t>
       </w:r>
       <w:r>
         <w:rPr>
@@ -3875,21 +4962,7 @@
         <w:rPr>
           <w:rFonts w:ascii="Arial" w:hAnsi="Arial" w:cs="Arial"/>
         </w:rPr>
-        <w:t>En el ámbito del cine, hay que destacar que en el Instituto de Desarrollo Tecnológico y Promoción de la Innovación de la Universidad Carlos III de Madrid se ha desarrollado la aplicación ‘</w:t>
-      </w:r>
-      <w:proofErr w:type="spellStart"/>
-      <w:r>
-        <w:rPr>
-          <w:rFonts w:ascii="Arial" w:hAnsi="Arial" w:cs="Arial"/>
-        </w:rPr>
-        <w:t>Whatscine</w:t>
-      </w:r>
-      <w:proofErr w:type="spellEnd"/>
-      <w:r>
-        <w:rPr>
-          <w:rFonts w:ascii="Arial" w:hAnsi="Arial" w:cs="Arial"/>
-        </w:rPr>
-        <w:t>’; un sistema de accesibilidad de bajo coste para cine digital que muestra audio descripciones, subtitulado y traducción al lenguaje de signos de las películas para ayudar a las personas con discapacidad auditiva y visual</w:t>
+        <w:t>En el ámbito del cine, hay que destacar que en el Instituto de Desarrollo Tecnológico y Promoción de la Innovación de la Universidad Carlos III de Madrid se ha desarrollado la aplicación ‘Whatscine’; un sistema de accesibilidad de bajo coste para cine digital que muestra audio descripciones, subtitulado y traducción al lenguaje de signos de las películas para ayudar a las personas con discapacidad auditiva y visual</w:t>
       </w:r>
       <w:r>
         <w:rPr>
@@ -3902,21 +4975,7 @@
         <w:rPr>
           <w:rFonts w:ascii="Arial" w:hAnsi="Arial" w:cs="Arial"/>
         </w:rPr>
-        <w:t>[</w:t>
-      </w:r>
-      <w:proofErr w:type="spellStart"/>
-      <w:r>
-        <w:rPr>
-          <w:rFonts w:ascii="Arial" w:hAnsi="Arial" w:cs="Arial"/>
-        </w:rPr>
-        <w:t>Bernat</w:t>
-      </w:r>
-      <w:proofErr w:type="spellEnd"/>
-      <w:r>
-        <w:rPr>
-          <w:rFonts w:ascii="Arial" w:hAnsi="Arial" w:cs="Arial"/>
-        </w:rPr>
-        <w:t xml:space="preserve">, </w:t>
+        <w:t xml:space="preserve">[Bernat, </w:t>
       </w:r>
       <w:r>
         <w:rPr>
@@ -3957,42 +5016,7 @@
         <w:rPr>
           <w:rFonts w:ascii="Arial" w:hAnsi="Arial" w:cs="Arial"/>
         </w:rPr>
-        <w:t xml:space="preserve">Las compañías estadounidenses, Fundación Vodafone y Fundación </w:t>
-      </w:r>
-      <w:proofErr w:type="spellStart"/>
-      <w:r>
-        <w:rPr>
-          <w:rFonts w:ascii="Arial" w:hAnsi="Arial" w:cs="Arial"/>
-        </w:rPr>
-        <w:t>Aprocor</w:t>
-      </w:r>
-      <w:proofErr w:type="spellEnd"/>
-      <w:r>
-        <w:rPr>
-          <w:rFonts w:ascii="Arial" w:hAnsi="Arial" w:cs="Arial"/>
-        </w:rPr>
-        <w:t xml:space="preserve"> han desarrollado una serie de aplicaciones de realidad aumentada para ayudar a la integración de personas con discapacidad intelectual en el entorno laboral. </w:t>
-      </w:r>
-      <w:r>
-        <w:rPr>
-          <w:rFonts w:ascii="Arial" w:hAnsi="Arial" w:cs="Arial"/>
-        </w:rPr>
-        <w:lastRenderedPageBreak/>
-        <w:t xml:space="preserve">El proyecto de realidad aumentada viene a ser un tutorial pensado para discapacitados intelectuales, esto se logra gracias a una cámara, una conexión 3G y un dispositivo como una </w:t>
-      </w:r>
-      <w:proofErr w:type="spellStart"/>
-      <w:r>
-        <w:rPr>
-          <w:rFonts w:ascii="Arial" w:hAnsi="Arial" w:cs="Arial"/>
-        </w:rPr>
-        <w:t>tablet</w:t>
-      </w:r>
-      <w:proofErr w:type="spellEnd"/>
-      <w:r>
-        <w:rPr>
-          <w:rFonts w:ascii="Arial" w:hAnsi="Arial" w:cs="Arial"/>
-        </w:rPr>
-        <w:t>. Concretamente, esta aplicación ha sido desarrollada para solucionar tres tareas: cómo llegar a un sitio, identificar lugares o personas clave en el trabajo y aprender a utilizar una máquina [</w:t>
+        <w:t>Las compañías estadounidenses, Fundación Vodafone y Fundación Aprocor han desarrollado una serie de aplicaciones de realidad aumentada para ayudar a la integración de personas con discapacidad intelectual en el entorno laboral. El proyecto de realidad aumentada viene a ser un tutorial pensado para discapacitados intelectuales, esto se logra gracias a una cámara, una conexión 3G y un dispositivo como una tablet. Concretamente, esta aplicación ha sido desarrollada para solucionar tres tareas: cómo llegar a un sitio, identificar lugares o personas clave en el trabajo y aprender a utilizar una máquina [</w:t>
       </w:r>
       <w:r>
         <w:rPr>
@@ -4072,7 +5096,16 @@
         <w:jc w:val="both"/>
       </w:pPr>
       <w:r>
-        <w:t xml:space="preserve">plataforma de desarrollo para dispositivos como smartphones o tablets. Al igual que otros sistemas operativos móviles como iOS, </w:t>
+        <w:lastRenderedPageBreak/>
+        <w:t xml:space="preserve">plataforma de desarrollo para dispositivos como smartphones o tablets. Al igual que otros sistemas operativos móviles como </w:t>
+      </w:r>
+      <w:proofErr w:type="spellStart"/>
+      <w:r>
+        <w:t>iOS</w:t>
+      </w:r>
+      <w:proofErr w:type="spellEnd"/>
+      <w:r>
+        <w:t xml:space="preserve">, </w:t>
       </w:r>
       <w:proofErr w:type="spellStart"/>
       <w:r>
@@ -4727,16 +5760,7 @@
           <w:sz w:val="24"/>
           <w:szCs w:val="24"/>
         </w:rPr>
-        <w:t xml:space="preserve"> ofrece una herramienta basada en la web para los </w:t>
-      </w:r>
-      <w:r>
-        <w:rPr>
-          <w:rFonts w:ascii="Arial" w:eastAsia="Times New Roman" w:hAnsi="Arial" w:cs="Arial"/>
-          <w:sz w:val="24"/>
-          <w:szCs w:val="24"/>
-        </w:rPr>
-        <w:lastRenderedPageBreak/>
-        <w:t xml:space="preserve">desarrolladores que utilizan el SDK Vuforia </w:t>
+        <w:t xml:space="preserve"> ofrece una herramienta basada en la web para los desarrolladores que utilizan el SDK Vuforia </w:t>
       </w:r>
       <w:r>
         <w:rPr>
@@ -4929,6 +5953,7 @@
           <w:sz w:val="24"/>
           <w:szCs w:val="24"/>
         </w:rPr>
+        <w:lastRenderedPageBreak/>
         <w:t xml:space="preserve">La realidad virtual es una tecnología que abarca </w:t>
       </w:r>
       <w:r>
@@ -5458,7 +6483,6 @@
           <w:sz w:val="19"/>
           <w:szCs w:val="19"/>
         </w:rPr>
-        <w:lastRenderedPageBreak/>
         <w:drawing>
           <wp:inline distT="0" distB="0" distL="0" distR="0">
             <wp:extent cx="4601908" cy="1910686"/>
@@ -5477,7 +6501,7 @@
                     </pic:cNvPicPr>
                   </pic:nvPicPr>
                   <pic:blipFill>
-                    <a:blip r:embed="rId28"/>
+                    <a:blip r:embed="rId31"/>
                     <a:srcRect/>
                     <a:stretch>
                       <a:fillRect/>
@@ -5689,6 +6713,7 @@
           <w:sz w:val="24"/>
           <w:szCs w:val="24"/>
         </w:rPr>
+        <w:lastRenderedPageBreak/>
         <w:t xml:space="preserve">Las aplicaciones con marcadores toman fotograma a fotograma de una cámara, bien sea de móvil o webcam, para procesarlo y localizar patrones de imagen conocidos como el mostrado más abajo. Una vez que el sistema localiza uno de los marcadores reconocibles, mezcla la imagen real con su parte virtual </w:t>
       </w:r>
       <w:r>
@@ -5783,7 +6808,7 @@
                     </pic:cNvPicPr>
                   </pic:nvPicPr>
                   <pic:blipFill>
-                    <a:blip r:embed="rId29"/>
+                    <a:blip r:embed="rId32"/>
                     <a:srcRect/>
                     <a:stretch>
                       <a:fillRect/>
@@ -6021,7 +7046,6 @@
           <w:noProof/>
           <w:lang w:val="es-ES" w:eastAsia="es-ES"/>
         </w:rPr>
-        <w:lastRenderedPageBreak/>
         <w:drawing>
           <wp:inline distT="0" distB="0" distL="0" distR="0">
             <wp:extent cx="3856914" cy="3335096"/>
@@ -6040,7 +7064,7 @@
                     </pic:cNvPicPr>
                   </pic:nvPicPr>
                   <pic:blipFill>
-                    <a:blip r:embed="rId30"/>
+                    <a:blip r:embed="rId33"/>
                     <a:srcRect/>
                     <a:stretch>
                       <a:fillRect/>
@@ -6363,7 +7387,6 @@
           <w:sz w:val="24"/>
           <w:szCs w:val="24"/>
         </w:rPr>
-        <w:lastRenderedPageBreak/>
         <w:t>Unity3D:</w:t>
       </w:r>
       <w:r>
@@ -6417,6 +7440,7 @@
           <w:lang w:val="es-AR" w:eastAsia="es-AR"/>
         </w:rPr>
       </w:pPr>
+      <w:proofErr w:type="spellStart"/>
       <w:r>
         <w:rPr>
           <w:rFonts w:ascii="Arial" w:hAnsi="Arial" w:cs="Arial"/>
@@ -6426,15 +7450,27 @@
           <w:sz w:val="24"/>
           <w:szCs w:val="24"/>
         </w:rPr>
-        <w:t>Vuforia:</w:t>
-      </w:r>
-      <w:r>
-        <w:rPr>
-          <w:rFonts w:ascii="Arial" w:hAnsi="Arial" w:cs="Arial"/>
+        <w:t>Vuforia</w:t>
+      </w:r>
+      <w:proofErr w:type="spellEnd"/>
+      <w:r>
+        <w:rPr>
+          <w:rFonts w:ascii="Arial" w:hAnsi="Arial" w:cs="Arial"/>
+          <w:b/>
+          <w:bCs/>
           <w:color w:val="000000"/>
           <w:sz w:val="24"/>
           <w:szCs w:val="24"/>
         </w:rPr>
+        <w:t>:</w:t>
+      </w:r>
+      <w:r>
+        <w:rPr>
+          <w:rFonts w:ascii="Arial" w:hAnsi="Arial" w:cs="Arial"/>
+          <w:color w:val="000000"/>
+          <w:sz w:val="24"/>
+          <w:szCs w:val="24"/>
+        </w:rPr>
         <w:t xml:space="preserve"> E</w:t>
       </w:r>
       <w:r>
@@ -6446,23 +7482,13 @@
         </w:rPr>
         <w:t xml:space="preserve">s un </w:t>
       </w:r>
-      <w:proofErr w:type="spellStart"/>
-      <w:r>
-        <w:rPr>
-          <w:rFonts w:ascii="Arial" w:hAnsi="Arial" w:cs="Arial"/>
-          <w:sz w:val="24"/>
-          <w:szCs w:val="24"/>
-        </w:rPr>
-        <w:t>frameworks</w:t>
-      </w:r>
-      <w:proofErr w:type="spellEnd"/>
-      <w:r>
-        <w:rPr>
-          <w:rFonts w:ascii="Arial" w:hAnsi="Arial" w:cs="Arial"/>
-          <w:sz w:val="24"/>
-          <w:szCs w:val="24"/>
-        </w:rPr>
-        <w:t xml:space="preserve"> para el desarrollo de aplicaciones de realidad aumentada para </w:t>
+      <w:r>
+        <w:rPr>
+          <w:rFonts w:ascii="Arial" w:hAnsi="Arial" w:cs="Arial"/>
+          <w:sz w:val="24"/>
+          <w:szCs w:val="24"/>
+        </w:rPr>
+        <w:t xml:space="preserve">frameworks para el desarrollo de aplicaciones de realidad aumentada para </w:t>
       </w:r>
       <w:r>
         <w:rPr>
@@ -6938,7 +7964,6 @@
           <w:sz w:val="24"/>
           <w:szCs w:val="24"/>
         </w:rPr>
-        <w:lastRenderedPageBreak/>
         <w:drawing>
           <wp:inline distT="0" distB="0" distL="0" distR="0">
             <wp:extent cx="5612130" cy="3153778"/>
@@ -6957,7 +7982,7 @@
                     </pic:cNvPicPr>
                   </pic:nvPicPr>
                   <pic:blipFill>
-                    <a:blip r:embed="rId31"/>
+                    <a:blip r:embed="rId34"/>
                     <a:srcRect/>
                     <a:stretch>
                       <a:fillRect/>
@@ -7161,12 +8186,38 @@
         </w:rPr>
         <w:t xml:space="preserve">de </w:t>
       </w:r>
+      <w:proofErr w:type="spellStart"/>
       <w:r>
         <w:rPr>
           <w:rFonts w:ascii="F23" w:hAnsi="F23" w:cs="F23"/>
           <w:sz w:val="24"/>
           <w:szCs w:val="24"/>
         </w:rPr>
+        <w:t>Vuforia</w:t>
+      </w:r>
+      <w:proofErr w:type="spellEnd"/>
+      <w:r>
+        <w:rPr>
+          <w:rFonts w:ascii="F23" w:hAnsi="F23" w:cs="F23"/>
+          <w:sz w:val="24"/>
+          <w:szCs w:val="24"/>
+        </w:rPr>
+        <w:t xml:space="preserve"> </w:t>
+      </w:r>
+      <w:r>
+        <w:rPr>
+          <w:rFonts w:ascii="F16" w:hAnsi="F16" w:cs="F16"/>
+          <w:sz w:val="24"/>
+          <w:szCs w:val="24"/>
+        </w:rPr>
+        <w:t xml:space="preserve">y, o bien se crea una base de datos de imágenes alojada en la nube que se consultará en tiempo de ejecución, o bien se descarga dicha base de datos y se incluye en la aplicación. Durante la ejecución de la aplicación, esta interacciona con el motor de </w:t>
+      </w:r>
+      <w:r>
+        <w:rPr>
+          <w:rFonts w:ascii="F23" w:hAnsi="F23" w:cs="F23"/>
+          <w:sz w:val="24"/>
+          <w:szCs w:val="24"/>
+        </w:rPr>
         <w:t xml:space="preserve">Vuforia </w:t>
       </w:r>
       <w:r>
@@ -7175,7 +8226,7 @@
           <w:sz w:val="24"/>
           <w:szCs w:val="24"/>
         </w:rPr>
-        <w:t xml:space="preserve">y, o bien se crea una base de datos de imágenes alojada en la nube que se consultará en tiempo de ejecución, o bien se descarga dicha base de datos y se incluye en la aplicación. Durante la ejecución de la aplicación, esta interacciona con el motor de </w:t>
+        <w:t xml:space="preserve">para reconocer las imágenes almacenadas en la base de datos. Cuando el motor de </w:t>
       </w:r>
       <w:r>
         <w:rPr>
@@ -7191,22 +8242,6 @@
           <w:sz w:val="24"/>
           <w:szCs w:val="24"/>
         </w:rPr>
-        <w:t xml:space="preserve">para reconocer las imágenes almacenadas en la base de datos. Cuando el motor de </w:t>
-      </w:r>
-      <w:r>
-        <w:rPr>
-          <w:rFonts w:ascii="F23" w:hAnsi="F23" w:cs="F23"/>
-          <w:sz w:val="24"/>
-          <w:szCs w:val="24"/>
-        </w:rPr>
-        <w:t xml:space="preserve">Vuforia </w:t>
-      </w:r>
-      <w:r>
-        <w:rPr>
-          <w:rFonts w:ascii="F16" w:hAnsi="F16" w:cs="F16"/>
-          <w:sz w:val="24"/>
-          <w:szCs w:val="24"/>
-        </w:rPr>
         <w:t>detecta una imagen en la escena, se puede proyectar el contenido virtual creado por el desarrollador.</w:t>
       </w:r>
     </w:p>
@@ -7311,7 +8346,16 @@
           <w:sz w:val="24"/>
           <w:szCs w:val="24"/>
         </w:rPr>
-        <w:t xml:space="preserve"> Library). Posteriormente se considero la posibilidad de extenderla a cualquier tipo de plataforma y asegurar así su portabilidad y extensibilidad de uso con lo que se llego al termino Open </w:t>
+        <w:t xml:space="preserve"> Library). Posteriormente se considero la posibilidad de extenderla a cualquier tipo de </w:t>
+      </w:r>
+      <w:r>
+        <w:rPr>
+          <w:rFonts w:ascii="Arial" w:eastAsia="Times New Roman" w:hAnsi="Arial" w:cs="Arial"/>
+          <w:sz w:val="24"/>
+          <w:szCs w:val="24"/>
+        </w:rPr>
+        <w:lastRenderedPageBreak/>
+        <w:t xml:space="preserve">plataforma y asegurar así su portabilidad y extensibilidad de uso con lo que se llego al termino Open </w:t>
       </w:r>
       <w:proofErr w:type="spellStart"/>
       <w:r>
@@ -7543,7 +8587,6 @@
           <w:sz w:val="24"/>
           <w:szCs w:val="24"/>
         </w:rPr>
-        <w:lastRenderedPageBreak/>
         <w:t>La librería GLU (</w:t>
       </w:r>
       <w:proofErr w:type="spellStart"/>
@@ -8483,6 +9526,7 @@
           <w:sz w:val="24"/>
           <w:szCs w:val="24"/>
         </w:rPr>
+        <w:lastRenderedPageBreak/>
         <w:t xml:space="preserve">• </w:t>
       </w:r>
       <w:proofErr w:type="spellStart"/>
@@ -8861,7 +9905,6 @@
           <w:sz w:val="24"/>
           <w:szCs w:val="24"/>
         </w:rPr>
-        <w:lastRenderedPageBreak/>
         <w:t>• Código de la aplicación (</w:t>
       </w:r>
       <w:proofErr w:type="spellStart"/>
@@ -8880,7 +9923,25 @@
           <w:sz w:val="24"/>
           <w:szCs w:val="24"/>
         </w:rPr>
-        <w:t xml:space="preserve"> Code): El desarrollador ha de inicializar todos los componentes anteriores y llevar a cabo tres pasos fundamentales en el código de la aplicación. Por cada fotograma procesado, el objeto de estado se ac</w:t>
+        <w:t xml:space="preserve"> </w:t>
+      </w:r>
+      <w:proofErr w:type="spellStart"/>
+      <w:r>
+        <w:rPr>
+          <w:rFonts w:ascii="Arial" w:hAnsi="Arial" w:cs="Arial"/>
+          <w:sz w:val="24"/>
+          <w:szCs w:val="24"/>
+        </w:rPr>
+        <w:t>Code</w:t>
+      </w:r>
+      <w:proofErr w:type="spellEnd"/>
+      <w:r>
+        <w:rPr>
+          <w:rFonts w:ascii="Arial" w:hAnsi="Arial" w:cs="Arial"/>
+          <w:sz w:val="24"/>
+          <w:szCs w:val="24"/>
+        </w:rPr>
+        <w:t>): El desarrollador ha de inicializar todos los componentes anteriores y llevar a cabo tres pasos fundamentales en el código de la aplicación. Por cada fotograma procesado, el objeto de estado se ac</w:t>
       </w:r>
       <w:r>
         <w:rPr>
@@ -9261,6 +10322,7 @@
         <w:rPr>
           <w:noProof/>
         </w:rPr>
+        <w:lastRenderedPageBreak/>
         <w:drawing>
           <wp:inline distT="0" distB="0" distL="0" distR="0">
             <wp:extent cx="4362754" cy="3270927"/>
@@ -9279,7 +10341,7 @@
                     </pic:cNvPicPr>
                   </pic:nvPicPr>
                   <pic:blipFill>
-                    <a:blip r:embed="rId32"/>
+                    <a:blip r:embed="rId35"/>
                     <a:srcRect/>
                     <a:stretch>
                       <a:fillRect/>
@@ -9499,7 +10561,327 @@
           <w:sz w:val="24"/>
           <w:szCs w:val="24"/>
         </w:rPr>
-        <w:t xml:space="preserve">. Esto es así porque la superficie plana se considera como un marcador-imagen, y suponemos que en </w:t>
+        <w:t xml:space="preserve">. Esto es así porque la superficie plana se considera como un marcador-imagen, y suponemos que en la escena solo vamos a tener una única superficie plana dominante, por tanto no tendrá sentido poder reconocer dos marcadores, es decir, dos superficies planas distintas sobre las que proyectar nuestro modelo. El </w:t>
+      </w:r>
+      <w:proofErr w:type="spellStart"/>
+      <w:r>
+        <w:rPr>
+          <w:rFonts w:ascii="Arial" w:hAnsi="Arial" w:cs="Arial"/>
+          <w:sz w:val="24"/>
+          <w:szCs w:val="24"/>
+        </w:rPr>
+        <w:t>tracker</w:t>
+      </w:r>
+      <w:proofErr w:type="spellEnd"/>
+      <w:r>
+        <w:rPr>
+          <w:rFonts w:ascii="Arial" w:hAnsi="Arial" w:cs="Arial"/>
+          <w:sz w:val="24"/>
+          <w:szCs w:val="24"/>
+        </w:rPr>
+        <w:t xml:space="preserve"> obtiene la lista de marcadores que tiene que buscar de la base de datos alojada en la nube, o integrada en la aplicación, o se han podido crear los marcadores en tiempo de ejecución a partir de frames obtenidos por la cámara del dispositivo móvil. Esta última opción es la que se ha desarrollado en el proyecto. Finalmente, el </w:t>
+      </w:r>
+      <w:proofErr w:type="spellStart"/>
+      <w:r>
+        <w:rPr>
+          <w:rFonts w:ascii="Arial" w:hAnsi="Arial" w:cs="Arial"/>
+          <w:sz w:val="24"/>
+          <w:szCs w:val="24"/>
+        </w:rPr>
+        <w:t>tracker</w:t>
+      </w:r>
+      <w:proofErr w:type="spellEnd"/>
+      <w:r>
+        <w:rPr>
+          <w:rFonts w:ascii="Arial" w:hAnsi="Arial" w:cs="Arial"/>
+          <w:sz w:val="24"/>
+          <w:szCs w:val="24"/>
+        </w:rPr>
+        <w:t xml:space="preserve"> indica dónde debe </w:t>
+      </w:r>
+      <w:proofErr w:type="spellStart"/>
+      <w:r>
+        <w:rPr>
+          <w:rFonts w:ascii="Arial" w:hAnsi="Arial" w:cs="Arial"/>
+          <w:sz w:val="24"/>
+          <w:szCs w:val="24"/>
+        </w:rPr>
+        <w:t>renderizarse</w:t>
+      </w:r>
+      <w:proofErr w:type="spellEnd"/>
+      <w:r>
+        <w:rPr>
+          <w:rFonts w:ascii="Arial" w:hAnsi="Arial" w:cs="Arial"/>
+          <w:sz w:val="24"/>
+          <w:szCs w:val="24"/>
+        </w:rPr>
+        <w:t xml:space="preserve"> el modelo, y el nuevo </w:t>
+      </w:r>
+      <w:proofErr w:type="spellStart"/>
+      <w:r>
+        <w:rPr>
+          <w:rFonts w:ascii="Arial" w:hAnsi="Arial" w:cs="Arial"/>
+          <w:sz w:val="24"/>
+          <w:szCs w:val="24"/>
+        </w:rPr>
+        <w:t>frame</w:t>
+      </w:r>
+      <w:proofErr w:type="spellEnd"/>
+      <w:r>
+        <w:rPr>
+          <w:rFonts w:ascii="Arial" w:hAnsi="Arial" w:cs="Arial"/>
+          <w:sz w:val="24"/>
+          <w:szCs w:val="24"/>
+        </w:rPr>
+        <w:t xml:space="preserve"> se proyecta en la</w:t>
+      </w:r>
+      <w:r>
+        <w:rPr>
+          <w:rFonts w:ascii="Arial" w:hAnsi="Arial" w:cs="Arial"/>
+          <w:sz w:val="24"/>
+          <w:szCs w:val="24"/>
+        </w:rPr>
+        <w:t xml:space="preserve"> pantalla.</w:t>
+      </w:r>
+    </w:p>
+    <w:p>
+      <w:pPr>
+        <w:spacing w:after="0"/>
+        <w:rPr>
+          <w:rFonts w:ascii="Arial" w:hAnsi="Arial" w:cs="Arial"/>
+          <w:sz w:val="24"/>
+          <w:szCs w:val="24"/>
+        </w:rPr>
+      </w:pPr>
+    </w:p>
+    <w:p>
+      <w:pPr>
+        <w:rPr>
+          <w:rFonts w:ascii="Arial" w:hAnsi="Arial" w:cs="Arial"/>
+          <w:sz w:val="24"/>
+          <w:szCs w:val="24"/>
+          <w:u w:val="single"/>
+        </w:rPr>
+      </w:pPr>
+      <w:r>
+        <w:rPr>
+          <w:rFonts w:ascii="Arial" w:hAnsi="Arial" w:cs="Arial"/>
+          <w:sz w:val="24"/>
+          <w:szCs w:val="24"/>
+          <w:u w:val="single"/>
+        </w:rPr>
+        <w:t>Procesos de diseño 3D</w:t>
+      </w:r>
+    </w:p>
+    <w:p>
+      <w:pPr>
+        <w:spacing w:after="0" w:line="240" w:lineRule="auto"/>
+        <w:jc w:val="both"/>
+        <w:rPr>
+          <w:rFonts w:ascii="Arial" w:hAnsi="Arial" w:cs="Arial"/>
+          <w:sz w:val="24"/>
+          <w:szCs w:val="24"/>
+        </w:rPr>
+      </w:pPr>
+      <w:r>
+        <w:rPr>
+          <w:rFonts w:ascii="Arial" w:hAnsi="Arial" w:cs="Arial"/>
+          <w:sz w:val="24"/>
+          <w:szCs w:val="24"/>
+        </w:rPr>
+        <w:t>El modelado, consiste en construir objetos a partir de elementos geométricos. Los objetos 3D son</w:t>
+      </w:r>
+      <w:r>
+        <w:rPr>
+          <w:rFonts w:ascii="Arial" w:hAnsi="Arial" w:cs="Arial"/>
+          <w:sz w:val="24"/>
+          <w:szCs w:val="24"/>
+        </w:rPr>
+        <w:t xml:space="preserve"> </w:t>
+      </w:r>
+      <w:r>
+        <w:rPr>
+          <w:rFonts w:ascii="Arial" w:hAnsi="Arial" w:cs="Arial"/>
+          <w:sz w:val="24"/>
+          <w:szCs w:val="24"/>
+        </w:rPr>
+        <w:t>sólidos</w:t>
+      </w:r>
+      <w:r>
+        <w:rPr>
+          <w:rFonts w:ascii="Arial" w:hAnsi="Arial" w:cs="Arial"/>
+          <w:sz w:val="24"/>
+          <w:szCs w:val="24"/>
+        </w:rPr>
+        <w:t xml:space="preserve"> virtuales formados por datos. Los datos </w:t>
+      </w:r>
+      <w:r>
+        <w:rPr>
+          <w:rFonts w:ascii="Arial" w:hAnsi="Arial" w:cs="Arial"/>
+          <w:sz w:val="24"/>
+          <w:szCs w:val="24"/>
+        </w:rPr>
+        <w:t>tridimensionales se presentan en pantalla mediante</w:t>
+      </w:r>
+      <w:r>
+        <w:rPr>
+          <w:rFonts w:ascii="Arial" w:hAnsi="Arial" w:cs="Arial"/>
+          <w:sz w:val="24"/>
+          <w:szCs w:val="24"/>
+        </w:rPr>
+        <w:t xml:space="preserve"> líneas, puntos, </w:t>
+      </w:r>
+      <w:r>
+        <w:rPr>
+          <w:rFonts w:ascii="Arial" w:hAnsi="Arial" w:cs="Arial"/>
+          <w:sz w:val="24"/>
+          <w:szCs w:val="24"/>
+        </w:rPr>
+        <w:t>degradados de color, imágenes o una</w:t>
+      </w:r>
+      <w:r>
+        <w:rPr>
+          <w:rFonts w:ascii="Arial" w:hAnsi="Arial" w:cs="Arial"/>
+          <w:sz w:val="24"/>
+          <w:szCs w:val="24"/>
+        </w:rPr>
+        <w:t xml:space="preserve"> combinación de todos ellos. </w:t>
+      </w:r>
+      <w:r>
+        <w:rPr>
+          <w:rFonts w:ascii="Arial" w:hAnsi="Arial" w:cs="Arial"/>
+          <w:sz w:val="24"/>
+          <w:szCs w:val="24"/>
+        </w:rPr>
+        <w:t>Tradicionalmente,</w:t>
+      </w:r>
+      <w:r>
+        <w:rPr>
+          <w:rFonts w:ascii="Arial" w:hAnsi="Arial" w:cs="Arial"/>
+          <w:sz w:val="24"/>
+          <w:szCs w:val="24"/>
+        </w:rPr>
+        <w:t xml:space="preserve"> </w:t>
+      </w:r>
+      <w:r>
+        <w:rPr>
+          <w:rFonts w:ascii="Arial" w:hAnsi="Arial" w:cs="Arial"/>
+          <w:sz w:val="24"/>
+          <w:szCs w:val="24"/>
+        </w:rPr>
+        <w:t xml:space="preserve">se ha modelado siempre en modo </w:t>
+      </w:r>
+      <w:r>
+        <w:rPr>
+          <w:rFonts w:ascii="Arial" w:hAnsi="Arial" w:cs="Arial"/>
+          <w:sz w:val="24"/>
+          <w:szCs w:val="24"/>
+        </w:rPr>
+        <w:t>línea</w:t>
+      </w:r>
+      <w:r>
+        <w:rPr>
+          <w:rFonts w:ascii="Arial" w:hAnsi="Arial" w:cs="Arial"/>
+          <w:sz w:val="24"/>
+          <w:szCs w:val="24"/>
+        </w:rPr>
+        <w:t xml:space="preserve"> o en modo puntos. Sin embargo, desde hace unos años la</w:t>
+      </w:r>
+      <w:r>
+        <w:rPr>
+          <w:rFonts w:ascii="Arial" w:hAnsi="Arial" w:cs="Arial"/>
+          <w:sz w:val="24"/>
+          <w:szCs w:val="24"/>
+        </w:rPr>
+        <w:t xml:space="preserve"> </w:t>
+      </w:r>
+      <w:r>
+        <w:rPr>
+          <w:rFonts w:ascii="Arial" w:hAnsi="Arial" w:cs="Arial"/>
+          <w:sz w:val="24"/>
+          <w:szCs w:val="24"/>
+        </w:rPr>
+        <w:t>potencia de los ordenadores y el uso de las capacidades 3D en tiempo real, ha permitido la posibilidad</w:t>
+      </w:r>
+      <w:r>
+        <w:rPr>
+          <w:rFonts w:ascii="Arial" w:hAnsi="Arial" w:cs="Arial"/>
+          <w:sz w:val="24"/>
+          <w:szCs w:val="24"/>
+        </w:rPr>
+        <w:t xml:space="preserve"> </w:t>
+      </w:r>
+      <w:r>
+        <w:rPr>
+          <w:rFonts w:ascii="Arial" w:hAnsi="Arial" w:cs="Arial"/>
+          <w:sz w:val="24"/>
+          <w:szCs w:val="24"/>
+        </w:rPr>
+        <w:t>de trabajar en modo casi-fotográfico. Esta técnica se</w:t>
+      </w:r>
+      <w:r>
+        <w:rPr>
+          <w:rFonts w:ascii="Arial" w:hAnsi="Arial" w:cs="Arial"/>
+          <w:sz w:val="24"/>
+          <w:szCs w:val="24"/>
+        </w:rPr>
+        <w:t xml:space="preserve"> conoce normalmente como Open-GL</w:t>
+      </w:r>
+      <w:r>
+        <w:rPr>
+          <w:rFonts w:ascii="Arial" w:hAnsi="Arial" w:cs="Arial"/>
+          <w:sz w:val="24"/>
+          <w:szCs w:val="24"/>
+        </w:rPr>
+        <w:t>. A pesar del</w:t>
+      </w:r>
+      <w:r>
+        <w:rPr>
+          <w:rFonts w:ascii="Arial" w:hAnsi="Arial" w:cs="Arial"/>
+          <w:sz w:val="24"/>
+          <w:szCs w:val="24"/>
+        </w:rPr>
+        <w:t xml:space="preserve"> </w:t>
+      </w:r>
+      <w:r>
+        <w:rPr>
+          <w:rFonts w:ascii="Arial" w:hAnsi="Arial" w:cs="Arial"/>
+          <w:sz w:val="24"/>
+          <w:szCs w:val="24"/>
+        </w:rPr>
+        <w:t>atractivo i</w:t>
+      </w:r>
+      <w:r>
+        <w:rPr>
+          <w:rFonts w:ascii="Arial" w:hAnsi="Arial" w:cs="Arial"/>
+          <w:sz w:val="24"/>
+          <w:szCs w:val="24"/>
+        </w:rPr>
+        <w:t>ndudable del modelado en Open-GL</w:t>
+      </w:r>
+      <w:r>
+        <w:rPr>
+          <w:rFonts w:ascii="Arial" w:hAnsi="Arial" w:cs="Arial"/>
+          <w:sz w:val="24"/>
+          <w:szCs w:val="24"/>
+        </w:rPr>
+        <w:t>, muchas ve</w:t>
+      </w:r>
+      <w:r>
+        <w:rPr>
+          <w:rFonts w:ascii="Arial" w:hAnsi="Arial" w:cs="Arial"/>
+          <w:sz w:val="24"/>
+          <w:szCs w:val="24"/>
+        </w:rPr>
+        <w:t>ces el modo línea puede ser la</w:t>
+      </w:r>
+      <w:r>
+        <w:rPr>
+          <w:rFonts w:ascii="Arial" w:hAnsi="Arial" w:cs="Arial"/>
+          <w:sz w:val="24"/>
+          <w:szCs w:val="24"/>
+        </w:rPr>
+        <w:t xml:space="preserve"> </w:t>
       </w:r>
       <w:r>
         <w:rPr>
@@ -9508,327 +10890,7 @@
           <w:szCs w:val="24"/>
         </w:rPr>
         <w:lastRenderedPageBreak/>
-        <w:t xml:space="preserve">la escena solo vamos a tener una única superficie plana dominante, por tanto no tendrá sentido poder reconocer dos marcadores, es decir, dos superficies planas distintas sobre las que proyectar nuestro modelo. El </w:t>
-      </w:r>
-      <w:proofErr w:type="spellStart"/>
-      <w:r>
-        <w:rPr>
-          <w:rFonts w:ascii="Arial" w:hAnsi="Arial" w:cs="Arial"/>
-          <w:sz w:val="24"/>
-          <w:szCs w:val="24"/>
-        </w:rPr>
-        <w:t>tracker</w:t>
-      </w:r>
-      <w:proofErr w:type="spellEnd"/>
-      <w:r>
-        <w:rPr>
-          <w:rFonts w:ascii="Arial" w:hAnsi="Arial" w:cs="Arial"/>
-          <w:sz w:val="24"/>
-          <w:szCs w:val="24"/>
-        </w:rPr>
-        <w:t xml:space="preserve"> obtiene la lista de marcadores que tiene que buscar de la base de datos alojada en la nube, o integrada en la aplicación, o se han podido crear los marcadores en tiempo de ejecución a partir de frames obtenidos por la cámara del dispositivo móvil. Esta última opción es la que se ha desarrollado en el proyecto. Finalmente, el </w:t>
-      </w:r>
-      <w:proofErr w:type="spellStart"/>
-      <w:r>
-        <w:rPr>
-          <w:rFonts w:ascii="Arial" w:hAnsi="Arial" w:cs="Arial"/>
-          <w:sz w:val="24"/>
-          <w:szCs w:val="24"/>
-        </w:rPr>
-        <w:t>tracker</w:t>
-      </w:r>
-      <w:proofErr w:type="spellEnd"/>
-      <w:r>
-        <w:rPr>
-          <w:rFonts w:ascii="Arial" w:hAnsi="Arial" w:cs="Arial"/>
-          <w:sz w:val="24"/>
-          <w:szCs w:val="24"/>
-        </w:rPr>
-        <w:t xml:space="preserve"> indica dónde debe </w:t>
-      </w:r>
-      <w:proofErr w:type="spellStart"/>
-      <w:r>
-        <w:rPr>
-          <w:rFonts w:ascii="Arial" w:hAnsi="Arial" w:cs="Arial"/>
-          <w:sz w:val="24"/>
-          <w:szCs w:val="24"/>
-        </w:rPr>
-        <w:t>renderizarse</w:t>
-      </w:r>
-      <w:proofErr w:type="spellEnd"/>
-      <w:r>
-        <w:rPr>
-          <w:rFonts w:ascii="Arial" w:hAnsi="Arial" w:cs="Arial"/>
-          <w:sz w:val="24"/>
-          <w:szCs w:val="24"/>
-        </w:rPr>
-        <w:t xml:space="preserve"> el modelo, y el nuevo </w:t>
-      </w:r>
-      <w:proofErr w:type="spellStart"/>
-      <w:r>
-        <w:rPr>
-          <w:rFonts w:ascii="Arial" w:hAnsi="Arial" w:cs="Arial"/>
-          <w:sz w:val="24"/>
-          <w:szCs w:val="24"/>
-        </w:rPr>
-        <w:t>frame</w:t>
-      </w:r>
-      <w:proofErr w:type="spellEnd"/>
-      <w:r>
-        <w:rPr>
-          <w:rFonts w:ascii="Arial" w:hAnsi="Arial" w:cs="Arial"/>
-          <w:sz w:val="24"/>
-          <w:szCs w:val="24"/>
-        </w:rPr>
-        <w:t xml:space="preserve"> se proyecta en la</w:t>
-      </w:r>
-      <w:r>
-        <w:rPr>
-          <w:rFonts w:ascii="Arial" w:hAnsi="Arial" w:cs="Arial"/>
-          <w:sz w:val="24"/>
-          <w:szCs w:val="24"/>
-        </w:rPr>
-        <w:t xml:space="preserve"> pantalla.</w:t>
-      </w:r>
-    </w:p>
-    <w:p>
-      <w:pPr>
-        <w:spacing w:after="0"/>
-        <w:rPr>
-          <w:rFonts w:ascii="Arial" w:hAnsi="Arial" w:cs="Arial"/>
-          <w:sz w:val="24"/>
-          <w:szCs w:val="24"/>
-        </w:rPr>
-      </w:pPr>
-    </w:p>
-    <w:p>
-      <w:pPr>
-        <w:rPr>
-          <w:rFonts w:ascii="Arial" w:hAnsi="Arial" w:cs="Arial"/>
-          <w:sz w:val="24"/>
-          <w:szCs w:val="24"/>
-          <w:u w:val="single"/>
-        </w:rPr>
-      </w:pPr>
-      <w:r>
-        <w:rPr>
-          <w:rFonts w:ascii="Arial" w:hAnsi="Arial" w:cs="Arial"/>
-          <w:sz w:val="24"/>
-          <w:szCs w:val="24"/>
-          <w:u w:val="single"/>
-        </w:rPr>
-        <w:t>Procesos de diseño 3D</w:t>
-      </w:r>
-    </w:p>
-    <w:p>
-      <w:pPr>
-        <w:spacing w:after="0" w:line="240" w:lineRule="auto"/>
-        <w:jc w:val="both"/>
-        <w:rPr>
-          <w:rFonts w:ascii="Arial" w:hAnsi="Arial" w:cs="Arial"/>
-          <w:sz w:val="24"/>
-          <w:szCs w:val="24"/>
-        </w:rPr>
-      </w:pPr>
-      <w:r>
-        <w:rPr>
-          <w:rFonts w:ascii="Arial" w:hAnsi="Arial" w:cs="Arial"/>
-          <w:sz w:val="24"/>
-          <w:szCs w:val="24"/>
-        </w:rPr>
-        <w:t>El modelado, consiste en construir objetos a partir de elementos geométricos. Los objetos 3D son</w:t>
-      </w:r>
-      <w:r>
-        <w:rPr>
-          <w:rFonts w:ascii="Arial" w:hAnsi="Arial" w:cs="Arial"/>
-          <w:sz w:val="24"/>
-          <w:szCs w:val="24"/>
-        </w:rPr>
-        <w:t xml:space="preserve"> </w:t>
-      </w:r>
-      <w:r>
-        <w:rPr>
-          <w:rFonts w:ascii="Arial" w:hAnsi="Arial" w:cs="Arial"/>
-          <w:sz w:val="24"/>
-          <w:szCs w:val="24"/>
-        </w:rPr>
-        <w:t>sólidos</w:t>
-      </w:r>
-      <w:r>
-        <w:rPr>
-          <w:rFonts w:ascii="Arial" w:hAnsi="Arial" w:cs="Arial"/>
-          <w:sz w:val="24"/>
-          <w:szCs w:val="24"/>
-        </w:rPr>
-        <w:t xml:space="preserve"> virtuales formados por datos. Los datos </w:t>
-      </w:r>
-      <w:r>
-        <w:rPr>
-          <w:rFonts w:ascii="Arial" w:hAnsi="Arial" w:cs="Arial"/>
-          <w:sz w:val="24"/>
-          <w:szCs w:val="24"/>
-        </w:rPr>
-        <w:t>tridimensionales se presentan en pantalla mediante</w:t>
-      </w:r>
-      <w:r>
-        <w:rPr>
-          <w:rFonts w:ascii="Arial" w:hAnsi="Arial" w:cs="Arial"/>
-          <w:sz w:val="24"/>
-          <w:szCs w:val="24"/>
-        </w:rPr>
-        <w:t xml:space="preserve"> líneas, puntos, </w:t>
-      </w:r>
-      <w:r>
-        <w:rPr>
-          <w:rFonts w:ascii="Arial" w:hAnsi="Arial" w:cs="Arial"/>
-          <w:sz w:val="24"/>
-          <w:szCs w:val="24"/>
-        </w:rPr>
-        <w:t>degradados de color, imágenes o una</w:t>
-      </w:r>
-      <w:r>
-        <w:rPr>
-          <w:rFonts w:ascii="Arial" w:hAnsi="Arial" w:cs="Arial"/>
-          <w:sz w:val="24"/>
-          <w:szCs w:val="24"/>
-        </w:rPr>
-        <w:t xml:space="preserve"> combinación de todos ellos. </w:t>
-      </w:r>
-      <w:r>
-        <w:rPr>
-          <w:rFonts w:ascii="Arial" w:hAnsi="Arial" w:cs="Arial"/>
-          <w:sz w:val="24"/>
-          <w:szCs w:val="24"/>
-        </w:rPr>
-        <w:t>Tradicionalmente,</w:t>
-      </w:r>
-      <w:r>
-        <w:rPr>
-          <w:rFonts w:ascii="Arial" w:hAnsi="Arial" w:cs="Arial"/>
-          <w:sz w:val="24"/>
-          <w:szCs w:val="24"/>
-        </w:rPr>
-        <w:t xml:space="preserve"> </w:t>
-      </w:r>
-      <w:r>
-        <w:rPr>
-          <w:rFonts w:ascii="Arial" w:hAnsi="Arial" w:cs="Arial"/>
-          <w:sz w:val="24"/>
-          <w:szCs w:val="24"/>
-        </w:rPr>
-        <w:t xml:space="preserve">se ha modelado siempre en modo </w:t>
-      </w:r>
-      <w:r>
-        <w:rPr>
-          <w:rFonts w:ascii="Arial" w:hAnsi="Arial" w:cs="Arial"/>
-          <w:sz w:val="24"/>
-          <w:szCs w:val="24"/>
-        </w:rPr>
-        <w:t>línea</w:t>
-      </w:r>
-      <w:r>
-        <w:rPr>
-          <w:rFonts w:ascii="Arial" w:hAnsi="Arial" w:cs="Arial"/>
-          <w:sz w:val="24"/>
-          <w:szCs w:val="24"/>
-        </w:rPr>
-        <w:t xml:space="preserve"> o en modo puntos. Sin embargo, desde hace unos años la</w:t>
-      </w:r>
-      <w:r>
-        <w:rPr>
-          <w:rFonts w:ascii="Arial" w:hAnsi="Arial" w:cs="Arial"/>
-          <w:sz w:val="24"/>
-          <w:szCs w:val="24"/>
-        </w:rPr>
-        <w:t xml:space="preserve"> </w:t>
-      </w:r>
-      <w:r>
-        <w:rPr>
-          <w:rFonts w:ascii="Arial" w:hAnsi="Arial" w:cs="Arial"/>
-          <w:sz w:val="24"/>
-          <w:szCs w:val="24"/>
-        </w:rPr>
-        <w:t>potencia de los ordenadores y el uso de las capacidades 3D en tiempo real, ha permitido la posibilidad</w:t>
-      </w:r>
-      <w:r>
-        <w:rPr>
-          <w:rFonts w:ascii="Arial" w:hAnsi="Arial" w:cs="Arial"/>
-          <w:sz w:val="24"/>
-          <w:szCs w:val="24"/>
-        </w:rPr>
-        <w:t xml:space="preserve"> </w:t>
-      </w:r>
-      <w:r>
-        <w:rPr>
-          <w:rFonts w:ascii="Arial" w:hAnsi="Arial" w:cs="Arial"/>
-          <w:sz w:val="24"/>
-          <w:szCs w:val="24"/>
-        </w:rPr>
-        <w:t>de trabajar en modo casi-fotográfico. Esta técnica se</w:t>
-      </w:r>
-      <w:r>
-        <w:rPr>
-          <w:rFonts w:ascii="Arial" w:hAnsi="Arial" w:cs="Arial"/>
-          <w:sz w:val="24"/>
-          <w:szCs w:val="24"/>
-        </w:rPr>
-        <w:t xml:space="preserve"> conoce normalmente como Open-GL</w:t>
-      </w:r>
-      <w:r>
-        <w:rPr>
-          <w:rFonts w:ascii="Arial" w:hAnsi="Arial" w:cs="Arial"/>
-          <w:sz w:val="24"/>
-          <w:szCs w:val="24"/>
-        </w:rPr>
-        <w:t>. A pesar del</w:t>
-      </w:r>
-      <w:r>
-        <w:rPr>
-          <w:rFonts w:ascii="Arial" w:hAnsi="Arial" w:cs="Arial"/>
-          <w:sz w:val="24"/>
-          <w:szCs w:val="24"/>
-        </w:rPr>
-        <w:t xml:space="preserve"> </w:t>
-      </w:r>
-      <w:r>
-        <w:rPr>
-          <w:rFonts w:ascii="Arial" w:hAnsi="Arial" w:cs="Arial"/>
-          <w:sz w:val="24"/>
-          <w:szCs w:val="24"/>
-        </w:rPr>
-        <w:t>atractivo i</w:t>
-      </w:r>
-      <w:r>
-        <w:rPr>
-          <w:rFonts w:ascii="Arial" w:hAnsi="Arial" w:cs="Arial"/>
-          <w:sz w:val="24"/>
-          <w:szCs w:val="24"/>
-        </w:rPr>
-        <w:t>ndudable del modelado en Open-GL</w:t>
-      </w:r>
-      <w:r>
-        <w:rPr>
-          <w:rFonts w:ascii="Arial" w:hAnsi="Arial" w:cs="Arial"/>
-          <w:sz w:val="24"/>
-          <w:szCs w:val="24"/>
-        </w:rPr>
-        <w:t>, muchas ve</w:t>
-      </w:r>
-      <w:r>
-        <w:rPr>
-          <w:rFonts w:ascii="Arial" w:hAnsi="Arial" w:cs="Arial"/>
-          <w:sz w:val="24"/>
-          <w:szCs w:val="24"/>
-        </w:rPr>
-        <w:t>ces el modo línea puede ser la</w:t>
-      </w:r>
-      <w:r>
-        <w:rPr>
-          <w:rFonts w:ascii="Arial" w:hAnsi="Arial" w:cs="Arial"/>
-          <w:sz w:val="24"/>
-          <w:szCs w:val="24"/>
-        </w:rPr>
-        <w:t xml:space="preserve"> forma más</w:t>
+        <w:t>forma más</w:t>
       </w:r>
       <w:r>
         <w:rPr>
@@ -10348,7 +11410,6 @@
           <w:sz w:val="24"/>
           <w:szCs w:val="24"/>
         </w:rPr>
-        <w:lastRenderedPageBreak/>
         <w:t>Originalmente desarrollado por la compañía '</w:t>
       </w:r>
       <w:proofErr w:type="spellStart"/>
@@ -11216,7 +12277,6 @@
           <w:sz w:val="24"/>
           <w:szCs w:val="24"/>
         </w:rPr>
-        <w:lastRenderedPageBreak/>
         <w:t xml:space="preserve">Un motor 3D que permite la creación y visualización de un universo 3D. </w:t>
       </w:r>
     </w:p>
@@ -11472,6 +12532,7 @@
           <w:sz w:val="24"/>
           <w:szCs w:val="24"/>
         </w:rPr>
+        <w:lastRenderedPageBreak/>
         <w:t xml:space="preserve">Los motores gratuitos están destinados a los desarrolladores principiantes o independientes y no suelen tener interfaz global. Para utilizar estos motores hay que descargar un SDK , un kit de desarrollo que permite utilizarlos, pero se debe generar el programa entero a mano, escribiendo código: </w:t>
       </w:r>
       <w:proofErr w:type="spellStart"/>
@@ -11784,7 +12845,6 @@
           <w:sz w:val="24"/>
           <w:szCs w:val="24"/>
         </w:rPr>
-        <w:lastRenderedPageBreak/>
         <w:t>Unity pone la potencia de su motor al servicio de los utilizadores permitiéndoles obtener un resultado de máxima calidad con un mínimo de esfuerzo.</w:t>
       </w:r>
     </w:p>
@@ -11993,7 +13053,7 @@
           <w:sz w:val="24"/>
           <w:szCs w:val="24"/>
         </w:rPr>
-        <w:t xml:space="preserve"> 4D, Cheetah3D y Softimage, Blender, Modo, </w:t>
+        <w:t xml:space="preserve"> 4D, Cheetah3D y Softimage, </w:t>
       </w:r>
       <w:proofErr w:type="spellStart"/>
       <w:r>
@@ -12002,6 +13062,24 @@
           <w:sz w:val="24"/>
           <w:szCs w:val="24"/>
         </w:rPr>
+        <w:t>Blender</w:t>
+      </w:r>
+      <w:proofErr w:type="spellEnd"/>
+      <w:r>
+        <w:rPr>
+          <w:rFonts w:ascii="Arial" w:eastAsia="Times New Roman" w:hAnsi="Arial" w:cs="Arial"/>
+          <w:sz w:val="24"/>
+          <w:szCs w:val="24"/>
+        </w:rPr>
+        <w:t xml:space="preserve">, Modo, </w:t>
+      </w:r>
+      <w:proofErr w:type="spellStart"/>
+      <w:r>
+        <w:rPr>
+          <w:rFonts w:ascii="Arial" w:eastAsia="Times New Roman" w:hAnsi="Arial" w:cs="Arial"/>
+          <w:sz w:val="24"/>
+          <w:szCs w:val="24"/>
+        </w:rPr>
         <w:t>ZBrush</w:t>
       </w:r>
       <w:proofErr w:type="spellEnd"/>
@@ -12011,7 +13089,16 @@
           <w:sz w:val="24"/>
           <w:szCs w:val="24"/>
         </w:rPr>
-        <w:t>, FBX o recursos variados tales como texturas Photoshop, PNG, TIFF, audios y videos</w:t>
+        <w:t xml:space="preserve">, FBX o </w:t>
+      </w:r>
+      <w:r>
+        <w:rPr>
+          <w:rFonts w:ascii="Arial" w:eastAsia="Times New Roman" w:hAnsi="Arial" w:cs="Arial"/>
+          <w:sz w:val="24"/>
+          <w:szCs w:val="24"/>
+        </w:rPr>
+        <w:lastRenderedPageBreak/>
+        <w:t>recursos variados tales como texturas Photoshop, PNG, TIFF, audios y videos</w:t>
       </w:r>
       <w:r>
         <w:rPr>
@@ -12775,6 +13862,7 @@
           <w:sz w:val="24"/>
           <w:szCs w:val="24"/>
         </w:rPr>
+        <w:lastRenderedPageBreak/>
         <w:t>Las preguntas que deben realizarse en esta técnica, deben ser preguntas de alto nivel y abstractas que pueden realizarse al inicio del proyecto para obtener información sobre aspectos globales del</w:t>
       </w:r>
       <w:r>
@@ -13115,7 +14203,6 @@
           <w:sz w:val="24"/>
           <w:szCs w:val="24"/>
         </w:rPr>
-        <w:lastRenderedPageBreak/>
         <w:t>Aplazar el juicio y no realizar críticas, hasta que no se agoten las ideas, ya que actuaría como un inhibidor.</w:t>
       </w:r>
       <w:r>
@@ -13269,7 +14356,16 @@
           <w:sz w:val="24"/>
           <w:szCs w:val="24"/>
         </w:rPr>
-        <w:t xml:space="preserve">Las personas que componen el grupo deben estar motivadas para solucionar el problema, y con un ambiente que propicie la participación de todos. Pueden sentirse confiados y con la sensación de que pueden hablar sin que se produzcan críticas. Todas las ideas en principio deben tener el mismo valor, pues cualquiera de ellas puede ser la clave para la solución. Es necesario prestar mucha atención a las frases que pueden coartar la producción de ideas. </w:t>
+        <w:t xml:space="preserve">Las personas que componen el grupo deben estar motivadas para solucionar el problema, y con un ambiente que propicie la participación de todos. Pueden </w:t>
+      </w:r>
+      <w:r>
+        <w:rPr>
+          <w:rFonts w:ascii="Arial" w:eastAsia="Times New Roman" w:hAnsi="Arial" w:cs="Arial"/>
+          <w:sz w:val="24"/>
+          <w:szCs w:val="24"/>
+        </w:rPr>
+        <w:lastRenderedPageBreak/>
+        <w:t xml:space="preserve">sentirse confiados y con la sensación de que pueden hablar sin que se produzcan críticas. Todas las ideas en principio deben tener el mismo valor, pues cualquiera de ellas puede ser la clave para la solución. Es necesario prestar mucha atención a las frases que pueden coartar la producción de ideas. </w:t>
       </w:r>
     </w:p>
     <w:p>
@@ -13870,7 +14966,6 @@
           <w:szCs w:val="24"/>
           <w:u w:val="single"/>
         </w:rPr>
-        <w:lastRenderedPageBreak/>
         <w:t>Existen principalmente dos tipos de prototipos:</w:t>
       </w:r>
     </w:p>

</xml_diff>